<commit_message>
Minor edits on flowchart
</commit_message>
<xml_diff>
--- a/paper/flowchart.docx
+++ b/paper/flowchart.docx
@@ -8,142 +8,17 @@
           <w:noProof/>
         </w:rPr>
         <mc:AlternateContent>
-          <mc:Choice Requires="wps">
+          <mc:Choice Requires="wpg">
             <w:drawing>
-              <wp:anchor distT="0" distB="0" distL="114300" distR="114300" simplePos="0" relativeHeight="251715584" behindDoc="0" locked="0" layoutInCell="1" allowOverlap="1" wp14:anchorId="3DA7F96F" wp14:editId="2BC5FB89">
+              <wp:anchor distT="0" distB="0" distL="114300" distR="114300" simplePos="0" relativeHeight="251783168" behindDoc="0" locked="0" layoutInCell="1" allowOverlap="1" wp14:anchorId="090357D5" wp14:editId="278F9AC2">
                 <wp:simplePos x="0" y="0"/>
                 <wp:positionH relativeFrom="column">
-                  <wp:posOffset>6325457</wp:posOffset>
+                  <wp:posOffset>622453</wp:posOffset>
                 </wp:positionH>
                 <wp:positionV relativeFrom="paragraph">
-                  <wp:posOffset>2614295</wp:posOffset>
+                  <wp:posOffset>5414790</wp:posOffset>
                 </wp:positionV>
-                <wp:extent cx="332105" cy="341630"/>
-                <wp:effectExtent l="0" t="0" r="0" b="0"/>
-                <wp:wrapNone/>
-                <wp:docPr id="1917124336" name="Text Box 1"/>
-                <wp:cNvGraphicFramePr/>
-                <a:graphic xmlns:a="http://schemas.openxmlformats.org/drawingml/2006/main">
-                  <a:graphicData uri="http://schemas.microsoft.com/office/word/2010/wordprocessingShape">
-                    <wps:wsp>
-                      <wps:cNvSpPr txBox="1"/>
-                      <wps:spPr>
-                        <a:xfrm>
-                          <a:off x="0" y="0"/>
-                          <a:ext cx="332105" cy="341630"/>
-                        </a:xfrm>
-                        <a:prstGeom prst="rect">
-                          <a:avLst/>
-                        </a:prstGeom>
-                        <a:noFill/>
-                        <a:ln w="6350">
-                          <a:noFill/>
-                        </a:ln>
-                      </wps:spPr>
-                      <wps:txbx>
-                        <w:txbxContent>
-                          <w:p>
-                            <w:pPr>
-                              <w:rPr>
-                                <w:sz w:val="32"/>
-                                <w:szCs w:val="32"/>
-                                <w14:textOutline w14:w="9525" w14:cap="rnd" w14:cmpd="sng" w14:algn="ctr">
-                                  <w14:noFill/>
-                                  <w14:prstDash w14:val="solid"/>
-                                  <w14:bevel/>
-                                </w14:textOutline>
-                              </w:rPr>
-                            </w:pPr>
-                            <w:r>
-                              <w:rPr>
-                                <w:sz w:val="32"/>
-                                <w:szCs w:val="32"/>
-                                <w14:textOutline w14:w="9525" w14:cap="rnd" w14:cmpd="sng" w14:algn="ctr">
-                                  <w14:noFill/>
-                                  <w14:prstDash w14:val="solid"/>
-                                  <w14:bevel/>
-                                </w14:textOutline>
-                              </w:rPr>
-                              <w:t>T</w:t>
-                            </w:r>
-                          </w:p>
-                        </w:txbxContent>
-                      </wps:txbx>
-                      <wps:bodyPr rot="0" spcFirstLastPara="0" vertOverflow="overflow" horzOverflow="overflow" vert="horz" wrap="square" lIns="91440" tIns="45720" rIns="91440" bIns="45720" numCol="1" spcCol="0" rtlCol="0" fromWordArt="0" anchor="t" anchorCtr="0" forceAA="0" compatLnSpc="1">
-                        <a:prstTxWarp prst="textNoShape">
-                          <a:avLst/>
-                        </a:prstTxWarp>
-                        <a:noAutofit/>
-                      </wps:bodyPr>
-                    </wps:wsp>
-                  </a:graphicData>
-                </a:graphic>
-                <wp14:sizeRelH relativeFrom="margin">
-                  <wp14:pctWidth>0</wp14:pctWidth>
-                </wp14:sizeRelH>
-                <wp14:sizeRelV relativeFrom="margin">
-                  <wp14:pctHeight>0</wp14:pctHeight>
-                </wp14:sizeRelV>
-              </wp:anchor>
-            </w:drawing>
-          </mc:Choice>
-          <mc:Fallback>
-            <w:pict>
-              <v:shapetype w14:anchorId="3DA7F96F" id="_x0000_t202" coordsize="21600,21600" o:spt="202" path="m,l,21600r21600,l21600,xe">
-                <v:stroke joinstyle="miter"/>
-                <v:path gradientshapeok="t" o:connecttype="rect"/>
-              </v:shapetype>
-              <v:shape id="Text Box 1" o:spid="_x0000_s1026" type="#_x0000_t202" style="position:absolute;margin-left:498.05pt;margin-top:205.85pt;width:26.15pt;height:26.9pt;z-index:251715584;visibility:visible;mso-wrap-style:square;mso-width-percent:0;mso-height-percent:0;mso-wrap-distance-left:9pt;mso-wrap-distance-top:0;mso-wrap-distance-right:9pt;mso-wrap-distance-bottom:0;mso-position-horizontal:absolute;mso-position-horizontal-relative:text;mso-position-vertical:absolute;mso-position-vertical-relative:text;mso-width-percent:0;mso-height-percent:0;mso-width-relative:margin;mso-height-relative:margin;v-text-anchor:top" o:gfxdata="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" filled="f" stroked="f" strokeweight=".5pt">
-                <v:textbox>
-                  <w:txbxContent>
-                    <w:p>
-                      <w:pPr>
-                        <w:rPr>
-                          <w:sz w:val="32"/>
-                          <w:szCs w:val="32"/>
-                          <w14:textOutline w14:w="9525" w14:cap="rnd" w14:cmpd="sng" w14:algn="ctr">
-                            <w14:noFill/>
-                            <w14:prstDash w14:val="solid"/>
-                            <w14:bevel/>
-                          </w14:textOutline>
-                        </w:rPr>
-                      </w:pPr>
-                      <w:r>
-                        <w:rPr>
-                          <w:sz w:val="32"/>
-                          <w:szCs w:val="32"/>
-                          <w14:textOutline w14:w="9525" w14:cap="rnd" w14:cmpd="sng" w14:algn="ctr">
-                            <w14:noFill/>
-                            <w14:prstDash w14:val="solid"/>
-                            <w14:bevel/>
-                          </w14:textOutline>
-                        </w:rPr>
-                        <w:t>T</w:t>
-                      </w:r>
-                    </w:p>
-                  </w:txbxContent>
-                </v:textbox>
-              </v:shape>
-            </w:pict>
-          </mc:Fallback>
-        </mc:AlternateContent>
-      </w:r>
-      <w:r>
-        <w:rPr>
-          <w:noProof/>
-        </w:rPr>
-        <mc:AlternateContent>
-          <mc:Choice Requires="wpg">
-            <w:drawing>
-              <wp:anchor distT="0" distB="0" distL="114300" distR="114300" simplePos="0" relativeHeight="251783168" behindDoc="0" locked="0" layoutInCell="1" allowOverlap="1" wp14:anchorId="090357D5" wp14:editId="0331618B">
-                <wp:simplePos x="0" y="0"/>
-                <wp:positionH relativeFrom="column">
-                  <wp:posOffset>617274</wp:posOffset>
-                </wp:positionH>
-                <wp:positionV relativeFrom="paragraph">
-                  <wp:posOffset>5416967</wp:posOffset>
-                </wp:positionV>
-                <wp:extent cx="5337275" cy="382714"/>
+                <wp:extent cx="6059276" cy="382270"/>
                 <wp:effectExtent l="0" t="0" r="0" b="0"/>
                 <wp:wrapNone/>
                 <wp:docPr id="694335343" name="Group 2"/>
@@ -155,9 +30,9 @@
                       <wpg:grpSpPr>
                         <a:xfrm>
                           <a:off x="0" y="0"/>
-                          <a:ext cx="5337275" cy="382714"/>
+                          <a:ext cx="6059276" cy="382270"/>
                           <a:chOff x="0" y="0"/>
-                          <a:chExt cx="5337275" cy="382714"/>
+                          <a:chExt cx="5889267" cy="382714"/>
                         </a:xfrm>
                       </wpg:grpSpPr>
                       <wps:wsp>
@@ -396,8 +271,8 @@
                         <wps:cNvSpPr txBox="1"/>
                         <wps:spPr>
                           <a:xfrm>
-                            <a:off x="3536415" y="11017"/>
-                            <a:ext cx="1800860" cy="360680"/>
+                            <a:off x="3535795" y="11017"/>
+                            <a:ext cx="2353472" cy="360680"/>
                           </a:xfrm>
                           <a:prstGeom prst="rect">
                             <a:avLst/>
@@ -454,7 +329,16 @@
                                   <w:sz w:val="28"/>
                                   <w:szCs w:val="28"/>
                                 </w:rPr>
-                                <w:t xml:space="preserve"> horizon</w:t>
+                                <w:t xml:space="preserve"> </w:t>
+                              </w:r>
+                              <w:r>
+                                <w:rPr>
+                                  <w:b/>
+                                  <w:bCs/>
+                                  <w:sz w:val="28"/>
+                                  <w:szCs w:val="28"/>
+                                </w:rPr>
+                                <w:t>period of length H</w:t>
                               </w:r>
                             </w:p>
                           </w:txbxContent>
@@ -469,14 +353,21 @@
                     </wpg:wgp>
                   </a:graphicData>
                 </a:graphic>
+                <wp14:sizeRelH relativeFrom="margin">
+                  <wp14:pctWidth>0</wp14:pctWidth>
+                </wp14:sizeRelH>
               </wp:anchor>
             </w:drawing>
           </mc:Choice>
           <mc:Fallback>
             <w:pict>
-              <v:group w14:anchorId="090357D5" id="Group 2" o:spid="_x0000_s1027" style="position:absolute;margin-left:48.6pt;margin-top:426.55pt;width:420.25pt;height:30.15pt;z-index:251783168" coordsize="53372,3827" o:gfxdata="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">
-                <v:rect id="Rectangle 96" o:spid="_x0000_s1028" style="position:absolute;top:881;width:1739;height:1523;visibility:visible;mso-wrap-style:square;v-text-anchor:middle" o:gfxdata="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" fillcolor="white [3212]" strokecolor="black [3213]" strokeweight="1.25pt"/>
-                <v:shape id="Text Box 97" o:spid="_x0000_s1029" type="#_x0000_t202" style="position:absolute;left:1322;width:12297;height:3611;visibility:visible;mso-wrap-style:square;v-text-anchor:top" o:gfxdata="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" filled="f" stroked="f" strokeweight=".5pt">
+              <v:group w14:anchorId="090357D5" id="Group 2" o:spid="_x0000_s1026" style="position:absolute;margin-left:49pt;margin-top:426.35pt;width:477.1pt;height:30.1pt;z-index:251783168;mso-width-relative:margin" coordsize="58892,3827" o:gfxdata="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">
+                <v:rect id="Rectangle 96" o:spid="_x0000_s1027" style="position:absolute;top:881;width:1739;height:1523;visibility:visible;mso-wrap-style:square;v-text-anchor:middle" o:gfxdata="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" fillcolor="white [3212]" strokecolor="black [3213]" strokeweight="1.25pt"/>
+                <v:shapetype id="_x0000_t202" coordsize="21600,21600" o:spt="202" path="m,l,21600r21600,l21600,xe">
+                  <v:stroke joinstyle="miter"/>
+                  <v:path gradientshapeok="t" o:connecttype="rect"/>
+                </v:shapetype>
+                <v:shape id="Text Box 97" o:spid="_x0000_s1028" type="#_x0000_t202" style="position:absolute;left:1322;width:12297;height:3611;visibility:visible;mso-wrap-style:square;v-text-anchor:top" o:gfxdata="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" filled="f" stroked="f" strokeweight=".5pt">
                   <v:textbox>
                     <w:txbxContent>
                       <w:p>
@@ -501,7 +392,7 @@
                     </w:txbxContent>
                   </v:textbox>
                 </v:shape>
-                <v:shape id="Text Box 98" o:spid="_x0000_s1030" type="#_x0000_t202" style="position:absolute;left:15974;top:220;width:18009;height:3607;visibility:visible;mso-wrap-style:square;v-text-anchor:top" o:gfxdata="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" filled="f" stroked="f" strokeweight=".5pt">
+                <v:shape id="Text Box 98" o:spid="_x0000_s1029" type="#_x0000_t202" style="position:absolute;left:15974;top:220;width:18009;height:3607;visibility:visible;mso-wrap-style:square;v-text-anchor:top" o:gfxdata="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" filled="f" stroked="f" strokeweight=".5pt">
                   <v:textbox>
                     <w:txbxContent>
                       <w:p>
@@ -526,13 +417,13 @@
                     </w:txbxContent>
                   </v:textbox>
                 </v:shape>
-                <v:rect id="Rectangle 99" o:spid="_x0000_s1031" style="position:absolute;left:33931;top:991;width:1753;height:1429;visibility:visible;mso-wrap-style:square;v-text-anchor:middle" o:gfxdata="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" fillcolor="black [3213]" strokecolor="black [3213]" strokeweight="1.25pt">
+                <v:rect id="Rectangle 99" o:spid="_x0000_s1030" style="position:absolute;left:33931;top:991;width:1753;height:1429;visibility:visible;mso-wrap-style:square;v-text-anchor:middle" o:gfxdata="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" fillcolor="black [3213]" strokecolor="black [3213]" strokeweight="1.25pt">
                   <v:fill r:id="rId5" o:title="" color2="white [3212]" type="pattern"/>
                 </v:rect>
-                <v:rect id="Rectangle 100" o:spid="_x0000_s1032" style="position:absolute;left:14652;top:991;width:1651;height:1473;visibility:visible;mso-wrap-style:square;v-text-anchor:middle" o:gfxdata="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" fillcolor="black [3213]" strokecolor="black [3213]" strokeweight="1.25pt">
+                <v:rect id="Rectangle 100" o:spid="_x0000_s1031" style="position:absolute;left:14652;top:991;width:1651;height:1473;visibility:visible;mso-wrap-style:square;v-text-anchor:middle" o:gfxdata="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" fillcolor="black [3213]" strokecolor="black [3213]" strokeweight="1.25pt">
                   <v:fill r:id="rId6" o:title="" color2="white [3212]" type="pattern"/>
                 </v:rect>
-                <v:shape id="Text Box 101" o:spid="_x0000_s1033" type="#_x0000_t202" style="position:absolute;left:35364;top:110;width:18008;height:3606;visibility:visible;mso-wrap-style:square;v-text-anchor:top" o:gfxdata="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" filled="f" stroked="f" strokeweight=".5pt">
+                <v:shape id="Text Box 101" o:spid="_x0000_s1032" type="#_x0000_t202" style="position:absolute;left:35357;top:110;width:23535;height:3606;visibility:visible;mso-wrap-style:square;v-text-anchor:top" o:gfxdata="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" filled="f" stroked="f" strokeweight=".5pt">
                   <v:textbox>
                     <w:txbxContent>
                       <w:p>
@@ -580,7 +471,16 @@
                             <w:sz w:val="28"/>
                             <w:szCs w:val="28"/>
                           </w:rPr>
-                          <w:t xml:space="preserve"> horizon</w:t>
+                          <w:t xml:space="preserve"> </w:t>
+                        </w:r>
+                        <w:r>
+                          <w:rPr>
+                            <w:b/>
+                            <w:bCs/>
+                            <w:sz w:val="28"/>
+                            <w:szCs w:val="28"/>
+                          </w:rPr>
+                          <w:t>period of length H</w:t>
                         </w:r>
                       </w:p>
                     </w:txbxContent>
@@ -598,200 +498,13 @@
         <mc:AlternateContent>
           <mc:Choice Requires="wps">
             <w:drawing>
-              <wp:anchor distT="0" distB="0" distL="114300" distR="114300" simplePos="0" relativeHeight="251819008" behindDoc="0" locked="0" layoutInCell="1" allowOverlap="1" wp14:anchorId="4A8ED69C" wp14:editId="33B558F7">
+              <wp:anchor distT="0" distB="0" distL="114300" distR="114300" simplePos="0" relativeHeight="251805696" behindDoc="0" locked="0" layoutInCell="1" allowOverlap="1" wp14:anchorId="3308EF32" wp14:editId="1186F87B">
                 <wp:simplePos x="0" y="0"/>
                 <wp:positionH relativeFrom="column">
-                  <wp:posOffset>5799455</wp:posOffset>
+                  <wp:posOffset>2628900</wp:posOffset>
                 </wp:positionH>
                 <wp:positionV relativeFrom="paragraph">
-                  <wp:posOffset>3804507</wp:posOffset>
-                </wp:positionV>
-                <wp:extent cx="732400" cy="255333"/>
-                <wp:effectExtent l="0" t="12700" r="29845" b="24130"/>
-                <wp:wrapNone/>
-                <wp:docPr id="1720235302" name="Right Arrow 3"/>
-                <wp:cNvGraphicFramePr/>
-                <a:graphic xmlns:a="http://schemas.openxmlformats.org/drawingml/2006/main">
-                  <a:graphicData uri="http://schemas.microsoft.com/office/word/2010/wordprocessingShape">
-                    <wps:wsp>
-                      <wps:cNvSpPr/>
-                      <wps:spPr>
-                        <a:xfrm>
-                          <a:off x="0" y="0"/>
-                          <a:ext cx="732400" cy="255333"/>
-                        </a:xfrm>
-                        <a:prstGeom prst="rightArrow">
-                          <a:avLst/>
-                        </a:prstGeom>
-                        <a:solidFill>
-                          <a:schemeClr val="accent2">
-                            <a:lumMod val="75000"/>
-                          </a:schemeClr>
-                        </a:solidFill>
-                        <a:ln>
-                          <a:solidFill>
-                            <a:schemeClr val="accent2">
-                              <a:lumMod val="75000"/>
-                            </a:schemeClr>
-                          </a:solidFill>
-                        </a:ln>
-                      </wps:spPr>
-                      <wps:style>
-                        <a:lnRef idx="2">
-                          <a:schemeClr val="accent1">
-                            <a:shade val="50000"/>
-                          </a:schemeClr>
-                        </a:lnRef>
-                        <a:fillRef idx="1">
-                          <a:schemeClr val="accent1"/>
-                        </a:fillRef>
-                        <a:effectRef idx="0">
-                          <a:schemeClr val="accent1"/>
-                        </a:effectRef>
-                        <a:fontRef idx="minor">
-                          <a:schemeClr val="lt1"/>
-                        </a:fontRef>
-                      </wps:style>
-                      <wps:bodyPr rot="0" spcFirstLastPara="0" vertOverflow="overflow" horzOverflow="overflow" vert="horz" wrap="square" lIns="91440" tIns="45720" rIns="91440" bIns="45720" numCol="1" spcCol="0" rtlCol="0" fromWordArt="0" anchor="ctr" anchorCtr="0" forceAA="0" compatLnSpc="1">
-                        <a:prstTxWarp prst="textNoShape">
-                          <a:avLst/>
-                        </a:prstTxWarp>
-                        <a:noAutofit/>
-                      </wps:bodyPr>
-                    </wps:wsp>
-                  </a:graphicData>
-                </a:graphic>
-                <wp14:sizeRelH relativeFrom="margin">
-                  <wp14:pctWidth>0</wp14:pctWidth>
-                </wp14:sizeRelH>
-                <wp14:sizeRelV relativeFrom="margin">
-                  <wp14:pctHeight>0</wp14:pctHeight>
-                </wp14:sizeRelV>
-              </wp:anchor>
-            </w:drawing>
-          </mc:Choice>
-          <mc:Fallback>
-            <w:pict>
-              <v:shapetype w14:anchorId="6B28FE8D" id="_x0000_t13" coordsize="21600,21600" o:spt="13" adj="16200,5400" path="m@0,l@0@1,0@1,0@2@0@2@0,21600,21600,10800xe">
-                <v:stroke joinstyle="miter"/>
-                <v:formulas>
-                  <v:f eqn="val #0"/>
-                  <v:f eqn="val #1"/>
-                  <v:f eqn="sum height 0 #1"/>
-                  <v:f eqn="sum 10800 0 #1"/>
-                  <v:f eqn="sum width 0 #0"/>
-                  <v:f eqn="prod @4 @3 10800"/>
-                  <v:f eqn="sum width 0 @5"/>
-                </v:formulas>
-                <v:path o:connecttype="custom" o:connectlocs="@0,0;0,10800;@0,21600;21600,10800" o:connectangles="270,180,90,0" textboxrect="0,@1,@6,@2"/>
-                <v:handles>
-                  <v:h position="#0,#1" xrange="0,21600" yrange="0,10800"/>
-                </v:handles>
-              </v:shapetype>
-              <v:shape id="Right Arrow 1" o:spid="_x0000_s1026" type="#_x0000_t13" style="position:absolute;margin-left:456.65pt;margin-top:299.55pt;width:57.65pt;height:20.1pt;z-index:251819008;visibility:visible;mso-wrap-style:square;mso-width-percent:0;mso-height-percent:0;mso-wrap-distance-left:9pt;mso-wrap-distance-top:0;mso-wrap-distance-right:9pt;mso-wrap-distance-bottom:0;mso-position-horizontal:absolute;mso-position-horizontal-relative:text;mso-position-vertical:absolute;mso-position-vertical-relative:text;mso-width-percent:0;mso-height-percent:0;mso-width-relative:margin;mso-height-relative:margin;v-text-anchor:middle" o:gfxdata="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" adj="17835" fillcolor="#c45911 [2405]" strokecolor="#c45911 [2405]" strokeweight="1pt"/>
-            </w:pict>
-          </mc:Fallback>
-        </mc:AlternateContent>
-      </w:r>
-      <w:r>
-        <w:rPr>
-          <w:noProof/>
-        </w:rPr>
-        <mc:AlternateContent>
-          <mc:Choice Requires="wps">
-            <w:drawing>
-              <wp:anchor distT="0" distB="0" distL="114300" distR="114300" simplePos="0" relativeHeight="251639805" behindDoc="0" locked="0" layoutInCell="1" allowOverlap="1" wp14:anchorId="5C83DFEE" wp14:editId="0DBFE1F2">
-                <wp:simplePos x="0" y="0"/>
-                <wp:positionH relativeFrom="column">
-                  <wp:posOffset>6731857</wp:posOffset>
-                </wp:positionH>
-                <wp:positionV relativeFrom="paragraph">
-                  <wp:posOffset>8890</wp:posOffset>
-                </wp:positionV>
-                <wp:extent cx="2975388" cy="2087245"/>
-                <wp:effectExtent l="12700" t="12700" r="22225" b="20955"/>
-                <wp:wrapNone/>
-                <wp:docPr id="2143107358" name="Rectangle 4"/>
-                <wp:cNvGraphicFramePr/>
-                <a:graphic xmlns:a="http://schemas.openxmlformats.org/drawingml/2006/main">
-                  <a:graphicData uri="http://schemas.microsoft.com/office/word/2010/wordprocessingShape">
-                    <wps:wsp>
-                      <wps:cNvSpPr/>
-                      <wps:spPr>
-                        <a:xfrm>
-                          <a:off x="0" y="0"/>
-                          <a:ext cx="2975388" cy="2087245"/>
-                        </a:xfrm>
-                        <a:prstGeom prst="rect">
-                          <a:avLst/>
-                        </a:prstGeom>
-                        <a:noFill/>
-                        <a:ln w="38100">
-                          <a:solidFill>
-                            <a:schemeClr val="accent1">
-                              <a:lumMod val="75000"/>
-                            </a:schemeClr>
-                          </a:solidFill>
-                          <a:prstDash val="dash"/>
-                        </a:ln>
-                      </wps:spPr>
-                      <wps:style>
-                        <a:lnRef idx="2">
-                          <a:schemeClr val="accent1">
-                            <a:shade val="50000"/>
-                          </a:schemeClr>
-                        </a:lnRef>
-                        <a:fillRef idx="1">
-                          <a:schemeClr val="accent1"/>
-                        </a:fillRef>
-                        <a:effectRef idx="0">
-                          <a:schemeClr val="accent1"/>
-                        </a:effectRef>
-                        <a:fontRef idx="minor">
-                          <a:schemeClr val="lt1"/>
-                        </a:fontRef>
-                      </wps:style>
-                      <wps:bodyPr rot="0" spcFirstLastPara="0" vertOverflow="overflow" horzOverflow="overflow" vert="horz" wrap="square" lIns="91440" tIns="45720" rIns="91440" bIns="45720" numCol="1" spcCol="0" rtlCol="0" fromWordArt="0" anchor="ctr" anchorCtr="0" forceAA="0" compatLnSpc="1">
-                        <a:prstTxWarp prst="textNoShape">
-                          <a:avLst/>
-                        </a:prstTxWarp>
-                        <a:noAutofit/>
-                      </wps:bodyPr>
-                    </wps:wsp>
-                  </a:graphicData>
-                </a:graphic>
-                <wp14:sizeRelH relativeFrom="margin">
-                  <wp14:pctWidth>0</wp14:pctWidth>
-                </wp14:sizeRelH>
-                <wp14:sizeRelV relativeFrom="margin">
-                  <wp14:pctHeight>0</wp14:pctHeight>
-                </wp14:sizeRelV>
-              </wp:anchor>
-            </w:drawing>
-          </mc:Choice>
-          <mc:Fallback>
-            <w:pict>
-              <v:rect w14:anchorId="189317CF" id="Rectangle 1" o:spid="_x0000_s1026" style="position:absolute;margin-left:530.05pt;margin-top:.7pt;width:234.3pt;height:164.35pt;z-index:251639805;visibility:visible;mso-wrap-style:square;mso-width-percent:0;mso-height-percent:0;mso-wrap-distance-left:9pt;mso-wrap-distance-top:0;mso-wrap-distance-right:9pt;mso-wrap-distance-bottom:0;mso-position-horizontal:absolute;mso-position-horizontal-relative:text;mso-position-vertical:absolute;mso-position-vertical-relative:text;mso-width-percent:0;mso-height-percent:0;mso-width-relative:margin;mso-height-relative:margin;v-text-anchor:middle" o:gfxdata="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" filled="f" strokecolor="#2f5496 [2404]" strokeweight="3pt">
-                <v:stroke dashstyle="dash"/>
-              </v:rect>
-            </w:pict>
-          </mc:Fallback>
-        </mc:AlternateContent>
-      </w:r>
-      <w:r>
-        <w:rPr>
-          <w:noProof/>
-        </w:rPr>
-        <mc:AlternateContent>
-          <mc:Choice Requires="wps">
-            <w:drawing>
-              <wp:anchor distT="0" distB="0" distL="114300" distR="114300" simplePos="0" relativeHeight="251805696" behindDoc="0" locked="0" layoutInCell="1" allowOverlap="1" wp14:anchorId="3308EF32" wp14:editId="1ED5A46F">
-                <wp:simplePos x="0" y="0"/>
-                <wp:positionH relativeFrom="column">
-                  <wp:posOffset>2703830</wp:posOffset>
-                </wp:positionH>
-                <wp:positionV relativeFrom="paragraph">
-                  <wp:posOffset>3032538</wp:posOffset>
+                  <wp:posOffset>3376517</wp:posOffset>
                 </wp:positionV>
                 <wp:extent cx="1040765" cy="411480"/>
                 <wp:effectExtent l="0" t="0" r="0" b="0"/>
@@ -867,7 +580,7 @@
           </mc:Choice>
           <mc:Fallback>
             <w:pict>
-              <v:shape w14:anchorId="3308EF32" id="Text Box 5" o:spid="_x0000_s1034" type="#_x0000_t202" style="position:absolute;margin-left:212.9pt;margin-top:238.8pt;width:81.95pt;height:32.4pt;z-index:251805696;visibility:visible;mso-wrap-style:square;mso-width-percent:0;mso-height-percent:0;mso-wrap-distance-left:9pt;mso-wrap-distance-top:0;mso-wrap-distance-right:9pt;mso-wrap-distance-bottom:0;mso-position-horizontal:absolute;mso-position-horizontal-relative:text;mso-position-vertical:absolute;mso-position-vertical-relative:text;mso-width-percent:0;mso-height-percent:0;mso-width-relative:margin;mso-height-relative:margin;v-text-anchor:top" o:gfxdata="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" filled="f" stroked="f" strokeweight=".5pt">
+              <v:shape w14:anchorId="3308EF32" id="Text Box 5" o:spid="_x0000_s1033" type="#_x0000_t202" style="position:absolute;margin-left:207pt;margin-top:265.85pt;width:81.95pt;height:32.4pt;z-index:251805696;visibility:visible;mso-wrap-style:square;mso-width-percent:0;mso-height-percent:0;mso-wrap-distance-left:9pt;mso-wrap-distance-top:0;mso-wrap-distance-right:9pt;mso-wrap-distance-bottom:0;mso-position-horizontal:absolute;mso-position-horizontal-relative:text;mso-position-vertical:absolute;mso-position-vertical-relative:text;mso-width-percent:0;mso-height-percent:0;mso-width-relative:margin;mso-height-relative:margin;v-text-anchor:top" o:gfxdata="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" filled="f" stroked="f" strokeweight=".5pt">
                 <v:textbox>
                   <w:txbxContent>
                     <w:p>
@@ -912,18 +625,18 @@
         <mc:AlternateContent>
           <mc:Choice Requires="wps">
             <w:drawing>
-              <wp:anchor distT="0" distB="0" distL="114300" distR="114300" simplePos="0" relativeHeight="251816960" behindDoc="0" locked="0" layoutInCell="1" allowOverlap="1" wp14:anchorId="78725411" wp14:editId="4DD16322">
+              <wp:anchor distT="0" distB="0" distL="114300" distR="114300" simplePos="0" relativeHeight="251814912" behindDoc="0" locked="0" layoutInCell="1" allowOverlap="1" wp14:anchorId="68EEC795" wp14:editId="7E43E330">
                 <wp:simplePos x="0" y="0"/>
                 <wp:positionH relativeFrom="column">
-                  <wp:posOffset>4887664</wp:posOffset>
+                  <wp:posOffset>6711950</wp:posOffset>
                 </wp:positionH>
                 <wp:positionV relativeFrom="paragraph">
-                  <wp:posOffset>3810428</wp:posOffset>
+                  <wp:posOffset>3090323</wp:posOffset>
                 </wp:positionV>
-                <wp:extent cx="727113" cy="242921"/>
-                <wp:effectExtent l="12700" t="12700" r="22225" b="24130"/>
+                <wp:extent cx="2975388" cy="2199097"/>
+                <wp:effectExtent l="12700" t="12700" r="22225" b="23495"/>
                 <wp:wrapNone/>
-                <wp:docPr id="1757041948" name="Rectangle 6"/>
+                <wp:docPr id="243602863" name="Rectangle 7"/>
                 <wp:cNvGraphicFramePr/>
                 <a:graphic xmlns:a="http://schemas.openxmlformats.org/drawingml/2006/main">
                   <a:graphicData uri="http://schemas.microsoft.com/office/word/2010/wordprocessingShape">
@@ -932,7 +645,7 @@
                       <wps:spPr>
                         <a:xfrm>
                           <a:off x="0" y="0"/>
-                          <a:ext cx="727113" cy="242921"/>
+                          <a:ext cx="2975388" cy="2199097"/>
                         </a:xfrm>
                         <a:prstGeom prst="rect">
                           <a:avLst/>
@@ -983,7 +696,7 @@
           </mc:Choice>
           <mc:Fallback>
             <w:pict>
-              <v:rect w14:anchorId="4FFA9A6D" id="Rectangle 1" o:spid="_x0000_s1026" style="position:absolute;margin-left:384.85pt;margin-top:300.05pt;width:57.25pt;height:19.15pt;z-index:251816960;visibility:visible;mso-wrap-style:square;mso-width-percent:0;mso-height-percent:0;mso-wrap-distance-left:9pt;mso-wrap-distance-top:0;mso-wrap-distance-right:9pt;mso-wrap-distance-bottom:0;mso-position-horizontal:absolute;mso-position-horizontal-relative:text;mso-position-vertical:absolute;mso-position-vertical-relative:text;mso-width-percent:0;mso-height-percent:0;mso-width-relative:margin;mso-height-relative:margin;v-text-anchor:middle" o:gfxdata="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" filled="f" strokecolor="#c45911 [2405]" strokeweight="3pt">
+              <v:rect w14:anchorId="2E44A1DF" id="Rectangle 1" o:spid="_x0000_s1026" style="position:absolute;margin-left:528.5pt;margin-top:243.35pt;width:234.3pt;height:173.15pt;z-index:251814912;visibility:visible;mso-wrap-style:square;mso-width-percent:0;mso-height-percent:0;mso-wrap-distance-left:9pt;mso-wrap-distance-top:0;mso-wrap-distance-right:9pt;mso-wrap-distance-bottom:0;mso-position-horizontal:absolute;mso-position-horizontal-relative:text;mso-position-vertical:absolute;mso-position-vertical-relative:text;mso-width-percent:0;mso-height-percent:0;mso-width-relative:margin;mso-height-relative:margin;v-text-anchor:middle" o:gfxdata="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" filled="f" strokecolor="#c45911 [2405]" strokeweight="3pt">
                 <v:stroke dashstyle="dash"/>
               </v:rect>
             </w:pict>
@@ -997,101 +710,16 @@
         <mc:AlternateContent>
           <mc:Choice Requires="wps">
             <w:drawing>
-              <wp:anchor distT="0" distB="0" distL="114300" distR="114300" simplePos="0" relativeHeight="251814912" behindDoc="0" locked="0" layoutInCell="1" allowOverlap="1" wp14:anchorId="68EEC795" wp14:editId="32494C52">
+              <wp:anchor distT="0" distB="0" distL="114300" distR="114300" simplePos="0" relativeHeight="251797504" behindDoc="0" locked="0" layoutInCell="1" allowOverlap="1" wp14:anchorId="494CB932" wp14:editId="43A92306">
                 <wp:simplePos x="0" y="0"/>
                 <wp:positionH relativeFrom="column">
-                  <wp:posOffset>6727481</wp:posOffset>
+                  <wp:posOffset>7867940</wp:posOffset>
                 </wp:positionH>
                 <wp:positionV relativeFrom="paragraph">
-                  <wp:posOffset>3123282</wp:posOffset>
+                  <wp:posOffset>2515663</wp:posOffset>
                 </wp:positionV>
-                <wp:extent cx="2975388" cy="2199097"/>
-                <wp:effectExtent l="12700" t="12700" r="22225" b="23495"/>
-                <wp:wrapNone/>
-                <wp:docPr id="243602863" name="Rectangle 7"/>
-                <wp:cNvGraphicFramePr/>
-                <a:graphic xmlns:a="http://schemas.openxmlformats.org/drawingml/2006/main">
-                  <a:graphicData uri="http://schemas.microsoft.com/office/word/2010/wordprocessingShape">
-                    <wps:wsp>
-                      <wps:cNvSpPr/>
-                      <wps:spPr>
-                        <a:xfrm>
-                          <a:off x="0" y="0"/>
-                          <a:ext cx="2975388" cy="2199097"/>
-                        </a:xfrm>
-                        <a:prstGeom prst="rect">
-                          <a:avLst/>
-                        </a:prstGeom>
-                        <a:noFill/>
-                        <a:ln w="38100">
-                          <a:solidFill>
-                            <a:schemeClr val="accent2">
-                              <a:lumMod val="75000"/>
-                            </a:schemeClr>
-                          </a:solidFill>
-                          <a:prstDash val="dash"/>
-                        </a:ln>
-                      </wps:spPr>
-                      <wps:style>
-                        <a:lnRef idx="2">
-                          <a:schemeClr val="accent1">
-                            <a:shade val="50000"/>
-                          </a:schemeClr>
-                        </a:lnRef>
-                        <a:fillRef idx="1">
-                          <a:schemeClr val="accent1"/>
-                        </a:fillRef>
-                        <a:effectRef idx="0">
-                          <a:schemeClr val="accent1"/>
-                        </a:effectRef>
-                        <a:fontRef idx="minor">
-                          <a:schemeClr val="lt1"/>
-                        </a:fontRef>
-                      </wps:style>
-                      <wps:bodyPr rot="0" spcFirstLastPara="0" vertOverflow="overflow" horzOverflow="overflow" vert="horz" wrap="square" lIns="91440" tIns="45720" rIns="91440" bIns="45720" numCol="1" spcCol="0" rtlCol="0" fromWordArt="0" anchor="ctr" anchorCtr="0" forceAA="0" compatLnSpc="1">
-                        <a:prstTxWarp prst="textNoShape">
-                          <a:avLst/>
-                        </a:prstTxWarp>
-                        <a:noAutofit/>
-                      </wps:bodyPr>
-                    </wps:wsp>
-                  </a:graphicData>
-                </a:graphic>
-                <wp14:sizeRelH relativeFrom="margin">
-                  <wp14:pctWidth>0</wp14:pctWidth>
-                </wp14:sizeRelH>
-                <wp14:sizeRelV relativeFrom="margin">
-                  <wp14:pctHeight>0</wp14:pctHeight>
-                </wp14:sizeRelV>
-              </wp:anchor>
-            </w:drawing>
-          </mc:Choice>
-          <mc:Fallback>
-            <w:pict>
-              <v:rect w14:anchorId="724C1132" id="Rectangle 1" o:spid="_x0000_s1026" style="position:absolute;margin-left:529.7pt;margin-top:245.95pt;width:234.3pt;height:173.15pt;z-index:251814912;visibility:visible;mso-wrap-style:square;mso-width-percent:0;mso-height-percent:0;mso-wrap-distance-left:9pt;mso-wrap-distance-top:0;mso-wrap-distance-right:9pt;mso-wrap-distance-bottom:0;mso-position-horizontal:absolute;mso-position-horizontal-relative:text;mso-position-vertical:absolute;mso-position-vertical-relative:text;mso-width-percent:0;mso-height-percent:0;mso-width-relative:margin;mso-height-relative:margin;v-text-anchor:middle" o:gfxdata="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" filled="f" strokecolor="#c45911 [2405]" strokeweight="3pt">
-                <v:stroke dashstyle="dash"/>
-              </v:rect>
-            </w:pict>
-          </mc:Fallback>
-        </mc:AlternateContent>
-      </w:r>
-      <w:r>
-        <w:rPr>
-          <w:noProof/>
-        </w:rPr>
-        <mc:AlternateContent>
-          <mc:Choice Requires="wps">
-            <w:drawing>
-              <wp:anchor distT="0" distB="0" distL="114300" distR="114300" simplePos="0" relativeHeight="251797504" behindDoc="0" locked="0" layoutInCell="1" allowOverlap="1" wp14:anchorId="494CB932" wp14:editId="7DF36903">
-                <wp:simplePos x="0" y="0"/>
-                <wp:positionH relativeFrom="column">
-                  <wp:posOffset>7783925</wp:posOffset>
-                </wp:positionH>
-                <wp:positionV relativeFrom="paragraph">
-                  <wp:posOffset>2463444</wp:posOffset>
-                </wp:positionV>
-                <wp:extent cx="943633" cy="226955"/>
-                <wp:effectExtent l="0" t="0" r="0" b="24447"/>
+                <wp:extent cx="802465" cy="236503"/>
+                <wp:effectExtent l="0" t="0" r="0" b="26988"/>
                 <wp:wrapNone/>
                 <wp:docPr id="439977962" name="Right Arrow 8"/>
                 <wp:cNvGraphicFramePr/>
@@ -1102,7 +730,7 @@
                       <wps:spPr>
                         <a:xfrm rot="5400000">
                           <a:off x="0" y="0"/>
-                          <a:ext cx="943633" cy="226955"/>
+                          <a:ext cx="802465" cy="236503"/>
                         </a:xfrm>
                         <a:prstGeom prst="rightArrow">
                           <a:avLst/>
@@ -1156,7 +784,23 @@
           </mc:Choice>
           <mc:Fallback>
             <w:pict>
-              <v:shape w14:anchorId="4D161202" id="Right Arrow 1" o:spid="_x0000_s1026" type="#_x0000_t13" style="position:absolute;margin-left:612.9pt;margin-top:193.95pt;width:74.3pt;height:17.85pt;rotation:90;z-index:251797504;visibility:visible;mso-wrap-style:square;mso-width-percent:0;mso-height-percent:0;mso-wrap-distance-left:9pt;mso-wrap-distance-top:0;mso-wrap-distance-right:9pt;mso-wrap-distance-bottom:0;mso-position-horizontal:absolute;mso-position-horizontal-relative:text;mso-position-vertical:absolute;mso-position-vertical-relative:text;mso-width-percent:0;mso-height-percent:0;mso-width-relative:margin;mso-height-relative:margin;v-text-anchor:middle" o:gfxdata="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" adj="19002" fillcolor="#c45911 [2405]" strokecolor="#c45911 [2405]" strokeweight="1pt"/>
+              <v:shapetype w14:anchorId="571D0A00" id="_x0000_t13" coordsize="21600,21600" o:spt="13" adj="16200,5400" path="m@0,l@0@1,0@1,0@2@0@2@0,21600,21600,10800xe">
+                <v:stroke joinstyle="miter"/>
+                <v:formulas>
+                  <v:f eqn="val #0"/>
+                  <v:f eqn="val #1"/>
+                  <v:f eqn="sum height 0 #1"/>
+                  <v:f eqn="sum 10800 0 #1"/>
+                  <v:f eqn="sum width 0 #0"/>
+                  <v:f eqn="prod @4 @3 10800"/>
+                  <v:f eqn="sum width 0 @5"/>
+                </v:formulas>
+                <v:path o:connecttype="custom" o:connectlocs="@0,0;0,10800;@0,21600;21600,10800" o:connectangles="270,180,90,0" textboxrect="0,@1,@6,@2"/>
+                <v:handles>
+                  <v:h position="#0,#1" xrange="0,21600" yrange="0,10800"/>
+                </v:handles>
+              </v:shapetype>
+              <v:shape id="Right Arrow 1" o:spid="_x0000_s1026" type="#_x0000_t13" style="position:absolute;margin-left:619.5pt;margin-top:198.1pt;width:63.2pt;height:18.6pt;rotation:90;z-index:251797504;visibility:visible;mso-wrap-style:square;mso-width-percent:0;mso-height-percent:0;mso-wrap-distance-left:9pt;mso-wrap-distance-top:0;mso-wrap-distance-right:9pt;mso-wrap-distance-bottom:0;mso-position-horizontal:absolute;mso-position-horizontal-relative:text;mso-position-vertical:absolute;mso-position-vertical-relative:text;mso-width-percent:0;mso-height-percent:0;mso-width-relative:margin;mso-height-relative:margin;v-text-anchor:middle" o:gfxdata="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" adj="18417" fillcolor="#c45911 [2405]" strokecolor="#c45911 [2405]" strokeweight="1pt"/>
             </w:pict>
           </mc:Fallback>
         </mc:AlternateContent>
@@ -1168,18 +812,18 @@
         <mc:AlternateContent>
           <mc:Choice Requires="wps">
             <w:drawing>
-              <wp:anchor distT="0" distB="0" distL="114300" distR="114300" simplePos="0" relativeHeight="251708416" behindDoc="0" locked="0" layoutInCell="1" allowOverlap="1" wp14:anchorId="1E8F8EB8" wp14:editId="189DF190">
+              <wp:anchor distT="0" distB="0" distL="114300" distR="114300" simplePos="0" relativeHeight="251639805" behindDoc="0" locked="0" layoutInCell="1" allowOverlap="1" wp14:anchorId="5C83DFEE" wp14:editId="1FB49B8D">
                 <wp:simplePos x="0" y="0"/>
                 <wp:positionH relativeFrom="column">
-                  <wp:posOffset>5437283</wp:posOffset>
+                  <wp:posOffset>6722745</wp:posOffset>
                 </wp:positionH>
                 <wp:positionV relativeFrom="paragraph">
-                  <wp:posOffset>1056640</wp:posOffset>
+                  <wp:posOffset>19272</wp:posOffset>
                 </wp:positionV>
-                <wp:extent cx="722630" cy="243840"/>
-                <wp:effectExtent l="0" t="12700" r="26670" b="22860"/>
+                <wp:extent cx="2975388" cy="2087245"/>
+                <wp:effectExtent l="12700" t="12700" r="22225" b="20955"/>
                 <wp:wrapNone/>
-                <wp:docPr id="625699677" name="Right Arrow 9"/>
+                <wp:docPr id="2143107358" name="Rectangle 4"/>
                 <wp:cNvGraphicFramePr/>
                 <a:graphic xmlns:a="http://schemas.openxmlformats.org/drawingml/2006/main">
                   <a:graphicData uri="http://schemas.microsoft.com/office/word/2010/wordprocessingShape">
@@ -1188,29 +832,20 @@
                       <wps:spPr>
                         <a:xfrm>
                           <a:off x="0" y="0"/>
-                          <a:ext cx="722630" cy="243840"/>
+                          <a:ext cx="2975388" cy="2087245"/>
                         </a:xfrm>
-                        <a:prstGeom prst="rightArrow">
+                        <a:prstGeom prst="rect">
                           <a:avLst/>
                         </a:prstGeom>
-                        <a:gradFill flip="none" rotWithShape="1">
-                          <a:gsLst>
-                            <a:gs pos="69000">
-                              <a:schemeClr val="accent1">
-                                <a:lumMod val="75000"/>
-                              </a:schemeClr>
-                            </a:gs>
-                            <a:gs pos="97000">
-                              <a:schemeClr val="accent1">
-                                <a:lumMod val="70000"/>
-                              </a:schemeClr>
-                            </a:gs>
-                          </a:gsLst>
-                          <a:path path="circle">
-                            <a:fillToRect l="50000" t="50000" r="50000" b="50000"/>
-                          </a:path>
-                          <a:tileRect/>
-                        </a:gradFill>
+                        <a:noFill/>
+                        <a:ln w="38100">
+                          <a:solidFill>
+                            <a:schemeClr val="accent1">
+                              <a:lumMod val="75000"/>
+                            </a:schemeClr>
+                          </a:solidFill>
+                          <a:prstDash val="dash"/>
+                        </a:ln>
                       </wps:spPr>
                       <wps:style>
                         <a:lnRef idx="2">
@@ -1248,174 +883,8 @@
           </mc:Choice>
           <mc:Fallback>
             <w:pict>
-              <v:shape w14:anchorId="4232F951" id="Right Arrow 1" o:spid="_x0000_s1026" type="#_x0000_t13" style="position:absolute;margin-left:428.15pt;margin-top:83.2pt;width:56.9pt;height:19.2pt;z-index:251708416;visibility:visible;mso-wrap-style:square;mso-width-percent:0;mso-height-percent:0;mso-wrap-distance-left:9pt;mso-wrap-distance-top:0;mso-wrap-distance-right:9pt;mso-wrap-distance-bottom:0;mso-position-horizontal:absolute;mso-position-horizontal-relative:text;mso-position-vertical:absolute;mso-position-vertical-relative:text;mso-width-percent:0;mso-height-percent:0;mso-width-relative:margin;mso-height-relative:margin;v-text-anchor:middle" o:gfxdata="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" adj="17956" fillcolor="#2f5496 [2404]" strokecolor="#1f3763 [1604]" strokeweight="1pt">
-                <v:fill color2="#2c4e8b [2244]" rotate="t" focusposition=".5,.5" focussize="" colors="0 #2f5597;45220f #2f5597" focus="100%" type="gradientRadial"/>
-              </v:shape>
-            </w:pict>
-          </mc:Fallback>
-        </mc:AlternateContent>
-      </w:r>
-      <w:r>
-        <w:rPr>
-          <w:noProof/>
-        </w:rPr>
-        <mc:AlternateContent>
-          <mc:Choice Requires="wps">
-            <w:drawing>
-              <wp:anchor distT="0" distB="0" distL="114300" distR="114300" simplePos="0" relativeHeight="251795456" behindDoc="0" locked="0" layoutInCell="1" allowOverlap="1" wp14:anchorId="2ACAE587" wp14:editId="7D7C40AE">
-                <wp:simplePos x="0" y="0"/>
-                <wp:positionH relativeFrom="column">
-                  <wp:posOffset>5019675</wp:posOffset>
-                </wp:positionH>
-                <wp:positionV relativeFrom="paragraph">
-                  <wp:posOffset>4271645</wp:posOffset>
-                </wp:positionV>
-                <wp:extent cx="829310" cy="548640"/>
-                <wp:effectExtent l="12700" t="12700" r="21590" b="22860"/>
-                <wp:wrapNone/>
-                <wp:docPr id="1721260240" name="Straight Connector 10"/>
-                <wp:cNvGraphicFramePr/>
-                <a:graphic xmlns:a="http://schemas.openxmlformats.org/drawingml/2006/main">
-                  <a:graphicData uri="http://schemas.microsoft.com/office/word/2010/wordprocessingShape">
-                    <wps:wsp>
-                      <wps:cNvCnPr/>
-                      <wps:spPr>
-                        <a:xfrm>
-                          <a:off x="0" y="0"/>
-                          <a:ext cx="829310" cy="548640"/>
-                        </a:xfrm>
-                        <a:prstGeom prst="line">
-                          <a:avLst/>
-                        </a:prstGeom>
-                        <a:ln w="22225">
-                          <a:solidFill>
-                            <a:schemeClr val="bg1">
-                              <a:lumMod val="50000"/>
-                            </a:schemeClr>
-                          </a:solidFill>
-                          <a:prstDash val="sysDot"/>
-                        </a:ln>
-                      </wps:spPr>
-                      <wps:style>
-                        <a:lnRef idx="1">
-                          <a:schemeClr val="accent1"/>
-                        </a:lnRef>
-                        <a:fillRef idx="0">
-                          <a:schemeClr val="accent1"/>
-                        </a:fillRef>
-                        <a:effectRef idx="0">
-                          <a:schemeClr val="accent1"/>
-                        </a:effectRef>
-                        <a:fontRef idx="minor">
-                          <a:schemeClr val="tx1"/>
-                        </a:fontRef>
-                      </wps:style>
-                      <wps:bodyPr/>
-                    </wps:wsp>
-                  </a:graphicData>
-                </a:graphic>
-                <wp14:sizeRelH relativeFrom="margin">
-                  <wp14:pctWidth>0</wp14:pctWidth>
-                </wp14:sizeRelH>
-                <wp14:sizeRelV relativeFrom="margin">
-                  <wp14:pctHeight>0</wp14:pctHeight>
-                </wp14:sizeRelV>
-              </wp:anchor>
-            </w:drawing>
-          </mc:Choice>
-          <mc:Fallback>
-            <w:pict>
-              <v:line w14:anchorId="5894AE55" id="Straight Connector 1" o:spid="_x0000_s1026" style="position:absolute;z-index:251795456;visibility:visible;mso-wrap-style:square;mso-width-percent:0;mso-height-percent:0;mso-wrap-distance-left:9pt;mso-wrap-distance-top:0;mso-wrap-distance-right:9pt;mso-wrap-distance-bottom:0;mso-position-horizontal:absolute;mso-position-horizontal-relative:text;mso-position-vertical:absolute;mso-position-vertical-relative:text;mso-width-percent:0;mso-height-percent:0;mso-width-relative:margin;mso-height-relative:margin" from="395.25pt,336.35pt" to="460.55pt,379.55pt" o:gfxdata="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" strokecolor="#7f7f7f [1612]" strokeweight="1.75pt">
-                <v:stroke dashstyle="1 1" joinstyle="miter"/>
-              </v:line>
-            </w:pict>
-          </mc:Fallback>
-        </mc:AlternateContent>
-      </w:r>
-      <w:r>
-        <w:rPr>
-          <w:noProof/>
-        </w:rPr>
-        <mc:AlternateContent>
-          <mc:Choice Requires="wps">
-            <w:drawing>
-              <wp:anchor distT="0" distB="0" distL="114300" distR="114300" simplePos="0" relativeHeight="251799552" behindDoc="0" locked="0" layoutInCell="1" allowOverlap="1" wp14:anchorId="0C9743AC" wp14:editId="1291C697">
-                <wp:simplePos x="0" y="0"/>
-                <wp:positionH relativeFrom="column">
-                  <wp:posOffset>4051300</wp:posOffset>
-                </wp:positionH>
-                <wp:positionV relativeFrom="paragraph">
-                  <wp:posOffset>4822825</wp:posOffset>
-                </wp:positionV>
-                <wp:extent cx="1800860" cy="147320"/>
-                <wp:effectExtent l="0" t="0" r="15240" b="17780"/>
-                <wp:wrapNone/>
-                <wp:docPr id="207248656" name="Rectangle 11"/>
-                <wp:cNvGraphicFramePr/>
-                <a:graphic xmlns:a="http://schemas.openxmlformats.org/drawingml/2006/main">
-                  <a:graphicData uri="http://schemas.microsoft.com/office/word/2010/wordprocessingShape">
-                    <wps:wsp>
-                      <wps:cNvSpPr/>
-                      <wps:spPr>
-                        <a:xfrm>
-                          <a:off x="0" y="0"/>
-                          <a:ext cx="1800860" cy="147320"/>
-                        </a:xfrm>
-                        <a:prstGeom prst="rect">
-                          <a:avLst/>
-                        </a:prstGeom>
-                        <a:pattFill prst="wdDnDiag">
-                          <a:fgClr>
-                            <a:schemeClr val="tx1"/>
-                          </a:fgClr>
-                          <a:bgClr>
-                            <a:schemeClr val="bg1"/>
-                          </a:bgClr>
-                        </a:pattFill>
-                        <a:ln w="15875">
-                          <a:solidFill>
-                            <a:schemeClr val="tx1"/>
-                          </a:solidFill>
-                        </a:ln>
-                      </wps:spPr>
-                      <wps:style>
-                        <a:lnRef idx="2">
-                          <a:schemeClr val="accent1">
-                            <a:shade val="50000"/>
-                          </a:schemeClr>
-                        </a:lnRef>
-                        <a:fillRef idx="1">
-                          <a:schemeClr val="accent1"/>
-                        </a:fillRef>
-                        <a:effectRef idx="0">
-                          <a:schemeClr val="accent1"/>
-                        </a:effectRef>
-                        <a:fontRef idx="minor">
-                          <a:schemeClr val="lt1"/>
-                        </a:fontRef>
-                      </wps:style>
-                      <wps:bodyPr rot="0" spcFirstLastPara="0" vertOverflow="overflow" horzOverflow="overflow" vert="horz" wrap="square" lIns="91440" tIns="45720" rIns="91440" bIns="45720" numCol="1" spcCol="0" rtlCol="0" fromWordArt="0" anchor="ctr" anchorCtr="0" forceAA="0" compatLnSpc="1">
-                        <a:prstTxWarp prst="textNoShape">
-                          <a:avLst/>
-                        </a:prstTxWarp>
-                        <a:noAutofit/>
-                      </wps:bodyPr>
-                    </wps:wsp>
-                  </a:graphicData>
-                </a:graphic>
-                <wp14:sizeRelH relativeFrom="margin">
-                  <wp14:pctWidth>0</wp14:pctWidth>
-                </wp14:sizeRelH>
-                <wp14:sizeRelV relativeFrom="margin">
-                  <wp14:pctHeight>0</wp14:pctHeight>
-                </wp14:sizeRelV>
-              </wp:anchor>
-            </w:drawing>
-          </mc:Choice>
-          <mc:Fallback>
-            <w:pict>
-              <v:rect w14:anchorId="4F03B5D1" id="Rectangle 1" o:spid="_x0000_s1026" style="position:absolute;margin-left:319pt;margin-top:379.75pt;width:141.8pt;height:11.6pt;z-index:251799552;visibility:visible;mso-wrap-style:square;mso-width-percent:0;mso-height-percent:0;mso-wrap-distance-left:9pt;mso-wrap-distance-top:0;mso-wrap-distance-right:9pt;mso-wrap-distance-bottom:0;mso-position-horizontal:absolute;mso-position-horizontal-relative:text;mso-position-vertical:absolute;mso-position-vertical-relative:text;mso-width-percent:0;mso-height-percent:0;mso-width-relative:margin;mso-height-relative:margin;v-text-anchor:middle" o:gfxdata="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" fillcolor="black [3213]" strokecolor="black [3213]" strokeweight="1.25pt">
-                <v:fill r:id="rId6" o:title="" color2="white [3212]" type="pattern"/>
+              <v:rect w14:anchorId="67EDEC82" id="Rectangle 1" o:spid="_x0000_s1026" style="position:absolute;margin-left:529.35pt;margin-top:1.5pt;width:234.3pt;height:164.35pt;z-index:251639805;visibility:visible;mso-wrap-style:square;mso-width-percent:0;mso-height-percent:0;mso-wrap-distance-left:9pt;mso-wrap-distance-top:0;mso-wrap-distance-right:9pt;mso-wrap-distance-bottom:0;mso-position-horizontal:absolute;mso-position-horizontal-relative:text;mso-position-vertical:absolute;mso-position-vertical-relative:text;mso-width-percent:0;mso-height-percent:0;mso-width-relative:margin;mso-height-relative:margin;v-text-anchor:middle" o:gfxdata="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" filled="f" strokecolor="#2f5496 [2404]" strokeweight="3pt">
+                <v:stroke dashstyle="dash"/>
               </v:rect>
             </w:pict>
           </mc:Fallback>
@@ -1428,65 +897,117 @@
         <mc:AlternateContent>
           <mc:Choice Requires="wps">
             <w:drawing>
-              <wp:anchor distT="0" distB="0" distL="114300" distR="114300" simplePos="0" relativeHeight="251800576" behindDoc="0" locked="0" layoutInCell="1" allowOverlap="1" wp14:anchorId="3C282A59" wp14:editId="16B75703">
+              <wp:anchor distT="0" distB="0" distL="114300" distR="114300" simplePos="0" relativeHeight="251820032" behindDoc="0" locked="0" layoutInCell="1" allowOverlap="1" wp14:anchorId="0F439460" wp14:editId="46910E72">
                 <wp:simplePos x="0" y="0"/>
                 <wp:positionH relativeFrom="column">
-                  <wp:posOffset>5854700</wp:posOffset>
+                  <wp:posOffset>8697595</wp:posOffset>
                 </wp:positionH>
                 <wp:positionV relativeFrom="paragraph">
-                  <wp:posOffset>4822825</wp:posOffset>
+                  <wp:posOffset>4375563</wp:posOffset>
                 </wp:positionV>
-                <wp:extent cx="692150" cy="147320"/>
-                <wp:effectExtent l="0" t="0" r="19050" b="17780"/>
+                <wp:extent cx="1004639" cy="281046"/>
+                <wp:effectExtent l="0" t="0" r="0" b="0"/>
                 <wp:wrapNone/>
-                <wp:docPr id="1451262160" name="Rectangle 12"/>
+                <wp:docPr id="802027601" name="Text Box 1"/>
                 <wp:cNvGraphicFramePr/>
                 <a:graphic xmlns:a="http://schemas.openxmlformats.org/drawingml/2006/main">
                   <a:graphicData uri="http://schemas.microsoft.com/office/word/2010/wordprocessingShape">
                     <wps:wsp>
-                      <wps:cNvSpPr/>
+                      <wps:cNvSpPr txBox="1"/>
                       <wps:spPr>
                         <a:xfrm>
                           <a:off x="0" y="0"/>
-                          <a:ext cx="692150" cy="147320"/>
+                          <a:ext cx="1004639" cy="281046"/>
                         </a:xfrm>
                         <a:prstGeom prst="rect">
                           <a:avLst/>
                         </a:prstGeom>
-                        <a:pattFill prst="ltVert">
-                          <a:fgClr>
-                            <a:schemeClr val="tx1"/>
-                          </a:fgClr>
-                          <a:bgClr>
-                            <a:schemeClr val="accent2">
-                              <a:lumMod val="20000"/>
-                              <a:lumOff val="80000"/>
-                            </a:schemeClr>
-                          </a:bgClr>
-                        </a:pattFill>
-                        <a:ln w="15875">
-                          <a:solidFill>
-                            <a:schemeClr val="tx1"/>
-                          </a:solidFill>
+                        <a:noFill/>
+                        <a:ln w="6350">
+                          <a:noFill/>
                         </a:ln>
                       </wps:spPr>
-                      <wps:style>
-                        <a:lnRef idx="2">
-                          <a:schemeClr val="accent1">
-                            <a:shade val="50000"/>
-                          </a:schemeClr>
-                        </a:lnRef>
-                        <a:fillRef idx="1">
-                          <a:schemeClr val="accent1"/>
-                        </a:fillRef>
-                        <a:effectRef idx="0">
-                          <a:schemeClr val="accent1"/>
-                        </a:effectRef>
-                        <a:fontRef idx="minor">
-                          <a:schemeClr val="lt1"/>
-                        </a:fontRef>
-                      </wps:style>
-                      <wps:bodyPr rot="0" spcFirstLastPara="0" vertOverflow="overflow" horzOverflow="overflow" vert="horz" wrap="square" lIns="91440" tIns="45720" rIns="91440" bIns="45720" numCol="1" spcCol="0" rtlCol="0" fromWordArt="0" anchor="ctr" anchorCtr="0" forceAA="0" compatLnSpc="1">
+                      <wps:txbx>
+                        <w:txbxContent>
+                          <w:p>
+                            <m:oMathPara>
+                              <m:oMath>
+                                <m:r>
+                                  <w:rPr>
+                                    <w:rFonts w:ascii="Cambria Math" w:hAnsi="Cambria Math" w:hint="eastAsia"/>
+                                  </w:rPr>
+                                  <m:t>t</m:t>
+                                </m:r>
+                                <m:r>
+                                  <w:rPr>
+                                    <w:rFonts w:ascii="Cambria Math" w:hAnsi="Cambria Math"/>
+                                  </w:rPr>
+                                  <m:t>=</m:t>
+                                </m:r>
+                                <m:sSub>
+                                  <m:sSubPr>
+                                    <m:ctrlPr>
+                                      <w:rPr>
+                                        <w:rFonts w:ascii="Cambria Math" w:hAnsi="Cambria Math"/>
+                                        <w:i/>
+                                      </w:rPr>
+                                    </m:ctrlPr>
+                                  </m:sSubPr>
+                                  <m:e>
+                                    <m:r>
+                                      <w:rPr>
+                                        <w:rFonts w:ascii="Cambria Math" w:hAnsi="Cambria Math"/>
+                                      </w:rPr>
+                                      <m:t>t</m:t>
+                                    </m:r>
+                                  </m:e>
+                                  <m:sub>
+                                    <m:r>
+                                      <w:rPr>
+                                        <w:rFonts w:ascii="Cambria Math" w:hAnsi="Cambria Math"/>
+                                      </w:rPr>
+                                      <m:t>r</m:t>
+                                    </m:r>
+                                  </m:sub>
+                                </m:sSub>
+                                <m:r>
+                                  <w:rPr>
+                                    <w:rFonts w:ascii="Cambria Math" w:hAnsi="Cambria Math"/>
+                                  </w:rPr>
+                                  <m:t>+</m:t>
+                                </m:r>
+                                <m:sSub>
+                                  <m:sSubPr>
+                                    <m:ctrlPr>
+                                      <w:rPr>
+                                        <w:rFonts w:ascii="Cambria Math" w:hAnsi="Cambria Math"/>
+                                        <w:i/>
+                                      </w:rPr>
+                                    </m:ctrlPr>
+                                  </m:sSubPr>
+                                  <m:e>
+                                    <m:r>
+                                      <w:rPr>
+                                        <w:rFonts w:ascii="Cambria Math" w:hAnsi="Cambria Math"/>
+                                      </w:rPr>
+                                      <m:t>t</m:t>
+                                    </m:r>
+                                  </m:e>
+                                  <m:sub>
+                                    <m:r>
+                                      <w:rPr>
+                                        <w:rFonts w:ascii="Cambria Math" w:hAnsi="Cambria Math"/>
+                                      </w:rPr>
+                                      <m:t>c</m:t>
+                                    </m:r>
+                                  </m:sub>
+                                </m:sSub>
+                              </m:oMath>
+                            </m:oMathPara>
+                          </w:p>
+                        </w:txbxContent>
+                      </wps:txbx>
+                      <wps:bodyPr rot="0" spcFirstLastPara="0" vertOverflow="overflow" horzOverflow="overflow" vert="horz" wrap="square" lIns="91440" tIns="45720" rIns="91440" bIns="45720" numCol="1" spcCol="0" rtlCol="0" fromWordArt="0" anchor="t" anchorCtr="0" forceAA="0" compatLnSpc="1">
                         <a:prstTxWarp prst="textNoShape">
                           <a:avLst/>
                         </a:prstTxWarp>
@@ -1498,625 +1019,93 @@
                 <wp14:sizeRelH relativeFrom="margin">
                   <wp14:pctWidth>0</wp14:pctWidth>
                 </wp14:sizeRelH>
-                <wp14:sizeRelV relativeFrom="margin">
-                  <wp14:pctHeight>0</wp14:pctHeight>
-                </wp14:sizeRelV>
               </wp:anchor>
             </w:drawing>
           </mc:Choice>
           <mc:Fallback>
             <w:pict>
-              <v:rect w14:anchorId="06BD2641" id="Rectangle 1" o:spid="_x0000_s1026" style="position:absolute;margin-left:461pt;margin-top:379.75pt;width:54.5pt;height:11.6pt;z-index:251800576;visibility:visible;mso-wrap-style:square;mso-width-percent:0;mso-height-percent:0;mso-wrap-distance-left:9pt;mso-wrap-distance-top:0;mso-wrap-distance-right:9pt;mso-wrap-distance-bottom:0;mso-position-horizontal:absolute;mso-position-horizontal-relative:text;mso-position-vertical:absolute;mso-position-vertical-relative:text;mso-width-percent:0;mso-height-percent:0;mso-width-relative:margin;mso-height-relative:margin;v-text-anchor:middle" o:gfxdata="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" fillcolor="black [3213]" strokecolor="black [3213]" strokeweight="1.25pt">
-                <v:fill r:id="rId5" o:title="" color2="#fbe4d5 [661]" type="pattern"/>
-              </v:rect>
-            </w:pict>
-          </mc:Fallback>
-        </mc:AlternateContent>
-      </w:r>
-      <w:r>
-        <w:rPr>
-          <w:noProof/>
-        </w:rPr>
-        <mc:AlternateContent>
-          <mc:Choice Requires="wps">
-            <w:drawing>
-              <wp:anchor distT="0" distB="0" distL="114300" distR="114300" simplePos="0" relativeHeight="251801600" behindDoc="0" locked="0" layoutInCell="1" allowOverlap="1" wp14:anchorId="0E1CA0DA" wp14:editId="65DB9931">
-                <wp:simplePos x="0" y="0"/>
-                <wp:positionH relativeFrom="column">
-                  <wp:posOffset>92710</wp:posOffset>
-                </wp:positionH>
-                <wp:positionV relativeFrom="paragraph">
-                  <wp:posOffset>4820920</wp:posOffset>
-                </wp:positionV>
-                <wp:extent cx="3952875" cy="147320"/>
-                <wp:effectExtent l="0" t="0" r="9525" b="17780"/>
-                <wp:wrapNone/>
-                <wp:docPr id="1070164919" name="Rectangle 13"/>
-                <wp:cNvGraphicFramePr/>
-                <a:graphic xmlns:a="http://schemas.openxmlformats.org/drawingml/2006/main">
-                  <a:graphicData uri="http://schemas.microsoft.com/office/word/2010/wordprocessingShape">
-                    <wps:wsp>
-                      <wps:cNvSpPr/>
-                      <wps:spPr>
-                        <a:xfrm>
-                          <a:off x="0" y="0"/>
-                          <a:ext cx="3952875" cy="147320"/>
-                        </a:xfrm>
-                        <a:prstGeom prst="rect">
-                          <a:avLst/>
-                        </a:prstGeom>
-                        <a:solidFill>
-                          <a:schemeClr val="bg1"/>
-                        </a:solidFill>
-                        <a:ln w="15875">
-                          <a:solidFill>
-                            <a:schemeClr val="tx1"/>
-                          </a:solidFill>
-                        </a:ln>
-                      </wps:spPr>
-                      <wps:style>
-                        <a:lnRef idx="2">
-                          <a:schemeClr val="accent1">
-                            <a:shade val="50000"/>
-                          </a:schemeClr>
-                        </a:lnRef>
-                        <a:fillRef idx="1">
-                          <a:schemeClr val="accent1"/>
-                        </a:fillRef>
-                        <a:effectRef idx="0">
-                          <a:schemeClr val="accent1"/>
-                        </a:effectRef>
-                        <a:fontRef idx="minor">
-                          <a:schemeClr val="lt1"/>
-                        </a:fontRef>
-                      </wps:style>
-                      <wps:bodyPr rot="0" spcFirstLastPara="0" vertOverflow="overflow" horzOverflow="overflow" vert="horz" wrap="square" lIns="91440" tIns="45720" rIns="91440" bIns="45720" numCol="1" spcCol="0" rtlCol="0" fromWordArt="0" anchor="ctr" anchorCtr="0" forceAA="0" compatLnSpc="1">
-                        <a:prstTxWarp prst="textNoShape">
-                          <a:avLst/>
-                        </a:prstTxWarp>
-                        <a:noAutofit/>
-                      </wps:bodyPr>
-                    </wps:wsp>
-                  </a:graphicData>
-                </a:graphic>
-                <wp14:sizeRelH relativeFrom="margin">
-                  <wp14:pctWidth>0</wp14:pctWidth>
-                </wp14:sizeRelH>
-                <wp14:sizeRelV relativeFrom="margin">
-                  <wp14:pctHeight>0</wp14:pctHeight>
-                </wp14:sizeRelV>
-              </wp:anchor>
-            </w:drawing>
-          </mc:Choice>
-          <mc:Fallback>
-            <w:pict>
-              <v:rect w14:anchorId="483D5C69" id="Rectangle 1" o:spid="_x0000_s1026" style="position:absolute;margin-left:7.3pt;margin-top:379.6pt;width:311.25pt;height:11.6pt;z-index:251801600;visibility:visible;mso-wrap-style:square;mso-width-percent:0;mso-height-percent:0;mso-wrap-distance-left:9pt;mso-wrap-distance-top:0;mso-wrap-distance-right:9pt;mso-wrap-distance-bottom:0;mso-position-horizontal:absolute;mso-position-horizontal-relative:text;mso-position-vertical:absolute;mso-position-vertical-relative:text;mso-width-percent:0;mso-height-percent:0;mso-width-relative:margin;mso-height-relative:margin;v-text-anchor:middle" o:gfxdata="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" fillcolor="white [3212]" strokecolor="black [3213]" strokeweight="1.25pt"/>
-            </w:pict>
-          </mc:Fallback>
-        </mc:AlternateContent>
-      </w:r>
-      <w:r>
-        <w:rPr>
-          <w:noProof/>
-        </w:rPr>
-        <mc:AlternateContent>
-          <mc:Choice Requires="wps">
-            <w:drawing>
-              <wp:anchor distT="0" distB="0" distL="114300" distR="114300" simplePos="0" relativeHeight="251792384" behindDoc="0" locked="0" layoutInCell="1" allowOverlap="1" wp14:anchorId="22D66FC0" wp14:editId="3490DF11">
-                <wp:simplePos x="0" y="0"/>
-                <wp:positionH relativeFrom="column">
-                  <wp:posOffset>5019675</wp:posOffset>
-                </wp:positionH>
-                <wp:positionV relativeFrom="paragraph">
-                  <wp:posOffset>4095750</wp:posOffset>
-                </wp:positionV>
-                <wp:extent cx="692150" cy="147320"/>
-                <wp:effectExtent l="0" t="0" r="19050" b="17780"/>
-                <wp:wrapNone/>
-                <wp:docPr id="748842836" name="Rectangle 14"/>
-                <wp:cNvGraphicFramePr/>
-                <a:graphic xmlns:a="http://schemas.openxmlformats.org/drawingml/2006/main">
-                  <a:graphicData uri="http://schemas.microsoft.com/office/word/2010/wordprocessingShape">
-                    <wps:wsp>
-                      <wps:cNvSpPr/>
-                      <wps:spPr>
-                        <a:xfrm>
-                          <a:off x="0" y="0"/>
-                          <a:ext cx="692150" cy="147320"/>
-                        </a:xfrm>
-                        <a:prstGeom prst="rect">
-                          <a:avLst/>
-                        </a:prstGeom>
-                        <a:pattFill prst="ltVert">
-                          <a:fgClr>
-                            <a:schemeClr val="tx1"/>
-                          </a:fgClr>
-                          <a:bgClr>
-                            <a:schemeClr val="accent2">
-                              <a:lumMod val="20000"/>
-                              <a:lumOff val="80000"/>
-                            </a:schemeClr>
-                          </a:bgClr>
-                        </a:pattFill>
-                        <a:ln w="15875">
-                          <a:solidFill>
-                            <a:schemeClr val="tx1"/>
-                          </a:solidFill>
-                        </a:ln>
-                      </wps:spPr>
-                      <wps:style>
-                        <a:lnRef idx="2">
-                          <a:schemeClr val="accent1">
-                            <a:shade val="50000"/>
-                          </a:schemeClr>
-                        </a:lnRef>
-                        <a:fillRef idx="1">
-                          <a:schemeClr val="accent1"/>
-                        </a:fillRef>
-                        <a:effectRef idx="0">
-                          <a:schemeClr val="accent1"/>
-                        </a:effectRef>
-                        <a:fontRef idx="minor">
-                          <a:schemeClr val="lt1"/>
-                        </a:fontRef>
-                      </wps:style>
-                      <wps:bodyPr rot="0" spcFirstLastPara="0" vertOverflow="overflow" horzOverflow="overflow" vert="horz" wrap="square" lIns="91440" tIns="45720" rIns="91440" bIns="45720" numCol="1" spcCol="0" rtlCol="0" fromWordArt="0" anchor="ctr" anchorCtr="0" forceAA="0" compatLnSpc="1">
-                        <a:prstTxWarp prst="textNoShape">
-                          <a:avLst/>
-                        </a:prstTxWarp>
-                        <a:noAutofit/>
-                      </wps:bodyPr>
-                    </wps:wsp>
-                  </a:graphicData>
-                </a:graphic>
-                <wp14:sizeRelH relativeFrom="margin">
-                  <wp14:pctWidth>0</wp14:pctWidth>
-                </wp14:sizeRelH>
-                <wp14:sizeRelV relativeFrom="margin">
-                  <wp14:pctHeight>0</wp14:pctHeight>
-                </wp14:sizeRelV>
-              </wp:anchor>
-            </w:drawing>
-          </mc:Choice>
-          <mc:Fallback>
-            <w:pict>
-              <v:rect w14:anchorId="1FCC7BA0" id="Rectangle 1" o:spid="_x0000_s1026" style="position:absolute;margin-left:395.25pt;margin-top:322.5pt;width:54.5pt;height:11.6pt;z-index:251792384;visibility:visible;mso-wrap-style:square;mso-width-percent:0;mso-height-percent:0;mso-wrap-distance-left:9pt;mso-wrap-distance-top:0;mso-wrap-distance-right:9pt;mso-wrap-distance-bottom:0;mso-position-horizontal:absolute;mso-position-horizontal-relative:text;mso-position-vertical:absolute;mso-position-vertical-relative:text;mso-width-percent:0;mso-height-percent:0;mso-width-relative:margin;mso-height-relative:margin;v-text-anchor:middle" o:gfxdata="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" fillcolor="black [3213]" strokecolor="black [3213]" strokeweight="1.25pt">
-                <v:fill r:id="rId5" o:title="" color2="#fbe4d5 [661]" type="pattern"/>
-              </v:rect>
-            </w:pict>
-          </mc:Fallback>
-        </mc:AlternateContent>
-      </w:r>
-      <w:r>
-        <w:rPr>
-          <w:noProof/>
-        </w:rPr>
-        <mc:AlternateContent>
-          <mc:Choice Requires="wps">
-            <w:drawing>
-              <wp:anchor distT="0" distB="0" distL="114300" distR="114300" simplePos="0" relativeHeight="251791360" behindDoc="0" locked="0" layoutInCell="1" allowOverlap="1" wp14:anchorId="103CBCC7" wp14:editId="34CA6917">
-                <wp:simplePos x="0" y="0"/>
-                <wp:positionH relativeFrom="column">
-                  <wp:posOffset>3216275</wp:posOffset>
-                </wp:positionH>
-                <wp:positionV relativeFrom="paragraph">
-                  <wp:posOffset>4095750</wp:posOffset>
-                </wp:positionV>
-                <wp:extent cx="1800860" cy="147320"/>
-                <wp:effectExtent l="0" t="0" r="15240" b="17780"/>
-                <wp:wrapNone/>
-                <wp:docPr id="509353930" name="Rectangle 15"/>
-                <wp:cNvGraphicFramePr/>
-                <a:graphic xmlns:a="http://schemas.openxmlformats.org/drawingml/2006/main">
-                  <a:graphicData uri="http://schemas.microsoft.com/office/word/2010/wordprocessingShape">
-                    <wps:wsp>
-                      <wps:cNvSpPr/>
-                      <wps:spPr>
-                        <a:xfrm>
-                          <a:off x="0" y="0"/>
-                          <a:ext cx="1800860" cy="147320"/>
-                        </a:xfrm>
-                        <a:prstGeom prst="rect">
-                          <a:avLst/>
-                        </a:prstGeom>
-                        <a:pattFill prst="wdDnDiag">
-                          <a:fgClr>
-                            <a:schemeClr val="tx1"/>
-                          </a:fgClr>
-                          <a:bgClr>
-                            <a:schemeClr val="bg1"/>
-                          </a:bgClr>
-                        </a:pattFill>
-                        <a:ln w="15875">
-                          <a:solidFill>
-                            <a:schemeClr val="tx1"/>
-                          </a:solidFill>
-                        </a:ln>
-                      </wps:spPr>
-                      <wps:style>
-                        <a:lnRef idx="2">
-                          <a:schemeClr val="accent1">
-                            <a:shade val="50000"/>
-                          </a:schemeClr>
-                        </a:lnRef>
-                        <a:fillRef idx="1">
-                          <a:schemeClr val="accent1"/>
-                        </a:fillRef>
-                        <a:effectRef idx="0">
-                          <a:schemeClr val="accent1"/>
-                        </a:effectRef>
-                        <a:fontRef idx="minor">
-                          <a:schemeClr val="lt1"/>
-                        </a:fontRef>
-                      </wps:style>
-                      <wps:bodyPr rot="0" spcFirstLastPara="0" vertOverflow="overflow" horzOverflow="overflow" vert="horz" wrap="square" lIns="91440" tIns="45720" rIns="91440" bIns="45720" numCol="1" spcCol="0" rtlCol="0" fromWordArt="0" anchor="ctr" anchorCtr="0" forceAA="0" compatLnSpc="1">
-                        <a:prstTxWarp prst="textNoShape">
-                          <a:avLst/>
-                        </a:prstTxWarp>
-                        <a:noAutofit/>
-                      </wps:bodyPr>
-                    </wps:wsp>
-                  </a:graphicData>
-                </a:graphic>
-                <wp14:sizeRelH relativeFrom="margin">
-                  <wp14:pctWidth>0</wp14:pctWidth>
-                </wp14:sizeRelH>
-                <wp14:sizeRelV relativeFrom="margin">
-                  <wp14:pctHeight>0</wp14:pctHeight>
-                </wp14:sizeRelV>
-              </wp:anchor>
-            </w:drawing>
-          </mc:Choice>
-          <mc:Fallback>
-            <w:pict>
-              <v:rect w14:anchorId="1A4B48DC" id="Rectangle 1" o:spid="_x0000_s1026" style="position:absolute;margin-left:253.25pt;margin-top:322.5pt;width:141.8pt;height:11.6pt;z-index:251791360;visibility:visible;mso-wrap-style:square;mso-width-percent:0;mso-height-percent:0;mso-wrap-distance-left:9pt;mso-wrap-distance-top:0;mso-wrap-distance-right:9pt;mso-wrap-distance-bottom:0;mso-position-horizontal:absolute;mso-position-horizontal-relative:text;mso-position-vertical:absolute;mso-position-vertical-relative:text;mso-width-percent:0;mso-height-percent:0;mso-width-relative:margin;mso-height-relative:margin;v-text-anchor:middle" o:gfxdata="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" fillcolor="black [3213]" strokecolor="black [3213]" strokeweight="1.25pt">
-                <v:fill r:id="rId6" o:title="" color2="white [3212]" type="pattern"/>
-              </v:rect>
-            </w:pict>
-          </mc:Fallback>
-        </mc:AlternateContent>
-      </w:r>
-      <w:r>
-        <w:rPr>
-          <w:noProof/>
-        </w:rPr>
-        <mc:AlternateContent>
-          <mc:Choice Requires="wps">
-            <w:drawing>
-              <wp:anchor distT="0" distB="0" distL="114300" distR="114300" simplePos="0" relativeHeight="251793408" behindDoc="0" locked="0" layoutInCell="1" allowOverlap="1" wp14:anchorId="1F945A67" wp14:editId="542E6FFF">
-                <wp:simplePos x="0" y="0"/>
-                <wp:positionH relativeFrom="column">
-                  <wp:posOffset>90805</wp:posOffset>
-                </wp:positionH>
-                <wp:positionV relativeFrom="paragraph">
-                  <wp:posOffset>4095750</wp:posOffset>
-                </wp:positionV>
-                <wp:extent cx="3122295" cy="146685"/>
-                <wp:effectExtent l="0" t="0" r="14605" b="18415"/>
-                <wp:wrapNone/>
-                <wp:docPr id="1099401407" name="Rectangle 16"/>
-                <wp:cNvGraphicFramePr/>
-                <a:graphic xmlns:a="http://schemas.openxmlformats.org/drawingml/2006/main">
-                  <a:graphicData uri="http://schemas.microsoft.com/office/word/2010/wordprocessingShape">
-                    <wps:wsp>
-                      <wps:cNvSpPr/>
-                      <wps:spPr>
-                        <a:xfrm>
-                          <a:off x="0" y="0"/>
-                          <a:ext cx="3122295" cy="146685"/>
-                        </a:xfrm>
-                        <a:prstGeom prst="rect">
-                          <a:avLst/>
-                        </a:prstGeom>
-                        <a:solidFill>
-                          <a:schemeClr val="bg1"/>
-                        </a:solidFill>
-                        <a:ln w="15875">
-                          <a:solidFill>
-                            <a:schemeClr val="tx1"/>
-                          </a:solidFill>
-                        </a:ln>
-                      </wps:spPr>
-                      <wps:style>
-                        <a:lnRef idx="2">
-                          <a:schemeClr val="accent1">
-                            <a:shade val="50000"/>
-                          </a:schemeClr>
-                        </a:lnRef>
-                        <a:fillRef idx="1">
-                          <a:schemeClr val="accent1"/>
-                        </a:fillRef>
-                        <a:effectRef idx="0">
-                          <a:schemeClr val="accent1"/>
-                        </a:effectRef>
-                        <a:fontRef idx="minor">
-                          <a:schemeClr val="lt1"/>
-                        </a:fontRef>
-                      </wps:style>
-                      <wps:bodyPr rot="0" spcFirstLastPara="0" vertOverflow="overflow" horzOverflow="overflow" vert="horz" wrap="square" lIns="91440" tIns="45720" rIns="91440" bIns="45720" numCol="1" spcCol="0" rtlCol="0" fromWordArt="0" anchor="ctr" anchorCtr="0" forceAA="0" compatLnSpc="1">
-                        <a:prstTxWarp prst="textNoShape">
-                          <a:avLst/>
-                        </a:prstTxWarp>
-                        <a:noAutofit/>
-                      </wps:bodyPr>
-                    </wps:wsp>
-                  </a:graphicData>
-                </a:graphic>
-                <wp14:sizeRelH relativeFrom="margin">
-                  <wp14:pctWidth>0</wp14:pctWidth>
-                </wp14:sizeRelH>
-                <wp14:sizeRelV relativeFrom="margin">
-                  <wp14:pctHeight>0</wp14:pctHeight>
-                </wp14:sizeRelV>
-              </wp:anchor>
-            </w:drawing>
-          </mc:Choice>
-          <mc:Fallback>
-            <w:pict>
-              <v:rect w14:anchorId="259B6688" id="Rectangle 1" o:spid="_x0000_s1026" style="position:absolute;margin-left:7.15pt;margin-top:322.5pt;width:245.85pt;height:11.55pt;z-index:251793408;visibility:visible;mso-wrap-style:square;mso-width-percent:0;mso-height-percent:0;mso-wrap-distance-left:9pt;mso-wrap-distance-top:0;mso-wrap-distance-right:9pt;mso-wrap-distance-bottom:0;mso-position-horizontal:absolute;mso-position-horizontal-relative:text;mso-position-vertical:absolute;mso-position-vertical-relative:text;mso-width-percent:0;mso-height-percent:0;mso-width-relative:margin;mso-height-relative:margin;v-text-anchor:middle" o:gfxdata="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" fillcolor="white [3212]" strokecolor="black [3213]" strokeweight="1.25pt"/>
-            </w:pict>
-          </mc:Fallback>
-        </mc:AlternateContent>
-      </w:r>
-      <w:r>
-        <w:rPr>
-          <w:noProof/>
-        </w:rPr>
-        <mc:AlternateContent>
-          <mc:Choice Requires="wps">
-            <w:drawing>
-              <wp:anchor distT="0" distB="0" distL="114300" distR="114300" simplePos="0" relativeHeight="251717632" behindDoc="0" locked="0" layoutInCell="1" allowOverlap="1" wp14:anchorId="48CE3ABD" wp14:editId="148B5EE8">
-                <wp:simplePos x="0" y="0"/>
-                <wp:positionH relativeFrom="column">
-                  <wp:posOffset>3076575</wp:posOffset>
-                </wp:positionH>
-                <wp:positionV relativeFrom="paragraph">
-                  <wp:posOffset>3873500</wp:posOffset>
-                </wp:positionV>
-                <wp:extent cx="1800860" cy="147320"/>
-                <wp:effectExtent l="0" t="0" r="15240" b="17780"/>
-                <wp:wrapNone/>
-                <wp:docPr id="2084831633" name="Rectangle 17"/>
-                <wp:cNvGraphicFramePr/>
-                <a:graphic xmlns:a="http://schemas.openxmlformats.org/drawingml/2006/main">
-                  <a:graphicData uri="http://schemas.microsoft.com/office/word/2010/wordprocessingShape">
-                    <wps:wsp>
-                      <wps:cNvSpPr/>
-                      <wps:spPr>
-                        <a:xfrm>
-                          <a:off x="0" y="0"/>
-                          <a:ext cx="1800860" cy="147320"/>
-                        </a:xfrm>
-                        <a:prstGeom prst="rect">
-                          <a:avLst/>
-                        </a:prstGeom>
-                        <a:pattFill prst="wdDnDiag">
-                          <a:fgClr>
-                            <a:schemeClr val="tx1"/>
-                          </a:fgClr>
-                          <a:bgClr>
-                            <a:schemeClr val="bg1"/>
-                          </a:bgClr>
-                        </a:pattFill>
-                        <a:ln w="15875">
-                          <a:solidFill>
-                            <a:schemeClr val="tx1"/>
-                          </a:solidFill>
-                        </a:ln>
-                      </wps:spPr>
-                      <wps:style>
-                        <a:lnRef idx="2">
-                          <a:schemeClr val="accent1">
-                            <a:shade val="50000"/>
-                          </a:schemeClr>
-                        </a:lnRef>
-                        <a:fillRef idx="1">
-                          <a:schemeClr val="accent1"/>
-                        </a:fillRef>
-                        <a:effectRef idx="0">
-                          <a:schemeClr val="accent1"/>
-                        </a:effectRef>
-                        <a:fontRef idx="minor">
-                          <a:schemeClr val="lt1"/>
-                        </a:fontRef>
-                      </wps:style>
-                      <wps:bodyPr rot="0" spcFirstLastPara="0" vertOverflow="overflow" horzOverflow="overflow" vert="horz" wrap="square" lIns="91440" tIns="45720" rIns="91440" bIns="45720" numCol="1" spcCol="0" rtlCol="0" fromWordArt="0" anchor="ctr" anchorCtr="0" forceAA="0" compatLnSpc="1">
-                        <a:prstTxWarp prst="textNoShape">
-                          <a:avLst/>
-                        </a:prstTxWarp>
-                        <a:noAutofit/>
-                      </wps:bodyPr>
-                    </wps:wsp>
-                  </a:graphicData>
-                </a:graphic>
-                <wp14:sizeRelH relativeFrom="margin">
-                  <wp14:pctWidth>0</wp14:pctWidth>
-                </wp14:sizeRelH>
-                <wp14:sizeRelV relativeFrom="margin">
-                  <wp14:pctHeight>0</wp14:pctHeight>
-                </wp14:sizeRelV>
-              </wp:anchor>
-            </w:drawing>
-          </mc:Choice>
-          <mc:Fallback>
-            <w:pict>
-              <v:rect w14:anchorId="557BEDDE" id="Rectangle 1" o:spid="_x0000_s1026" style="position:absolute;margin-left:242.25pt;margin-top:305pt;width:141.8pt;height:11.6pt;z-index:251717632;visibility:visible;mso-wrap-style:square;mso-width-percent:0;mso-height-percent:0;mso-wrap-distance-left:9pt;mso-wrap-distance-top:0;mso-wrap-distance-right:9pt;mso-wrap-distance-bottom:0;mso-position-horizontal:absolute;mso-position-horizontal-relative:text;mso-position-vertical:absolute;mso-position-vertical-relative:text;mso-width-percent:0;mso-height-percent:0;mso-width-relative:margin;mso-height-relative:margin;v-text-anchor:middle" o:gfxdata="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" fillcolor="black [3213]" strokecolor="black [3213]" strokeweight="1.25pt">
-                <v:fill r:id="rId6" o:title="" color2="white [3212]" type="pattern"/>
-              </v:rect>
-            </w:pict>
-          </mc:Fallback>
-        </mc:AlternateContent>
-      </w:r>
-      <w:r>
-        <w:rPr>
-          <w:noProof/>
-        </w:rPr>
-        <mc:AlternateContent>
-          <mc:Choice Requires="wps">
-            <w:drawing>
-              <wp:anchor distT="0" distB="0" distL="114300" distR="114300" simplePos="0" relativeHeight="251718656" behindDoc="0" locked="0" layoutInCell="1" allowOverlap="1" wp14:anchorId="49516408" wp14:editId="41C4B8E2">
-                <wp:simplePos x="0" y="0"/>
-                <wp:positionH relativeFrom="column">
-                  <wp:posOffset>4879975</wp:posOffset>
-                </wp:positionH>
-                <wp:positionV relativeFrom="paragraph">
-                  <wp:posOffset>3873500</wp:posOffset>
-                </wp:positionV>
-                <wp:extent cx="692150" cy="147320"/>
-                <wp:effectExtent l="0" t="0" r="19050" b="17780"/>
-                <wp:wrapNone/>
-                <wp:docPr id="270176630" name="Rectangle 18"/>
-                <wp:cNvGraphicFramePr/>
-                <a:graphic xmlns:a="http://schemas.openxmlformats.org/drawingml/2006/main">
-                  <a:graphicData uri="http://schemas.microsoft.com/office/word/2010/wordprocessingShape">
-                    <wps:wsp>
-                      <wps:cNvSpPr/>
-                      <wps:spPr>
-                        <a:xfrm>
-                          <a:off x="0" y="0"/>
-                          <a:ext cx="692150" cy="147320"/>
-                        </a:xfrm>
-                        <a:prstGeom prst="rect">
-                          <a:avLst/>
-                        </a:prstGeom>
-                        <a:pattFill prst="ltVert">
-                          <a:fgClr>
-                            <a:schemeClr val="tx1"/>
-                          </a:fgClr>
-                          <a:bgClr>
-                            <a:schemeClr val="accent2">
-                              <a:lumMod val="20000"/>
-                              <a:lumOff val="80000"/>
-                            </a:schemeClr>
-                          </a:bgClr>
-                        </a:pattFill>
-                        <a:ln w="15875">
-                          <a:solidFill>
-                            <a:schemeClr val="tx1"/>
-                          </a:solidFill>
-                        </a:ln>
-                      </wps:spPr>
-                      <wps:style>
-                        <a:lnRef idx="2">
-                          <a:schemeClr val="accent1">
-                            <a:shade val="50000"/>
-                          </a:schemeClr>
-                        </a:lnRef>
-                        <a:fillRef idx="1">
-                          <a:schemeClr val="accent1"/>
-                        </a:fillRef>
-                        <a:effectRef idx="0">
-                          <a:schemeClr val="accent1"/>
-                        </a:effectRef>
-                        <a:fontRef idx="minor">
-                          <a:schemeClr val="lt1"/>
-                        </a:fontRef>
-                      </wps:style>
-                      <wps:bodyPr rot="0" spcFirstLastPara="0" vertOverflow="overflow" horzOverflow="overflow" vert="horz" wrap="square" lIns="91440" tIns="45720" rIns="91440" bIns="45720" numCol="1" spcCol="0" rtlCol="0" fromWordArt="0" anchor="ctr" anchorCtr="0" forceAA="0" compatLnSpc="1">
-                        <a:prstTxWarp prst="textNoShape">
-                          <a:avLst/>
-                        </a:prstTxWarp>
-                        <a:noAutofit/>
-                      </wps:bodyPr>
-                    </wps:wsp>
-                  </a:graphicData>
-                </a:graphic>
-                <wp14:sizeRelH relativeFrom="margin">
-                  <wp14:pctWidth>0</wp14:pctWidth>
-                </wp14:sizeRelH>
-                <wp14:sizeRelV relativeFrom="margin">
-                  <wp14:pctHeight>0</wp14:pctHeight>
-                </wp14:sizeRelV>
-              </wp:anchor>
-            </w:drawing>
-          </mc:Choice>
-          <mc:Fallback>
-            <w:pict>
-              <v:rect w14:anchorId="4D366CAE" id="Rectangle 1" o:spid="_x0000_s1026" style="position:absolute;margin-left:384.25pt;margin-top:305pt;width:54.5pt;height:11.6pt;z-index:251718656;visibility:visible;mso-wrap-style:square;mso-width-percent:0;mso-height-percent:0;mso-wrap-distance-left:9pt;mso-wrap-distance-top:0;mso-wrap-distance-right:9pt;mso-wrap-distance-bottom:0;mso-position-horizontal:absolute;mso-position-horizontal-relative:text;mso-position-vertical:absolute;mso-position-vertical-relative:text;mso-width-percent:0;mso-height-percent:0;mso-width-relative:margin;mso-height-relative:margin;v-text-anchor:middle" o:gfxdata="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" fillcolor="black [3213]" strokecolor="black [3213]" strokeweight="1.25pt">
-                <v:fill r:id="rId5" o:title="" color2="#fbe4d5 [661]" type="pattern"/>
-              </v:rect>
-            </w:pict>
-          </mc:Fallback>
-        </mc:AlternateContent>
-      </w:r>
-      <w:r>
-        <w:rPr>
-          <w:noProof/>
-        </w:rPr>
-        <mc:AlternateContent>
-          <mc:Choice Requires="wps">
-            <w:drawing>
-              <wp:anchor distT="0" distB="0" distL="114300" distR="114300" simplePos="0" relativeHeight="251719680" behindDoc="0" locked="0" layoutInCell="1" allowOverlap="1" wp14:anchorId="46A529A1" wp14:editId="32F57E55">
-                <wp:simplePos x="0" y="0"/>
-                <wp:positionH relativeFrom="column">
-                  <wp:posOffset>92710</wp:posOffset>
-                </wp:positionH>
-                <wp:positionV relativeFrom="paragraph">
-                  <wp:posOffset>3873913</wp:posOffset>
-                </wp:positionV>
-                <wp:extent cx="2992120" cy="147320"/>
-                <wp:effectExtent l="0" t="0" r="17780" b="17780"/>
-                <wp:wrapNone/>
-                <wp:docPr id="1746874437" name="Rectangle 19"/>
-                <wp:cNvGraphicFramePr/>
-                <a:graphic xmlns:a="http://schemas.openxmlformats.org/drawingml/2006/main">
-                  <a:graphicData uri="http://schemas.microsoft.com/office/word/2010/wordprocessingShape">
-                    <wps:wsp>
-                      <wps:cNvSpPr/>
-                      <wps:spPr>
-                        <a:xfrm>
-                          <a:off x="0" y="0"/>
-                          <a:ext cx="2992120" cy="147320"/>
-                        </a:xfrm>
-                        <a:prstGeom prst="rect">
-                          <a:avLst/>
-                        </a:prstGeom>
-                        <a:solidFill>
-                          <a:schemeClr val="bg1"/>
-                        </a:solidFill>
-                        <a:ln w="15875">
-                          <a:solidFill>
-                            <a:schemeClr val="tx1"/>
-                          </a:solidFill>
-                        </a:ln>
-                      </wps:spPr>
-                      <wps:style>
-                        <a:lnRef idx="2">
-                          <a:schemeClr val="accent1">
-                            <a:shade val="50000"/>
-                          </a:schemeClr>
-                        </a:lnRef>
-                        <a:fillRef idx="1">
-                          <a:schemeClr val="accent1"/>
-                        </a:fillRef>
-                        <a:effectRef idx="0">
-                          <a:schemeClr val="accent1"/>
-                        </a:effectRef>
-                        <a:fontRef idx="minor">
-                          <a:schemeClr val="lt1"/>
-                        </a:fontRef>
-                      </wps:style>
-                      <wps:bodyPr rot="0" spcFirstLastPara="0" vertOverflow="overflow" horzOverflow="overflow" vert="horz" wrap="square" lIns="91440" tIns="45720" rIns="91440" bIns="45720" numCol="1" spcCol="0" rtlCol="0" fromWordArt="0" anchor="ctr" anchorCtr="0" forceAA="0" compatLnSpc="1">
-                        <a:prstTxWarp prst="textNoShape">
-                          <a:avLst/>
-                        </a:prstTxWarp>
-                        <a:noAutofit/>
-                      </wps:bodyPr>
-                    </wps:wsp>
-                  </a:graphicData>
-                </a:graphic>
-                <wp14:sizeRelH relativeFrom="margin">
-                  <wp14:pctWidth>0</wp14:pctWidth>
-                </wp14:sizeRelH>
-                <wp14:sizeRelV relativeFrom="margin">
-                  <wp14:pctHeight>0</wp14:pctHeight>
-                </wp14:sizeRelV>
-              </wp:anchor>
-            </w:drawing>
-          </mc:Choice>
-          <mc:Fallback>
-            <w:pict>
-              <v:rect w14:anchorId="089365B6" id="Rectangle 1" o:spid="_x0000_s1026" style="position:absolute;margin-left:7.3pt;margin-top:305.05pt;width:235.6pt;height:11.6pt;z-index:251719680;visibility:visible;mso-wrap-style:square;mso-width-percent:0;mso-height-percent:0;mso-wrap-distance-left:9pt;mso-wrap-distance-top:0;mso-wrap-distance-right:9pt;mso-wrap-distance-bottom:0;mso-position-horizontal:absolute;mso-position-horizontal-relative:text;mso-position-vertical:absolute;mso-position-vertical-relative:text;mso-width-percent:0;mso-height-percent:0;mso-width-relative:margin;mso-height-relative:margin;v-text-anchor:middle" o:gfxdata="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" fillcolor="white [3212]" strokecolor="black [3213]" strokeweight="1.25pt"/>
+              <v:shape w14:anchorId="0F439460" id="Text Box 1" o:spid="_x0000_s1034" type="#_x0000_t202" style="position:absolute;margin-left:684.85pt;margin-top:344.55pt;width:79.1pt;height:22.15pt;z-index:251820032;visibility:visible;mso-wrap-style:square;mso-width-percent:0;mso-wrap-distance-left:9pt;mso-wrap-distance-top:0;mso-wrap-distance-right:9pt;mso-wrap-distance-bottom:0;mso-position-horizontal:absolute;mso-position-horizontal-relative:text;mso-position-vertical:absolute;mso-position-vertical-relative:text;mso-width-percent:0;mso-width-relative:margin;v-text-anchor:top" o:gfxdata="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" filled="f" stroked="f" strokeweight=".5pt">
+                <v:textbox>
+                  <w:txbxContent>
+                    <w:p>
+                      <m:oMathPara>
+                        <m:oMath>
+                          <m:r>
+                            <w:rPr>
+                              <w:rFonts w:ascii="Cambria Math" w:hAnsi="Cambria Math" w:hint="eastAsia"/>
+                            </w:rPr>
+                            <m:t>t</m:t>
+                          </m:r>
+                          <m:r>
+                            <w:rPr>
+                              <w:rFonts w:ascii="Cambria Math" w:hAnsi="Cambria Math"/>
+                            </w:rPr>
+                            <m:t>=</m:t>
+                          </m:r>
+                          <m:sSub>
+                            <m:sSubPr>
+                              <m:ctrlPr>
+                                <w:rPr>
+                                  <w:rFonts w:ascii="Cambria Math" w:hAnsi="Cambria Math"/>
+                                  <w:i/>
+                                </w:rPr>
+                              </m:ctrlPr>
+                            </m:sSubPr>
+                            <m:e>
+                              <m:r>
+                                <w:rPr>
+                                  <w:rFonts w:ascii="Cambria Math" w:hAnsi="Cambria Math"/>
+                                </w:rPr>
+                                <m:t>t</m:t>
+                              </m:r>
+                            </m:e>
+                            <m:sub>
+                              <m:r>
+                                <w:rPr>
+                                  <w:rFonts w:ascii="Cambria Math" w:hAnsi="Cambria Math"/>
+                                </w:rPr>
+                                <m:t>r</m:t>
+                              </m:r>
+                            </m:sub>
+                          </m:sSub>
+                          <m:r>
+                            <w:rPr>
+                              <w:rFonts w:ascii="Cambria Math" w:hAnsi="Cambria Math"/>
+                            </w:rPr>
+                            <m:t>+</m:t>
+                          </m:r>
+                          <m:sSub>
+                            <m:sSubPr>
+                              <m:ctrlPr>
+                                <w:rPr>
+                                  <w:rFonts w:ascii="Cambria Math" w:hAnsi="Cambria Math"/>
+                                  <w:i/>
+                                </w:rPr>
+                              </m:ctrlPr>
+                            </m:sSubPr>
+                            <m:e>
+                              <m:r>
+                                <w:rPr>
+                                  <w:rFonts w:ascii="Cambria Math" w:hAnsi="Cambria Math"/>
+                                </w:rPr>
+                                <m:t>t</m:t>
+                              </m:r>
+                            </m:e>
+                            <m:sub>
+                              <m:r>
+                                <w:rPr>
+                                  <w:rFonts w:ascii="Cambria Math" w:hAnsi="Cambria Math"/>
+                                </w:rPr>
+                                <m:t>c</m:t>
+                              </m:r>
+                            </m:sub>
+                          </m:sSub>
+                        </m:oMath>
+                      </m:oMathPara>
+                    </w:p>
+                  </w:txbxContent>
+                </v:textbox>
+              </v:shape>
             </w:pict>
           </mc:Fallback>
         </mc:AlternateContent>
@@ -2128,15 +1117,15 @@
         <mc:AlternateContent>
           <mc:Choice Requires="wpg">
             <w:drawing>
-              <wp:anchor distT="0" distB="0" distL="114300" distR="114300" simplePos="0" relativeHeight="251763712" behindDoc="0" locked="0" layoutInCell="1" allowOverlap="1" wp14:anchorId="50303250" wp14:editId="0EFC609E">
+              <wp:anchor distT="0" distB="0" distL="114300" distR="114300" simplePos="0" relativeHeight="251763712" behindDoc="0" locked="0" layoutInCell="1" allowOverlap="1" wp14:anchorId="50303250" wp14:editId="71C49EDA">
                 <wp:simplePos x="0" y="0"/>
                 <wp:positionH relativeFrom="column">
-                  <wp:posOffset>6681730</wp:posOffset>
+                  <wp:posOffset>6681470</wp:posOffset>
                 </wp:positionH>
                 <wp:positionV relativeFrom="paragraph">
-                  <wp:posOffset>3068198</wp:posOffset>
+                  <wp:posOffset>3067685</wp:posOffset>
                 </wp:positionV>
-                <wp:extent cx="3047250" cy="2255076"/>
+                <wp:extent cx="3046730" cy="2254885"/>
                 <wp:effectExtent l="0" t="0" r="1270" b="5715"/>
                 <wp:wrapNone/>
                 <wp:docPr id="1176822510" name="Group 20"/>
@@ -2148,7 +1137,7 @@
                       <wpg:grpSpPr>
                         <a:xfrm>
                           <a:off x="0" y="0"/>
-                          <a:ext cx="3047250" cy="2255076"/>
+                          <a:ext cx="3046730" cy="2254885"/>
                           <a:chOff x="-253559" y="-276234"/>
                           <a:chExt cx="3048058" cy="2421070"/>
                         </a:xfrm>
@@ -3086,9 +2075,9 @@
                         <wpg:grpSpPr>
                           <a:xfrm>
                             <a:off x="1597269" y="312616"/>
-                            <a:ext cx="848995" cy="1275080"/>
+                            <a:ext cx="848994" cy="1275080"/>
                             <a:chOff x="0" y="0"/>
-                            <a:chExt cx="849086" cy="1275442"/>
+                            <a:chExt cx="849085" cy="1275442"/>
                           </a:xfrm>
                         </wpg:grpSpPr>
                         <wps:wsp>
@@ -3135,7 +2124,7 @@
                           <wps:cNvSpPr txBox="1"/>
                           <wps:spPr>
                             <a:xfrm>
-                              <a:off x="163286" y="511629"/>
+                              <a:off x="163285" y="466071"/>
                               <a:ext cx="685800" cy="334282"/>
                             </a:xfrm>
                             <a:prstGeom prst="rect">
@@ -3227,7 +2216,7 @@
           </mc:Choice>
           <mc:Fallback>
             <w:pict>
-              <v:group w14:anchorId="50303250" id="Group 20" o:spid="_x0000_s1035" style="position:absolute;margin-left:526.1pt;margin-top:241.6pt;width:239.95pt;height:177.55pt;z-index:251763712;mso-width-relative:margin;mso-height-relative:margin" coordorigin="-2535,-2762" coordsize="30480,24210" o:gfxdata="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">
+              <v:group w14:anchorId="50303250" id="Group 20" o:spid="_x0000_s1035" style="position:absolute;margin-left:526.1pt;margin-top:241.55pt;width:239.9pt;height:177.55pt;z-index:251763712;mso-width-relative:margin;mso-height-relative:margin" coordorigin="-2535,-2762" coordsize="30480,24210" o:gfxdata="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">
                 <v:rect id="Rectangle 91" o:spid="_x0000_s1036" style="position:absolute;left:-2535;top:-2762;width:30479;height:24210;visibility:visible;mso-wrap-style:square;v-text-anchor:middle" o:gfxdata="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" fillcolor="#fbe4d5 [661]" stroked="f" strokeweight="3pt">
                   <v:stroke dashstyle="dash"/>
                 </v:rect>
@@ -3464,7 +2453,7 @@
                   <v:shape id="Right Brace 67" o:spid="_x0000_s1064" type="#_x0000_t88" style="position:absolute;width:1632;height:12754;visibility:visible;mso-wrap-style:square;v-text-anchor:middle" o:gfxdata="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" adj="230" strokecolor="black [3213]" strokeweight="1.25pt">
                     <v:stroke dashstyle="1 1" joinstyle="miter"/>
                   </v:shape>
-                  <v:shape id="Text Box 95" o:spid="_x0000_s1065" type="#_x0000_t202" style="position:absolute;left:1632;top:5116;width:6858;height:3343;visibility:visible;mso-wrap-style:square;v-text-anchor:top" o:gfxdata="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" filled="f" stroked="f" strokeweight=".5pt">
+                  <v:shape id="Text Box 95" o:spid="_x0000_s1065" type="#_x0000_t202" style="position:absolute;left:1632;top:4660;width:6858;height:3343;visibility:visible;mso-wrap-style:square;v-text-anchor:top" o:gfxdata="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" filled="f" stroked="f" strokeweight=".5pt">
                     <v:textbox>
                       <w:txbxContent>
                         <w:p>
@@ -3527,6 +2516,1258 @@
                   </v:shape>
                 </v:group>
               </v:group>
+            </w:pict>
+          </mc:Fallback>
+        </mc:AlternateContent>
+      </w:r>
+      <w:r>
+        <w:rPr>
+          <w:noProof/>
+        </w:rPr>
+        <mc:AlternateContent>
+          <mc:Choice Requires="wps">
+            <w:drawing>
+              <wp:anchor distT="0" distB="0" distL="114300" distR="114300" simplePos="0" relativeHeight="251715584" behindDoc="0" locked="0" layoutInCell="1" allowOverlap="1" wp14:anchorId="3DA7F96F" wp14:editId="409D24C1">
+                <wp:simplePos x="0" y="0"/>
+                <wp:positionH relativeFrom="column">
+                  <wp:posOffset>6325457</wp:posOffset>
+                </wp:positionH>
+                <wp:positionV relativeFrom="paragraph">
+                  <wp:posOffset>2614295</wp:posOffset>
+                </wp:positionV>
+                <wp:extent cx="332105" cy="341630"/>
+                <wp:effectExtent l="0" t="0" r="0" b="0"/>
+                <wp:wrapNone/>
+                <wp:docPr id="1917124336" name="Text Box 1"/>
+                <wp:cNvGraphicFramePr/>
+                <a:graphic xmlns:a="http://schemas.openxmlformats.org/drawingml/2006/main">
+                  <a:graphicData uri="http://schemas.microsoft.com/office/word/2010/wordprocessingShape">
+                    <wps:wsp>
+                      <wps:cNvSpPr txBox="1"/>
+                      <wps:spPr>
+                        <a:xfrm>
+                          <a:off x="0" y="0"/>
+                          <a:ext cx="332105" cy="341630"/>
+                        </a:xfrm>
+                        <a:prstGeom prst="rect">
+                          <a:avLst/>
+                        </a:prstGeom>
+                        <a:noFill/>
+                        <a:ln w="6350">
+                          <a:noFill/>
+                        </a:ln>
+                      </wps:spPr>
+                      <wps:txbx>
+                        <w:txbxContent>
+                          <w:p>
+                            <w:pPr>
+                              <w:rPr>
+                                <w:sz w:val="32"/>
+                                <w:szCs w:val="32"/>
+                                <w14:textOutline w14:w="9525" w14:cap="rnd" w14:cmpd="sng" w14:algn="ctr">
+                                  <w14:noFill/>
+                                  <w14:prstDash w14:val="solid"/>
+                                  <w14:bevel/>
+                                </w14:textOutline>
+                              </w:rPr>
+                            </w:pPr>
+                            <w:r>
+                              <w:rPr>
+                                <w:sz w:val="32"/>
+                                <w:szCs w:val="32"/>
+                                <w14:textOutline w14:w="9525" w14:cap="rnd" w14:cmpd="sng" w14:algn="ctr">
+                                  <w14:noFill/>
+                                  <w14:prstDash w14:val="solid"/>
+                                  <w14:bevel/>
+                                </w14:textOutline>
+                              </w:rPr>
+                              <w:t>T</w:t>
+                            </w:r>
+                          </w:p>
+                        </w:txbxContent>
+                      </wps:txbx>
+                      <wps:bodyPr rot="0" spcFirstLastPara="0" vertOverflow="overflow" horzOverflow="overflow" vert="horz" wrap="square" lIns="91440" tIns="45720" rIns="91440" bIns="45720" numCol="1" spcCol="0" rtlCol="0" fromWordArt="0" anchor="t" anchorCtr="0" forceAA="0" compatLnSpc="1">
+                        <a:prstTxWarp prst="textNoShape">
+                          <a:avLst/>
+                        </a:prstTxWarp>
+                        <a:noAutofit/>
+                      </wps:bodyPr>
+                    </wps:wsp>
+                  </a:graphicData>
+                </a:graphic>
+                <wp14:sizeRelH relativeFrom="margin">
+                  <wp14:pctWidth>0</wp14:pctWidth>
+                </wp14:sizeRelH>
+                <wp14:sizeRelV relativeFrom="margin">
+                  <wp14:pctHeight>0</wp14:pctHeight>
+                </wp14:sizeRelV>
+              </wp:anchor>
+            </w:drawing>
+          </mc:Choice>
+          <mc:Fallback>
+            <w:pict>
+              <v:shape w14:anchorId="3DA7F96F" id="_x0000_s1066" type="#_x0000_t202" style="position:absolute;margin-left:498.05pt;margin-top:205.85pt;width:26.15pt;height:26.9pt;z-index:251715584;visibility:visible;mso-wrap-style:square;mso-width-percent:0;mso-height-percent:0;mso-wrap-distance-left:9pt;mso-wrap-distance-top:0;mso-wrap-distance-right:9pt;mso-wrap-distance-bottom:0;mso-position-horizontal:absolute;mso-position-horizontal-relative:text;mso-position-vertical:absolute;mso-position-vertical-relative:text;mso-width-percent:0;mso-height-percent:0;mso-width-relative:margin;mso-height-relative:margin;v-text-anchor:top" o:gfxdata="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" filled="f" stroked="f" strokeweight=".5pt">
+                <v:textbox>
+                  <w:txbxContent>
+                    <w:p>
+                      <w:pPr>
+                        <w:rPr>
+                          <w:sz w:val="32"/>
+                          <w:szCs w:val="32"/>
+                          <w14:textOutline w14:w="9525" w14:cap="rnd" w14:cmpd="sng" w14:algn="ctr">
+                            <w14:noFill/>
+                            <w14:prstDash w14:val="solid"/>
+                            <w14:bevel/>
+                          </w14:textOutline>
+                        </w:rPr>
+                      </w:pPr>
+                      <w:r>
+                        <w:rPr>
+                          <w:sz w:val="32"/>
+                          <w:szCs w:val="32"/>
+                          <w14:textOutline w14:w="9525" w14:cap="rnd" w14:cmpd="sng" w14:algn="ctr">
+                            <w14:noFill/>
+                            <w14:prstDash w14:val="solid"/>
+                            <w14:bevel/>
+                          </w14:textOutline>
+                        </w:rPr>
+                        <w:t>T</w:t>
+                      </w:r>
+                    </w:p>
+                  </w:txbxContent>
+                </v:textbox>
+              </v:shape>
+            </w:pict>
+          </mc:Fallback>
+        </mc:AlternateContent>
+      </w:r>
+      <w:r>
+        <w:rPr>
+          <w:noProof/>
+        </w:rPr>
+        <mc:AlternateContent>
+          <mc:Choice Requires="wps">
+            <w:drawing>
+              <wp:anchor distT="0" distB="0" distL="114300" distR="114300" simplePos="0" relativeHeight="251819008" behindDoc="0" locked="0" layoutInCell="1" allowOverlap="1" wp14:anchorId="4A8ED69C" wp14:editId="0B28A2D2">
+                <wp:simplePos x="0" y="0"/>
+                <wp:positionH relativeFrom="column">
+                  <wp:posOffset>5799455</wp:posOffset>
+                </wp:positionH>
+                <wp:positionV relativeFrom="paragraph">
+                  <wp:posOffset>3804507</wp:posOffset>
+                </wp:positionV>
+                <wp:extent cx="732400" cy="255333"/>
+                <wp:effectExtent l="0" t="12700" r="29845" b="24130"/>
+                <wp:wrapNone/>
+                <wp:docPr id="1720235302" name="Right Arrow 3"/>
+                <wp:cNvGraphicFramePr/>
+                <a:graphic xmlns:a="http://schemas.openxmlformats.org/drawingml/2006/main">
+                  <a:graphicData uri="http://schemas.microsoft.com/office/word/2010/wordprocessingShape">
+                    <wps:wsp>
+                      <wps:cNvSpPr/>
+                      <wps:spPr>
+                        <a:xfrm>
+                          <a:off x="0" y="0"/>
+                          <a:ext cx="732400" cy="255333"/>
+                        </a:xfrm>
+                        <a:prstGeom prst="rightArrow">
+                          <a:avLst/>
+                        </a:prstGeom>
+                        <a:solidFill>
+                          <a:schemeClr val="accent2">
+                            <a:lumMod val="75000"/>
+                          </a:schemeClr>
+                        </a:solidFill>
+                        <a:ln>
+                          <a:solidFill>
+                            <a:schemeClr val="accent2">
+                              <a:lumMod val="75000"/>
+                            </a:schemeClr>
+                          </a:solidFill>
+                        </a:ln>
+                      </wps:spPr>
+                      <wps:style>
+                        <a:lnRef idx="2">
+                          <a:schemeClr val="accent1">
+                            <a:shade val="50000"/>
+                          </a:schemeClr>
+                        </a:lnRef>
+                        <a:fillRef idx="1">
+                          <a:schemeClr val="accent1"/>
+                        </a:fillRef>
+                        <a:effectRef idx="0">
+                          <a:schemeClr val="accent1"/>
+                        </a:effectRef>
+                        <a:fontRef idx="minor">
+                          <a:schemeClr val="lt1"/>
+                        </a:fontRef>
+                      </wps:style>
+                      <wps:bodyPr rot="0" spcFirstLastPara="0" vertOverflow="overflow" horzOverflow="overflow" vert="horz" wrap="square" lIns="91440" tIns="45720" rIns="91440" bIns="45720" numCol="1" spcCol="0" rtlCol="0" fromWordArt="0" anchor="ctr" anchorCtr="0" forceAA="0" compatLnSpc="1">
+                        <a:prstTxWarp prst="textNoShape">
+                          <a:avLst/>
+                        </a:prstTxWarp>
+                        <a:noAutofit/>
+                      </wps:bodyPr>
+                    </wps:wsp>
+                  </a:graphicData>
+                </a:graphic>
+                <wp14:sizeRelH relativeFrom="margin">
+                  <wp14:pctWidth>0</wp14:pctWidth>
+                </wp14:sizeRelH>
+                <wp14:sizeRelV relativeFrom="margin">
+                  <wp14:pctHeight>0</wp14:pctHeight>
+                </wp14:sizeRelV>
+              </wp:anchor>
+            </w:drawing>
+          </mc:Choice>
+          <mc:Fallback>
+            <w:pict>
+              <v:shape w14:anchorId="64B423D8" id="Right Arrow 1" o:spid="_x0000_s1026" type="#_x0000_t13" style="position:absolute;margin-left:456.65pt;margin-top:299.55pt;width:57.65pt;height:20.1pt;z-index:251819008;visibility:visible;mso-wrap-style:square;mso-width-percent:0;mso-height-percent:0;mso-wrap-distance-left:9pt;mso-wrap-distance-top:0;mso-wrap-distance-right:9pt;mso-wrap-distance-bottom:0;mso-position-horizontal:absolute;mso-position-horizontal-relative:text;mso-position-vertical:absolute;mso-position-vertical-relative:text;mso-width-percent:0;mso-height-percent:0;mso-width-relative:margin;mso-height-relative:margin;v-text-anchor:middle" o:gfxdata="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" adj="17835" fillcolor="#c45911 [2405]" strokecolor="#c45911 [2405]" strokeweight="1pt"/>
+            </w:pict>
+          </mc:Fallback>
+        </mc:AlternateContent>
+      </w:r>
+      <w:r>
+        <w:rPr>
+          <w:noProof/>
+        </w:rPr>
+        <mc:AlternateContent>
+          <mc:Choice Requires="wps">
+            <w:drawing>
+              <wp:anchor distT="0" distB="0" distL="114300" distR="114300" simplePos="0" relativeHeight="251816960" behindDoc="0" locked="0" layoutInCell="1" allowOverlap="1" wp14:anchorId="78725411" wp14:editId="40CAF05E">
+                <wp:simplePos x="0" y="0"/>
+                <wp:positionH relativeFrom="column">
+                  <wp:posOffset>4887664</wp:posOffset>
+                </wp:positionH>
+                <wp:positionV relativeFrom="paragraph">
+                  <wp:posOffset>3810428</wp:posOffset>
+                </wp:positionV>
+                <wp:extent cx="727113" cy="242921"/>
+                <wp:effectExtent l="12700" t="12700" r="22225" b="24130"/>
+                <wp:wrapNone/>
+                <wp:docPr id="1757041948" name="Rectangle 6"/>
+                <wp:cNvGraphicFramePr/>
+                <a:graphic xmlns:a="http://schemas.openxmlformats.org/drawingml/2006/main">
+                  <a:graphicData uri="http://schemas.microsoft.com/office/word/2010/wordprocessingShape">
+                    <wps:wsp>
+                      <wps:cNvSpPr/>
+                      <wps:spPr>
+                        <a:xfrm>
+                          <a:off x="0" y="0"/>
+                          <a:ext cx="727113" cy="242921"/>
+                        </a:xfrm>
+                        <a:prstGeom prst="rect">
+                          <a:avLst/>
+                        </a:prstGeom>
+                        <a:noFill/>
+                        <a:ln w="38100">
+                          <a:solidFill>
+                            <a:schemeClr val="accent2">
+                              <a:lumMod val="75000"/>
+                            </a:schemeClr>
+                          </a:solidFill>
+                          <a:prstDash val="dash"/>
+                        </a:ln>
+                      </wps:spPr>
+                      <wps:style>
+                        <a:lnRef idx="2">
+                          <a:schemeClr val="accent1">
+                            <a:shade val="50000"/>
+                          </a:schemeClr>
+                        </a:lnRef>
+                        <a:fillRef idx="1">
+                          <a:schemeClr val="accent1"/>
+                        </a:fillRef>
+                        <a:effectRef idx="0">
+                          <a:schemeClr val="accent1"/>
+                        </a:effectRef>
+                        <a:fontRef idx="minor">
+                          <a:schemeClr val="lt1"/>
+                        </a:fontRef>
+                      </wps:style>
+                      <wps:bodyPr rot="0" spcFirstLastPara="0" vertOverflow="overflow" horzOverflow="overflow" vert="horz" wrap="square" lIns="91440" tIns="45720" rIns="91440" bIns="45720" numCol="1" spcCol="0" rtlCol="0" fromWordArt="0" anchor="ctr" anchorCtr="0" forceAA="0" compatLnSpc="1">
+                        <a:prstTxWarp prst="textNoShape">
+                          <a:avLst/>
+                        </a:prstTxWarp>
+                        <a:noAutofit/>
+                      </wps:bodyPr>
+                    </wps:wsp>
+                  </a:graphicData>
+                </a:graphic>
+                <wp14:sizeRelH relativeFrom="margin">
+                  <wp14:pctWidth>0</wp14:pctWidth>
+                </wp14:sizeRelH>
+                <wp14:sizeRelV relativeFrom="margin">
+                  <wp14:pctHeight>0</wp14:pctHeight>
+                </wp14:sizeRelV>
+              </wp:anchor>
+            </w:drawing>
+          </mc:Choice>
+          <mc:Fallback>
+            <w:pict>
+              <v:rect w14:anchorId="0BABCDC5" id="Rectangle 1" o:spid="_x0000_s1026" style="position:absolute;margin-left:384.85pt;margin-top:300.05pt;width:57.25pt;height:19.15pt;z-index:251816960;visibility:visible;mso-wrap-style:square;mso-width-percent:0;mso-height-percent:0;mso-wrap-distance-left:9pt;mso-wrap-distance-top:0;mso-wrap-distance-right:9pt;mso-wrap-distance-bottom:0;mso-position-horizontal:absolute;mso-position-horizontal-relative:text;mso-position-vertical:absolute;mso-position-vertical-relative:text;mso-width-percent:0;mso-height-percent:0;mso-width-relative:margin;mso-height-relative:margin;v-text-anchor:middle" o:gfxdata="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" filled="f" strokecolor="#c45911 [2405]" strokeweight="3pt">
+                <v:stroke dashstyle="dash"/>
+              </v:rect>
+            </w:pict>
+          </mc:Fallback>
+        </mc:AlternateContent>
+      </w:r>
+      <w:r>
+        <w:rPr>
+          <w:noProof/>
+        </w:rPr>
+        <mc:AlternateContent>
+          <mc:Choice Requires="wps">
+            <w:drawing>
+              <wp:anchor distT="0" distB="0" distL="114300" distR="114300" simplePos="0" relativeHeight="251708416" behindDoc="0" locked="0" layoutInCell="1" allowOverlap="1" wp14:anchorId="1E8F8EB8" wp14:editId="189DF190">
+                <wp:simplePos x="0" y="0"/>
+                <wp:positionH relativeFrom="column">
+                  <wp:posOffset>5437283</wp:posOffset>
+                </wp:positionH>
+                <wp:positionV relativeFrom="paragraph">
+                  <wp:posOffset>1056640</wp:posOffset>
+                </wp:positionV>
+                <wp:extent cx="722630" cy="243840"/>
+                <wp:effectExtent l="0" t="12700" r="26670" b="22860"/>
+                <wp:wrapNone/>
+                <wp:docPr id="625699677" name="Right Arrow 9"/>
+                <wp:cNvGraphicFramePr/>
+                <a:graphic xmlns:a="http://schemas.openxmlformats.org/drawingml/2006/main">
+                  <a:graphicData uri="http://schemas.microsoft.com/office/word/2010/wordprocessingShape">
+                    <wps:wsp>
+                      <wps:cNvSpPr/>
+                      <wps:spPr>
+                        <a:xfrm>
+                          <a:off x="0" y="0"/>
+                          <a:ext cx="722630" cy="243840"/>
+                        </a:xfrm>
+                        <a:prstGeom prst="rightArrow">
+                          <a:avLst/>
+                        </a:prstGeom>
+                        <a:gradFill flip="none" rotWithShape="1">
+                          <a:gsLst>
+                            <a:gs pos="69000">
+                              <a:schemeClr val="accent1">
+                                <a:lumMod val="75000"/>
+                              </a:schemeClr>
+                            </a:gs>
+                            <a:gs pos="97000">
+                              <a:schemeClr val="accent1">
+                                <a:lumMod val="70000"/>
+                              </a:schemeClr>
+                            </a:gs>
+                          </a:gsLst>
+                          <a:path path="circle">
+                            <a:fillToRect l="50000" t="50000" r="50000" b="50000"/>
+                          </a:path>
+                          <a:tileRect/>
+                        </a:gradFill>
+                      </wps:spPr>
+                      <wps:style>
+                        <a:lnRef idx="2">
+                          <a:schemeClr val="accent1">
+                            <a:shade val="50000"/>
+                          </a:schemeClr>
+                        </a:lnRef>
+                        <a:fillRef idx="1">
+                          <a:schemeClr val="accent1"/>
+                        </a:fillRef>
+                        <a:effectRef idx="0">
+                          <a:schemeClr val="accent1"/>
+                        </a:effectRef>
+                        <a:fontRef idx="minor">
+                          <a:schemeClr val="lt1"/>
+                        </a:fontRef>
+                      </wps:style>
+                      <wps:bodyPr rot="0" spcFirstLastPara="0" vertOverflow="overflow" horzOverflow="overflow" vert="horz" wrap="square" lIns="91440" tIns="45720" rIns="91440" bIns="45720" numCol="1" spcCol="0" rtlCol="0" fromWordArt="0" anchor="ctr" anchorCtr="0" forceAA="0" compatLnSpc="1">
+                        <a:prstTxWarp prst="textNoShape">
+                          <a:avLst/>
+                        </a:prstTxWarp>
+                        <a:noAutofit/>
+                      </wps:bodyPr>
+                    </wps:wsp>
+                  </a:graphicData>
+                </a:graphic>
+                <wp14:sizeRelH relativeFrom="margin">
+                  <wp14:pctWidth>0</wp14:pctWidth>
+                </wp14:sizeRelH>
+                <wp14:sizeRelV relativeFrom="margin">
+                  <wp14:pctHeight>0</wp14:pctHeight>
+                </wp14:sizeRelV>
+              </wp:anchor>
+            </w:drawing>
+          </mc:Choice>
+          <mc:Fallback>
+            <w:pict>
+              <v:shape w14:anchorId="4232F951" id="Right Arrow 1" o:spid="_x0000_s1026" type="#_x0000_t13" style="position:absolute;margin-left:428.15pt;margin-top:83.2pt;width:56.9pt;height:19.2pt;z-index:251708416;visibility:visible;mso-wrap-style:square;mso-width-percent:0;mso-height-percent:0;mso-wrap-distance-left:9pt;mso-wrap-distance-top:0;mso-wrap-distance-right:9pt;mso-wrap-distance-bottom:0;mso-position-horizontal:absolute;mso-position-horizontal-relative:text;mso-position-vertical:absolute;mso-position-vertical-relative:text;mso-width-percent:0;mso-height-percent:0;mso-width-relative:margin;mso-height-relative:margin;v-text-anchor:middle" o:gfxdata="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" adj="17956" fillcolor="#2f5496 [2404]" strokecolor="#1f3763 [1604]" strokeweight="1pt">
+                <v:fill color2="#2c4e8b [2244]" rotate="t" focusposition=".5,.5" focussize="" colors="0 #2f5597;45220f #2f5597" focus="100%" type="gradientRadial"/>
+              </v:shape>
+            </w:pict>
+          </mc:Fallback>
+        </mc:AlternateContent>
+      </w:r>
+      <w:r>
+        <w:rPr>
+          <w:noProof/>
+        </w:rPr>
+        <mc:AlternateContent>
+          <mc:Choice Requires="wps">
+            <w:drawing>
+              <wp:anchor distT="0" distB="0" distL="114300" distR="114300" simplePos="0" relativeHeight="251795456" behindDoc="0" locked="0" layoutInCell="1" allowOverlap="1" wp14:anchorId="2ACAE587" wp14:editId="7D7C40AE">
+                <wp:simplePos x="0" y="0"/>
+                <wp:positionH relativeFrom="column">
+                  <wp:posOffset>5019675</wp:posOffset>
+                </wp:positionH>
+                <wp:positionV relativeFrom="paragraph">
+                  <wp:posOffset>4271645</wp:posOffset>
+                </wp:positionV>
+                <wp:extent cx="829310" cy="548640"/>
+                <wp:effectExtent l="12700" t="12700" r="21590" b="22860"/>
+                <wp:wrapNone/>
+                <wp:docPr id="1721260240" name="Straight Connector 10"/>
+                <wp:cNvGraphicFramePr/>
+                <a:graphic xmlns:a="http://schemas.openxmlformats.org/drawingml/2006/main">
+                  <a:graphicData uri="http://schemas.microsoft.com/office/word/2010/wordprocessingShape">
+                    <wps:wsp>
+                      <wps:cNvCnPr/>
+                      <wps:spPr>
+                        <a:xfrm>
+                          <a:off x="0" y="0"/>
+                          <a:ext cx="829310" cy="548640"/>
+                        </a:xfrm>
+                        <a:prstGeom prst="line">
+                          <a:avLst/>
+                        </a:prstGeom>
+                        <a:ln w="22225">
+                          <a:solidFill>
+                            <a:schemeClr val="bg1">
+                              <a:lumMod val="50000"/>
+                            </a:schemeClr>
+                          </a:solidFill>
+                          <a:prstDash val="sysDot"/>
+                        </a:ln>
+                      </wps:spPr>
+                      <wps:style>
+                        <a:lnRef idx="1">
+                          <a:schemeClr val="accent1"/>
+                        </a:lnRef>
+                        <a:fillRef idx="0">
+                          <a:schemeClr val="accent1"/>
+                        </a:fillRef>
+                        <a:effectRef idx="0">
+                          <a:schemeClr val="accent1"/>
+                        </a:effectRef>
+                        <a:fontRef idx="minor">
+                          <a:schemeClr val="tx1"/>
+                        </a:fontRef>
+                      </wps:style>
+                      <wps:bodyPr/>
+                    </wps:wsp>
+                  </a:graphicData>
+                </a:graphic>
+                <wp14:sizeRelH relativeFrom="margin">
+                  <wp14:pctWidth>0</wp14:pctWidth>
+                </wp14:sizeRelH>
+                <wp14:sizeRelV relativeFrom="margin">
+                  <wp14:pctHeight>0</wp14:pctHeight>
+                </wp14:sizeRelV>
+              </wp:anchor>
+            </w:drawing>
+          </mc:Choice>
+          <mc:Fallback>
+            <w:pict>
+              <v:line w14:anchorId="5894AE55" id="Straight Connector 1" o:spid="_x0000_s1026" style="position:absolute;z-index:251795456;visibility:visible;mso-wrap-style:square;mso-width-percent:0;mso-height-percent:0;mso-wrap-distance-left:9pt;mso-wrap-distance-top:0;mso-wrap-distance-right:9pt;mso-wrap-distance-bottom:0;mso-position-horizontal:absolute;mso-position-horizontal-relative:text;mso-position-vertical:absolute;mso-position-vertical-relative:text;mso-width-percent:0;mso-height-percent:0;mso-width-relative:margin;mso-height-relative:margin" from="395.25pt,336.35pt" to="460.55pt,379.55pt" o:gfxdata="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" strokecolor="#7f7f7f [1612]" strokeweight="1.75pt">
+                <v:stroke dashstyle="1 1" joinstyle="miter"/>
+              </v:line>
+            </w:pict>
+          </mc:Fallback>
+        </mc:AlternateContent>
+      </w:r>
+      <w:r>
+        <w:rPr>
+          <w:noProof/>
+        </w:rPr>
+        <mc:AlternateContent>
+          <mc:Choice Requires="wps">
+            <w:drawing>
+              <wp:anchor distT="0" distB="0" distL="114300" distR="114300" simplePos="0" relativeHeight="251799552" behindDoc="0" locked="0" layoutInCell="1" allowOverlap="1" wp14:anchorId="0C9743AC" wp14:editId="1291C697">
+                <wp:simplePos x="0" y="0"/>
+                <wp:positionH relativeFrom="column">
+                  <wp:posOffset>4051300</wp:posOffset>
+                </wp:positionH>
+                <wp:positionV relativeFrom="paragraph">
+                  <wp:posOffset>4822825</wp:posOffset>
+                </wp:positionV>
+                <wp:extent cx="1800860" cy="147320"/>
+                <wp:effectExtent l="0" t="0" r="15240" b="17780"/>
+                <wp:wrapNone/>
+                <wp:docPr id="207248656" name="Rectangle 11"/>
+                <wp:cNvGraphicFramePr/>
+                <a:graphic xmlns:a="http://schemas.openxmlformats.org/drawingml/2006/main">
+                  <a:graphicData uri="http://schemas.microsoft.com/office/word/2010/wordprocessingShape">
+                    <wps:wsp>
+                      <wps:cNvSpPr/>
+                      <wps:spPr>
+                        <a:xfrm>
+                          <a:off x="0" y="0"/>
+                          <a:ext cx="1800860" cy="147320"/>
+                        </a:xfrm>
+                        <a:prstGeom prst="rect">
+                          <a:avLst/>
+                        </a:prstGeom>
+                        <a:pattFill prst="wdDnDiag">
+                          <a:fgClr>
+                            <a:schemeClr val="tx1"/>
+                          </a:fgClr>
+                          <a:bgClr>
+                            <a:schemeClr val="bg1"/>
+                          </a:bgClr>
+                        </a:pattFill>
+                        <a:ln w="15875">
+                          <a:solidFill>
+                            <a:schemeClr val="tx1"/>
+                          </a:solidFill>
+                        </a:ln>
+                      </wps:spPr>
+                      <wps:style>
+                        <a:lnRef idx="2">
+                          <a:schemeClr val="accent1">
+                            <a:shade val="50000"/>
+                          </a:schemeClr>
+                        </a:lnRef>
+                        <a:fillRef idx="1">
+                          <a:schemeClr val="accent1"/>
+                        </a:fillRef>
+                        <a:effectRef idx="0">
+                          <a:schemeClr val="accent1"/>
+                        </a:effectRef>
+                        <a:fontRef idx="minor">
+                          <a:schemeClr val="lt1"/>
+                        </a:fontRef>
+                      </wps:style>
+                      <wps:bodyPr rot="0" spcFirstLastPara="0" vertOverflow="overflow" horzOverflow="overflow" vert="horz" wrap="square" lIns="91440" tIns="45720" rIns="91440" bIns="45720" numCol="1" spcCol="0" rtlCol="0" fromWordArt="0" anchor="ctr" anchorCtr="0" forceAA="0" compatLnSpc="1">
+                        <a:prstTxWarp prst="textNoShape">
+                          <a:avLst/>
+                        </a:prstTxWarp>
+                        <a:noAutofit/>
+                      </wps:bodyPr>
+                    </wps:wsp>
+                  </a:graphicData>
+                </a:graphic>
+                <wp14:sizeRelH relativeFrom="margin">
+                  <wp14:pctWidth>0</wp14:pctWidth>
+                </wp14:sizeRelH>
+                <wp14:sizeRelV relativeFrom="margin">
+                  <wp14:pctHeight>0</wp14:pctHeight>
+                </wp14:sizeRelV>
+              </wp:anchor>
+            </w:drawing>
+          </mc:Choice>
+          <mc:Fallback>
+            <w:pict>
+              <v:rect w14:anchorId="4F03B5D1" id="Rectangle 1" o:spid="_x0000_s1026" style="position:absolute;margin-left:319pt;margin-top:379.75pt;width:141.8pt;height:11.6pt;z-index:251799552;visibility:visible;mso-wrap-style:square;mso-width-percent:0;mso-height-percent:0;mso-wrap-distance-left:9pt;mso-wrap-distance-top:0;mso-wrap-distance-right:9pt;mso-wrap-distance-bottom:0;mso-position-horizontal:absolute;mso-position-horizontal-relative:text;mso-position-vertical:absolute;mso-position-vertical-relative:text;mso-width-percent:0;mso-height-percent:0;mso-width-relative:margin;mso-height-relative:margin;v-text-anchor:middle" o:gfxdata="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" fillcolor="black [3213]" strokecolor="black [3213]" strokeweight="1.25pt">
+                <v:fill r:id="rId7" o:title="" color2="white [3212]" type="pattern"/>
+              </v:rect>
+            </w:pict>
+          </mc:Fallback>
+        </mc:AlternateContent>
+      </w:r>
+      <w:r>
+        <w:rPr>
+          <w:noProof/>
+        </w:rPr>
+        <mc:AlternateContent>
+          <mc:Choice Requires="wps">
+            <w:drawing>
+              <wp:anchor distT="0" distB="0" distL="114300" distR="114300" simplePos="0" relativeHeight="251800576" behindDoc="0" locked="0" layoutInCell="1" allowOverlap="1" wp14:anchorId="3C282A59" wp14:editId="16B75703">
+                <wp:simplePos x="0" y="0"/>
+                <wp:positionH relativeFrom="column">
+                  <wp:posOffset>5854700</wp:posOffset>
+                </wp:positionH>
+                <wp:positionV relativeFrom="paragraph">
+                  <wp:posOffset>4822825</wp:posOffset>
+                </wp:positionV>
+                <wp:extent cx="692150" cy="147320"/>
+                <wp:effectExtent l="0" t="0" r="19050" b="17780"/>
+                <wp:wrapNone/>
+                <wp:docPr id="1451262160" name="Rectangle 12"/>
+                <wp:cNvGraphicFramePr/>
+                <a:graphic xmlns:a="http://schemas.openxmlformats.org/drawingml/2006/main">
+                  <a:graphicData uri="http://schemas.microsoft.com/office/word/2010/wordprocessingShape">
+                    <wps:wsp>
+                      <wps:cNvSpPr/>
+                      <wps:spPr>
+                        <a:xfrm>
+                          <a:off x="0" y="0"/>
+                          <a:ext cx="692150" cy="147320"/>
+                        </a:xfrm>
+                        <a:prstGeom prst="rect">
+                          <a:avLst/>
+                        </a:prstGeom>
+                        <a:pattFill prst="ltVert">
+                          <a:fgClr>
+                            <a:schemeClr val="tx1"/>
+                          </a:fgClr>
+                          <a:bgClr>
+                            <a:schemeClr val="accent2">
+                              <a:lumMod val="20000"/>
+                              <a:lumOff val="80000"/>
+                            </a:schemeClr>
+                          </a:bgClr>
+                        </a:pattFill>
+                        <a:ln w="15875">
+                          <a:solidFill>
+                            <a:schemeClr val="tx1"/>
+                          </a:solidFill>
+                        </a:ln>
+                      </wps:spPr>
+                      <wps:style>
+                        <a:lnRef idx="2">
+                          <a:schemeClr val="accent1">
+                            <a:shade val="50000"/>
+                          </a:schemeClr>
+                        </a:lnRef>
+                        <a:fillRef idx="1">
+                          <a:schemeClr val="accent1"/>
+                        </a:fillRef>
+                        <a:effectRef idx="0">
+                          <a:schemeClr val="accent1"/>
+                        </a:effectRef>
+                        <a:fontRef idx="minor">
+                          <a:schemeClr val="lt1"/>
+                        </a:fontRef>
+                      </wps:style>
+                      <wps:bodyPr rot="0" spcFirstLastPara="0" vertOverflow="overflow" horzOverflow="overflow" vert="horz" wrap="square" lIns="91440" tIns="45720" rIns="91440" bIns="45720" numCol="1" spcCol="0" rtlCol="0" fromWordArt="0" anchor="ctr" anchorCtr="0" forceAA="0" compatLnSpc="1">
+                        <a:prstTxWarp prst="textNoShape">
+                          <a:avLst/>
+                        </a:prstTxWarp>
+                        <a:noAutofit/>
+                      </wps:bodyPr>
+                    </wps:wsp>
+                  </a:graphicData>
+                </a:graphic>
+                <wp14:sizeRelH relativeFrom="margin">
+                  <wp14:pctWidth>0</wp14:pctWidth>
+                </wp14:sizeRelH>
+                <wp14:sizeRelV relativeFrom="margin">
+                  <wp14:pctHeight>0</wp14:pctHeight>
+                </wp14:sizeRelV>
+              </wp:anchor>
+            </w:drawing>
+          </mc:Choice>
+          <mc:Fallback>
+            <w:pict>
+              <v:rect w14:anchorId="06BD2641" id="Rectangle 1" o:spid="_x0000_s1026" style="position:absolute;margin-left:461pt;margin-top:379.75pt;width:54.5pt;height:11.6pt;z-index:251800576;visibility:visible;mso-wrap-style:square;mso-width-percent:0;mso-height-percent:0;mso-wrap-distance-left:9pt;mso-wrap-distance-top:0;mso-wrap-distance-right:9pt;mso-wrap-distance-bottom:0;mso-position-horizontal:absolute;mso-position-horizontal-relative:text;mso-position-vertical:absolute;mso-position-vertical-relative:text;mso-width-percent:0;mso-height-percent:0;mso-width-relative:margin;mso-height-relative:margin;v-text-anchor:middle" o:gfxdata="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" fillcolor="black [3213]" strokecolor="black [3213]" strokeweight="1.25pt">
+                <v:fill r:id="rId8" o:title="" color2="#fbe4d5 [661]" type="pattern"/>
+              </v:rect>
+            </w:pict>
+          </mc:Fallback>
+        </mc:AlternateContent>
+      </w:r>
+      <w:r>
+        <w:rPr>
+          <w:noProof/>
+        </w:rPr>
+        <mc:AlternateContent>
+          <mc:Choice Requires="wps">
+            <w:drawing>
+              <wp:anchor distT="0" distB="0" distL="114300" distR="114300" simplePos="0" relativeHeight="251801600" behindDoc="0" locked="0" layoutInCell="1" allowOverlap="1" wp14:anchorId="0E1CA0DA" wp14:editId="65DB9931">
+                <wp:simplePos x="0" y="0"/>
+                <wp:positionH relativeFrom="column">
+                  <wp:posOffset>92710</wp:posOffset>
+                </wp:positionH>
+                <wp:positionV relativeFrom="paragraph">
+                  <wp:posOffset>4820920</wp:posOffset>
+                </wp:positionV>
+                <wp:extent cx="3952875" cy="147320"/>
+                <wp:effectExtent l="0" t="0" r="9525" b="17780"/>
+                <wp:wrapNone/>
+                <wp:docPr id="1070164919" name="Rectangle 13"/>
+                <wp:cNvGraphicFramePr/>
+                <a:graphic xmlns:a="http://schemas.openxmlformats.org/drawingml/2006/main">
+                  <a:graphicData uri="http://schemas.microsoft.com/office/word/2010/wordprocessingShape">
+                    <wps:wsp>
+                      <wps:cNvSpPr/>
+                      <wps:spPr>
+                        <a:xfrm>
+                          <a:off x="0" y="0"/>
+                          <a:ext cx="3952875" cy="147320"/>
+                        </a:xfrm>
+                        <a:prstGeom prst="rect">
+                          <a:avLst/>
+                        </a:prstGeom>
+                        <a:solidFill>
+                          <a:schemeClr val="bg1"/>
+                        </a:solidFill>
+                        <a:ln w="15875">
+                          <a:solidFill>
+                            <a:schemeClr val="tx1"/>
+                          </a:solidFill>
+                        </a:ln>
+                      </wps:spPr>
+                      <wps:style>
+                        <a:lnRef idx="2">
+                          <a:schemeClr val="accent1">
+                            <a:shade val="50000"/>
+                          </a:schemeClr>
+                        </a:lnRef>
+                        <a:fillRef idx="1">
+                          <a:schemeClr val="accent1"/>
+                        </a:fillRef>
+                        <a:effectRef idx="0">
+                          <a:schemeClr val="accent1"/>
+                        </a:effectRef>
+                        <a:fontRef idx="minor">
+                          <a:schemeClr val="lt1"/>
+                        </a:fontRef>
+                      </wps:style>
+                      <wps:bodyPr rot="0" spcFirstLastPara="0" vertOverflow="overflow" horzOverflow="overflow" vert="horz" wrap="square" lIns="91440" tIns="45720" rIns="91440" bIns="45720" numCol="1" spcCol="0" rtlCol="0" fromWordArt="0" anchor="ctr" anchorCtr="0" forceAA="0" compatLnSpc="1">
+                        <a:prstTxWarp prst="textNoShape">
+                          <a:avLst/>
+                        </a:prstTxWarp>
+                        <a:noAutofit/>
+                      </wps:bodyPr>
+                    </wps:wsp>
+                  </a:graphicData>
+                </a:graphic>
+                <wp14:sizeRelH relativeFrom="margin">
+                  <wp14:pctWidth>0</wp14:pctWidth>
+                </wp14:sizeRelH>
+                <wp14:sizeRelV relativeFrom="margin">
+                  <wp14:pctHeight>0</wp14:pctHeight>
+                </wp14:sizeRelV>
+              </wp:anchor>
+            </w:drawing>
+          </mc:Choice>
+          <mc:Fallback>
+            <w:pict>
+              <v:rect w14:anchorId="483D5C69" id="Rectangle 1" o:spid="_x0000_s1026" style="position:absolute;margin-left:7.3pt;margin-top:379.6pt;width:311.25pt;height:11.6pt;z-index:251801600;visibility:visible;mso-wrap-style:square;mso-width-percent:0;mso-height-percent:0;mso-wrap-distance-left:9pt;mso-wrap-distance-top:0;mso-wrap-distance-right:9pt;mso-wrap-distance-bottom:0;mso-position-horizontal:absolute;mso-position-horizontal-relative:text;mso-position-vertical:absolute;mso-position-vertical-relative:text;mso-width-percent:0;mso-height-percent:0;mso-width-relative:margin;mso-height-relative:margin;v-text-anchor:middle" o:gfxdata="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" fillcolor="white [3212]" strokecolor="black [3213]" strokeweight="1.25pt"/>
+            </w:pict>
+          </mc:Fallback>
+        </mc:AlternateContent>
+      </w:r>
+      <w:r>
+        <w:rPr>
+          <w:noProof/>
+        </w:rPr>
+        <mc:AlternateContent>
+          <mc:Choice Requires="wps">
+            <w:drawing>
+              <wp:anchor distT="0" distB="0" distL="114300" distR="114300" simplePos="0" relativeHeight="251792384" behindDoc="0" locked="0" layoutInCell="1" allowOverlap="1" wp14:anchorId="22D66FC0" wp14:editId="3490DF11">
+                <wp:simplePos x="0" y="0"/>
+                <wp:positionH relativeFrom="column">
+                  <wp:posOffset>5019675</wp:posOffset>
+                </wp:positionH>
+                <wp:positionV relativeFrom="paragraph">
+                  <wp:posOffset>4095750</wp:posOffset>
+                </wp:positionV>
+                <wp:extent cx="692150" cy="147320"/>
+                <wp:effectExtent l="0" t="0" r="19050" b="17780"/>
+                <wp:wrapNone/>
+                <wp:docPr id="748842836" name="Rectangle 14"/>
+                <wp:cNvGraphicFramePr/>
+                <a:graphic xmlns:a="http://schemas.openxmlformats.org/drawingml/2006/main">
+                  <a:graphicData uri="http://schemas.microsoft.com/office/word/2010/wordprocessingShape">
+                    <wps:wsp>
+                      <wps:cNvSpPr/>
+                      <wps:spPr>
+                        <a:xfrm>
+                          <a:off x="0" y="0"/>
+                          <a:ext cx="692150" cy="147320"/>
+                        </a:xfrm>
+                        <a:prstGeom prst="rect">
+                          <a:avLst/>
+                        </a:prstGeom>
+                        <a:pattFill prst="ltVert">
+                          <a:fgClr>
+                            <a:schemeClr val="tx1"/>
+                          </a:fgClr>
+                          <a:bgClr>
+                            <a:schemeClr val="accent2">
+                              <a:lumMod val="20000"/>
+                              <a:lumOff val="80000"/>
+                            </a:schemeClr>
+                          </a:bgClr>
+                        </a:pattFill>
+                        <a:ln w="15875">
+                          <a:solidFill>
+                            <a:schemeClr val="tx1"/>
+                          </a:solidFill>
+                        </a:ln>
+                      </wps:spPr>
+                      <wps:style>
+                        <a:lnRef idx="2">
+                          <a:schemeClr val="accent1">
+                            <a:shade val="50000"/>
+                          </a:schemeClr>
+                        </a:lnRef>
+                        <a:fillRef idx="1">
+                          <a:schemeClr val="accent1"/>
+                        </a:fillRef>
+                        <a:effectRef idx="0">
+                          <a:schemeClr val="accent1"/>
+                        </a:effectRef>
+                        <a:fontRef idx="minor">
+                          <a:schemeClr val="lt1"/>
+                        </a:fontRef>
+                      </wps:style>
+                      <wps:bodyPr rot="0" spcFirstLastPara="0" vertOverflow="overflow" horzOverflow="overflow" vert="horz" wrap="square" lIns="91440" tIns="45720" rIns="91440" bIns="45720" numCol="1" spcCol="0" rtlCol="0" fromWordArt="0" anchor="ctr" anchorCtr="0" forceAA="0" compatLnSpc="1">
+                        <a:prstTxWarp prst="textNoShape">
+                          <a:avLst/>
+                        </a:prstTxWarp>
+                        <a:noAutofit/>
+                      </wps:bodyPr>
+                    </wps:wsp>
+                  </a:graphicData>
+                </a:graphic>
+                <wp14:sizeRelH relativeFrom="margin">
+                  <wp14:pctWidth>0</wp14:pctWidth>
+                </wp14:sizeRelH>
+                <wp14:sizeRelV relativeFrom="margin">
+                  <wp14:pctHeight>0</wp14:pctHeight>
+                </wp14:sizeRelV>
+              </wp:anchor>
+            </w:drawing>
+          </mc:Choice>
+          <mc:Fallback>
+            <w:pict>
+              <v:rect w14:anchorId="1FCC7BA0" id="Rectangle 1" o:spid="_x0000_s1026" style="position:absolute;margin-left:395.25pt;margin-top:322.5pt;width:54.5pt;height:11.6pt;z-index:251792384;visibility:visible;mso-wrap-style:square;mso-width-percent:0;mso-height-percent:0;mso-wrap-distance-left:9pt;mso-wrap-distance-top:0;mso-wrap-distance-right:9pt;mso-wrap-distance-bottom:0;mso-position-horizontal:absolute;mso-position-horizontal-relative:text;mso-position-vertical:absolute;mso-position-vertical-relative:text;mso-width-percent:0;mso-height-percent:0;mso-width-relative:margin;mso-height-relative:margin;v-text-anchor:middle" o:gfxdata="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" fillcolor="black [3213]" strokecolor="black [3213]" strokeweight="1.25pt">
+                <v:fill r:id="rId8" o:title="" color2="#fbe4d5 [661]" type="pattern"/>
+              </v:rect>
+            </w:pict>
+          </mc:Fallback>
+        </mc:AlternateContent>
+      </w:r>
+      <w:r>
+        <w:rPr>
+          <w:noProof/>
+        </w:rPr>
+        <mc:AlternateContent>
+          <mc:Choice Requires="wps">
+            <w:drawing>
+              <wp:anchor distT="0" distB="0" distL="114300" distR="114300" simplePos="0" relativeHeight="251791360" behindDoc="0" locked="0" layoutInCell="1" allowOverlap="1" wp14:anchorId="103CBCC7" wp14:editId="34CA6917">
+                <wp:simplePos x="0" y="0"/>
+                <wp:positionH relativeFrom="column">
+                  <wp:posOffset>3216275</wp:posOffset>
+                </wp:positionH>
+                <wp:positionV relativeFrom="paragraph">
+                  <wp:posOffset>4095750</wp:posOffset>
+                </wp:positionV>
+                <wp:extent cx="1800860" cy="147320"/>
+                <wp:effectExtent l="0" t="0" r="15240" b="17780"/>
+                <wp:wrapNone/>
+                <wp:docPr id="509353930" name="Rectangle 15"/>
+                <wp:cNvGraphicFramePr/>
+                <a:graphic xmlns:a="http://schemas.openxmlformats.org/drawingml/2006/main">
+                  <a:graphicData uri="http://schemas.microsoft.com/office/word/2010/wordprocessingShape">
+                    <wps:wsp>
+                      <wps:cNvSpPr/>
+                      <wps:spPr>
+                        <a:xfrm>
+                          <a:off x="0" y="0"/>
+                          <a:ext cx="1800860" cy="147320"/>
+                        </a:xfrm>
+                        <a:prstGeom prst="rect">
+                          <a:avLst/>
+                        </a:prstGeom>
+                        <a:pattFill prst="wdDnDiag">
+                          <a:fgClr>
+                            <a:schemeClr val="tx1"/>
+                          </a:fgClr>
+                          <a:bgClr>
+                            <a:schemeClr val="bg1"/>
+                          </a:bgClr>
+                        </a:pattFill>
+                        <a:ln w="15875">
+                          <a:solidFill>
+                            <a:schemeClr val="tx1"/>
+                          </a:solidFill>
+                        </a:ln>
+                      </wps:spPr>
+                      <wps:style>
+                        <a:lnRef idx="2">
+                          <a:schemeClr val="accent1">
+                            <a:shade val="50000"/>
+                          </a:schemeClr>
+                        </a:lnRef>
+                        <a:fillRef idx="1">
+                          <a:schemeClr val="accent1"/>
+                        </a:fillRef>
+                        <a:effectRef idx="0">
+                          <a:schemeClr val="accent1"/>
+                        </a:effectRef>
+                        <a:fontRef idx="minor">
+                          <a:schemeClr val="lt1"/>
+                        </a:fontRef>
+                      </wps:style>
+                      <wps:bodyPr rot="0" spcFirstLastPara="0" vertOverflow="overflow" horzOverflow="overflow" vert="horz" wrap="square" lIns="91440" tIns="45720" rIns="91440" bIns="45720" numCol="1" spcCol="0" rtlCol="0" fromWordArt="0" anchor="ctr" anchorCtr="0" forceAA="0" compatLnSpc="1">
+                        <a:prstTxWarp prst="textNoShape">
+                          <a:avLst/>
+                        </a:prstTxWarp>
+                        <a:noAutofit/>
+                      </wps:bodyPr>
+                    </wps:wsp>
+                  </a:graphicData>
+                </a:graphic>
+                <wp14:sizeRelH relativeFrom="margin">
+                  <wp14:pctWidth>0</wp14:pctWidth>
+                </wp14:sizeRelH>
+                <wp14:sizeRelV relativeFrom="margin">
+                  <wp14:pctHeight>0</wp14:pctHeight>
+                </wp14:sizeRelV>
+              </wp:anchor>
+            </w:drawing>
+          </mc:Choice>
+          <mc:Fallback>
+            <w:pict>
+              <v:rect w14:anchorId="1A4B48DC" id="Rectangle 1" o:spid="_x0000_s1026" style="position:absolute;margin-left:253.25pt;margin-top:322.5pt;width:141.8pt;height:11.6pt;z-index:251791360;visibility:visible;mso-wrap-style:square;mso-width-percent:0;mso-height-percent:0;mso-wrap-distance-left:9pt;mso-wrap-distance-top:0;mso-wrap-distance-right:9pt;mso-wrap-distance-bottom:0;mso-position-horizontal:absolute;mso-position-horizontal-relative:text;mso-position-vertical:absolute;mso-position-vertical-relative:text;mso-width-percent:0;mso-height-percent:0;mso-width-relative:margin;mso-height-relative:margin;v-text-anchor:middle" o:gfxdata="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" fillcolor="black [3213]" strokecolor="black [3213]" strokeweight="1.25pt">
+                <v:fill r:id="rId7" o:title="" color2="white [3212]" type="pattern"/>
+              </v:rect>
+            </w:pict>
+          </mc:Fallback>
+        </mc:AlternateContent>
+      </w:r>
+      <w:r>
+        <w:rPr>
+          <w:noProof/>
+        </w:rPr>
+        <mc:AlternateContent>
+          <mc:Choice Requires="wps">
+            <w:drawing>
+              <wp:anchor distT="0" distB="0" distL="114300" distR="114300" simplePos="0" relativeHeight="251793408" behindDoc="0" locked="0" layoutInCell="1" allowOverlap="1" wp14:anchorId="1F945A67" wp14:editId="542E6FFF">
+                <wp:simplePos x="0" y="0"/>
+                <wp:positionH relativeFrom="column">
+                  <wp:posOffset>90805</wp:posOffset>
+                </wp:positionH>
+                <wp:positionV relativeFrom="paragraph">
+                  <wp:posOffset>4095750</wp:posOffset>
+                </wp:positionV>
+                <wp:extent cx="3122295" cy="146685"/>
+                <wp:effectExtent l="0" t="0" r="14605" b="18415"/>
+                <wp:wrapNone/>
+                <wp:docPr id="1099401407" name="Rectangle 16"/>
+                <wp:cNvGraphicFramePr/>
+                <a:graphic xmlns:a="http://schemas.openxmlformats.org/drawingml/2006/main">
+                  <a:graphicData uri="http://schemas.microsoft.com/office/word/2010/wordprocessingShape">
+                    <wps:wsp>
+                      <wps:cNvSpPr/>
+                      <wps:spPr>
+                        <a:xfrm>
+                          <a:off x="0" y="0"/>
+                          <a:ext cx="3122295" cy="146685"/>
+                        </a:xfrm>
+                        <a:prstGeom prst="rect">
+                          <a:avLst/>
+                        </a:prstGeom>
+                        <a:solidFill>
+                          <a:schemeClr val="bg1"/>
+                        </a:solidFill>
+                        <a:ln w="15875">
+                          <a:solidFill>
+                            <a:schemeClr val="tx1"/>
+                          </a:solidFill>
+                        </a:ln>
+                      </wps:spPr>
+                      <wps:style>
+                        <a:lnRef idx="2">
+                          <a:schemeClr val="accent1">
+                            <a:shade val="50000"/>
+                          </a:schemeClr>
+                        </a:lnRef>
+                        <a:fillRef idx="1">
+                          <a:schemeClr val="accent1"/>
+                        </a:fillRef>
+                        <a:effectRef idx="0">
+                          <a:schemeClr val="accent1"/>
+                        </a:effectRef>
+                        <a:fontRef idx="minor">
+                          <a:schemeClr val="lt1"/>
+                        </a:fontRef>
+                      </wps:style>
+                      <wps:bodyPr rot="0" spcFirstLastPara="0" vertOverflow="overflow" horzOverflow="overflow" vert="horz" wrap="square" lIns="91440" tIns="45720" rIns="91440" bIns="45720" numCol="1" spcCol="0" rtlCol="0" fromWordArt="0" anchor="ctr" anchorCtr="0" forceAA="0" compatLnSpc="1">
+                        <a:prstTxWarp prst="textNoShape">
+                          <a:avLst/>
+                        </a:prstTxWarp>
+                        <a:noAutofit/>
+                      </wps:bodyPr>
+                    </wps:wsp>
+                  </a:graphicData>
+                </a:graphic>
+                <wp14:sizeRelH relativeFrom="margin">
+                  <wp14:pctWidth>0</wp14:pctWidth>
+                </wp14:sizeRelH>
+                <wp14:sizeRelV relativeFrom="margin">
+                  <wp14:pctHeight>0</wp14:pctHeight>
+                </wp14:sizeRelV>
+              </wp:anchor>
+            </w:drawing>
+          </mc:Choice>
+          <mc:Fallback>
+            <w:pict>
+              <v:rect w14:anchorId="259B6688" id="Rectangle 1" o:spid="_x0000_s1026" style="position:absolute;margin-left:7.15pt;margin-top:322.5pt;width:245.85pt;height:11.55pt;z-index:251793408;visibility:visible;mso-wrap-style:square;mso-width-percent:0;mso-height-percent:0;mso-wrap-distance-left:9pt;mso-wrap-distance-top:0;mso-wrap-distance-right:9pt;mso-wrap-distance-bottom:0;mso-position-horizontal:absolute;mso-position-horizontal-relative:text;mso-position-vertical:absolute;mso-position-vertical-relative:text;mso-width-percent:0;mso-height-percent:0;mso-width-relative:margin;mso-height-relative:margin;v-text-anchor:middle" o:gfxdata="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" fillcolor="white [3212]" strokecolor="black [3213]" strokeweight="1.25pt"/>
+            </w:pict>
+          </mc:Fallback>
+        </mc:AlternateContent>
+      </w:r>
+      <w:r>
+        <w:rPr>
+          <w:noProof/>
+        </w:rPr>
+        <mc:AlternateContent>
+          <mc:Choice Requires="wps">
+            <w:drawing>
+              <wp:anchor distT="0" distB="0" distL="114300" distR="114300" simplePos="0" relativeHeight="251717632" behindDoc="0" locked="0" layoutInCell="1" allowOverlap="1" wp14:anchorId="48CE3ABD" wp14:editId="148B5EE8">
+                <wp:simplePos x="0" y="0"/>
+                <wp:positionH relativeFrom="column">
+                  <wp:posOffset>3076575</wp:posOffset>
+                </wp:positionH>
+                <wp:positionV relativeFrom="paragraph">
+                  <wp:posOffset>3873500</wp:posOffset>
+                </wp:positionV>
+                <wp:extent cx="1800860" cy="147320"/>
+                <wp:effectExtent l="0" t="0" r="15240" b="17780"/>
+                <wp:wrapNone/>
+                <wp:docPr id="2084831633" name="Rectangle 17"/>
+                <wp:cNvGraphicFramePr/>
+                <a:graphic xmlns:a="http://schemas.openxmlformats.org/drawingml/2006/main">
+                  <a:graphicData uri="http://schemas.microsoft.com/office/word/2010/wordprocessingShape">
+                    <wps:wsp>
+                      <wps:cNvSpPr/>
+                      <wps:spPr>
+                        <a:xfrm>
+                          <a:off x="0" y="0"/>
+                          <a:ext cx="1800860" cy="147320"/>
+                        </a:xfrm>
+                        <a:prstGeom prst="rect">
+                          <a:avLst/>
+                        </a:prstGeom>
+                        <a:pattFill prst="wdDnDiag">
+                          <a:fgClr>
+                            <a:schemeClr val="tx1"/>
+                          </a:fgClr>
+                          <a:bgClr>
+                            <a:schemeClr val="bg1"/>
+                          </a:bgClr>
+                        </a:pattFill>
+                        <a:ln w="15875">
+                          <a:solidFill>
+                            <a:schemeClr val="tx1"/>
+                          </a:solidFill>
+                        </a:ln>
+                      </wps:spPr>
+                      <wps:style>
+                        <a:lnRef idx="2">
+                          <a:schemeClr val="accent1">
+                            <a:shade val="50000"/>
+                          </a:schemeClr>
+                        </a:lnRef>
+                        <a:fillRef idx="1">
+                          <a:schemeClr val="accent1"/>
+                        </a:fillRef>
+                        <a:effectRef idx="0">
+                          <a:schemeClr val="accent1"/>
+                        </a:effectRef>
+                        <a:fontRef idx="minor">
+                          <a:schemeClr val="lt1"/>
+                        </a:fontRef>
+                      </wps:style>
+                      <wps:bodyPr rot="0" spcFirstLastPara="0" vertOverflow="overflow" horzOverflow="overflow" vert="horz" wrap="square" lIns="91440" tIns="45720" rIns="91440" bIns="45720" numCol="1" spcCol="0" rtlCol="0" fromWordArt="0" anchor="ctr" anchorCtr="0" forceAA="0" compatLnSpc="1">
+                        <a:prstTxWarp prst="textNoShape">
+                          <a:avLst/>
+                        </a:prstTxWarp>
+                        <a:noAutofit/>
+                      </wps:bodyPr>
+                    </wps:wsp>
+                  </a:graphicData>
+                </a:graphic>
+                <wp14:sizeRelH relativeFrom="margin">
+                  <wp14:pctWidth>0</wp14:pctWidth>
+                </wp14:sizeRelH>
+                <wp14:sizeRelV relativeFrom="margin">
+                  <wp14:pctHeight>0</wp14:pctHeight>
+                </wp14:sizeRelV>
+              </wp:anchor>
+            </w:drawing>
+          </mc:Choice>
+          <mc:Fallback>
+            <w:pict>
+              <v:rect w14:anchorId="557BEDDE" id="Rectangle 1" o:spid="_x0000_s1026" style="position:absolute;margin-left:242.25pt;margin-top:305pt;width:141.8pt;height:11.6pt;z-index:251717632;visibility:visible;mso-wrap-style:square;mso-width-percent:0;mso-height-percent:0;mso-wrap-distance-left:9pt;mso-wrap-distance-top:0;mso-wrap-distance-right:9pt;mso-wrap-distance-bottom:0;mso-position-horizontal:absolute;mso-position-horizontal-relative:text;mso-position-vertical:absolute;mso-position-vertical-relative:text;mso-width-percent:0;mso-height-percent:0;mso-width-relative:margin;mso-height-relative:margin;v-text-anchor:middle" o:gfxdata="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" fillcolor="black [3213]" strokecolor="black [3213]" strokeweight="1.25pt">
+                <v:fill r:id="rId7" o:title="" color2="white [3212]" type="pattern"/>
+              </v:rect>
+            </w:pict>
+          </mc:Fallback>
+        </mc:AlternateContent>
+      </w:r>
+      <w:r>
+        <w:rPr>
+          <w:noProof/>
+        </w:rPr>
+        <mc:AlternateContent>
+          <mc:Choice Requires="wps">
+            <w:drawing>
+              <wp:anchor distT="0" distB="0" distL="114300" distR="114300" simplePos="0" relativeHeight="251718656" behindDoc="0" locked="0" layoutInCell="1" allowOverlap="1" wp14:anchorId="49516408" wp14:editId="41C4B8E2">
+                <wp:simplePos x="0" y="0"/>
+                <wp:positionH relativeFrom="column">
+                  <wp:posOffset>4879975</wp:posOffset>
+                </wp:positionH>
+                <wp:positionV relativeFrom="paragraph">
+                  <wp:posOffset>3873500</wp:posOffset>
+                </wp:positionV>
+                <wp:extent cx="692150" cy="147320"/>
+                <wp:effectExtent l="0" t="0" r="19050" b="17780"/>
+                <wp:wrapNone/>
+                <wp:docPr id="270176630" name="Rectangle 18"/>
+                <wp:cNvGraphicFramePr/>
+                <a:graphic xmlns:a="http://schemas.openxmlformats.org/drawingml/2006/main">
+                  <a:graphicData uri="http://schemas.microsoft.com/office/word/2010/wordprocessingShape">
+                    <wps:wsp>
+                      <wps:cNvSpPr/>
+                      <wps:spPr>
+                        <a:xfrm>
+                          <a:off x="0" y="0"/>
+                          <a:ext cx="692150" cy="147320"/>
+                        </a:xfrm>
+                        <a:prstGeom prst="rect">
+                          <a:avLst/>
+                        </a:prstGeom>
+                        <a:pattFill prst="ltVert">
+                          <a:fgClr>
+                            <a:schemeClr val="tx1"/>
+                          </a:fgClr>
+                          <a:bgClr>
+                            <a:schemeClr val="accent2">
+                              <a:lumMod val="20000"/>
+                              <a:lumOff val="80000"/>
+                            </a:schemeClr>
+                          </a:bgClr>
+                        </a:pattFill>
+                        <a:ln w="15875">
+                          <a:solidFill>
+                            <a:schemeClr val="tx1"/>
+                          </a:solidFill>
+                        </a:ln>
+                      </wps:spPr>
+                      <wps:style>
+                        <a:lnRef idx="2">
+                          <a:schemeClr val="accent1">
+                            <a:shade val="50000"/>
+                          </a:schemeClr>
+                        </a:lnRef>
+                        <a:fillRef idx="1">
+                          <a:schemeClr val="accent1"/>
+                        </a:fillRef>
+                        <a:effectRef idx="0">
+                          <a:schemeClr val="accent1"/>
+                        </a:effectRef>
+                        <a:fontRef idx="minor">
+                          <a:schemeClr val="lt1"/>
+                        </a:fontRef>
+                      </wps:style>
+                      <wps:bodyPr rot="0" spcFirstLastPara="0" vertOverflow="overflow" horzOverflow="overflow" vert="horz" wrap="square" lIns="91440" tIns="45720" rIns="91440" bIns="45720" numCol="1" spcCol="0" rtlCol="0" fromWordArt="0" anchor="ctr" anchorCtr="0" forceAA="0" compatLnSpc="1">
+                        <a:prstTxWarp prst="textNoShape">
+                          <a:avLst/>
+                        </a:prstTxWarp>
+                        <a:noAutofit/>
+                      </wps:bodyPr>
+                    </wps:wsp>
+                  </a:graphicData>
+                </a:graphic>
+                <wp14:sizeRelH relativeFrom="margin">
+                  <wp14:pctWidth>0</wp14:pctWidth>
+                </wp14:sizeRelH>
+                <wp14:sizeRelV relativeFrom="margin">
+                  <wp14:pctHeight>0</wp14:pctHeight>
+                </wp14:sizeRelV>
+              </wp:anchor>
+            </w:drawing>
+          </mc:Choice>
+          <mc:Fallback>
+            <w:pict>
+              <v:rect w14:anchorId="4D366CAE" id="Rectangle 1" o:spid="_x0000_s1026" style="position:absolute;margin-left:384.25pt;margin-top:305pt;width:54.5pt;height:11.6pt;z-index:251718656;visibility:visible;mso-wrap-style:square;mso-width-percent:0;mso-height-percent:0;mso-wrap-distance-left:9pt;mso-wrap-distance-top:0;mso-wrap-distance-right:9pt;mso-wrap-distance-bottom:0;mso-position-horizontal:absolute;mso-position-horizontal-relative:text;mso-position-vertical:absolute;mso-position-vertical-relative:text;mso-width-percent:0;mso-height-percent:0;mso-width-relative:margin;mso-height-relative:margin;v-text-anchor:middle" o:gfxdata="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" fillcolor="black [3213]" strokecolor="black [3213]" strokeweight="1.25pt">
+                <v:fill r:id="rId8" o:title="" color2="#fbe4d5 [661]" type="pattern"/>
+              </v:rect>
+            </w:pict>
+          </mc:Fallback>
+        </mc:AlternateContent>
+      </w:r>
+      <w:r>
+        <w:rPr>
+          <w:noProof/>
+        </w:rPr>
+        <mc:AlternateContent>
+          <mc:Choice Requires="wps">
+            <w:drawing>
+              <wp:anchor distT="0" distB="0" distL="114300" distR="114300" simplePos="0" relativeHeight="251719680" behindDoc="0" locked="0" layoutInCell="1" allowOverlap="1" wp14:anchorId="46A529A1" wp14:editId="74529028">
+                <wp:simplePos x="0" y="0"/>
+                <wp:positionH relativeFrom="column">
+                  <wp:posOffset>92710</wp:posOffset>
+                </wp:positionH>
+                <wp:positionV relativeFrom="paragraph">
+                  <wp:posOffset>3873913</wp:posOffset>
+                </wp:positionV>
+                <wp:extent cx="2992120" cy="147320"/>
+                <wp:effectExtent l="0" t="0" r="17780" b="17780"/>
+                <wp:wrapNone/>
+                <wp:docPr id="1746874437" name="Rectangle 19"/>
+                <wp:cNvGraphicFramePr/>
+                <a:graphic xmlns:a="http://schemas.openxmlformats.org/drawingml/2006/main">
+                  <a:graphicData uri="http://schemas.microsoft.com/office/word/2010/wordprocessingShape">
+                    <wps:wsp>
+                      <wps:cNvSpPr/>
+                      <wps:spPr>
+                        <a:xfrm>
+                          <a:off x="0" y="0"/>
+                          <a:ext cx="2992120" cy="147320"/>
+                        </a:xfrm>
+                        <a:prstGeom prst="rect">
+                          <a:avLst/>
+                        </a:prstGeom>
+                        <a:solidFill>
+                          <a:schemeClr val="bg1"/>
+                        </a:solidFill>
+                        <a:ln w="15875">
+                          <a:solidFill>
+                            <a:schemeClr val="tx1"/>
+                          </a:solidFill>
+                        </a:ln>
+                      </wps:spPr>
+                      <wps:style>
+                        <a:lnRef idx="2">
+                          <a:schemeClr val="accent1">
+                            <a:shade val="50000"/>
+                          </a:schemeClr>
+                        </a:lnRef>
+                        <a:fillRef idx="1">
+                          <a:schemeClr val="accent1"/>
+                        </a:fillRef>
+                        <a:effectRef idx="0">
+                          <a:schemeClr val="accent1"/>
+                        </a:effectRef>
+                        <a:fontRef idx="minor">
+                          <a:schemeClr val="lt1"/>
+                        </a:fontRef>
+                      </wps:style>
+                      <wps:bodyPr rot="0" spcFirstLastPara="0" vertOverflow="overflow" horzOverflow="overflow" vert="horz" wrap="square" lIns="91440" tIns="45720" rIns="91440" bIns="45720" numCol="1" spcCol="0" rtlCol="0" fromWordArt="0" anchor="ctr" anchorCtr="0" forceAA="0" compatLnSpc="1">
+                        <a:prstTxWarp prst="textNoShape">
+                          <a:avLst/>
+                        </a:prstTxWarp>
+                        <a:noAutofit/>
+                      </wps:bodyPr>
+                    </wps:wsp>
+                  </a:graphicData>
+                </a:graphic>
+                <wp14:sizeRelH relativeFrom="margin">
+                  <wp14:pctWidth>0</wp14:pctWidth>
+                </wp14:sizeRelH>
+                <wp14:sizeRelV relativeFrom="margin">
+                  <wp14:pctHeight>0</wp14:pctHeight>
+                </wp14:sizeRelV>
+              </wp:anchor>
+            </w:drawing>
+          </mc:Choice>
+          <mc:Fallback>
+            <w:pict>
+              <v:rect w14:anchorId="60908784" id="Rectangle 1" o:spid="_x0000_s1026" style="position:absolute;margin-left:7.3pt;margin-top:305.05pt;width:235.6pt;height:11.6pt;z-index:251719680;visibility:visible;mso-wrap-style:square;mso-width-percent:0;mso-height-percent:0;mso-wrap-distance-left:9pt;mso-wrap-distance-top:0;mso-wrap-distance-right:9pt;mso-wrap-distance-bottom:0;mso-position-horizontal:absolute;mso-position-horizontal-relative:text;mso-position-vertical:absolute;mso-position-vertical-relative:text;mso-width-percent:0;mso-height-percent:0;mso-width-relative:margin;mso-height-relative:margin;v-text-anchor:middle" o:gfxdata="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" fillcolor="white [3212]" strokecolor="black [3213]" strokeweight="1.25pt"/>
             </w:pict>
           </mc:Fallback>
         </mc:AlternateContent>
@@ -4520,13 +4761,13 @@
                   <v:stroke dashstyle="1 1" joinstyle="miter"/>
                 </v:line>
                 <v:rect id="Rectangle 39" o:spid="_x0000_s1074" style="position:absolute;left:3356;top:3574;width:1232;height:13208;visibility:visible;mso-wrap-style:square;v-text-anchor:middle" o:gfxdata="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" fillcolor="black [3213]" strokecolor="black [3213]" strokeweight="1.25pt">
-                  <v:fill r:id="rId7" o:title="" color2="white [3212]" type="pattern"/>
+                  <v:fill r:id="rId9" o:title="" color2="white [3212]" type="pattern"/>
                 </v:rect>
                 <v:rect id="Rectangle 40" o:spid="_x0000_s1075" style="position:absolute;left:5424;top:3574;width:1232;height:13208;visibility:visible;mso-wrap-style:square;v-text-anchor:middle" o:gfxdata="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" fillcolor="black [3213]" strokecolor="black [3213]" strokeweight="1.25pt">
-                  <v:fill r:id="rId7" o:title="" color2="white [3212]" type="pattern"/>
+                  <v:fill r:id="rId9" o:title="" color2="white [3212]" type="pattern"/>
                 </v:rect>
                 <v:rect id="Rectangle 41" o:spid="_x0000_s1076" style="position:absolute;left:10758;top:3574;width:1232;height:13208;visibility:visible;mso-wrap-style:square;v-text-anchor:middle" o:gfxdata="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" fillcolor="black [3213]" strokecolor="black [3213]" strokeweight="1.25pt">
-                  <v:fill r:id="rId7" o:title="" color2="white [3212]" type="pattern"/>
+                  <v:fill r:id="rId9" o:title="" color2="white [3212]" type="pattern"/>
                 </v:rect>
                 <v:shape id="Text Box 42" o:spid="_x0000_s1077" type="#_x0000_t202" style="position:absolute;left:526;top:90;width:4889;height:2953;visibility:visible;mso-wrap-style:square;v-text-anchor:top" o:gfxdata="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" filled="f" stroked="f" strokeweight=".5pt">
                   <v:textbox>
@@ -6735,8 +6976,6 @@
                               <w:rPr>
                                 <w:b/>
                                 <w:bCs/>
-                                <w:i/>
-                                <w:iCs/>
                                 <w14:textOutline w14:w="9525" w14:cap="rnd" w14:cmpd="sng" w14:algn="ctr">
                                   <w14:noFill/>
                                   <w14:prstDash w14:val="solid"/>
@@ -6748,8 +6987,6 @@
                               <w:rPr>
                                 <w:b/>
                                 <w:bCs/>
-                                <w:i/>
-                                <w:iCs/>
                                 <w14:textOutline w14:w="9525" w14:cap="rnd" w14:cmpd="sng" w14:algn="ctr">
                                   <w14:noFill/>
                                   <w14:prstDash w14:val="solid"/>
@@ -6781,7 +7018,7 @@
           </mc:Choice>
           <mc:Fallback>
             <w:pict>
-              <v:shape w14:anchorId="47FDE119" id="Text Box 43" o:spid="_x0000_s1088" type="#_x0000_t202" style="position:absolute;margin-left:166.55pt;margin-top:5pt;width:26.2pt;height:22.55pt;z-index:251671552;visibility:visible;mso-wrap-style:square;mso-width-percent:0;mso-height-percent:0;mso-wrap-distance-left:9pt;mso-wrap-distance-top:0;mso-wrap-distance-right:9pt;mso-wrap-distance-bottom:0;mso-position-horizontal:absolute;mso-position-horizontal-relative:text;mso-position-vertical:absolute;mso-position-vertical-relative:text;mso-width-percent:0;mso-height-percent:0;mso-width-relative:margin;mso-height-relative:margin;v-text-anchor:top" o:gfxdata="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" filled="f" stroked="f" strokeweight=".5pt">
+              <v:shape w14:anchorId="47FDE119" id="Text Box 43" o:spid="_x0000_s1089" type="#_x0000_t202" style="position:absolute;margin-left:166.55pt;margin-top:5pt;width:26.2pt;height:22.55pt;z-index:251671552;visibility:visible;mso-wrap-style:square;mso-width-percent:0;mso-height-percent:0;mso-wrap-distance-left:9pt;mso-wrap-distance-top:0;mso-wrap-distance-right:9pt;mso-wrap-distance-bottom:0;mso-position-horizontal:absolute;mso-position-horizontal-relative:text;mso-position-vertical:absolute;mso-position-vertical-relative:text;mso-width-percent:0;mso-height-percent:0;mso-width-relative:margin;mso-height-relative:margin;v-text-anchor:top" o:gfxdata="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" filled="f" stroked="f" strokeweight=".5pt">
                 <v:textbox>
                   <w:txbxContent>
                     <w:p>
@@ -6789,8 +7026,6 @@
                         <w:rPr>
                           <w:b/>
                           <w:bCs/>
-                          <w:i/>
-                          <w:iCs/>
                           <w14:textOutline w14:w="9525" w14:cap="rnd" w14:cmpd="sng" w14:algn="ctr">
                             <w14:noFill/>
                             <w14:prstDash w14:val="solid"/>
@@ -6802,8 +7037,6 @@
                         <w:rPr>
                           <w:b/>
                           <w:bCs/>
-                          <w:i/>
-                          <w:iCs/>
                           <w14:textOutline w14:w="9525" w14:cap="rnd" w14:cmpd="sng" w14:algn="ctr">
                             <w14:noFill/>
                             <w14:prstDash w14:val="solid"/>
@@ -7064,7 +7297,7 @@
           <mc:Fallback>
             <w:pict>
               <v:rect w14:anchorId="13B589C8" id="Rectangle 1" o:spid="_x0000_s1026" style="position:absolute;margin-left:187.05pt;margin-top:143.25pt;width:141.8pt;height:11.6pt;z-index:251662336;visibility:visible;mso-wrap-style:square;mso-width-percent:0;mso-height-percent:0;mso-wrap-distance-left:9pt;mso-wrap-distance-top:0;mso-wrap-distance-right:9pt;mso-wrap-distance-bottom:0;mso-position-horizontal:absolute;mso-position-horizontal-relative:text;mso-position-vertical:absolute;mso-position-vertical-relative:text;mso-width-percent:0;mso-height-percent:0;mso-width-relative:margin;mso-height-relative:margin;v-text-anchor:middle" o:gfxdata="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" fillcolor="black [3213]" strokecolor="black [3213]" strokeweight="1.25pt">
-                <v:fill r:id="rId6" o:title="" color2="white [3212]" type="pattern"/>
+                <v:fill r:id="rId7" o:title="" color2="white [3212]" type="pattern"/>
               </v:rect>
             </w:pict>
           </mc:Fallback>
@@ -7153,7 +7386,7 @@
           <mc:Fallback>
             <w:pict>
               <v:rect w14:anchorId="6B0C5490" id="Rectangle 1" o:spid="_x0000_s1026" style="position:absolute;margin-left:329.8pt;margin-top:143.25pt;width:54.5pt;height:11.6pt;z-index:251663360;visibility:visible;mso-wrap-style:square;mso-width-percent:0;mso-height-percent:0;mso-wrap-distance-left:9pt;mso-wrap-distance-top:0;mso-wrap-distance-right:9pt;mso-wrap-distance-bottom:0;mso-position-horizontal:absolute;mso-position-horizontal-relative:text;mso-position-vertical:absolute;mso-position-vertical-relative:text;mso-width-percent:0;mso-height-percent:0;mso-width-relative:margin;mso-height-relative:margin;v-text-anchor:middle" o:gfxdata="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" fillcolor="black [3213]" strokecolor="black [3213]" strokeweight="1.25pt">
-                <v:fill r:id="rId5" o:title="" color2="white [3212]" type="pattern"/>
+                <v:fill r:id="rId8" o:title="" color2="white [3212]" type="pattern"/>
               </v:rect>
             </w:pict>
           </mc:Fallback>
@@ -7481,7 +7714,7 @@
           <mc:Fallback>
             <w:pict>
               <v:rect w14:anchorId="6C99D475" id="Rectangle 1" o:spid="_x0000_s1026" style="position:absolute;margin-left:176.2pt;margin-top:79.3pt;width:54.5pt;height:11.6pt;z-index:251659264;visibility:visible;mso-wrap-style:square;mso-width-percent:0;mso-height-percent:0;mso-wrap-distance-left:9pt;mso-wrap-distance-top:0;mso-wrap-distance-right:9pt;mso-wrap-distance-bottom:0;mso-position-horizontal:absolute;mso-position-horizontal-relative:text;mso-position-vertical:absolute;mso-position-vertical-relative:text;mso-width-percent:0;mso-height-percent:0;mso-width-relative:margin;mso-height-relative:margin;v-text-anchor:middle" o:gfxdata="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" fillcolor="black [3213]" strokecolor="black [3213]" strokeweight="1.25pt">
-                <v:fill r:id="rId5" o:title="" color2="white [3212]" type="pattern"/>
+                <v:fill r:id="rId8" o:title="" color2="white [3212]" type="pattern"/>
               </v:rect>
             </w:pict>
           </mc:Fallback>
@@ -7570,7 +7803,7 @@
           <mc:Fallback>
             <w:pict>
               <v:rect w14:anchorId="28691E46" id="Rectangle 1" o:spid="_x0000_s1026" style="position:absolute;margin-left:33.45pt;margin-top:79.3pt;width:141.8pt;height:11.6pt;z-index:251658240;visibility:visible;mso-wrap-style:square;mso-width-percent:0;mso-height-percent:0;mso-wrap-distance-left:9pt;mso-wrap-distance-top:0;mso-wrap-distance-right:9pt;mso-wrap-distance-bottom:0;mso-position-horizontal:absolute;mso-position-horizontal-relative:text;mso-position-vertical:absolute;mso-position-vertical-relative:text;mso-width-percent:0;mso-height-percent:0;mso-width-relative:margin;mso-height-relative:margin;v-text-anchor:middle" o:gfxdata="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" fillcolor="black [3213]" strokecolor="black [3213]" strokeweight="1.25pt">
-                <v:fill r:id="rId6" o:title="" color2="white [3212]" type="pattern"/>
+                <v:fill r:id="rId7" o:title="" color2="white [3212]" type="pattern"/>
               </v:rect>
             </w:pict>
           </mc:Fallback>
@@ -7659,7 +7892,7 @@
           <mc:Fallback>
             <w:pict>
               <v:rect w14:anchorId="27AAF340" id="Rectangle 1" o:spid="_x0000_s1026" style="position:absolute;margin-left:316.7pt;margin-top:125.6pt;width:54.5pt;height:11.6pt;z-index:251654144;visibility:visible;mso-wrap-style:square;mso-width-percent:0;mso-height-percent:0;mso-wrap-distance-left:9pt;mso-wrap-distance-top:0;mso-wrap-distance-right:9pt;mso-wrap-distance-bottom:0;mso-position-horizontal:absolute;mso-position-horizontal-relative:text;mso-position-vertical:absolute;mso-position-vertical-relative:text;mso-width-percent:0;mso-height-percent:0;mso-width-relative:margin;mso-height-relative:margin;v-text-anchor:middle" o:gfxdata="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" fillcolor="black [3213]" strokecolor="black [3213]" strokeweight="1.25pt">
-                <v:fill r:id="rId5" o:title="" color2="white [3212]" type="pattern"/>
+                <v:fill r:id="rId8" o:title="" color2="white [3212]" type="pattern"/>
               </v:rect>
             </w:pict>
           </mc:Fallback>
@@ -7748,7 +7981,7 @@
           <mc:Fallback>
             <w:pict>
               <v:rect w14:anchorId="4629BEF8" id="Rectangle 1" o:spid="_x0000_s1026" style="position:absolute;margin-left:173.95pt;margin-top:125.6pt;width:141.8pt;height:11.6pt;z-index:251653120;visibility:visible;mso-wrap-style:square;mso-width-percent:0;mso-height-percent:0;mso-wrap-distance-left:9pt;mso-wrap-distance-top:0;mso-wrap-distance-right:9pt;mso-wrap-distance-bottom:0;mso-position-horizontal:absolute;mso-position-horizontal-relative:text;mso-position-vertical:absolute;mso-position-vertical-relative:text;mso-width-percent:0;mso-height-percent:0;mso-width-relative:margin;mso-height-relative:margin;v-text-anchor:middle" o:gfxdata="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" fillcolor="black [3213]" strokecolor="black [3213]" strokeweight="1.25pt">
-                <v:fill r:id="rId6" o:title="" color2="white [3212]" type="pattern"/>
+                <v:fill r:id="rId7" o:title="" color2="white [3212]" type="pattern"/>
               </v:rect>
             </w:pict>
           </mc:Fallback>
@@ -7837,7 +8070,7 @@
           <mc:Fallback>
             <w:pict>
               <v:rect w14:anchorId="505356C9" id="Rectangle 1" o:spid="_x0000_s1026" style="position:absolute;margin-left:150.05pt;margin-top:44.35pt;width:54.5pt;height:11.6pt;z-index:251645952;visibility:visible;mso-wrap-style:square;mso-width-percent:0;mso-height-percent:0;mso-wrap-distance-left:9pt;mso-wrap-distance-top:0;mso-wrap-distance-right:9pt;mso-wrap-distance-bottom:0;mso-position-horizontal:absolute;mso-position-horizontal-relative:text;mso-position-vertical:absolute;mso-position-vertical-relative:text;mso-width-percent:0;mso-height-percent:0;mso-width-relative:margin;mso-height-relative:margin;v-text-anchor:middle" o:gfxdata="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" fillcolor="black [3213]" strokecolor="black [3213]" strokeweight="1.25pt">
-                <v:fill r:id="rId5" o:title="" color2="white [3212]" type="pattern"/>
+                <v:fill r:id="rId8" o:title="" color2="white [3212]" type="pattern"/>
               </v:rect>
             </w:pict>
           </mc:Fallback>
@@ -7926,7 +8159,7 @@
           <mc:Fallback>
             <w:pict>
               <v:rect w14:anchorId="74CCC2BA" id="Rectangle 1" o:spid="_x0000_s1026" style="position:absolute;margin-left:163.1pt;margin-top:61.8pt;width:54.5pt;height:11.6pt;z-index:251649024;visibility:visible;mso-wrap-style:square;mso-width-percent:0;mso-height-percent:0;mso-wrap-distance-left:9pt;mso-wrap-distance-top:0;mso-wrap-distance-right:9pt;mso-wrap-distance-bottom:0;mso-position-horizontal:absolute;mso-position-horizontal-relative:text;mso-position-vertical:absolute;mso-position-vertical-relative:text;mso-width-percent:0;mso-height-percent:0;mso-width-relative:margin;mso-height-relative:margin;v-text-anchor:middle" o:gfxdata="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" fillcolor="black [3213]" strokecolor="black [3213]" strokeweight="1.25pt">
-                <v:fill r:id="rId5" o:title="" color2="white [3212]" type="pattern"/>
+                <v:fill r:id="rId8" o:title="" color2="white [3212]" type="pattern"/>
               </v:rect>
             </w:pict>
           </mc:Fallback>
@@ -8015,7 +8248,7 @@
           <mc:Fallback>
             <w:pict>
               <v:rect w14:anchorId="55B0844B" id="Rectangle 1" o:spid="_x0000_s1026" style="position:absolute;margin-left:20.35pt;margin-top:61.8pt;width:141.8pt;height:11.6pt;z-index:251648000;visibility:visible;mso-wrap-style:square;mso-width-percent:0;mso-height-percent:0;mso-wrap-distance-left:9pt;mso-wrap-distance-top:0;mso-wrap-distance-right:9pt;mso-wrap-distance-bottom:0;mso-position-horizontal:absolute;mso-position-horizontal-relative:text;mso-position-vertical:absolute;mso-position-vertical-relative:text;mso-width-percent:0;mso-height-percent:0;mso-width-relative:margin;mso-height-relative:margin;v-text-anchor:middle" o:gfxdata="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" fillcolor="black [3213]" strokecolor="black [3213]" strokeweight="1.25pt">
-                <v:fill r:id="rId6" o:title="" color2="white [3212]" type="pattern"/>
+                <v:fill r:id="rId7" o:title="" color2="white [3212]" type="pattern"/>
               </v:rect>
             </w:pict>
           </mc:Fallback>
@@ -8104,7 +8337,7 @@
           <mc:Fallback>
             <w:pict>
               <v:rect w14:anchorId="242D4874" id="Rectangle 1" o:spid="_x0000_s1026" style="position:absolute;margin-left:7.2pt;margin-top:44.35pt;width:141.8pt;height:11.6pt;z-index:251642880;visibility:visible;mso-wrap-style:square;mso-width-percent:0;mso-height-percent:0;mso-wrap-distance-left:9pt;mso-wrap-distance-top:0;mso-wrap-distance-right:9pt;mso-wrap-distance-bottom:0;mso-position-horizontal:absolute;mso-position-horizontal-relative:text;mso-position-vertical:absolute;mso-position-vertical-relative:text;mso-width-percent:0;mso-height-percent:0;mso-width-relative:margin;mso-height-relative:margin;v-text-anchor:middle" o:gfxdata="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" fillcolor="black [3213]" strokecolor="black [3213]" strokeweight="1.25pt">
-                <v:fill r:id="rId6" o:title="" color2="white [3212]" type="pattern"/>
+                <v:fill r:id="rId7" o:title="" color2="white [3212]" type="pattern"/>
               </v:rect>
             </w:pict>
           </mc:Fallback>

</xml_diff>

<commit_message>
Minor updates on flowchart
</commit_message>
<xml_diff>
--- a/paper/flowchart.docx
+++ b/paper/flowchart.docx
@@ -3,6 +3,1454 @@
 <w:document xmlns:wpc="http://schemas.microsoft.com/office/word/2010/wordprocessingCanvas" xmlns:cx="http://schemas.microsoft.com/office/drawing/2014/chartex" xmlns:cx1="http://schemas.microsoft.com/office/drawing/2015/9/8/chartex" xmlns:cx2="http://schemas.microsoft.com/office/drawing/2015/10/21/chartex" xmlns:cx3="http://schemas.microsoft.com/office/drawing/2016/5/9/chartex" xmlns:cx4="http://schemas.microsoft.com/office/drawing/2016/5/10/chartex" xmlns:cx5="http://schemas.microsoft.com/office/drawing/2016/5/11/chartex" xmlns:cx6="http://schemas.microsoft.com/office/drawing/2016/5/12/chartex" xmlns:cx7="http://schemas.microsoft.com/office/drawing/2016/5/13/chartex" xmlns:cx8="http://schemas.microsoft.com/office/drawing/2016/5/14/chartex" xmlns:mc="http://schemas.openxmlformats.org/markup-compatibility/2006" xmlns:aink="http://schemas.microsoft.com/office/drawing/2016/ink" xmlns:am3d="http://schemas.microsoft.com/office/drawing/2017/model3d" xmlns:o="urn:schemas-microsoft-com:office:office" xmlns:oel="http://schemas.microsoft.com/office/2019/extlst" xmlns:r="http://schemas.openxmlformats.org/officeDocument/2006/relationships" xmlns:m="http://schemas.openxmlformats.org/officeDocument/2006/math" xmlns:v="urn:schemas-microsoft-com:vml" xmlns:wp14="http://schemas.microsoft.com/office/word/2010/wordprocessingDrawing" xmlns:wp="http://schemas.openxmlformats.org/drawingml/2006/wordprocessingDrawing" xmlns:w10="urn:schemas-microsoft-com:office:word" xmlns:w="http://schemas.openxmlformats.org/wordprocessingml/2006/main" xmlns:w14="http://schemas.microsoft.com/office/word/2010/wordml" xmlns:w15="http://schemas.microsoft.com/office/word/2012/wordml" xmlns:w16cex="http://schemas.microsoft.com/office/word/2018/wordml/cex" xmlns:w16cid="http://schemas.microsoft.com/office/word/2016/wordml/cid" xmlns:w16="http://schemas.microsoft.com/office/word/2018/wordml" xmlns:w16sdtdh="http://schemas.microsoft.com/office/word/2020/wordml/sdtdatahash" xmlns:w16se="http://schemas.microsoft.com/office/word/2015/wordml/symex" xmlns:wpg="http://schemas.microsoft.com/office/word/2010/wordprocessingGroup" xmlns:wpi="http://schemas.microsoft.com/office/word/2010/wordprocessingInk" xmlns:wne="http://schemas.microsoft.com/office/word/2006/wordml" xmlns:wps="http://schemas.microsoft.com/office/word/2010/wordprocessingShape" mc:Ignorable="w14 w15 w16se w16cid w16 w16cex w16sdtdh wp14">
   <w:body>
     <w:p>
+      <w:r>
+        <w:rPr>
+          <w:noProof/>
+        </w:rPr>
+        <mc:AlternateContent>
+          <mc:Choice Requires="wps">
+            <w:drawing>
+              <wp:anchor distT="0" distB="0" distL="114300" distR="114300" simplePos="0" relativeHeight="251640830" behindDoc="0" locked="0" layoutInCell="1" allowOverlap="1" wp14:anchorId="69B1CD3C" wp14:editId="616CD959">
+                <wp:simplePos x="0" y="0"/>
+                <wp:positionH relativeFrom="column">
+                  <wp:posOffset>-71610</wp:posOffset>
+                </wp:positionH>
+                <wp:positionV relativeFrom="paragraph">
+                  <wp:posOffset>3091913</wp:posOffset>
+                </wp:positionV>
+                <wp:extent cx="6753225" cy="2231773"/>
+                <wp:effectExtent l="0" t="0" r="3175" b="3810"/>
+                <wp:wrapNone/>
+                <wp:docPr id="430430295" name="Rectangle 21"/>
+                <wp:cNvGraphicFramePr/>
+                <a:graphic xmlns:a="http://schemas.openxmlformats.org/drawingml/2006/main">
+                  <a:graphicData uri="http://schemas.microsoft.com/office/word/2010/wordprocessingShape">
+                    <wps:wsp>
+                      <wps:cNvSpPr/>
+                      <wps:spPr>
+                        <a:xfrm>
+                          <a:off x="0" y="0"/>
+                          <a:ext cx="6753225" cy="2231773"/>
+                        </a:xfrm>
+                        <a:prstGeom prst="rect">
+                          <a:avLst/>
+                        </a:prstGeom>
+                        <a:solidFill>
+                          <a:schemeClr val="accent6">
+                            <a:lumMod val="20000"/>
+                            <a:lumOff val="80000"/>
+                          </a:schemeClr>
+                        </a:solidFill>
+                        <a:ln>
+                          <a:noFill/>
+                        </a:ln>
+                      </wps:spPr>
+                      <wps:style>
+                        <a:lnRef idx="2">
+                          <a:schemeClr val="accent1">
+                            <a:shade val="50000"/>
+                          </a:schemeClr>
+                        </a:lnRef>
+                        <a:fillRef idx="1">
+                          <a:schemeClr val="accent1"/>
+                        </a:fillRef>
+                        <a:effectRef idx="0">
+                          <a:schemeClr val="accent1"/>
+                        </a:effectRef>
+                        <a:fontRef idx="minor">
+                          <a:schemeClr val="lt1"/>
+                        </a:fontRef>
+                      </wps:style>
+                      <wps:bodyPr rot="0" spcFirstLastPara="0" vertOverflow="overflow" horzOverflow="overflow" vert="horz" wrap="square" lIns="91440" tIns="45720" rIns="91440" bIns="45720" numCol="1" spcCol="0" rtlCol="0" fromWordArt="0" anchor="ctr" anchorCtr="0" forceAA="0" compatLnSpc="1">
+                        <a:prstTxWarp prst="textNoShape">
+                          <a:avLst/>
+                        </a:prstTxWarp>
+                        <a:noAutofit/>
+                      </wps:bodyPr>
+                    </wps:wsp>
+                  </a:graphicData>
+                </a:graphic>
+                <wp14:sizeRelV relativeFrom="margin">
+                  <wp14:pctHeight>0</wp14:pctHeight>
+                </wp14:sizeRelV>
+              </wp:anchor>
+            </w:drawing>
+          </mc:Choice>
+          <mc:Fallback>
+            <w:pict>
+              <v:rect w14:anchorId="6D960EBC" id="Rectangle 1" o:spid="_x0000_s1026" style="position:absolute;margin-left:-5.65pt;margin-top:243.45pt;width:531.75pt;height:175.75pt;z-index:251640830;visibility:visible;mso-wrap-style:square;mso-height-percent:0;mso-wrap-distance-left:9pt;mso-wrap-distance-top:0;mso-wrap-distance-right:9pt;mso-wrap-distance-bottom:0;mso-position-horizontal:absolute;mso-position-horizontal-relative:text;mso-position-vertical:absolute;mso-position-vertical-relative:text;mso-height-percent:0;mso-height-relative:margin;v-text-anchor:middle" o:gfxdata="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" fillcolor="#e2efd9 [665]" stroked="f" strokeweight="1pt"/>
+            </w:pict>
+          </mc:Fallback>
+        </mc:AlternateContent>
+      </w:r>
+      <w:r>
+        <w:rPr>
+          <w:noProof/>
+        </w:rPr>
+        <mc:AlternateContent>
+          <mc:Choice Requires="wps">
+            <w:drawing>
+              <wp:anchor distT="0" distB="0" distL="114300" distR="114300" simplePos="0" relativeHeight="251819008" behindDoc="0" locked="0" layoutInCell="1" allowOverlap="1" wp14:anchorId="4A8ED69C" wp14:editId="189BB813">
+                <wp:simplePos x="0" y="0"/>
+                <wp:positionH relativeFrom="column">
+                  <wp:posOffset>5710333</wp:posOffset>
+                </wp:positionH>
+                <wp:positionV relativeFrom="paragraph">
+                  <wp:posOffset>3808011</wp:posOffset>
+                </wp:positionV>
+                <wp:extent cx="950473" cy="284755"/>
+                <wp:effectExtent l="0" t="12700" r="27940" b="20320"/>
+                <wp:wrapNone/>
+                <wp:docPr id="1720235302" name="Right Arrow 3"/>
+                <wp:cNvGraphicFramePr/>
+                <a:graphic xmlns:a="http://schemas.openxmlformats.org/drawingml/2006/main">
+                  <a:graphicData uri="http://schemas.microsoft.com/office/word/2010/wordprocessingShape">
+                    <wps:wsp>
+                      <wps:cNvSpPr/>
+                      <wps:spPr>
+                        <a:xfrm>
+                          <a:off x="0" y="0"/>
+                          <a:ext cx="950473" cy="284755"/>
+                        </a:xfrm>
+                        <a:prstGeom prst="rightArrow">
+                          <a:avLst/>
+                        </a:prstGeom>
+                        <a:solidFill>
+                          <a:schemeClr val="accent2">
+                            <a:lumMod val="75000"/>
+                          </a:schemeClr>
+                        </a:solidFill>
+                        <a:ln>
+                          <a:solidFill>
+                            <a:schemeClr val="accent2">
+                              <a:lumMod val="75000"/>
+                            </a:schemeClr>
+                          </a:solidFill>
+                        </a:ln>
+                      </wps:spPr>
+                      <wps:style>
+                        <a:lnRef idx="2">
+                          <a:schemeClr val="accent1">
+                            <a:shade val="50000"/>
+                          </a:schemeClr>
+                        </a:lnRef>
+                        <a:fillRef idx="1">
+                          <a:schemeClr val="accent1"/>
+                        </a:fillRef>
+                        <a:effectRef idx="0">
+                          <a:schemeClr val="accent1"/>
+                        </a:effectRef>
+                        <a:fontRef idx="minor">
+                          <a:schemeClr val="lt1"/>
+                        </a:fontRef>
+                      </wps:style>
+                      <wps:bodyPr rot="0" spcFirstLastPara="0" vertOverflow="overflow" horzOverflow="overflow" vert="horz" wrap="square" lIns="91440" tIns="45720" rIns="91440" bIns="45720" numCol="1" spcCol="0" rtlCol="0" fromWordArt="0" anchor="ctr" anchorCtr="0" forceAA="0" compatLnSpc="1">
+                        <a:prstTxWarp prst="textNoShape">
+                          <a:avLst/>
+                        </a:prstTxWarp>
+                        <a:noAutofit/>
+                      </wps:bodyPr>
+                    </wps:wsp>
+                  </a:graphicData>
+                </a:graphic>
+                <wp14:sizeRelH relativeFrom="margin">
+                  <wp14:pctWidth>0</wp14:pctWidth>
+                </wp14:sizeRelH>
+                <wp14:sizeRelV relativeFrom="margin">
+                  <wp14:pctHeight>0</wp14:pctHeight>
+                </wp14:sizeRelV>
+              </wp:anchor>
+            </w:drawing>
+          </mc:Choice>
+          <mc:Fallback>
+            <w:pict>
+              <v:shapetype w14:anchorId="77667770" id="_x0000_t13" coordsize="21600,21600" o:spt="13" adj="16200,5400" path="m@0,l@0@1,0@1,0@2@0@2@0,21600,21600,10800xe">
+                <v:stroke joinstyle="miter"/>
+                <v:formulas>
+                  <v:f eqn="val #0"/>
+                  <v:f eqn="val #1"/>
+                  <v:f eqn="sum height 0 #1"/>
+                  <v:f eqn="sum 10800 0 #1"/>
+                  <v:f eqn="sum width 0 #0"/>
+                  <v:f eqn="prod @4 @3 10800"/>
+                  <v:f eqn="sum width 0 @5"/>
+                </v:formulas>
+                <v:path o:connecttype="custom" o:connectlocs="@0,0;0,10800;@0,21600;21600,10800" o:connectangles="270,180,90,0" textboxrect="0,@1,@6,@2"/>
+                <v:handles>
+                  <v:h position="#0,#1" xrange="0,21600" yrange="0,10800"/>
+                </v:handles>
+              </v:shapetype>
+              <v:shape id="Right Arrow 1" o:spid="_x0000_s1026" type="#_x0000_t13" style="position:absolute;margin-left:449.65pt;margin-top:299.85pt;width:74.85pt;height:22.4pt;z-index:251819008;visibility:visible;mso-wrap-style:square;mso-width-percent:0;mso-height-percent:0;mso-wrap-distance-left:9pt;mso-wrap-distance-top:0;mso-wrap-distance-right:9pt;mso-wrap-distance-bottom:0;mso-position-horizontal:absolute;mso-position-horizontal-relative:text;mso-position-vertical:absolute;mso-position-vertical-relative:text;mso-width-percent:0;mso-height-percent:0;mso-width-relative:margin;mso-height-relative:margin;v-text-anchor:middle" o:gfxdata="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" adj="18364" fillcolor="#c45911 [2405]" strokecolor="#c45911 [2405]" strokeweight="1pt"/>
+            </w:pict>
+          </mc:Fallback>
+        </mc:AlternateContent>
+      </w:r>
+      <w:r>
+        <w:rPr>
+          <w:noProof/>
+        </w:rPr>
+        <mc:AlternateContent>
+          <mc:Choice Requires="wps">
+            <w:drawing>
+              <wp:anchor distT="0" distB="0" distL="114300" distR="114300" simplePos="0" relativeHeight="251800576" behindDoc="0" locked="0" layoutInCell="1" allowOverlap="1" wp14:anchorId="3C282A59" wp14:editId="538FEC03">
+                <wp:simplePos x="0" y="0"/>
+                <wp:positionH relativeFrom="column">
+                  <wp:posOffset>5855464</wp:posOffset>
+                </wp:positionH>
+                <wp:positionV relativeFrom="paragraph">
+                  <wp:posOffset>4819880</wp:posOffset>
+                </wp:positionV>
+                <wp:extent cx="706541" cy="147320"/>
+                <wp:effectExtent l="0" t="0" r="17780" b="17780"/>
+                <wp:wrapNone/>
+                <wp:docPr id="1451262160" name="Rectangle 12"/>
+                <wp:cNvGraphicFramePr/>
+                <a:graphic xmlns:a="http://schemas.openxmlformats.org/drawingml/2006/main">
+                  <a:graphicData uri="http://schemas.microsoft.com/office/word/2010/wordprocessingShape">
+                    <wps:wsp>
+                      <wps:cNvSpPr/>
+                      <wps:spPr>
+                        <a:xfrm>
+                          <a:off x="0" y="0"/>
+                          <a:ext cx="706541" cy="147320"/>
+                        </a:xfrm>
+                        <a:prstGeom prst="rect">
+                          <a:avLst/>
+                        </a:prstGeom>
+                        <a:pattFill prst="ltVert">
+                          <a:fgClr>
+                            <a:schemeClr val="tx1"/>
+                          </a:fgClr>
+                          <a:bgClr>
+                            <a:schemeClr val="accent2">
+                              <a:lumMod val="20000"/>
+                              <a:lumOff val="80000"/>
+                            </a:schemeClr>
+                          </a:bgClr>
+                        </a:pattFill>
+                        <a:ln w="15875">
+                          <a:solidFill>
+                            <a:schemeClr val="tx1"/>
+                          </a:solidFill>
+                        </a:ln>
+                      </wps:spPr>
+                      <wps:style>
+                        <a:lnRef idx="2">
+                          <a:schemeClr val="accent1">
+                            <a:shade val="50000"/>
+                          </a:schemeClr>
+                        </a:lnRef>
+                        <a:fillRef idx="1">
+                          <a:schemeClr val="accent1"/>
+                        </a:fillRef>
+                        <a:effectRef idx="0">
+                          <a:schemeClr val="accent1"/>
+                        </a:effectRef>
+                        <a:fontRef idx="minor">
+                          <a:schemeClr val="lt1"/>
+                        </a:fontRef>
+                      </wps:style>
+                      <wps:bodyPr rot="0" spcFirstLastPara="0" vertOverflow="overflow" horzOverflow="overflow" vert="horz" wrap="square" lIns="91440" tIns="45720" rIns="91440" bIns="45720" numCol="1" spcCol="0" rtlCol="0" fromWordArt="0" anchor="ctr" anchorCtr="0" forceAA="0" compatLnSpc="1">
+                        <a:prstTxWarp prst="textNoShape">
+                          <a:avLst/>
+                        </a:prstTxWarp>
+                        <a:noAutofit/>
+                      </wps:bodyPr>
+                    </wps:wsp>
+                  </a:graphicData>
+                </a:graphic>
+                <wp14:sizeRelH relativeFrom="margin">
+                  <wp14:pctWidth>0</wp14:pctWidth>
+                </wp14:sizeRelH>
+                <wp14:sizeRelV relativeFrom="margin">
+                  <wp14:pctHeight>0</wp14:pctHeight>
+                </wp14:sizeRelV>
+              </wp:anchor>
+            </w:drawing>
+          </mc:Choice>
+          <mc:Fallback>
+            <w:pict>
+              <v:rect w14:anchorId="4BD0037D" id="Rectangle 1" o:spid="_x0000_s1026" style="position:absolute;margin-left:461.05pt;margin-top:379.5pt;width:55.65pt;height:11.6pt;z-index:251800576;visibility:visible;mso-wrap-style:square;mso-width-percent:0;mso-height-percent:0;mso-wrap-distance-left:9pt;mso-wrap-distance-top:0;mso-wrap-distance-right:9pt;mso-wrap-distance-bottom:0;mso-position-horizontal:absolute;mso-position-horizontal-relative:text;mso-position-vertical:absolute;mso-position-vertical-relative:text;mso-width-percent:0;mso-height-percent:0;mso-width-relative:margin;mso-height-relative:margin;v-text-anchor:middle" o:gfxdata="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" fillcolor="black [3213]" strokecolor="black [3213]" strokeweight="1.25pt">
+                <v:fill r:id="rId5" o:title="" color2="#fbe4d5 [661]" type="pattern"/>
+              </v:rect>
+            </w:pict>
+          </mc:Fallback>
+        </mc:AlternateContent>
+      </w:r>
+      <w:r>
+        <w:rPr>
+          <w:noProof/>
+        </w:rPr>
+        <mc:AlternateContent>
+          <mc:Choice Requires="wps">
+            <w:drawing>
+              <wp:anchor distT="0" distB="0" distL="114300" distR="114300" simplePos="0" relativeHeight="251827200" behindDoc="0" locked="0" layoutInCell="1" allowOverlap="1" wp14:anchorId="148C799A" wp14:editId="2CA736F0">
+                <wp:simplePos x="0" y="0"/>
+                <wp:positionH relativeFrom="column">
+                  <wp:posOffset>6551211</wp:posOffset>
+                </wp:positionH>
+                <wp:positionV relativeFrom="paragraph">
+                  <wp:posOffset>2629206</wp:posOffset>
+                </wp:positionV>
+                <wp:extent cx="10795" cy="2337994"/>
+                <wp:effectExtent l="12700" t="12700" r="14605" b="24765"/>
+                <wp:wrapNone/>
+                <wp:docPr id="1687105379" name="Straight Connector 1"/>
+                <wp:cNvGraphicFramePr/>
+                <a:graphic xmlns:a="http://schemas.openxmlformats.org/drawingml/2006/main">
+                  <a:graphicData uri="http://schemas.microsoft.com/office/word/2010/wordprocessingShape">
+                    <wps:wsp>
+                      <wps:cNvCnPr/>
+                      <wps:spPr>
+                        <a:xfrm>
+                          <a:off x="0" y="0"/>
+                          <a:ext cx="10795" cy="2337994"/>
+                        </a:xfrm>
+                        <a:prstGeom prst="line">
+                          <a:avLst/>
+                        </a:prstGeom>
+                        <a:ln w="22225">
+                          <a:solidFill>
+                            <a:schemeClr val="bg1">
+                              <a:lumMod val="50000"/>
+                            </a:schemeClr>
+                          </a:solidFill>
+                          <a:prstDash val="sysDot"/>
+                        </a:ln>
+                      </wps:spPr>
+                      <wps:style>
+                        <a:lnRef idx="1">
+                          <a:schemeClr val="accent1"/>
+                        </a:lnRef>
+                        <a:fillRef idx="0">
+                          <a:schemeClr val="accent1"/>
+                        </a:fillRef>
+                        <a:effectRef idx="0">
+                          <a:schemeClr val="accent1"/>
+                        </a:effectRef>
+                        <a:fontRef idx="minor">
+                          <a:schemeClr val="tx1"/>
+                        </a:fontRef>
+                      </wps:style>
+                      <wps:bodyPr/>
+                    </wps:wsp>
+                  </a:graphicData>
+                </a:graphic>
+                <wp14:sizeRelH relativeFrom="margin">
+                  <wp14:pctWidth>0</wp14:pctWidth>
+                </wp14:sizeRelH>
+                <wp14:sizeRelV relativeFrom="margin">
+                  <wp14:pctHeight>0</wp14:pctHeight>
+                </wp14:sizeRelV>
+              </wp:anchor>
+            </w:drawing>
+          </mc:Choice>
+          <mc:Fallback>
+            <w:pict>
+              <v:line w14:anchorId="24452B24" id="Straight Connector 1" o:spid="_x0000_s1026" style="position:absolute;z-index:251827200;visibility:visible;mso-wrap-style:square;mso-width-percent:0;mso-height-percent:0;mso-wrap-distance-left:9pt;mso-wrap-distance-top:0;mso-wrap-distance-right:9pt;mso-wrap-distance-bottom:0;mso-position-horizontal:absolute;mso-position-horizontal-relative:text;mso-position-vertical:absolute;mso-position-vertical-relative:text;mso-width-percent:0;mso-height-percent:0;mso-width-relative:margin;mso-height-relative:margin" from="515.85pt,207pt" to="516.7pt,391.1pt" o:gfxdata="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" strokecolor="#7f7f7f [1612]" strokeweight="1.75pt">
+                <v:stroke dashstyle="1 1" joinstyle="miter"/>
+              </v:line>
+            </w:pict>
+          </mc:Fallback>
+        </mc:AlternateContent>
+      </w:r>
+      <w:r>
+        <w:rPr>
+          <w:noProof/>
+        </w:rPr>
+        <mc:AlternateContent>
+          <mc:Choice Requires="wps">
+            <w:drawing>
+              <wp:anchor distT="0" distB="0" distL="114300" distR="114300" simplePos="0" relativeHeight="251655168" behindDoc="0" locked="0" layoutInCell="1" allowOverlap="1" wp14:anchorId="6BE98621" wp14:editId="225DD041">
+                <wp:simplePos x="0" y="0"/>
+                <wp:positionH relativeFrom="column">
+                  <wp:posOffset>92075</wp:posOffset>
+                </wp:positionH>
+                <wp:positionV relativeFrom="paragraph">
+                  <wp:posOffset>1597247</wp:posOffset>
+                </wp:positionV>
+                <wp:extent cx="2113915" cy="147320"/>
+                <wp:effectExtent l="0" t="0" r="6985" b="17780"/>
+                <wp:wrapNone/>
+                <wp:docPr id="1185137009" name="Rectangle 48"/>
+                <wp:cNvGraphicFramePr/>
+                <a:graphic xmlns:a="http://schemas.openxmlformats.org/drawingml/2006/main">
+                  <a:graphicData uri="http://schemas.microsoft.com/office/word/2010/wordprocessingShape">
+                    <wps:wsp>
+                      <wps:cNvSpPr/>
+                      <wps:spPr>
+                        <a:xfrm>
+                          <a:off x="0" y="0"/>
+                          <a:ext cx="2113915" cy="147320"/>
+                        </a:xfrm>
+                        <a:prstGeom prst="rect">
+                          <a:avLst/>
+                        </a:prstGeom>
+                        <a:solidFill>
+                          <a:schemeClr val="bg1"/>
+                        </a:solidFill>
+                        <a:ln w="15875">
+                          <a:solidFill>
+                            <a:schemeClr val="tx1"/>
+                          </a:solidFill>
+                        </a:ln>
+                      </wps:spPr>
+                      <wps:style>
+                        <a:lnRef idx="2">
+                          <a:schemeClr val="accent1">
+                            <a:shade val="50000"/>
+                          </a:schemeClr>
+                        </a:lnRef>
+                        <a:fillRef idx="1">
+                          <a:schemeClr val="accent1"/>
+                        </a:fillRef>
+                        <a:effectRef idx="0">
+                          <a:schemeClr val="accent1"/>
+                        </a:effectRef>
+                        <a:fontRef idx="minor">
+                          <a:schemeClr val="lt1"/>
+                        </a:fontRef>
+                      </wps:style>
+                      <wps:bodyPr rot="0" spcFirstLastPara="0" vertOverflow="overflow" horzOverflow="overflow" vert="horz" wrap="square" lIns="91440" tIns="45720" rIns="91440" bIns="45720" numCol="1" spcCol="0" rtlCol="0" fromWordArt="0" anchor="ctr" anchorCtr="0" forceAA="0" compatLnSpc="1">
+                        <a:prstTxWarp prst="textNoShape">
+                          <a:avLst/>
+                        </a:prstTxWarp>
+                        <a:noAutofit/>
+                      </wps:bodyPr>
+                    </wps:wsp>
+                  </a:graphicData>
+                </a:graphic>
+                <wp14:sizeRelH relativeFrom="margin">
+                  <wp14:pctWidth>0</wp14:pctWidth>
+                </wp14:sizeRelH>
+                <wp14:sizeRelV relativeFrom="margin">
+                  <wp14:pctHeight>0</wp14:pctHeight>
+                </wp14:sizeRelV>
+              </wp:anchor>
+            </w:drawing>
+          </mc:Choice>
+          <mc:Fallback>
+            <w:pict>
+              <v:rect w14:anchorId="4D487B09" id="Rectangle 1" o:spid="_x0000_s1026" style="position:absolute;margin-left:7.25pt;margin-top:125.75pt;width:166.45pt;height:11.6pt;z-index:251655168;visibility:visible;mso-wrap-style:square;mso-width-percent:0;mso-height-percent:0;mso-wrap-distance-left:9pt;mso-wrap-distance-top:0;mso-wrap-distance-right:9pt;mso-wrap-distance-bottom:0;mso-position-horizontal:absolute;mso-position-horizontal-relative:text;mso-position-vertical:absolute;mso-position-vertical-relative:text;mso-width-percent:0;mso-height-percent:0;mso-width-relative:margin;mso-height-relative:margin;v-text-anchor:middle" o:gfxdata="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" fillcolor="white [3212]" strokecolor="black [3213]" strokeweight="1.25pt"/>
+            </w:pict>
+          </mc:Fallback>
+        </mc:AlternateContent>
+      </w:r>
+      <w:r>
+        <w:rPr>
+          <w:noProof/>
+        </w:rPr>
+        <mc:AlternateContent>
+          <mc:Choice Requires="wps">
+            <w:drawing>
+              <wp:anchor distT="0" distB="0" distL="114300" distR="114300" simplePos="0" relativeHeight="251651072" behindDoc="0" locked="0" layoutInCell="1" allowOverlap="1" wp14:anchorId="5C4E52D7" wp14:editId="5BFD3F93">
+                <wp:simplePos x="0" y="0"/>
+                <wp:positionH relativeFrom="column">
+                  <wp:posOffset>92075</wp:posOffset>
+                </wp:positionH>
+                <wp:positionV relativeFrom="paragraph">
+                  <wp:posOffset>782955</wp:posOffset>
+                </wp:positionV>
+                <wp:extent cx="165735" cy="147320"/>
+                <wp:effectExtent l="0" t="0" r="12065" b="17780"/>
+                <wp:wrapNone/>
+                <wp:docPr id="1841481069" name="Rectangle 40"/>
+                <wp:cNvGraphicFramePr/>
+                <a:graphic xmlns:a="http://schemas.openxmlformats.org/drawingml/2006/main">
+                  <a:graphicData uri="http://schemas.microsoft.com/office/word/2010/wordprocessingShape">
+                    <wps:wsp>
+                      <wps:cNvSpPr/>
+                      <wps:spPr>
+                        <a:xfrm>
+                          <a:off x="0" y="0"/>
+                          <a:ext cx="165735" cy="147320"/>
+                        </a:xfrm>
+                        <a:prstGeom prst="rect">
+                          <a:avLst/>
+                        </a:prstGeom>
+                        <a:solidFill>
+                          <a:schemeClr val="bg1"/>
+                        </a:solidFill>
+                        <a:ln w="15875">
+                          <a:solidFill>
+                            <a:schemeClr val="tx1"/>
+                          </a:solidFill>
+                        </a:ln>
+                      </wps:spPr>
+                      <wps:style>
+                        <a:lnRef idx="2">
+                          <a:schemeClr val="accent1">
+                            <a:shade val="50000"/>
+                          </a:schemeClr>
+                        </a:lnRef>
+                        <a:fillRef idx="1">
+                          <a:schemeClr val="accent1"/>
+                        </a:fillRef>
+                        <a:effectRef idx="0">
+                          <a:schemeClr val="accent1"/>
+                        </a:effectRef>
+                        <a:fontRef idx="minor">
+                          <a:schemeClr val="lt1"/>
+                        </a:fontRef>
+                      </wps:style>
+                      <wps:bodyPr rot="0" spcFirstLastPara="0" vertOverflow="overflow" horzOverflow="overflow" vert="horz" wrap="square" lIns="91440" tIns="45720" rIns="91440" bIns="45720" numCol="1" spcCol="0" rtlCol="0" fromWordArt="0" anchor="ctr" anchorCtr="0" forceAA="0" compatLnSpc="1">
+                        <a:prstTxWarp prst="textNoShape">
+                          <a:avLst/>
+                        </a:prstTxWarp>
+                        <a:noAutofit/>
+                      </wps:bodyPr>
+                    </wps:wsp>
+                  </a:graphicData>
+                </a:graphic>
+                <wp14:sizeRelH relativeFrom="margin">
+                  <wp14:pctWidth>0</wp14:pctWidth>
+                </wp14:sizeRelH>
+                <wp14:sizeRelV relativeFrom="margin">
+                  <wp14:pctHeight>0</wp14:pctHeight>
+                </wp14:sizeRelV>
+              </wp:anchor>
+            </w:drawing>
+          </mc:Choice>
+          <mc:Fallback>
+            <w:pict>
+              <v:rect w14:anchorId="0C6952A3" id="Rectangle 1" o:spid="_x0000_s1026" style="position:absolute;margin-left:7.25pt;margin-top:61.65pt;width:13.05pt;height:11.6pt;z-index:251651072;visibility:visible;mso-wrap-style:square;mso-width-percent:0;mso-height-percent:0;mso-wrap-distance-left:9pt;mso-wrap-distance-top:0;mso-wrap-distance-right:9pt;mso-wrap-distance-bottom:0;mso-position-horizontal:absolute;mso-position-horizontal-relative:text;mso-position-vertical:absolute;mso-position-vertical-relative:text;mso-width-percent:0;mso-height-percent:0;mso-width-relative:margin;mso-height-relative:margin;v-text-anchor:middle" o:gfxdata="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" fillcolor="white [3212]" strokecolor="black [3213]" strokeweight="1.25pt"/>
+            </w:pict>
+          </mc:Fallback>
+        </mc:AlternateContent>
+      </w:r>
+      <w:r>
+        <w:rPr>
+          <w:noProof/>
+        </w:rPr>
+        <mc:AlternateContent>
+          <mc:Choice Requires="wps">
+            <w:drawing>
+              <wp:anchor distT="0" distB="0" distL="114300" distR="114300" simplePos="0" relativeHeight="251816960" behindDoc="0" locked="0" layoutInCell="1" allowOverlap="1" wp14:anchorId="78725411" wp14:editId="0DE2D420">
+                <wp:simplePos x="0" y="0"/>
+                <wp:positionH relativeFrom="column">
+                  <wp:posOffset>4876165</wp:posOffset>
+                </wp:positionH>
+                <wp:positionV relativeFrom="paragraph">
+                  <wp:posOffset>3785648</wp:posOffset>
+                </wp:positionV>
+                <wp:extent cx="738222" cy="277304"/>
+                <wp:effectExtent l="12700" t="12700" r="24130" b="27940"/>
+                <wp:wrapNone/>
+                <wp:docPr id="1757041948" name="Rectangle 6"/>
+                <wp:cNvGraphicFramePr/>
+                <a:graphic xmlns:a="http://schemas.openxmlformats.org/drawingml/2006/main">
+                  <a:graphicData uri="http://schemas.microsoft.com/office/word/2010/wordprocessingShape">
+                    <wps:wsp>
+                      <wps:cNvSpPr/>
+                      <wps:spPr>
+                        <a:xfrm>
+                          <a:off x="0" y="0"/>
+                          <a:ext cx="738222" cy="277304"/>
+                        </a:xfrm>
+                        <a:prstGeom prst="rect">
+                          <a:avLst/>
+                        </a:prstGeom>
+                        <a:noFill/>
+                        <a:ln w="38100">
+                          <a:solidFill>
+                            <a:schemeClr val="accent2">
+                              <a:lumMod val="75000"/>
+                            </a:schemeClr>
+                          </a:solidFill>
+                          <a:prstDash val="dash"/>
+                        </a:ln>
+                      </wps:spPr>
+                      <wps:style>
+                        <a:lnRef idx="2">
+                          <a:schemeClr val="accent1">
+                            <a:shade val="50000"/>
+                          </a:schemeClr>
+                        </a:lnRef>
+                        <a:fillRef idx="1">
+                          <a:schemeClr val="accent1"/>
+                        </a:fillRef>
+                        <a:effectRef idx="0">
+                          <a:schemeClr val="accent1"/>
+                        </a:effectRef>
+                        <a:fontRef idx="minor">
+                          <a:schemeClr val="lt1"/>
+                        </a:fontRef>
+                      </wps:style>
+                      <wps:bodyPr rot="0" spcFirstLastPara="0" vertOverflow="overflow" horzOverflow="overflow" vert="horz" wrap="square" lIns="91440" tIns="45720" rIns="91440" bIns="45720" numCol="1" spcCol="0" rtlCol="0" fromWordArt="0" anchor="ctr" anchorCtr="0" forceAA="0" compatLnSpc="1">
+                        <a:prstTxWarp prst="textNoShape">
+                          <a:avLst/>
+                        </a:prstTxWarp>
+                        <a:noAutofit/>
+                      </wps:bodyPr>
+                    </wps:wsp>
+                  </a:graphicData>
+                </a:graphic>
+                <wp14:sizeRelH relativeFrom="margin">
+                  <wp14:pctWidth>0</wp14:pctWidth>
+                </wp14:sizeRelH>
+                <wp14:sizeRelV relativeFrom="margin">
+                  <wp14:pctHeight>0</wp14:pctHeight>
+                </wp14:sizeRelV>
+              </wp:anchor>
+            </w:drawing>
+          </mc:Choice>
+          <mc:Fallback>
+            <w:pict>
+              <v:rect w14:anchorId="29DE3C96" id="Rectangle 1" o:spid="_x0000_s1026" style="position:absolute;margin-left:383.95pt;margin-top:298.1pt;width:58.15pt;height:21.85pt;z-index:251816960;visibility:visible;mso-wrap-style:square;mso-width-percent:0;mso-height-percent:0;mso-wrap-distance-left:9pt;mso-wrap-distance-top:0;mso-wrap-distance-right:9pt;mso-wrap-distance-bottom:0;mso-position-horizontal:absolute;mso-position-horizontal-relative:text;mso-position-vertical:absolute;mso-position-vertical-relative:text;mso-width-percent:0;mso-height-percent:0;mso-width-relative:margin;mso-height-relative:margin;v-text-anchor:middle" o:gfxdata="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" filled="f" strokecolor="#c45911 [2405]" strokeweight="3pt">
+                <v:stroke dashstyle="dash"/>
+              </v:rect>
+            </w:pict>
+          </mc:Fallback>
+        </mc:AlternateContent>
+      </w:r>
+      <w:r>
+        <w:rPr>
+          <w:noProof/>
+        </w:rPr>
+        <mc:AlternateContent>
+          <mc:Choice Requires="wps">
+            <w:drawing>
+              <wp:anchor distT="0" distB="0" distL="114300" distR="114300" simplePos="0" relativeHeight="251718656" behindDoc="0" locked="0" layoutInCell="1" allowOverlap="1" wp14:anchorId="49516408" wp14:editId="5F0E6AA7">
+                <wp:simplePos x="0" y="0"/>
+                <wp:positionH relativeFrom="column">
+                  <wp:posOffset>4887442</wp:posOffset>
+                </wp:positionH>
+                <wp:positionV relativeFrom="paragraph">
+                  <wp:posOffset>3872429</wp:posOffset>
+                </wp:positionV>
+                <wp:extent cx="712722" cy="147320"/>
+                <wp:effectExtent l="0" t="0" r="11430" b="17780"/>
+                <wp:wrapNone/>
+                <wp:docPr id="270176630" name="Rectangle 18"/>
+                <wp:cNvGraphicFramePr/>
+                <a:graphic xmlns:a="http://schemas.openxmlformats.org/drawingml/2006/main">
+                  <a:graphicData uri="http://schemas.microsoft.com/office/word/2010/wordprocessingShape">
+                    <wps:wsp>
+                      <wps:cNvSpPr/>
+                      <wps:spPr>
+                        <a:xfrm>
+                          <a:off x="0" y="0"/>
+                          <a:ext cx="712722" cy="147320"/>
+                        </a:xfrm>
+                        <a:prstGeom prst="rect">
+                          <a:avLst/>
+                        </a:prstGeom>
+                        <a:pattFill prst="ltVert">
+                          <a:fgClr>
+                            <a:schemeClr val="tx1"/>
+                          </a:fgClr>
+                          <a:bgClr>
+                            <a:schemeClr val="accent2">
+                              <a:lumMod val="20000"/>
+                              <a:lumOff val="80000"/>
+                            </a:schemeClr>
+                          </a:bgClr>
+                        </a:pattFill>
+                        <a:ln w="15875">
+                          <a:solidFill>
+                            <a:schemeClr val="tx1"/>
+                          </a:solidFill>
+                        </a:ln>
+                      </wps:spPr>
+                      <wps:style>
+                        <a:lnRef idx="2">
+                          <a:schemeClr val="accent1">
+                            <a:shade val="50000"/>
+                          </a:schemeClr>
+                        </a:lnRef>
+                        <a:fillRef idx="1">
+                          <a:schemeClr val="accent1"/>
+                        </a:fillRef>
+                        <a:effectRef idx="0">
+                          <a:schemeClr val="accent1"/>
+                        </a:effectRef>
+                        <a:fontRef idx="minor">
+                          <a:schemeClr val="lt1"/>
+                        </a:fontRef>
+                      </wps:style>
+                      <wps:bodyPr rot="0" spcFirstLastPara="0" vertOverflow="overflow" horzOverflow="overflow" vert="horz" wrap="square" lIns="91440" tIns="45720" rIns="91440" bIns="45720" numCol="1" spcCol="0" rtlCol="0" fromWordArt="0" anchor="ctr" anchorCtr="0" forceAA="0" compatLnSpc="1">
+                        <a:prstTxWarp prst="textNoShape">
+                          <a:avLst/>
+                        </a:prstTxWarp>
+                        <a:noAutofit/>
+                      </wps:bodyPr>
+                    </wps:wsp>
+                  </a:graphicData>
+                </a:graphic>
+                <wp14:sizeRelH relativeFrom="margin">
+                  <wp14:pctWidth>0</wp14:pctWidth>
+                </wp14:sizeRelH>
+                <wp14:sizeRelV relativeFrom="margin">
+                  <wp14:pctHeight>0</wp14:pctHeight>
+                </wp14:sizeRelV>
+              </wp:anchor>
+            </w:drawing>
+          </mc:Choice>
+          <mc:Fallback>
+            <w:pict>
+              <v:rect w14:anchorId="6E3B58B2" id="Rectangle 1" o:spid="_x0000_s1026" style="position:absolute;margin-left:384.85pt;margin-top:304.9pt;width:56.1pt;height:11.6pt;z-index:251718656;visibility:visible;mso-wrap-style:square;mso-width-percent:0;mso-height-percent:0;mso-wrap-distance-left:9pt;mso-wrap-distance-top:0;mso-wrap-distance-right:9pt;mso-wrap-distance-bottom:0;mso-position-horizontal:absolute;mso-position-horizontal-relative:text;mso-position-vertical:absolute;mso-position-vertical-relative:text;mso-width-percent:0;mso-height-percent:0;mso-width-relative:margin;mso-height-relative:margin;v-text-anchor:middle" o:gfxdata="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" fillcolor="black [3213]" strokecolor="black [3213]" strokeweight="1.25pt">
+                <v:fill r:id="rId5" o:title="" color2="#fbe4d5 [661]" type="pattern"/>
+              </v:rect>
+            </w:pict>
+          </mc:Fallback>
+        </mc:AlternateContent>
+      </w:r>
+      <w:r>
+        <w:rPr>
+          <w:noProof/>
+        </w:rPr>
+        <mc:AlternateContent>
+          <mc:Choice Requires="wps">
+            <w:drawing>
+              <wp:anchor distT="0" distB="0" distL="114300" distR="114300" simplePos="0" relativeHeight="251717632" behindDoc="0" locked="0" layoutInCell="1" allowOverlap="1" wp14:anchorId="48CE3ABD" wp14:editId="36C4579E">
+                <wp:simplePos x="0" y="0"/>
+                <wp:positionH relativeFrom="column">
+                  <wp:posOffset>3112265</wp:posOffset>
+                </wp:positionH>
+                <wp:positionV relativeFrom="paragraph">
+                  <wp:posOffset>3872429</wp:posOffset>
+                </wp:positionV>
+                <wp:extent cx="1764382" cy="147320"/>
+                <wp:effectExtent l="0" t="0" r="13970" b="17780"/>
+                <wp:wrapNone/>
+                <wp:docPr id="2084831633" name="Rectangle 17"/>
+                <wp:cNvGraphicFramePr/>
+                <a:graphic xmlns:a="http://schemas.openxmlformats.org/drawingml/2006/main">
+                  <a:graphicData uri="http://schemas.microsoft.com/office/word/2010/wordprocessingShape">
+                    <wps:wsp>
+                      <wps:cNvSpPr/>
+                      <wps:spPr>
+                        <a:xfrm>
+                          <a:off x="0" y="0"/>
+                          <a:ext cx="1764382" cy="147320"/>
+                        </a:xfrm>
+                        <a:prstGeom prst="rect">
+                          <a:avLst/>
+                        </a:prstGeom>
+                        <a:pattFill prst="wdDnDiag">
+                          <a:fgClr>
+                            <a:schemeClr val="tx1"/>
+                          </a:fgClr>
+                          <a:bgClr>
+                            <a:schemeClr val="bg1"/>
+                          </a:bgClr>
+                        </a:pattFill>
+                        <a:ln w="15875">
+                          <a:solidFill>
+                            <a:schemeClr val="tx1"/>
+                          </a:solidFill>
+                        </a:ln>
+                      </wps:spPr>
+                      <wps:style>
+                        <a:lnRef idx="2">
+                          <a:schemeClr val="accent1">
+                            <a:shade val="50000"/>
+                          </a:schemeClr>
+                        </a:lnRef>
+                        <a:fillRef idx="1">
+                          <a:schemeClr val="accent1"/>
+                        </a:fillRef>
+                        <a:effectRef idx="0">
+                          <a:schemeClr val="accent1"/>
+                        </a:effectRef>
+                        <a:fontRef idx="minor">
+                          <a:schemeClr val="lt1"/>
+                        </a:fontRef>
+                      </wps:style>
+                      <wps:bodyPr rot="0" spcFirstLastPara="0" vertOverflow="overflow" horzOverflow="overflow" vert="horz" wrap="square" lIns="91440" tIns="45720" rIns="91440" bIns="45720" numCol="1" spcCol="0" rtlCol="0" fromWordArt="0" anchor="ctr" anchorCtr="0" forceAA="0" compatLnSpc="1">
+                        <a:prstTxWarp prst="textNoShape">
+                          <a:avLst/>
+                        </a:prstTxWarp>
+                        <a:noAutofit/>
+                      </wps:bodyPr>
+                    </wps:wsp>
+                  </a:graphicData>
+                </a:graphic>
+                <wp14:sizeRelH relativeFrom="margin">
+                  <wp14:pctWidth>0</wp14:pctWidth>
+                </wp14:sizeRelH>
+                <wp14:sizeRelV relativeFrom="margin">
+                  <wp14:pctHeight>0</wp14:pctHeight>
+                </wp14:sizeRelV>
+              </wp:anchor>
+            </w:drawing>
+          </mc:Choice>
+          <mc:Fallback>
+            <w:pict>
+              <v:rect w14:anchorId="12FE9B72" id="Rectangle 1" o:spid="_x0000_s1026" style="position:absolute;margin-left:245.05pt;margin-top:304.9pt;width:138.95pt;height:11.6pt;z-index:251717632;visibility:visible;mso-wrap-style:square;mso-width-percent:0;mso-height-percent:0;mso-wrap-distance-left:9pt;mso-wrap-distance-top:0;mso-wrap-distance-right:9pt;mso-wrap-distance-bottom:0;mso-position-horizontal:absolute;mso-position-horizontal-relative:text;mso-position-vertical:absolute;mso-position-vertical-relative:text;mso-width-percent:0;mso-height-percent:0;mso-width-relative:margin;mso-height-relative:margin;v-text-anchor:middle" o:gfxdata="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" fillcolor="black [3213]" strokecolor="black [3213]" strokeweight="1.25pt">
+                <v:fill r:id="rId6" o:title="" color2="white [3212]" type="pattern"/>
+              </v:rect>
+            </w:pict>
+          </mc:Fallback>
+        </mc:AlternateContent>
+      </w:r>
+      <w:r>
+        <w:rPr>
+          <w:noProof/>
+        </w:rPr>
+        <mc:AlternateContent>
+          <mc:Choice Requires="wps">
+            <w:drawing>
+              <wp:anchor distT="0" distB="0" distL="114300" distR="114300" simplePos="0" relativeHeight="251823104" behindDoc="0" locked="0" layoutInCell="1" allowOverlap="1" wp14:anchorId="25431A02" wp14:editId="472B2D06">
+                <wp:simplePos x="0" y="0"/>
+                <wp:positionH relativeFrom="column">
+                  <wp:posOffset>4875943</wp:posOffset>
+                </wp:positionH>
+                <wp:positionV relativeFrom="paragraph">
+                  <wp:posOffset>1823085</wp:posOffset>
+                </wp:positionV>
+                <wp:extent cx="10795" cy="2048510"/>
+                <wp:effectExtent l="12700" t="12700" r="14605" b="21590"/>
+                <wp:wrapNone/>
+                <wp:docPr id="84479740" name="Straight Connector 2"/>
+                <wp:cNvGraphicFramePr/>
+                <a:graphic xmlns:a="http://schemas.openxmlformats.org/drawingml/2006/main">
+                  <a:graphicData uri="http://schemas.microsoft.com/office/word/2010/wordprocessingShape">
+                    <wps:wsp>
+                      <wps:cNvCnPr/>
+                      <wps:spPr>
+                        <a:xfrm>
+                          <a:off x="0" y="0"/>
+                          <a:ext cx="10795" cy="2048510"/>
+                        </a:xfrm>
+                        <a:prstGeom prst="line">
+                          <a:avLst/>
+                        </a:prstGeom>
+                        <a:ln w="22225">
+                          <a:solidFill>
+                            <a:schemeClr val="bg1">
+                              <a:lumMod val="50000"/>
+                            </a:schemeClr>
+                          </a:solidFill>
+                          <a:prstDash val="sysDot"/>
+                        </a:ln>
+                      </wps:spPr>
+                      <wps:style>
+                        <a:lnRef idx="1">
+                          <a:schemeClr val="accent1"/>
+                        </a:lnRef>
+                        <a:fillRef idx="0">
+                          <a:schemeClr val="accent1"/>
+                        </a:fillRef>
+                        <a:effectRef idx="0">
+                          <a:schemeClr val="accent1"/>
+                        </a:effectRef>
+                        <a:fontRef idx="minor">
+                          <a:schemeClr val="tx1"/>
+                        </a:fontRef>
+                      </wps:style>
+                      <wps:bodyPr/>
+                    </wps:wsp>
+                  </a:graphicData>
+                </a:graphic>
+                <wp14:sizeRelH relativeFrom="margin">
+                  <wp14:pctWidth>0</wp14:pctWidth>
+                </wp14:sizeRelH>
+                <wp14:sizeRelV relativeFrom="margin">
+                  <wp14:pctHeight>0</wp14:pctHeight>
+                </wp14:sizeRelV>
+              </wp:anchor>
+            </w:drawing>
+          </mc:Choice>
+          <mc:Fallback>
+            <w:pict>
+              <v:line w14:anchorId="0316265C" id="Straight Connector 1" o:spid="_x0000_s1026" style="position:absolute;z-index:251823104;visibility:visible;mso-wrap-style:square;mso-width-percent:0;mso-height-percent:0;mso-wrap-distance-left:9pt;mso-wrap-distance-top:0;mso-wrap-distance-right:9pt;mso-wrap-distance-bottom:0;mso-position-horizontal:absolute;mso-position-horizontal-relative:text;mso-position-vertical:absolute;mso-position-vertical-relative:text;mso-width-percent:0;mso-height-percent:0;mso-width-relative:margin;mso-height-relative:margin" from="383.95pt,143.55pt" to="384.8pt,304.85pt" o:gfxdata="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" strokecolor="#7f7f7f [1612]" strokeweight="1.75pt">
+                <v:stroke dashstyle="1 1" joinstyle="miter"/>
+              </v:line>
+            </w:pict>
+          </mc:Fallback>
+        </mc:AlternateContent>
+      </w:r>
+      <w:r>
+        <w:rPr>
+          <w:noProof/>
+        </w:rPr>
+        <mc:AlternateContent>
+          <mc:Choice Requires="wps">
+            <w:drawing>
+              <wp:anchor distT="0" distB="0" distL="114300" distR="114300" simplePos="0" relativeHeight="251656192" behindDoc="0" locked="0" layoutInCell="1" allowOverlap="1" wp14:anchorId="0C6AC607" wp14:editId="2D3E948F">
+                <wp:simplePos x="0" y="0"/>
+                <wp:positionH relativeFrom="column">
+                  <wp:posOffset>2265984</wp:posOffset>
+                </wp:positionH>
+                <wp:positionV relativeFrom="paragraph">
+                  <wp:posOffset>1155363</wp:posOffset>
+                </wp:positionV>
+                <wp:extent cx="1743567" cy="436368"/>
+                <wp:effectExtent l="12700" t="12700" r="9525" b="71755"/>
+                <wp:wrapNone/>
+                <wp:docPr id="717145570" name="Straight Connector 49"/>
+                <wp:cNvGraphicFramePr/>
+                <a:graphic xmlns:a="http://schemas.openxmlformats.org/drawingml/2006/main">
+                  <a:graphicData uri="http://schemas.microsoft.com/office/word/2010/wordprocessingShape">
+                    <wps:wsp>
+                      <wps:cNvCnPr/>
+                      <wps:spPr>
+                        <a:xfrm>
+                          <a:off x="0" y="0"/>
+                          <a:ext cx="1743567" cy="436368"/>
+                        </a:xfrm>
+                        <a:prstGeom prst="line">
+                          <a:avLst/>
+                        </a:prstGeom>
+                        <a:ln w="22225">
+                          <a:solidFill>
+                            <a:schemeClr val="tx1"/>
+                          </a:solidFill>
+                          <a:prstDash val="sysDash"/>
+                          <a:tailEnd type="arrow" w="lg" len="lg"/>
+                        </a:ln>
+                      </wps:spPr>
+                      <wps:style>
+                        <a:lnRef idx="1">
+                          <a:schemeClr val="accent1"/>
+                        </a:lnRef>
+                        <a:fillRef idx="0">
+                          <a:schemeClr val="accent1"/>
+                        </a:fillRef>
+                        <a:effectRef idx="0">
+                          <a:schemeClr val="accent1"/>
+                        </a:effectRef>
+                        <a:fontRef idx="minor">
+                          <a:schemeClr val="tx1"/>
+                        </a:fontRef>
+                      </wps:style>
+                      <wps:bodyPr/>
+                    </wps:wsp>
+                  </a:graphicData>
+                </a:graphic>
+                <wp14:sizeRelH relativeFrom="margin">
+                  <wp14:pctWidth>0</wp14:pctWidth>
+                </wp14:sizeRelH>
+                <wp14:sizeRelV relativeFrom="margin">
+                  <wp14:pctHeight>0</wp14:pctHeight>
+                </wp14:sizeRelV>
+              </wp:anchor>
+            </w:drawing>
+          </mc:Choice>
+          <mc:Fallback>
+            <w:pict>
+              <v:line w14:anchorId="7CB8C8DF" id="Straight Connector 1" o:spid="_x0000_s1026" style="position:absolute;z-index:251656192;visibility:visible;mso-wrap-style:square;mso-width-percent:0;mso-height-percent:0;mso-wrap-distance-left:9pt;mso-wrap-distance-top:0;mso-wrap-distance-right:9pt;mso-wrap-distance-bottom:0;mso-position-horizontal:absolute;mso-position-horizontal-relative:text;mso-position-vertical:absolute;mso-position-vertical-relative:text;mso-width-percent:0;mso-height-percent:0;mso-width-relative:margin;mso-height-relative:margin" from="178.4pt,90.95pt" to="315.7pt,125.3pt" o:gfxdata="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" strokecolor="black [3213]" strokeweight="1.75pt">
+                <v:stroke dashstyle="3 1" endarrow="open" endarrowwidth="wide" endarrowlength="long" joinstyle="miter"/>
+              </v:line>
+            </w:pict>
+          </mc:Fallback>
+        </mc:AlternateContent>
+      </w:r>
+      <w:r>
+        <w:rPr>
+          <w:noProof/>
+        </w:rPr>
+        <mc:AlternateContent>
+          <mc:Choice Requires="wps">
+            <w:drawing>
+              <wp:anchor distT="0" distB="0" distL="114300" distR="114300" simplePos="0" relativeHeight="251641855" behindDoc="0" locked="0" layoutInCell="1" allowOverlap="1" wp14:anchorId="340E87A2" wp14:editId="117DFBD5">
+                <wp:simplePos x="0" y="0"/>
+                <wp:positionH relativeFrom="column">
+                  <wp:posOffset>1891076</wp:posOffset>
+                </wp:positionH>
+                <wp:positionV relativeFrom="paragraph">
+                  <wp:posOffset>7192</wp:posOffset>
+                </wp:positionV>
+                <wp:extent cx="2992992" cy="2087245"/>
+                <wp:effectExtent l="12700" t="12700" r="29845" b="20955"/>
+                <wp:wrapNone/>
+                <wp:docPr id="124737766" name="Rectangle 24"/>
+                <wp:cNvGraphicFramePr/>
+                <a:graphic xmlns:a="http://schemas.openxmlformats.org/drawingml/2006/main">
+                  <a:graphicData uri="http://schemas.microsoft.com/office/word/2010/wordprocessingShape">
+                    <wps:wsp>
+                      <wps:cNvSpPr/>
+                      <wps:spPr>
+                        <a:xfrm>
+                          <a:off x="0" y="0"/>
+                          <a:ext cx="2992992" cy="2087245"/>
+                        </a:xfrm>
+                        <a:prstGeom prst="rect">
+                          <a:avLst/>
+                        </a:prstGeom>
+                        <a:noFill/>
+                        <a:ln w="38100">
+                          <a:solidFill>
+                            <a:schemeClr val="accent1">
+                              <a:lumMod val="75000"/>
+                            </a:schemeClr>
+                          </a:solidFill>
+                          <a:prstDash val="dash"/>
+                        </a:ln>
+                      </wps:spPr>
+                      <wps:style>
+                        <a:lnRef idx="2">
+                          <a:schemeClr val="accent1">
+                            <a:shade val="50000"/>
+                          </a:schemeClr>
+                        </a:lnRef>
+                        <a:fillRef idx="1">
+                          <a:schemeClr val="accent1"/>
+                        </a:fillRef>
+                        <a:effectRef idx="0">
+                          <a:schemeClr val="accent1"/>
+                        </a:effectRef>
+                        <a:fontRef idx="minor">
+                          <a:schemeClr val="lt1"/>
+                        </a:fontRef>
+                      </wps:style>
+                      <wps:bodyPr rot="0" spcFirstLastPara="0" vertOverflow="overflow" horzOverflow="overflow" vert="horz" wrap="square" lIns="91440" tIns="45720" rIns="91440" bIns="45720" numCol="1" spcCol="0" rtlCol="0" fromWordArt="0" anchor="ctr" anchorCtr="0" forceAA="0" compatLnSpc="1">
+                        <a:prstTxWarp prst="textNoShape">
+                          <a:avLst/>
+                        </a:prstTxWarp>
+                        <a:noAutofit/>
+                      </wps:bodyPr>
+                    </wps:wsp>
+                  </a:graphicData>
+                </a:graphic>
+                <wp14:sizeRelH relativeFrom="margin">
+                  <wp14:pctWidth>0</wp14:pctWidth>
+                </wp14:sizeRelH>
+                <wp14:sizeRelV relativeFrom="margin">
+                  <wp14:pctHeight>0</wp14:pctHeight>
+                </wp14:sizeRelV>
+              </wp:anchor>
+            </w:drawing>
+          </mc:Choice>
+          <mc:Fallback>
+            <w:pict>
+              <v:rect w14:anchorId="5D5238FE" id="Rectangle 1" o:spid="_x0000_s1026" style="position:absolute;margin-left:148.9pt;margin-top:.55pt;width:235.65pt;height:164.35pt;z-index:251641855;visibility:visible;mso-wrap-style:square;mso-width-percent:0;mso-height-percent:0;mso-wrap-distance-left:9pt;mso-wrap-distance-top:0;mso-wrap-distance-right:9pt;mso-wrap-distance-bottom:0;mso-position-horizontal:absolute;mso-position-horizontal-relative:text;mso-position-vertical:absolute;mso-position-vertical-relative:text;mso-width-percent:0;mso-height-percent:0;mso-width-relative:margin;mso-height-relative:margin;v-text-anchor:middle" o:gfxdata="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" filled="f" strokecolor="#2f5496 [2404]" strokeweight="3pt">
+                <v:stroke dashstyle="dash"/>
+              </v:rect>
+            </w:pict>
+          </mc:Fallback>
+        </mc:AlternateContent>
+      </w:r>
+      <w:r>
+        <w:rPr>
+          <w:noProof/>
+        </w:rPr>
+        <mc:AlternateContent>
+          <mc:Choice Requires="wps">
+            <w:drawing>
+              <wp:anchor distT="0" distB="0" distL="114300" distR="114300" simplePos="0" relativeHeight="251825152" behindDoc="0" locked="0" layoutInCell="1" allowOverlap="1" wp14:anchorId="07A59E80" wp14:editId="13D237DA">
+                <wp:simplePos x="0" y="0"/>
+                <wp:positionH relativeFrom="column">
+                  <wp:posOffset>1893792</wp:posOffset>
+                </wp:positionH>
+                <wp:positionV relativeFrom="paragraph">
+                  <wp:posOffset>574675</wp:posOffset>
+                </wp:positionV>
+                <wp:extent cx="11017" cy="2049137"/>
+                <wp:effectExtent l="12700" t="12700" r="14605" b="21590"/>
+                <wp:wrapNone/>
+                <wp:docPr id="1161187567" name="Straight Connector 3"/>
+                <wp:cNvGraphicFramePr/>
+                <a:graphic xmlns:a="http://schemas.openxmlformats.org/drawingml/2006/main">
+                  <a:graphicData uri="http://schemas.microsoft.com/office/word/2010/wordprocessingShape">
+                    <wps:wsp>
+                      <wps:cNvCnPr/>
+                      <wps:spPr>
+                        <a:xfrm>
+                          <a:off x="0" y="0"/>
+                          <a:ext cx="11017" cy="2049137"/>
+                        </a:xfrm>
+                        <a:prstGeom prst="line">
+                          <a:avLst/>
+                        </a:prstGeom>
+                        <a:ln w="22225">
+                          <a:solidFill>
+                            <a:schemeClr val="bg1">
+                              <a:lumMod val="50000"/>
+                            </a:schemeClr>
+                          </a:solidFill>
+                          <a:prstDash val="sysDot"/>
+                        </a:ln>
+                      </wps:spPr>
+                      <wps:style>
+                        <a:lnRef idx="1">
+                          <a:schemeClr val="accent1"/>
+                        </a:lnRef>
+                        <a:fillRef idx="0">
+                          <a:schemeClr val="accent1"/>
+                        </a:fillRef>
+                        <a:effectRef idx="0">
+                          <a:schemeClr val="accent1"/>
+                        </a:effectRef>
+                        <a:fontRef idx="minor">
+                          <a:schemeClr val="tx1"/>
+                        </a:fontRef>
+                      </wps:style>
+                      <wps:bodyPr/>
+                    </wps:wsp>
+                  </a:graphicData>
+                </a:graphic>
+                <wp14:sizeRelH relativeFrom="margin">
+                  <wp14:pctWidth>0</wp14:pctWidth>
+                </wp14:sizeRelH>
+                <wp14:sizeRelV relativeFrom="margin">
+                  <wp14:pctHeight>0</wp14:pctHeight>
+                </wp14:sizeRelV>
+              </wp:anchor>
+            </w:drawing>
+          </mc:Choice>
+          <mc:Fallback>
+            <w:pict>
+              <v:line w14:anchorId="3DE03F63" id="Straight Connector 1" o:spid="_x0000_s1026" style="position:absolute;z-index:251825152;visibility:visible;mso-wrap-style:square;mso-width-percent:0;mso-height-percent:0;mso-wrap-distance-left:9pt;mso-wrap-distance-top:0;mso-wrap-distance-right:9pt;mso-wrap-distance-bottom:0;mso-position-horizontal:absolute;mso-position-horizontal-relative:text;mso-position-vertical:absolute;mso-position-vertical-relative:text;mso-width-percent:0;mso-height-percent:0;mso-width-relative:margin;mso-height-relative:margin" from="149.1pt,45.25pt" to="149.95pt,206.6pt" o:gfxdata="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" strokecolor="#7f7f7f [1612]" strokeweight="1.75pt">
+                <v:stroke dashstyle="1 1" joinstyle="miter"/>
+              </v:line>
+            </w:pict>
+          </mc:Fallback>
+        </mc:AlternateContent>
+      </w:r>
+      <w:r>
+        <w:rPr>
+          <w:noProof/>
+        </w:rPr>
+        <mc:AlternateContent>
+          <mc:Choice Requires="wps">
+            <w:drawing>
+              <wp:anchor distT="0" distB="0" distL="114300" distR="114300" simplePos="0" relativeHeight="251719680" behindDoc="0" locked="0" layoutInCell="1" allowOverlap="1" wp14:anchorId="46A529A1" wp14:editId="54606DF5">
+                <wp:simplePos x="0" y="0"/>
+                <wp:positionH relativeFrom="column">
+                  <wp:posOffset>93643</wp:posOffset>
+                </wp:positionH>
+                <wp:positionV relativeFrom="paragraph">
+                  <wp:posOffset>3872429</wp:posOffset>
+                </wp:positionV>
+                <wp:extent cx="3018622" cy="147320"/>
+                <wp:effectExtent l="0" t="0" r="17145" b="17780"/>
+                <wp:wrapNone/>
+                <wp:docPr id="1746874437" name="Rectangle 19"/>
+                <wp:cNvGraphicFramePr/>
+                <a:graphic xmlns:a="http://schemas.openxmlformats.org/drawingml/2006/main">
+                  <a:graphicData uri="http://schemas.microsoft.com/office/word/2010/wordprocessingShape">
+                    <wps:wsp>
+                      <wps:cNvSpPr/>
+                      <wps:spPr>
+                        <a:xfrm>
+                          <a:off x="0" y="0"/>
+                          <a:ext cx="3018622" cy="147320"/>
+                        </a:xfrm>
+                        <a:prstGeom prst="rect">
+                          <a:avLst/>
+                        </a:prstGeom>
+                        <a:solidFill>
+                          <a:schemeClr val="bg1"/>
+                        </a:solidFill>
+                        <a:ln w="15875">
+                          <a:solidFill>
+                            <a:schemeClr val="tx1"/>
+                          </a:solidFill>
+                        </a:ln>
+                      </wps:spPr>
+                      <wps:style>
+                        <a:lnRef idx="2">
+                          <a:schemeClr val="accent1">
+                            <a:shade val="50000"/>
+                          </a:schemeClr>
+                        </a:lnRef>
+                        <a:fillRef idx="1">
+                          <a:schemeClr val="accent1"/>
+                        </a:fillRef>
+                        <a:effectRef idx="0">
+                          <a:schemeClr val="accent1"/>
+                        </a:effectRef>
+                        <a:fontRef idx="minor">
+                          <a:schemeClr val="lt1"/>
+                        </a:fontRef>
+                      </wps:style>
+                      <wps:bodyPr rot="0" spcFirstLastPara="0" vertOverflow="overflow" horzOverflow="overflow" vert="horz" wrap="square" lIns="91440" tIns="45720" rIns="91440" bIns="45720" numCol="1" spcCol="0" rtlCol="0" fromWordArt="0" anchor="ctr" anchorCtr="0" forceAA="0" compatLnSpc="1">
+                        <a:prstTxWarp prst="textNoShape">
+                          <a:avLst/>
+                        </a:prstTxWarp>
+                        <a:noAutofit/>
+                      </wps:bodyPr>
+                    </wps:wsp>
+                  </a:graphicData>
+                </a:graphic>
+                <wp14:sizeRelH relativeFrom="margin">
+                  <wp14:pctWidth>0</wp14:pctWidth>
+                </wp14:sizeRelH>
+                <wp14:sizeRelV relativeFrom="margin">
+                  <wp14:pctHeight>0</wp14:pctHeight>
+                </wp14:sizeRelV>
+              </wp:anchor>
+            </w:drawing>
+          </mc:Choice>
+          <mc:Fallback>
+            <w:pict>
+              <v:rect w14:anchorId="7FAFB2E4" id="Rectangle 1" o:spid="_x0000_s1026" style="position:absolute;margin-left:7.35pt;margin-top:304.9pt;width:237.7pt;height:11.6pt;z-index:251719680;visibility:visible;mso-wrap-style:square;mso-width-percent:0;mso-height-percent:0;mso-wrap-distance-left:9pt;mso-wrap-distance-top:0;mso-wrap-distance-right:9pt;mso-wrap-distance-bottom:0;mso-position-horizontal:absolute;mso-position-horizontal-relative:text;mso-position-vertical:absolute;mso-position-vertical-relative:text;mso-width-percent:0;mso-height-percent:0;mso-width-relative:margin;mso-height-relative:margin;v-text-anchor:middle" o:gfxdata="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" fillcolor="white [3212]" strokecolor="black [3213]" strokeweight="1.25pt"/>
+            </w:pict>
+          </mc:Fallback>
+        </mc:AlternateContent>
+      </w:r>
+      <w:r>
+        <w:rPr>
+          <w:noProof/>
+        </w:rPr>
+        <mc:AlternateContent>
+          <mc:Choice Requires="wps">
+            <w:drawing>
+              <wp:anchor distT="0" distB="0" distL="114300" distR="114300" simplePos="0" relativeHeight="251806720" behindDoc="0" locked="0" layoutInCell="1" allowOverlap="1" wp14:anchorId="41DAFAF1" wp14:editId="4614458E">
+                <wp:simplePos x="0" y="0"/>
+                <wp:positionH relativeFrom="column">
+                  <wp:posOffset>-93643</wp:posOffset>
+                </wp:positionH>
+                <wp:positionV relativeFrom="paragraph">
+                  <wp:posOffset>2640222</wp:posOffset>
+                </wp:positionV>
+                <wp:extent cx="6052560" cy="2035"/>
+                <wp:effectExtent l="0" t="12700" r="31115" b="36195"/>
+                <wp:wrapNone/>
+                <wp:docPr id="1375321714" name="Straight Connector 35"/>
+                <wp:cNvGraphicFramePr/>
+                <a:graphic xmlns:a="http://schemas.openxmlformats.org/drawingml/2006/main">
+                  <a:graphicData uri="http://schemas.microsoft.com/office/word/2010/wordprocessingShape">
+                    <wps:wsp>
+                      <wps:cNvCnPr/>
+                      <wps:spPr>
+                        <a:xfrm flipV="1">
+                          <a:off x="0" y="0"/>
+                          <a:ext cx="6052560" cy="2035"/>
+                        </a:xfrm>
+                        <a:prstGeom prst="line">
+                          <a:avLst/>
+                        </a:prstGeom>
+                        <a:ln w="41275">
+                          <a:solidFill>
+                            <a:schemeClr val="tx1"/>
+                          </a:solidFill>
+                        </a:ln>
+                      </wps:spPr>
+                      <wps:style>
+                        <a:lnRef idx="1">
+                          <a:schemeClr val="accent1"/>
+                        </a:lnRef>
+                        <a:fillRef idx="0">
+                          <a:schemeClr val="accent1"/>
+                        </a:fillRef>
+                        <a:effectRef idx="0">
+                          <a:schemeClr val="accent1"/>
+                        </a:effectRef>
+                        <a:fontRef idx="minor">
+                          <a:schemeClr val="tx1"/>
+                        </a:fontRef>
+                      </wps:style>
+                      <wps:bodyPr/>
+                    </wps:wsp>
+                  </a:graphicData>
+                </a:graphic>
+                <wp14:sizeRelH relativeFrom="margin">
+                  <wp14:pctWidth>0</wp14:pctWidth>
+                </wp14:sizeRelH>
+                <wp14:sizeRelV relativeFrom="margin">
+                  <wp14:pctHeight>0</wp14:pctHeight>
+                </wp14:sizeRelV>
+              </wp:anchor>
+            </w:drawing>
+          </mc:Choice>
+          <mc:Fallback>
+            <w:pict>
+              <v:line w14:anchorId="2CC9C5E7" id="Straight Connector 1" o:spid="_x0000_s1026" style="position:absolute;flip:y;z-index:251806720;visibility:visible;mso-wrap-style:square;mso-width-percent:0;mso-height-percent:0;mso-wrap-distance-left:9pt;mso-wrap-distance-top:0;mso-wrap-distance-right:9pt;mso-wrap-distance-bottom:0;mso-position-horizontal:absolute;mso-position-horizontal-relative:text;mso-position-vertical:absolute;mso-position-vertical-relative:text;mso-width-percent:0;mso-height-percent:0;mso-width-relative:margin;mso-height-relative:margin" from="-7.35pt,207.9pt" to="469.25pt,208.05pt" o:gfxdata="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" strokecolor="black [3213]" strokeweight="3.25pt">
+                <v:stroke joinstyle="miter"/>
+              </v:line>
+            </w:pict>
+          </mc:Fallback>
+        </mc:AlternateContent>
+      </w:r>
+      <w:r>
+        <w:rPr>
+          <w:noProof/>
+        </w:rPr>
+        <mc:AlternateContent>
+          <mc:Choice Requires="wps">
+            <w:drawing>
+              <wp:anchor distT="0" distB="0" distL="114300" distR="114300" simplePos="0" relativeHeight="251821056" behindDoc="0" locked="0" layoutInCell="1" allowOverlap="1" wp14:anchorId="46F76268" wp14:editId="78C77FE2">
+                <wp:simplePos x="0" y="0"/>
+                <wp:positionH relativeFrom="column">
+                  <wp:posOffset>92710</wp:posOffset>
+                </wp:positionH>
+                <wp:positionV relativeFrom="paragraph">
+                  <wp:posOffset>555625</wp:posOffset>
+                </wp:positionV>
+                <wp:extent cx="1270" cy="4427855"/>
+                <wp:effectExtent l="12700" t="0" r="24130" b="17145"/>
+                <wp:wrapNone/>
+                <wp:docPr id="191633808" name="Straight Connector 1"/>
+                <wp:cNvGraphicFramePr/>
+                <a:graphic xmlns:a="http://schemas.openxmlformats.org/drawingml/2006/main">
+                  <a:graphicData uri="http://schemas.microsoft.com/office/word/2010/wordprocessingShape">
+                    <wps:wsp>
+                      <wps:cNvCnPr/>
+                      <wps:spPr>
+                        <a:xfrm>
+                          <a:off x="0" y="0"/>
+                          <a:ext cx="1270" cy="4427855"/>
+                        </a:xfrm>
+                        <a:prstGeom prst="line">
+                          <a:avLst/>
+                        </a:prstGeom>
+                        <a:ln w="22225">
+                          <a:solidFill>
+                            <a:schemeClr val="bg1">
+                              <a:lumMod val="50000"/>
+                            </a:schemeClr>
+                          </a:solidFill>
+                          <a:prstDash val="sysDot"/>
+                        </a:ln>
+                      </wps:spPr>
+                      <wps:style>
+                        <a:lnRef idx="1">
+                          <a:schemeClr val="accent1"/>
+                        </a:lnRef>
+                        <a:fillRef idx="0">
+                          <a:schemeClr val="accent1"/>
+                        </a:fillRef>
+                        <a:effectRef idx="0">
+                          <a:schemeClr val="accent1"/>
+                        </a:effectRef>
+                        <a:fontRef idx="minor">
+                          <a:schemeClr val="tx1"/>
+                        </a:fontRef>
+                      </wps:style>
+                      <wps:bodyPr/>
+                    </wps:wsp>
+                  </a:graphicData>
+                </a:graphic>
+              </wp:anchor>
+            </w:drawing>
+          </mc:Choice>
+          <mc:Fallback>
+            <w:pict>
+              <v:line w14:anchorId="4E7CDCF0" id="Straight Connector 1" o:spid="_x0000_s1026" style="position:absolute;z-index:251821056;visibility:visible;mso-wrap-style:square;mso-wrap-distance-left:9pt;mso-wrap-distance-top:0;mso-wrap-distance-right:9pt;mso-wrap-distance-bottom:0;mso-position-horizontal:absolute;mso-position-horizontal-relative:text;mso-position-vertical:absolute;mso-position-vertical-relative:text" from="7.3pt,43.75pt" to="7.4pt,392.4pt" o:gfxdata="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" strokecolor="#7f7f7f [1612]" strokeweight="1.75pt">
+                <v:stroke dashstyle="1 1" joinstyle="miter"/>
+              </v:line>
+            </w:pict>
+          </mc:Fallback>
+        </mc:AlternateContent>
+      </w:r>
+      <w:r>
+        <w:rPr>
+          <w:noProof/>
+        </w:rPr>
+        <mc:AlternateContent>
+          <mc:Choice Requires="wps">
+            <w:drawing>
+              <wp:anchor distT="0" distB="0" distL="114300" distR="114300" simplePos="0" relativeHeight="251673600" behindDoc="0" locked="0" layoutInCell="1" allowOverlap="1" wp14:anchorId="17C27B00" wp14:editId="05CE1F55">
+                <wp:simplePos x="0" y="0"/>
+                <wp:positionH relativeFrom="column">
+                  <wp:posOffset>-96107</wp:posOffset>
+                </wp:positionH>
+                <wp:positionV relativeFrom="paragraph">
+                  <wp:posOffset>2600325</wp:posOffset>
+                </wp:positionV>
+                <wp:extent cx="332105" cy="341630"/>
+                <wp:effectExtent l="0" t="0" r="0" b="0"/>
+                <wp:wrapNone/>
+                <wp:docPr id="1210716594" name="Text Box 36"/>
+                <wp:cNvGraphicFramePr/>
+                <a:graphic xmlns:a="http://schemas.openxmlformats.org/drawingml/2006/main">
+                  <a:graphicData uri="http://schemas.microsoft.com/office/word/2010/wordprocessingShape">
+                    <wps:wsp>
+                      <wps:cNvSpPr txBox="1"/>
+                      <wps:spPr>
+                        <a:xfrm>
+                          <a:off x="0" y="0"/>
+                          <a:ext cx="332105" cy="341630"/>
+                        </a:xfrm>
+                        <a:prstGeom prst="rect">
+                          <a:avLst/>
+                        </a:prstGeom>
+                        <a:noFill/>
+                        <a:ln w="6350">
+                          <a:noFill/>
+                        </a:ln>
+                      </wps:spPr>
+                      <wps:txbx>
+                        <w:txbxContent>
+                          <w:p>
+                            <w:pPr>
+                              <w:rPr>
+                                <w:sz w:val="32"/>
+                                <w:szCs w:val="32"/>
+                                <w14:textOutline w14:w="9525" w14:cap="rnd" w14:cmpd="sng" w14:algn="ctr">
+                                  <w14:noFill/>
+                                  <w14:prstDash w14:val="solid"/>
+                                  <w14:bevel/>
+                                </w14:textOutline>
+                              </w:rPr>
+                            </w:pPr>
+                            <w:r>
+                              <w:rPr>
+                                <w:sz w:val="32"/>
+                                <w:szCs w:val="32"/>
+                                <w14:textOutline w14:w="9525" w14:cap="rnd" w14:cmpd="sng" w14:algn="ctr">
+                                  <w14:noFill/>
+                                  <w14:prstDash w14:val="solid"/>
+                                  <w14:bevel/>
+                                </w14:textOutline>
+                              </w:rPr>
+                              <w:t>1</w:t>
+                            </w:r>
+                          </w:p>
+                        </w:txbxContent>
+                      </wps:txbx>
+                      <wps:bodyPr rot="0" spcFirstLastPara="0" vertOverflow="overflow" horzOverflow="overflow" vert="horz" wrap="square" lIns="91440" tIns="45720" rIns="91440" bIns="45720" numCol="1" spcCol="0" rtlCol="0" fromWordArt="0" anchor="t" anchorCtr="0" forceAA="0" compatLnSpc="1">
+                        <a:prstTxWarp prst="textNoShape">
+                          <a:avLst/>
+                        </a:prstTxWarp>
+                        <a:noAutofit/>
+                      </wps:bodyPr>
+                    </wps:wsp>
+                  </a:graphicData>
+                </a:graphic>
+                <wp14:sizeRelH relativeFrom="margin">
+                  <wp14:pctWidth>0</wp14:pctWidth>
+                </wp14:sizeRelH>
+                <wp14:sizeRelV relativeFrom="margin">
+                  <wp14:pctHeight>0</wp14:pctHeight>
+                </wp14:sizeRelV>
+              </wp:anchor>
+            </w:drawing>
+          </mc:Choice>
+          <mc:Fallback>
+            <w:pict>
+              <v:shapetype w14:anchorId="17C27B00" id="_x0000_t202" coordsize="21600,21600" o:spt="202" path="m,l,21600r21600,l21600,xe">
+                <v:stroke joinstyle="miter"/>
+                <v:path gradientshapeok="t" o:connecttype="rect"/>
+              </v:shapetype>
+              <v:shape id="Text Box 36" o:spid="_x0000_s1026" type="#_x0000_t202" style="position:absolute;margin-left:-7.55pt;margin-top:204.75pt;width:26.15pt;height:26.9pt;z-index:251673600;visibility:visible;mso-wrap-style:square;mso-width-percent:0;mso-height-percent:0;mso-wrap-distance-left:9pt;mso-wrap-distance-top:0;mso-wrap-distance-right:9pt;mso-wrap-distance-bottom:0;mso-position-horizontal:absolute;mso-position-horizontal-relative:text;mso-position-vertical:absolute;mso-position-vertical-relative:text;mso-width-percent:0;mso-height-percent:0;mso-width-relative:margin;mso-height-relative:margin;v-text-anchor:top" o:gfxdata="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" filled="f" stroked="f" strokeweight=".5pt">
+                <v:textbox>
+                  <w:txbxContent>
+                    <w:p>
+                      <w:pPr>
+                        <w:rPr>
+                          <w:sz w:val="32"/>
+                          <w:szCs w:val="32"/>
+                          <w14:textOutline w14:w="9525" w14:cap="rnd" w14:cmpd="sng" w14:algn="ctr">
+                            <w14:noFill/>
+                            <w14:prstDash w14:val="solid"/>
+                            <w14:bevel/>
+                          </w14:textOutline>
+                        </w:rPr>
+                      </w:pPr>
+                      <w:r>
+                        <w:rPr>
+                          <w:sz w:val="32"/>
+                          <w:szCs w:val="32"/>
+                          <w14:textOutline w14:w="9525" w14:cap="rnd" w14:cmpd="sng" w14:algn="ctr">
+                            <w14:noFill/>
+                            <w14:prstDash w14:val="solid"/>
+                            <w14:bevel/>
+                          </w14:textOutline>
+                        </w:rPr>
+                        <w:t>1</w:t>
+                      </w:r>
+                    </w:p>
+                  </w:txbxContent>
+                </v:textbox>
+              </v:shape>
+            </w:pict>
+          </mc:Fallback>
+        </mc:AlternateContent>
+      </w:r>
       <w:r>
         <w:rPr>
           <w:noProof/>
@@ -418,10 +1866,10 @@
                   </v:textbox>
                 </v:shape>
                 <v:rect id="Rectangle 99" o:spid="_x0000_s1030" style="position:absolute;left:33931;top:991;width:1753;height:1429;visibility:visible;mso-wrap-style:square;v-text-anchor:middle" o:gfxdata="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" fillcolor="black [3213]" strokecolor="black [3213]" strokeweight="1.25pt">
-                  <v:fill r:id="rId5" o:title="" color2="white [3212]" type="pattern"/>
+                  <v:fill r:id="rId7" o:title="" color2="white [3212]" type="pattern"/>
                 </v:rect>
                 <v:rect id="Rectangle 100" o:spid="_x0000_s1031" style="position:absolute;left:14652;top:991;width:1651;height:1473;visibility:visible;mso-wrap-style:square;v-text-anchor:middle" o:gfxdata="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" fillcolor="black [3213]" strokecolor="black [3213]" strokeweight="1.25pt">
-                  <v:fill r:id="rId6" o:title="" color2="white [3212]" type="pattern"/>
+                  <v:fill r:id="rId8" o:title="" color2="white [3212]" type="pattern"/>
                 </v:rect>
                 <v:shape id="Text Box 101" o:spid="_x0000_s1032" type="#_x0000_t202" style="position:absolute;left:35357;top:110;width:23535;height:3606;visibility:visible;mso-wrap-style:square;v-text-anchor:top" o:gfxdata="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" filled="f" stroked="f" strokeweight=".5pt">
                   <v:textbox>
@@ -498,7 +1946,7 @@
         <mc:AlternateContent>
           <mc:Choice Requires="wps">
             <w:drawing>
-              <wp:anchor distT="0" distB="0" distL="114300" distR="114300" simplePos="0" relativeHeight="251805696" behindDoc="0" locked="0" layoutInCell="1" allowOverlap="1" wp14:anchorId="3308EF32" wp14:editId="1186F87B">
+              <wp:anchor distT="0" distB="0" distL="114300" distR="114300" simplePos="0" relativeHeight="251805696" behindDoc="0" locked="0" layoutInCell="1" allowOverlap="1" wp14:anchorId="3308EF32" wp14:editId="646AE709">
                 <wp:simplePos x="0" y="0"/>
                 <wp:positionH relativeFrom="column">
                   <wp:posOffset>2628900</wp:posOffset>
@@ -625,7 +2073,7 @@
         <mc:AlternateContent>
           <mc:Choice Requires="wps">
             <w:drawing>
-              <wp:anchor distT="0" distB="0" distL="114300" distR="114300" simplePos="0" relativeHeight="251814912" behindDoc="0" locked="0" layoutInCell="1" allowOverlap="1" wp14:anchorId="68EEC795" wp14:editId="7E43E330">
+              <wp:anchor distT="0" distB="0" distL="114300" distR="114300" simplePos="0" relativeHeight="251814912" behindDoc="0" locked="0" layoutInCell="1" allowOverlap="1" wp14:anchorId="68EEC795" wp14:editId="7594CC87">
                 <wp:simplePos x="0" y="0"/>
                 <wp:positionH relativeFrom="column">
                   <wp:posOffset>6711950</wp:posOffset>
@@ -696,7 +2144,7 @@
           </mc:Choice>
           <mc:Fallback>
             <w:pict>
-              <v:rect w14:anchorId="2E44A1DF" id="Rectangle 1" o:spid="_x0000_s1026" style="position:absolute;margin-left:528.5pt;margin-top:243.35pt;width:234.3pt;height:173.15pt;z-index:251814912;visibility:visible;mso-wrap-style:square;mso-width-percent:0;mso-height-percent:0;mso-wrap-distance-left:9pt;mso-wrap-distance-top:0;mso-wrap-distance-right:9pt;mso-wrap-distance-bottom:0;mso-position-horizontal:absolute;mso-position-horizontal-relative:text;mso-position-vertical:absolute;mso-position-vertical-relative:text;mso-width-percent:0;mso-height-percent:0;mso-width-relative:margin;mso-height-relative:margin;v-text-anchor:middle" o:gfxdata="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" filled="f" strokecolor="#c45911 [2405]" strokeweight="3pt">
+              <v:rect w14:anchorId="62C1CAD1" id="Rectangle 1" o:spid="_x0000_s1026" style="position:absolute;margin-left:528.5pt;margin-top:243.35pt;width:234.3pt;height:173.15pt;z-index:251814912;visibility:visible;mso-wrap-style:square;mso-width-percent:0;mso-height-percent:0;mso-wrap-distance-left:9pt;mso-wrap-distance-top:0;mso-wrap-distance-right:9pt;mso-wrap-distance-bottom:0;mso-position-horizontal:absolute;mso-position-horizontal-relative:text;mso-position-vertical:absolute;mso-position-vertical-relative:text;mso-width-percent:0;mso-height-percent:0;mso-width-relative:margin;mso-height-relative:margin;v-text-anchor:middle" o:gfxdata="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" filled="f" strokecolor="#c45911 [2405]" strokeweight="3pt">
                 <v:stroke dashstyle="dash"/>
               </v:rect>
             </w:pict>
@@ -897,7 +2345,7 @@
         <mc:AlternateContent>
           <mc:Choice Requires="wps">
             <w:drawing>
-              <wp:anchor distT="0" distB="0" distL="114300" distR="114300" simplePos="0" relativeHeight="251820032" behindDoc="0" locked="0" layoutInCell="1" allowOverlap="1" wp14:anchorId="0F439460" wp14:editId="46910E72">
+              <wp:anchor distT="0" distB="0" distL="114300" distR="114300" simplePos="0" relativeHeight="251820032" behindDoc="0" locked="0" layoutInCell="1" allowOverlap="1" wp14:anchorId="0F439460" wp14:editId="798E93A2">
                 <wp:simplePos x="0" y="0"/>
                 <wp:positionH relativeFrom="column">
                   <wp:posOffset>8697595</wp:posOffset>
@@ -1117,7 +2565,7 @@
         <mc:AlternateContent>
           <mc:Choice Requires="wpg">
             <w:drawing>
-              <wp:anchor distT="0" distB="0" distL="114300" distR="114300" simplePos="0" relativeHeight="251763712" behindDoc="0" locked="0" layoutInCell="1" allowOverlap="1" wp14:anchorId="50303250" wp14:editId="71C49EDA">
+              <wp:anchor distT="0" distB="0" distL="114300" distR="114300" simplePos="0" relativeHeight="251763712" behindDoc="0" locked="0" layoutInCell="1" allowOverlap="1" wp14:anchorId="50303250" wp14:editId="749DC263">
                 <wp:simplePos x="0" y="0"/>
                 <wp:positionH relativeFrom="column">
                   <wp:posOffset>6681470</wp:posOffset>
@@ -2216,33 +3664,37 @@
           </mc:Choice>
           <mc:Fallback>
             <w:pict>
-              <v:group w14:anchorId="50303250" id="Group 20" o:spid="_x0000_s1035" style="position:absolute;margin-left:526.1pt;margin-top:241.55pt;width:239.9pt;height:177.55pt;z-index:251763712;mso-width-relative:margin;mso-height-relative:margin" coordorigin="-2535,-2762" coordsize="30480,24210" o:gfxdata="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">
-                <v:rect id="Rectangle 91" o:spid="_x0000_s1036" style="position:absolute;left:-2535;top:-2762;width:30479;height:24210;visibility:visible;mso-wrap-style:square;v-text-anchor:middle" o:gfxdata="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" fillcolor="#fbe4d5 [661]" stroked="f" strokeweight="3pt">
+              <v:group w14:anchorId="50303250" id="Group 20" o:spid="_x0000_s1036" style="position:absolute;margin-left:526.1pt;margin-top:241.55pt;width:239.9pt;height:177.55pt;z-index:251763712;mso-width-relative:margin;mso-height-relative:margin" coordorigin="-2535,-2762" coordsize="30480,24210" o:gfxdata="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">
+                <v:rect id="Rectangle 91" o:spid="_x0000_s1037" style="position:absolute;left:-2535;top:-2762;width:30479;height:24210;visibility:visible;mso-wrap-style:square;v-text-anchor:middle" o:gfxdata="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" fillcolor="#fbe4d5 [661]" stroked="f" strokeweight="3pt">
                   <v:stroke dashstyle="dash"/>
                 </v:rect>
-                <v:group id="Group 111" o:spid="_x0000_s1037" style="position:absolute;left:4103;top:18229;width:7454;height:2248" coordsize="7456,2247" o:gfxdata="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">
-                  <v:line id="Straight Connector 57" o:spid="_x0000_s1038" style="position:absolute;visibility:visible;mso-wrap-style:square" from="0,2159" to="7429,2159" o:connectortype="straight" o:gfxdata="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" strokecolor="black [3213]" strokeweight="2pt">
+                <v:group id="Group 111" o:spid="_x0000_s1038" style="position:absolute;left:4103;top:18229;width:7454;height:2248" coordsize="7456,2247" o:gfxdata="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">
+                  <v:line id="Straight Connector 57" o:spid="_x0000_s1039" style="position:absolute;visibility:visible;mso-wrap-style:square" from="0,2159" to="7429,2159" o:connectortype="straight" o:gfxdata="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" strokecolor="black [3213]" strokeweight="2pt">
                     <v:stroke joinstyle="miter"/>
                   </v:line>
                   <v:shapetype id="_x0000_t32" coordsize="21600,21600" o:spt="32" o:oned="t" path="m,l21600,21600e" filled="f">
                     <v:path arrowok="t" fillok="f" o:connecttype="none"/>
                     <o:lock v:ext="edit" shapetype="t"/>
                   </v:shapetype>
-                  <v:shape id="Straight Arrow Connector 58" o:spid="_x0000_s1039" type="#_x0000_t32" style="position:absolute;left:54;width:0;height:2247;flip:y;visibility:visible;mso-wrap-style:square" o:connectortype="straight" o:gfxdata="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" strokecolor="black [3213]" strokeweight="2pt">
+                  <v:shape id="Straight Arrow Connector 58" o:spid="_x0000_s1040" type="#_x0000_t32" style="position:absolute;left:54;width:0;height:2247;flip:y;visibility:visible;mso-wrap-style:square" o:connectortype="straight" o:gfxdata="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" strokecolor="black [3213]" strokeweight="2pt">
                     <v:stroke endarrow="block" joinstyle="miter"/>
                   </v:shape>
-                  <v:shape id="Straight Arrow Connector 59" o:spid="_x0000_s1040" type="#_x0000_t32" style="position:absolute;left:2122;width:0;height:2247;flip:y;visibility:visible;mso-wrap-style:square" o:connectortype="straight" o:gfxdata="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" strokecolor="black [3213]" strokeweight="2pt">
+                  <v:shape id="Straight Arrow Connector 59" o:spid="_x0000_s1041" type="#_x0000_t32" style="position:absolute;left:2122;width:0;height:2247;flip:y;visibility:visible;mso-wrap-style:square" o:connectortype="straight" o:gfxdata="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" strokecolor="black [3213]" strokeweight="2pt">
                     <v:stroke endarrow="block" joinstyle="miter"/>
                   </v:shape>
-                  <v:shape id="Straight Arrow Connector 60" o:spid="_x0000_s1041" type="#_x0000_t32" style="position:absolute;left:7456;width:0;height:2247;flip:y;visibility:visible;mso-wrap-style:square" o:connectortype="straight" o:gfxdata="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" strokecolor="black [3213]" strokeweight="2pt">
+                  <v:shape id="Straight Arrow Connector 60" o:spid="_x0000_s1042" type="#_x0000_t32" style="position:absolute;left:7456;width:0;height:2247;flip:y;visibility:visible;mso-wrap-style:square" o:connectortype="straight" o:gfxdata="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" strokecolor="black [3213]" strokeweight="2pt">
                     <v:stroke endarrow="block" joinstyle="miter"/>
                   </v:shape>
-                  <v:line id="Straight Connector 61" o:spid="_x0000_s1042" style="position:absolute;visibility:visible;mso-wrap-style:square" from="3156,635" to="6293,635" o:connectortype="straight" o:gfxdata="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" strokecolor="black [3213]" strokeweight="1.5pt">
+                  <v:line id="Straight Connector 61" o:spid="_x0000_s1043" style="position:absolute;visibility:visible;mso-wrap-style:square" from="3156,635" to="6293,635" o:connectortype="straight" o:gfxdata="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" strokecolor="black [3213]" strokeweight="1.5pt">
                     <v:stroke dashstyle="1 1" joinstyle="miter"/>
                   </v:line>
                 </v:group>
-                <v:group id="Group 109" o:spid="_x0000_s1043" style="position:absolute;left:654;width:12078;height:2952" coordsize="12079,2952" o:gfxdata="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">
-                  <v:shape id="Text Box 65" o:spid="_x0000_s1044" type="#_x0000_t202" style="position:absolute;width:4889;height:2952;visibility:visible;mso-wrap-style:square;v-text-anchor:top" o:gfxdata="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" filled="f" stroked="f" strokeweight=".5pt">
+                <v:group id="Group 109" o:spid="_x0000_s1044" style="position:absolute;left:654;width:12078;height:2952" coordsize="12079,2952" o:gfxdata="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">
+                  <v:shapetype id="_x0000_t202" coordsize="21600,21600" o:spt="202" path="m,l,21600r21600,l21600,xe">
+                    <v:stroke joinstyle="miter"/>
+                    <v:path gradientshapeok="t" o:connecttype="rect"/>
+                  </v:shapetype>
+                  <v:shape id="Text Box 65" o:spid="_x0000_s1045" type="#_x0000_t202" style="position:absolute;width:4889;height:2952;visibility:visible;mso-wrap-style:square;v-text-anchor:top" o:gfxdata="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" filled="f" stroked="f" strokeweight=".5pt">
                     <v:textbox>
                       <w:txbxContent>
                         <w:p>
@@ -2273,7 +3725,7 @@
                       </w:txbxContent>
                     </v:textbox>
                   </v:shape>
-                  <v:shape id="Text Box 66" o:spid="_x0000_s1045" type="#_x0000_t202" style="position:absolute;left:9361;width:2718;height:2952;visibility:visible;mso-wrap-style:square;v-text-anchor:top" o:gfxdata="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" filled="f" stroked="f" strokeweight=".5pt">
+                  <v:shape id="Text Box 66" o:spid="_x0000_s1046" type="#_x0000_t202" style="position:absolute;left:9361;width:2718;height:2952;visibility:visible;mso-wrap-style:square;v-text-anchor:top" o:gfxdata="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" filled="f" stroked="f" strokeweight=".5pt">
                     <v:textbox>
                       <w:txbxContent>
                         <w:p>
@@ -2304,7 +3756,7 @@
                       </w:txbxContent>
                     </v:textbox>
                   </v:shape>
-                  <v:shape id="Text Box 69" o:spid="_x0000_s1046" type="#_x0000_t202" style="position:absolute;left:4245;width:2718;height:2952;visibility:visible;mso-wrap-style:square;v-text-anchor:top" o:gfxdata="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" filled="f" stroked="f" strokeweight=".5pt">
+                  <v:shape id="Text Box 69" o:spid="_x0000_s1047" type="#_x0000_t202" style="position:absolute;left:4245;width:2718;height:2952;visibility:visible;mso-wrap-style:square;v-text-anchor:top" o:gfxdata="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" filled="f" stroked="f" strokeweight=".5pt">
                     <v:textbox>
                       <w:txbxContent>
                         <w:p>
@@ -2336,49 +3788,49 @@
                     </v:textbox>
                   </v:shape>
                 </v:group>
-                <v:group id="Group 114" o:spid="_x0000_s1047" style="position:absolute;left:3389;top:5207;width:1594;height:12744" coordsize="1594,12744" o:gfxdata="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">
-                  <v:line id="Straight Connector 70" o:spid="_x0000_s1048" style="position:absolute;visibility:visible;mso-wrap-style:square" from="745,0" to="834,12744" o:connectortype="straight" o:gfxdata="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" strokecolor="red" strokeweight="1.25pt">
+                <v:group id="Group 114" o:spid="_x0000_s1048" style="position:absolute;left:3389;top:5207;width:1594;height:12744" coordsize="1594,12744" o:gfxdata="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">
+                  <v:line id="Straight Connector 70" o:spid="_x0000_s1049" style="position:absolute;visibility:visible;mso-wrap-style:square" from="745,0" to="834,12744" o:connectortype="straight" o:gfxdata="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" strokecolor="red" strokeweight="1.25pt">
                     <v:stroke joinstyle="miter"/>
                   </v:line>
-                  <v:line id="Straight Connector 71" o:spid="_x0000_s1049" style="position:absolute;visibility:visible;mso-wrap-style:square" from="0,9" to="1555,9" o:connectortype="straight" o:gfxdata="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" strokecolor="red" strokeweight="1.5pt">
+                  <v:line id="Straight Connector 71" o:spid="_x0000_s1050" style="position:absolute;visibility:visible;mso-wrap-style:square" from="0,9" to="1555,9" o:connectortype="straight" o:gfxdata="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" strokecolor="red" strokeweight="1.5pt">
                     <v:stroke joinstyle="miter"/>
                   </v:line>
-                  <v:line id="Straight Connector 73" o:spid="_x0000_s1050" style="position:absolute;visibility:visible;mso-wrap-style:square" from="39,12724" to="1594,12724" o:connectortype="straight" o:gfxdata="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" strokecolor="red" strokeweight="1.5pt">
+                  <v:line id="Straight Connector 73" o:spid="_x0000_s1051" style="position:absolute;visibility:visible;mso-wrap-style:square" from="39,12724" to="1594,12724" o:connectortype="straight" o:gfxdata="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" strokecolor="red" strokeweight="1.5pt">
                     <v:stroke joinstyle="miter"/>
                   </v:line>
-                  <v:oval id="Oval 81" o:spid="_x0000_s1051" style="position:absolute;left:549;top:6357;width:457;height:457;visibility:visible;mso-wrap-style:square;v-text-anchor:middle" o:gfxdata="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" fillcolor="red" strokecolor="red" strokeweight="1pt">
+                  <v:oval id="Oval 81" o:spid="_x0000_s1052" style="position:absolute;left:549;top:6357;width:457;height:457;visibility:visible;mso-wrap-style:square;v-text-anchor:middle" o:gfxdata="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" fillcolor="red" strokecolor="red" strokeweight="1pt">
                     <v:stroke joinstyle="miter"/>
                   </v:oval>
                 </v:group>
-                <v:group id="Group 115" o:spid="_x0000_s1052" style="position:absolute;left:5421;top:4220;width:1607;height:12782" coordsize="1607,12783" o:gfxdata="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">
-                  <v:line id="Straight Connector 74" o:spid="_x0000_s1053" style="position:absolute;visibility:visible;mso-wrap-style:square" from="774,0" to="863,12744" o:connectortype="straight" o:gfxdata="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" strokecolor="red" strokeweight="1.25pt">
+                <v:group id="Group 115" o:spid="_x0000_s1053" style="position:absolute;left:5421;top:4220;width:1607;height:12782" coordsize="1607,12783" o:gfxdata="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">
+                  <v:line id="Straight Connector 74" o:spid="_x0000_s1054" style="position:absolute;visibility:visible;mso-wrap-style:square" from="774,0" to="863,12744" o:connectortype="straight" o:gfxdata="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" strokecolor="red" strokeweight="1.25pt">
                     <v:stroke joinstyle="miter"/>
                   </v:line>
-                  <v:line id="Straight Connector 75" o:spid="_x0000_s1054" style="position:absolute;visibility:visible;mso-wrap-style:square" from="0,75" to="1555,75" o:connectortype="straight" o:gfxdata="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" strokecolor="red" strokeweight="1.5pt">
+                  <v:line id="Straight Connector 75" o:spid="_x0000_s1055" style="position:absolute;visibility:visible;mso-wrap-style:square" from="0,75" to="1555,75" o:connectortype="straight" o:gfxdata="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" strokecolor="red" strokeweight="1.5pt">
                     <v:stroke joinstyle="miter"/>
                   </v:line>
-                  <v:line id="Straight Connector 76" o:spid="_x0000_s1055" style="position:absolute;visibility:visible;mso-wrap-style:square" from="51,12783" to="1607,12783" o:connectortype="straight" o:gfxdata="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" strokecolor="red" strokeweight="1.5pt">
+                  <v:line id="Straight Connector 76" o:spid="_x0000_s1056" style="position:absolute;visibility:visible;mso-wrap-style:square" from="51,12783" to="1607,12783" o:connectortype="straight" o:gfxdata="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" strokecolor="red" strokeweight="1.5pt">
                     <v:stroke joinstyle="miter"/>
                   </v:line>
-                  <v:oval id="Oval 83" o:spid="_x0000_s1056" style="position:absolute;left:568;top:6250;width:457;height:458;visibility:visible;mso-wrap-style:square;v-text-anchor:middle" o:gfxdata="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" fillcolor="red" strokecolor="red" strokeweight="1pt">
+                  <v:oval id="Oval 83" o:spid="_x0000_s1057" style="position:absolute;left:568;top:6250;width:457;height:458;visibility:visible;mso-wrap-style:square;v-text-anchor:middle" o:gfxdata="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" fillcolor="red" strokecolor="red" strokeweight="1pt">
                     <v:stroke joinstyle="miter"/>
                   </v:oval>
                 </v:group>
-                <v:group id="Group 116" o:spid="_x0000_s1057" style="position:absolute;left:10736;top:3018;width:1556;height:12745" coordsize="1558,12744" o:gfxdata="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">
-                  <v:line id="Straight Connector 77" o:spid="_x0000_s1058" style="position:absolute;visibility:visible;mso-wrap-style:square" from="723,0" to="812,12744" o:connectortype="straight" o:gfxdata="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" strokecolor="red" strokeweight="1.25pt">
+                <v:group id="Group 116" o:spid="_x0000_s1058" style="position:absolute;left:10736;top:3018;width:1556;height:12745" coordsize="1558,12744" o:gfxdata="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">
+                  <v:line id="Straight Connector 77" o:spid="_x0000_s1059" style="position:absolute;visibility:visible;mso-wrap-style:square" from="723,0" to="812,12744" o:connectortype="straight" o:gfxdata="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" strokecolor="red" strokeweight="1.25pt">
                     <v:stroke joinstyle="miter"/>
                   </v:line>
-                  <v:line id="Straight Connector 78" o:spid="_x0000_s1059" style="position:absolute;visibility:visible;mso-wrap-style:square" from="0,23" to="1555,23" o:connectortype="straight" o:gfxdata="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" strokecolor="red" strokeweight="1.5pt">
+                  <v:line id="Straight Connector 78" o:spid="_x0000_s1060" style="position:absolute;visibility:visible;mso-wrap-style:square" from="0,23" to="1555,23" o:connectortype="straight" o:gfxdata="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" strokecolor="red" strokeweight="1.5pt">
                     <v:stroke joinstyle="miter"/>
                   </v:line>
-                  <v:line id="Straight Connector 79" o:spid="_x0000_s1060" style="position:absolute;visibility:visible;mso-wrap-style:square" from="0,12732" to="1558,12732" o:connectortype="straight" o:gfxdata="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" strokecolor="red" strokeweight="1.5pt">
+                  <v:line id="Straight Connector 79" o:spid="_x0000_s1061" style="position:absolute;visibility:visible;mso-wrap-style:square" from="0,12732" to="1558,12732" o:connectortype="straight" o:gfxdata="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" strokecolor="red" strokeweight="1.5pt">
                     <v:stroke joinstyle="miter"/>
                   </v:line>
-                  <v:oval id="Oval 84" o:spid="_x0000_s1061" style="position:absolute;left:568;top:6250;width:457;height:458;visibility:visible;mso-wrap-style:square;v-text-anchor:middle" o:gfxdata="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" fillcolor="red" strokecolor="red" strokeweight="1pt">
+                  <v:oval id="Oval 84" o:spid="_x0000_s1062" style="position:absolute;left:568;top:6250;width:457;height:458;visibility:visible;mso-wrap-style:square;v-text-anchor:middle" o:gfxdata="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" fillcolor="red" strokecolor="red" strokeweight="1pt">
                     <v:stroke joinstyle="miter"/>
                   </v:oval>
                 </v:group>
-                <v:shape id="Text Box 87" o:spid="_x0000_s1062" type="#_x0000_t202" style="position:absolute;left:11049;top:7815;width:5264;height:3778;visibility:visible;mso-wrap-style:square;v-text-anchor:top" o:gfxdata="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" filled="f" stroked="f" strokeweight=".5pt">
+                <v:shape id="Text Box 87" o:spid="_x0000_s1063" type="#_x0000_t202" style="position:absolute;left:11049;top:7815;width:5264;height:3778;visibility:visible;mso-wrap-style:square;v-text-anchor:top" o:gfxdata="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" filled="f" stroked="f" strokeweight=".5pt">
                   <v:textbox>
                     <w:txbxContent>
                       <w:p>
@@ -2428,7 +3880,7 @@
                     </w:txbxContent>
                   </v:textbox>
                 </v:shape>
-                <v:group id="Group 112" o:spid="_x0000_s1063" style="position:absolute;left:15972;top:3126;width:8490;height:12750" coordsize="8490,12754" o:gfxdata="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">
+                <v:group id="Group 112" o:spid="_x0000_s1064" style="position:absolute;left:15972;top:3126;width:8490;height:12750" coordsize="8490,12754" o:gfxdata="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">
                   <v:shapetype id="_x0000_t88" coordsize="21600,21600" o:spt="88" adj="1800,10800" path="m,qx10800@0l10800@2qy21600@11,10800@3l10800@1qy,21600e" filled="f">
                     <v:formulas>
                       <v:f eqn="val #0"/>
@@ -2450,10 +3902,10 @@
                       <v:h position="bottomRight,#1" yrange="@9,@10"/>
                     </v:handles>
                   </v:shapetype>
-                  <v:shape id="Right Brace 67" o:spid="_x0000_s1064" type="#_x0000_t88" style="position:absolute;width:1632;height:12754;visibility:visible;mso-wrap-style:square;v-text-anchor:middle" o:gfxdata="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" adj="230" strokecolor="black [3213]" strokeweight="1.25pt">
+                  <v:shape id="Right Brace 67" o:spid="_x0000_s1065" type="#_x0000_t88" style="position:absolute;width:1632;height:12754;visibility:visible;mso-wrap-style:square;v-text-anchor:middle" o:gfxdata="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" adj="230" strokecolor="black [3213]" strokeweight="1.25pt">
                     <v:stroke dashstyle="1 1" joinstyle="miter"/>
                   </v:shape>
-                  <v:shape id="Text Box 95" o:spid="_x0000_s1065" type="#_x0000_t202" style="position:absolute;left:1632;top:4660;width:6858;height:3343;visibility:visible;mso-wrap-style:square;v-text-anchor:top" o:gfxdata="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" filled="f" stroked="f" strokeweight=".5pt">
+                  <v:shape id="Text Box 95" o:spid="_x0000_s1066" type="#_x0000_t202" style="position:absolute;left:1632;top:4660;width:6858;height:3343;visibility:visible;mso-wrap-style:square;v-text-anchor:top" o:gfxdata="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" filled="f" stroked="f" strokeweight=".5pt">
                     <v:textbox>
                       <w:txbxContent>
                         <w:p>
@@ -2527,7 +3979,7 @@
         <mc:AlternateContent>
           <mc:Choice Requires="wps">
             <w:drawing>
-              <wp:anchor distT="0" distB="0" distL="114300" distR="114300" simplePos="0" relativeHeight="251715584" behindDoc="0" locked="0" layoutInCell="1" allowOverlap="1" wp14:anchorId="3DA7F96F" wp14:editId="409D24C1">
+              <wp:anchor distT="0" distB="0" distL="114300" distR="114300" simplePos="0" relativeHeight="251715584" behindDoc="0" locked="0" layoutInCell="1" allowOverlap="1" wp14:anchorId="3DA7F96F" wp14:editId="420EAC23">
                 <wp:simplePos x="0" y="0"/>
                 <wp:positionH relativeFrom="column">
                   <wp:posOffset>6325457</wp:posOffset>
@@ -2606,7 +4058,7 @@
           </mc:Choice>
           <mc:Fallback>
             <w:pict>
-              <v:shape w14:anchorId="3DA7F96F" id="_x0000_s1066" type="#_x0000_t202" style="position:absolute;margin-left:498.05pt;margin-top:205.85pt;width:26.15pt;height:26.9pt;z-index:251715584;visibility:visible;mso-wrap-style:square;mso-width-percent:0;mso-height-percent:0;mso-wrap-distance-left:9pt;mso-wrap-distance-top:0;mso-wrap-distance-right:9pt;mso-wrap-distance-bottom:0;mso-position-horizontal:absolute;mso-position-horizontal-relative:text;mso-position-vertical:absolute;mso-position-vertical-relative:text;mso-width-percent:0;mso-height-percent:0;mso-width-relative:margin;mso-height-relative:margin;v-text-anchor:top" o:gfxdata="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" filled="f" stroked="f" strokeweight=".5pt">
+              <v:shape w14:anchorId="3DA7F96F" id="_x0000_s1067" type="#_x0000_t202" style="position:absolute;margin-left:498.05pt;margin-top:205.85pt;width:26.15pt;height:26.9pt;z-index:251715584;visibility:visible;mso-wrap-style:square;mso-width-percent:0;mso-height-percent:0;mso-wrap-distance-left:9pt;mso-wrap-distance-top:0;mso-wrap-distance-right:9pt;mso-wrap-distance-bottom:0;mso-position-horizontal:absolute;mso-position-horizontal-relative:text;mso-position-vertical:absolute;mso-position-vertical-relative:text;mso-width-percent:0;mso-height-percent:0;mso-width-relative:margin;mso-height-relative:margin;v-text-anchor:top" o:gfxdata="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" filled="f" stroked="f" strokeweight=".5pt">
                 <v:textbox>
                   <w:txbxContent>
                     <w:p>
@@ -2648,177 +4100,6 @@
         <mc:AlternateContent>
           <mc:Choice Requires="wps">
             <w:drawing>
-              <wp:anchor distT="0" distB="0" distL="114300" distR="114300" simplePos="0" relativeHeight="251819008" behindDoc="0" locked="0" layoutInCell="1" allowOverlap="1" wp14:anchorId="4A8ED69C" wp14:editId="0B28A2D2">
-                <wp:simplePos x="0" y="0"/>
-                <wp:positionH relativeFrom="column">
-                  <wp:posOffset>5799455</wp:posOffset>
-                </wp:positionH>
-                <wp:positionV relativeFrom="paragraph">
-                  <wp:posOffset>3804507</wp:posOffset>
-                </wp:positionV>
-                <wp:extent cx="732400" cy="255333"/>
-                <wp:effectExtent l="0" t="12700" r="29845" b="24130"/>
-                <wp:wrapNone/>
-                <wp:docPr id="1720235302" name="Right Arrow 3"/>
-                <wp:cNvGraphicFramePr/>
-                <a:graphic xmlns:a="http://schemas.openxmlformats.org/drawingml/2006/main">
-                  <a:graphicData uri="http://schemas.microsoft.com/office/word/2010/wordprocessingShape">
-                    <wps:wsp>
-                      <wps:cNvSpPr/>
-                      <wps:spPr>
-                        <a:xfrm>
-                          <a:off x="0" y="0"/>
-                          <a:ext cx="732400" cy="255333"/>
-                        </a:xfrm>
-                        <a:prstGeom prst="rightArrow">
-                          <a:avLst/>
-                        </a:prstGeom>
-                        <a:solidFill>
-                          <a:schemeClr val="accent2">
-                            <a:lumMod val="75000"/>
-                          </a:schemeClr>
-                        </a:solidFill>
-                        <a:ln>
-                          <a:solidFill>
-                            <a:schemeClr val="accent2">
-                              <a:lumMod val="75000"/>
-                            </a:schemeClr>
-                          </a:solidFill>
-                        </a:ln>
-                      </wps:spPr>
-                      <wps:style>
-                        <a:lnRef idx="2">
-                          <a:schemeClr val="accent1">
-                            <a:shade val="50000"/>
-                          </a:schemeClr>
-                        </a:lnRef>
-                        <a:fillRef idx="1">
-                          <a:schemeClr val="accent1"/>
-                        </a:fillRef>
-                        <a:effectRef idx="0">
-                          <a:schemeClr val="accent1"/>
-                        </a:effectRef>
-                        <a:fontRef idx="minor">
-                          <a:schemeClr val="lt1"/>
-                        </a:fontRef>
-                      </wps:style>
-                      <wps:bodyPr rot="0" spcFirstLastPara="0" vertOverflow="overflow" horzOverflow="overflow" vert="horz" wrap="square" lIns="91440" tIns="45720" rIns="91440" bIns="45720" numCol="1" spcCol="0" rtlCol="0" fromWordArt="0" anchor="ctr" anchorCtr="0" forceAA="0" compatLnSpc="1">
-                        <a:prstTxWarp prst="textNoShape">
-                          <a:avLst/>
-                        </a:prstTxWarp>
-                        <a:noAutofit/>
-                      </wps:bodyPr>
-                    </wps:wsp>
-                  </a:graphicData>
-                </a:graphic>
-                <wp14:sizeRelH relativeFrom="margin">
-                  <wp14:pctWidth>0</wp14:pctWidth>
-                </wp14:sizeRelH>
-                <wp14:sizeRelV relativeFrom="margin">
-                  <wp14:pctHeight>0</wp14:pctHeight>
-                </wp14:sizeRelV>
-              </wp:anchor>
-            </w:drawing>
-          </mc:Choice>
-          <mc:Fallback>
-            <w:pict>
-              <v:shape w14:anchorId="64B423D8" id="Right Arrow 1" o:spid="_x0000_s1026" type="#_x0000_t13" style="position:absolute;margin-left:456.65pt;margin-top:299.55pt;width:57.65pt;height:20.1pt;z-index:251819008;visibility:visible;mso-wrap-style:square;mso-width-percent:0;mso-height-percent:0;mso-wrap-distance-left:9pt;mso-wrap-distance-top:0;mso-wrap-distance-right:9pt;mso-wrap-distance-bottom:0;mso-position-horizontal:absolute;mso-position-horizontal-relative:text;mso-position-vertical:absolute;mso-position-vertical-relative:text;mso-width-percent:0;mso-height-percent:0;mso-width-relative:margin;mso-height-relative:margin;v-text-anchor:middle" o:gfxdata="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" adj="17835" fillcolor="#c45911 [2405]" strokecolor="#c45911 [2405]" strokeweight="1pt"/>
-            </w:pict>
-          </mc:Fallback>
-        </mc:AlternateContent>
-      </w:r>
-      <w:r>
-        <w:rPr>
-          <w:noProof/>
-        </w:rPr>
-        <mc:AlternateContent>
-          <mc:Choice Requires="wps">
-            <w:drawing>
-              <wp:anchor distT="0" distB="0" distL="114300" distR="114300" simplePos="0" relativeHeight="251816960" behindDoc="0" locked="0" layoutInCell="1" allowOverlap="1" wp14:anchorId="78725411" wp14:editId="40CAF05E">
-                <wp:simplePos x="0" y="0"/>
-                <wp:positionH relativeFrom="column">
-                  <wp:posOffset>4887664</wp:posOffset>
-                </wp:positionH>
-                <wp:positionV relativeFrom="paragraph">
-                  <wp:posOffset>3810428</wp:posOffset>
-                </wp:positionV>
-                <wp:extent cx="727113" cy="242921"/>
-                <wp:effectExtent l="12700" t="12700" r="22225" b="24130"/>
-                <wp:wrapNone/>
-                <wp:docPr id="1757041948" name="Rectangle 6"/>
-                <wp:cNvGraphicFramePr/>
-                <a:graphic xmlns:a="http://schemas.openxmlformats.org/drawingml/2006/main">
-                  <a:graphicData uri="http://schemas.microsoft.com/office/word/2010/wordprocessingShape">
-                    <wps:wsp>
-                      <wps:cNvSpPr/>
-                      <wps:spPr>
-                        <a:xfrm>
-                          <a:off x="0" y="0"/>
-                          <a:ext cx="727113" cy="242921"/>
-                        </a:xfrm>
-                        <a:prstGeom prst="rect">
-                          <a:avLst/>
-                        </a:prstGeom>
-                        <a:noFill/>
-                        <a:ln w="38100">
-                          <a:solidFill>
-                            <a:schemeClr val="accent2">
-                              <a:lumMod val="75000"/>
-                            </a:schemeClr>
-                          </a:solidFill>
-                          <a:prstDash val="dash"/>
-                        </a:ln>
-                      </wps:spPr>
-                      <wps:style>
-                        <a:lnRef idx="2">
-                          <a:schemeClr val="accent1">
-                            <a:shade val="50000"/>
-                          </a:schemeClr>
-                        </a:lnRef>
-                        <a:fillRef idx="1">
-                          <a:schemeClr val="accent1"/>
-                        </a:fillRef>
-                        <a:effectRef idx="0">
-                          <a:schemeClr val="accent1"/>
-                        </a:effectRef>
-                        <a:fontRef idx="minor">
-                          <a:schemeClr val="lt1"/>
-                        </a:fontRef>
-                      </wps:style>
-                      <wps:bodyPr rot="0" spcFirstLastPara="0" vertOverflow="overflow" horzOverflow="overflow" vert="horz" wrap="square" lIns="91440" tIns="45720" rIns="91440" bIns="45720" numCol="1" spcCol="0" rtlCol="0" fromWordArt="0" anchor="ctr" anchorCtr="0" forceAA="0" compatLnSpc="1">
-                        <a:prstTxWarp prst="textNoShape">
-                          <a:avLst/>
-                        </a:prstTxWarp>
-                        <a:noAutofit/>
-                      </wps:bodyPr>
-                    </wps:wsp>
-                  </a:graphicData>
-                </a:graphic>
-                <wp14:sizeRelH relativeFrom="margin">
-                  <wp14:pctWidth>0</wp14:pctWidth>
-                </wp14:sizeRelH>
-                <wp14:sizeRelV relativeFrom="margin">
-                  <wp14:pctHeight>0</wp14:pctHeight>
-                </wp14:sizeRelV>
-              </wp:anchor>
-            </w:drawing>
-          </mc:Choice>
-          <mc:Fallback>
-            <w:pict>
-              <v:rect w14:anchorId="0BABCDC5" id="Rectangle 1" o:spid="_x0000_s1026" style="position:absolute;margin-left:384.85pt;margin-top:300.05pt;width:57.25pt;height:19.15pt;z-index:251816960;visibility:visible;mso-wrap-style:square;mso-width-percent:0;mso-height-percent:0;mso-wrap-distance-left:9pt;mso-wrap-distance-top:0;mso-wrap-distance-right:9pt;mso-wrap-distance-bottom:0;mso-position-horizontal:absolute;mso-position-horizontal-relative:text;mso-position-vertical:absolute;mso-position-vertical-relative:text;mso-width-percent:0;mso-height-percent:0;mso-width-relative:margin;mso-height-relative:margin;v-text-anchor:middle" o:gfxdata="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" filled="f" strokecolor="#c45911 [2405]" strokeweight="3pt">
-                <v:stroke dashstyle="dash"/>
-              </v:rect>
-            </w:pict>
-          </mc:Fallback>
-        </mc:AlternateContent>
-      </w:r>
-      <w:r>
-        <w:rPr>
-          <w:noProof/>
-        </w:rPr>
-        <mc:AlternateContent>
-          <mc:Choice Requires="wps">
-            <w:drawing>
               <wp:anchor distT="0" distB="0" distL="114300" distR="114300" simplePos="0" relativeHeight="251708416" behindDoc="0" locked="0" layoutInCell="1" allowOverlap="1" wp14:anchorId="1E8F8EB8" wp14:editId="189DF190">
                 <wp:simplePos x="0" y="0"/>
                 <wp:positionH relativeFrom="column">
@@ -2913,7 +4194,7 @@
         <mc:AlternateContent>
           <mc:Choice Requires="wps">
             <w:drawing>
-              <wp:anchor distT="0" distB="0" distL="114300" distR="114300" simplePos="0" relativeHeight="251795456" behindDoc="0" locked="0" layoutInCell="1" allowOverlap="1" wp14:anchorId="2ACAE587" wp14:editId="7D7C40AE">
+              <wp:anchor distT="0" distB="0" distL="114300" distR="114300" simplePos="0" relativeHeight="251795456" behindDoc="0" locked="0" layoutInCell="1" allowOverlap="1" wp14:anchorId="2ACAE587" wp14:editId="54D5F921">
                 <wp:simplePos x="0" y="0"/>
                 <wp:positionH relativeFrom="column">
                   <wp:posOffset>5019675</wp:posOffset>
@@ -2922,7 +4203,7 @@
                   <wp:posOffset>4271645</wp:posOffset>
                 </wp:positionV>
                 <wp:extent cx="829310" cy="548640"/>
-                <wp:effectExtent l="12700" t="12700" r="21590" b="22860"/>
+                <wp:effectExtent l="12700" t="12700" r="34290" b="35560"/>
                 <wp:wrapNone/>
                 <wp:docPr id="1721260240" name="Straight Connector 10"/>
                 <wp:cNvGraphicFramePr/>
@@ -2940,11 +4221,10 @@
                         </a:prstGeom>
                         <a:ln w="22225">
                           <a:solidFill>
-                            <a:schemeClr val="bg1">
-                              <a:lumMod val="50000"/>
-                            </a:schemeClr>
+                            <a:schemeClr val="tx1"/>
                           </a:solidFill>
-                          <a:prstDash val="sysDot"/>
+                          <a:prstDash val="sysDash"/>
+                          <a:tailEnd type="arrow" w="lg" len="lg"/>
                         </a:ln>
                       </wps:spPr>
                       <wps:style>
@@ -2976,8 +4256,8 @@
           </mc:Choice>
           <mc:Fallback>
             <w:pict>
-              <v:line w14:anchorId="5894AE55" id="Straight Connector 1" o:spid="_x0000_s1026" style="position:absolute;z-index:251795456;visibility:visible;mso-wrap-style:square;mso-width-percent:0;mso-height-percent:0;mso-wrap-distance-left:9pt;mso-wrap-distance-top:0;mso-wrap-distance-right:9pt;mso-wrap-distance-bottom:0;mso-position-horizontal:absolute;mso-position-horizontal-relative:text;mso-position-vertical:absolute;mso-position-vertical-relative:text;mso-width-percent:0;mso-height-percent:0;mso-width-relative:margin;mso-height-relative:margin" from="395.25pt,336.35pt" to="460.55pt,379.55pt" o:gfxdata="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" strokecolor="#7f7f7f [1612]" strokeweight="1.75pt">
-                <v:stroke dashstyle="1 1" joinstyle="miter"/>
+              <v:line w14:anchorId="3CA22DC4" id="Straight Connector 1" o:spid="_x0000_s1026" style="position:absolute;z-index:251795456;visibility:visible;mso-wrap-style:square;mso-width-percent:0;mso-height-percent:0;mso-wrap-distance-left:9pt;mso-wrap-distance-top:0;mso-wrap-distance-right:9pt;mso-wrap-distance-bottom:0;mso-position-horizontal:absolute;mso-position-horizontal-relative:text;mso-position-vertical:absolute;mso-position-vertical-relative:text;mso-width-percent:0;mso-height-percent:0;mso-width-relative:margin;mso-height-relative:margin" from="395.25pt,336.35pt" to="460.55pt,379.55pt" o:gfxdata="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" strokecolor="black [3213]" strokeweight="1.75pt">
+                <v:stroke dashstyle="3 1" endarrow="open" endarrowwidth="wide" endarrowlength="long" joinstyle="miter"/>
               </v:line>
             </w:pict>
           </mc:Fallback>
@@ -2990,7 +4270,7 @@
         <mc:AlternateContent>
           <mc:Choice Requires="wps">
             <w:drawing>
-              <wp:anchor distT="0" distB="0" distL="114300" distR="114300" simplePos="0" relativeHeight="251799552" behindDoc="0" locked="0" layoutInCell="1" allowOverlap="1" wp14:anchorId="0C9743AC" wp14:editId="1291C697">
+              <wp:anchor distT="0" distB="0" distL="114300" distR="114300" simplePos="0" relativeHeight="251799552" behindDoc="0" locked="0" layoutInCell="1" allowOverlap="1" wp14:anchorId="0C9743AC" wp14:editId="17317AB4">
                 <wp:simplePos x="0" y="0"/>
                 <wp:positionH relativeFrom="column">
                   <wp:posOffset>4051300</wp:posOffset>
@@ -3065,100 +4345,8 @@
           </mc:Choice>
           <mc:Fallback>
             <w:pict>
-              <v:rect w14:anchorId="4F03B5D1" id="Rectangle 1" o:spid="_x0000_s1026" style="position:absolute;margin-left:319pt;margin-top:379.75pt;width:141.8pt;height:11.6pt;z-index:251799552;visibility:visible;mso-wrap-style:square;mso-width-percent:0;mso-height-percent:0;mso-wrap-distance-left:9pt;mso-wrap-distance-top:0;mso-wrap-distance-right:9pt;mso-wrap-distance-bottom:0;mso-position-horizontal:absolute;mso-position-horizontal-relative:text;mso-position-vertical:absolute;mso-position-vertical-relative:text;mso-width-percent:0;mso-height-percent:0;mso-width-relative:margin;mso-height-relative:margin;v-text-anchor:middle" o:gfxdata="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" fillcolor="black [3213]" strokecolor="black [3213]" strokeweight="1.25pt">
-                <v:fill r:id="rId7" o:title="" color2="white [3212]" type="pattern"/>
-              </v:rect>
-            </w:pict>
-          </mc:Fallback>
-        </mc:AlternateContent>
-      </w:r>
-      <w:r>
-        <w:rPr>
-          <w:noProof/>
-        </w:rPr>
-        <mc:AlternateContent>
-          <mc:Choice Requires="wps">
-            <w:drawing>
-              <wp:anchor distT="0" distB="0" distL="114300" distR="114300" simplePos="0" relativeHeight="251800576" behindDoc="0" locked="0" layoutInCell="1" allowOverlap="1" wp14:anchorId="3C282A59" wp14:editId="16B75703">
-                <wp:simplePos x="0" y="0"/>
-                <wp:positionH relativeFrom="column">
-                  <wp:posOffset>5854700</wp:posOffset>
-                </wp:positionH>
-                <wp:positionV relativeFrom="paragraph">
-                  <wp:posOffset>4822825</wp:posOffset>
-                </wp:positionV>
-                <wp:extent cx="692150" cy="147320"/>
-                <wp:effectExtent l="0" t="0" r="19050" b="17780"/>
-                <wp:wrapNone/>
-                <wp:docPr id="1451262160" name="Rectangle 12"/>
-                <wp:cNvGraphicFramePr/>
-                <a:graphic xmlns:a="http://schemas.openxmlformats.org/drawingml/2006/main">
-                  <a:graphicData uri="http://schemas.microsoft.com/office/word/2010/wordprocessingShape">
-                    <wps:wsp>
-                      <wps:cNvSpPr/>
-                      <wps:spPr>
-                        <a:xfrm>
-                          <a:off x="0" y="0"/>
-                          <a:ext cx="692150" cy="147320"/>
-                        </a:xfrm>
-                        <a:prstGeom prst="rect">
-                          <a:avLst/>
-                        </a:prstGeom>
-                        <a:pattFill prst="ltVert">
-                          <a:fgClr>
-                            <a:schemeClr val="tx1"/>
-                          </a:fgClr>
-                          <a:bgClr>
-                            <a:schemeClr val="accent2">
-                              <a:lumMod val="20000"/>
-                              <a:lumOff val="80000"/>
-                            </a:schemeClr>
-                          </a:bgClr>
-                        </a:pattFill>
-                        <a:ln w="15875">
-                          <a:solidFill>
-                            <a:schemeClr val="tx1"/>
-                          </a:solidFill>
-                        </a:ln>
-                      </wps:spPr>
-                      <wps:style>
-                        <a:lnRef idx="2">
-                          <a:schemeClr val="accent1">
-                            <a:shade val="50000"/>
-                          </a:schemeClr>
-                        </a:lnRef>
-                        <a:fillRef idx="1">
-                          <a:schemeClr val="accent1"/>
-                        </a:fillRef>
-                        <a:effectRef idx="0">
-                          <a:schemeClr val="accent1"/>
-                        </a:effectRef>
-                        <a:fontRef idx="minor">
-                          <a:schemeClr val="lt1"/>
-                        </a:fontRef>
-                      </wps:style>
-                      <wps:bodyPr rot="0" spcFirstLastPara="0" vertOverflow="overflow" horzOverflow="overflow" vert="horz" wrap="square" lIns="91440" tIns="45720" rIns="91440" bIns="45720" numCol="1" spcCol="0" rtlCol="0" fromWordArt="0" anchor="ctr" anchorCtr="0" forceAA="0" compatLnSpc="1">
-                        <a:prstTxWarp prst="textNoShape">
-                          <a:avLst/>
-                        </a:prstTxWarp>
-                        <a:noAutofit/>
-                      </wps:bodyPr>
-                    </wps:wsp>
-                  </a:graphicData>
-                </a:graphic>
-                <wp14:sizeRelH relativeFrom="margin">
-                  <wp14:pctWidth>0</wp14:pctWidth>
-                </wp14:sizeRelH>
-                <wp14:sizeRelV relativeFrom="margin">
-                  <wp14:pctHeight>0</wp14:pctHeight>
-                </wp14:sizeRelV>
-              </wp:anchor>
-            </w:drawing>
-          </mc:Choice>
-          <mc:Fallback>
-            <w:pict>
-              <v:rect w14:anchorId="06BD2641" id="Rectangle 1" o:spid="_x0000_s1026" style="position:absolute;margin-left:461pt;margin-top:379.75pt;width:54.5pt;height:11.6pt;z-index:251800576;visibility:visible;mso-wrap-style:square;mso-width-percent:0;mso-height-percent:0;mso-wrap-distance-left:9pt;mso-wrap-distance-top:0;mso-wrap-distance-right:9pt;mso-wrap-distance-bottom:0;mso-position-horizontal:absolute;mso-position-horizontal-relative:text;mso-position-vertical:absolute;mso-position-vertical-relative:text;mso-width-percent:0;mso-height-percent:0;mso-width-relative:margin;mso-height-relative:margin;v-text-anchor:middle" o:gfxdata="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" fillcolor="black [3213]" strokecolor="black [3213]" strokeweight="1.25pt">
-                <v:fill r:id="rId8" o:title="" color2="#fbe4d5 [661]" type="pattern"/>
+              <v:rect w14:anchorId="6CC2D08A" id="Rectangle 1" o:spid="_x0000_s1026" style="position:absolute;margin-left:319pt;margin-top:379.75pt;width:141.8pt;height:11.6pt;z-index:251799552;visibility:visible;mso-wrap-style:square;mso-width-percent:0;mso-height-percent:0;mso-wrap-distance-left:9pt;mso-wrap-distance-top:0;mso-wrap-distance-right:9pt;mso-wrap-distance-bottom:0;mso-position-horizontal:absolute;mso-position-horizontal-relative:text;mso-position-vertical:absolute;mso-position-vertical-relative:text;mso-width-percent:0;mso-height-percent:0;mso-width-relative:margin;mso-height-relative:margin;v-text-anchor:middle" o:gfxdata="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" fillcolor="black [3213]" strokecolor="black [3213]" strokeweight="1.25pt">
+                <v:fill r:id="rId6" o:title="" color2="white [3212]" type="pattern"/>
               </v:rect>
             </w:pict>
           </mc:Fallback>
@@ -3332,7 +4520,7 @@
           <mc:Fallback>
             <w:pict>
               <v:rect w14:anchorId="1FCC7BA0" id="Rectangle 1" o:spid="_x0000_s1026" style="position:absolute;margin-left:395.25pt;margin-top:322.5pt;width:54.5pt;height:11.6pt;z-index:251792384;visibility:visible;mso-wrap-style:square;mso-width-percent:0;mso-height-percent:0;mso-wrap-distance-left:9pt;mso-wrap-distance-top:0;mso-wrap-distance-right:9pt;mso-wrap-distance-bottom:0;mso-position-horizontal:absolute;mso-position-horizontal-relative:text;mso-position-vertical:absolute;mso-position-vertical-relative:text;mso-width-percent:0;mso-height-percent:0;mso-width-relative:margin;mso-height-relative:margin;v-text-anchor:middle" o:gfxdata="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" fillcolor="black [3213]" strokecolor="black [3213]" strokeweight="1.25pt">
-                <v:fill r:id="rId8" o:title="" color2="#fbe4d5 [661]" type="pattern"/>
+                <v:fill r:id="rId10" o:title="" color2="#fbe4d5 [661]" type="pattern"/>
               </v:rect>
             </w:pict>
           </mc:Fallback>
@@ -3421,7 +4609,7 @@
           <mc:Fallback>
             <w:pict>
               <v:rect w14:anchorId="1A4B48DC" id="Rectangle 1" o:spid="_x0000_s1026" style="position:absolute;margin-left:253.25pt;margin-top:322.5pt;width:141.8pt;height:11.6pt;z-index:251791360;visibility:visible;mso-wrap-style:square;mso-width-percent:0;mso-height-percent:0;mso-wrap-distance-left:9pt;mso-wrap-distance-top:0;mso-wrap-distance-right:9pt;mso-wrap-distance-bottom:0;mso-position-horizontal:absolute;mso-position-horizontal-relative:text;mso-position-vertical:absolute;mso-position-vertical-relative:text;mso-width-percent:0;mso-height-percent:0;mso-width-relative:margin;mso-height-relative:margin;v-text-anchor:middle" o:gfxdata="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" fillcolor="black [3213]" strokecolor="black [3213]" strokeweight="1.25pt">
-                <v:fill r:id="rId7" o:title="" color2="white [3212]" type="pattern"/>
+                <v:fill r:id="rId9" o:title="" color2="white [3212]" type="pattern"/>
               </v:rect>
             </w:pict>
           </mc:Fallback>
@@ -3434,7 +4622,7 @@
         <mc:AlternateContent>
           <mc:Choice Requires="wps">
             <w:drawing>
-              <wp:anchor distT="0" distB="0" distL="114300" distR="114300" simplePos="0" relativeHeight="251793408" behindDoc="0" locked="0" layoutInCell="1" allowOverlap="1" wp14:anchorId="1F945A67" wp14:editId="542E6FFF">
+              <wp:anchor distT="0" distB="0" distL="114300" distR="114300" simplePos="0" relativeHeight="251793408" behindDoc="0" locked="0" layoutInCell="1" allowOverlap="1" wp14:anchorId="1F945A67" wp14:editId="53860107">
                 <wp:simplePos x="0" y="0"/>
                 <wp:positionH relativeFrom="column">
                   <wp:posOffset>90805</wp:posOffset>
@@ -3504,350 +4692,7 @@
           </mc:Choice>
           <mc:Fallback>
             <w:pict>
-              <v:rect w14:anchorId="259B6688" id="Rectangle 1" o:spid="_x0000_s1026" style="position:absolute;margin-left:7.15pt;margin-top:322.5pt;width:245.85pt;height:11.55pt;z-index:251793408;visibility:visible;mso-wrap-style:square;mso-width-percent:0;mso-height-percent:0;mso-wrap-distance-left:9pt;mso-wrap-distance-top:0;mso-wrap-distance-right:9pt;mso-wrap-distance-bottom:0;mso-position-horizontal:absolute;mso-position-horizontal-relative:text;mso-position-vertical:absolute;mso-position-vertical-relative:text;mso-width-percent:0;mso-height-percent:0;mso-width-relative:margin;mso-height-relative:margin;v-text-anchor:middle" o:gfxdata="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" fillcolor="white [3212]" strokecolor="black [3213]" strokeweight="1.25pt"/>
-            </w:pict>
-          </mc:Fallback>
-        </mc:AlternateContent>
-      </w:r>
-      <w:r>
-        <w:rPr>
-          <w:noProof/>
-        </w:rPr>
-        <mc:AlternateContent>
-          <mc:Choice Requires="wps">
-            <w:drawing>
-              <wp:anchor distT="0" distB="0" distL="114300" distR="114300" simplePos="0" relativeHeight="251717632" behindDoc="0" locked="0" layoutInCell="1" allowOverlap="1" wp14:anchorId="48CE3ABD" wp14:editId="148B5EE8">
-                <wp:simplePos x="0" y="0"/>
-                <wp:positionH relativeFrom="column">
-                  <wp:posOffset>3076575</wp:posOffset>
-                </wp:positionH>
-                <wp:positionV relativeFrom="paragraph">
-                  <wp:posOffset>3873500</wp:posOffset>
-                </wp:positionV>
-                <wp:extent cx="1800860" cy="147320"/>
-                <wp:effectExtent l="0" t="0" r="15240" b="17780"/>
-                <wp:wrapNone/>
-                <wp:docPr id="2084831633" name="Rectangle 17"/>
-                <wp:cNvGraphicFramePr/>
-                <a:graphic xmlns:a="http://schemas.openxmlformats.org/drawingml/2006/main">
-                  <a:graphicData uri="http://schemas.microsoft.com/office/word/2010/wordprocessingShape">
-                    <wps:wsp>
-                      <wps:cNvSpPr/>
-                      <wps:spPr>
-                        <a:xfrm>
-                          <a:off x="0" y="0"/>
-                          <a:ext cx="1800860" cy="147320"/>
-                        </a:xfrm>
-                        <a:prstGeom prst="rect">
-                          <a:avLst/>
-                        </a:prstGeom>
-                        <a:pattFill prst="wdDnDiag">
-                          <a:fgClr>
-                            <a:schemeClr val="tx1"/>
-                          </a:fgClr>
-                          <a:bgClr>
-                            <a:schemeClr val="bg1"/>
-                          </a:bgClr>
-                        </a:pattFill>
-                        <a:ln w="15875">
-                          <a:solidFill>
-                            <a:schemeClr val="tx1"/>
-                          </a:solidFill>
-                        </a:ln>
-                      </wps:spPr>
-                      <wps:style>
-                        <a:lnRef idx="2">
-                          <a:schemeClr val="accent1">
-                            <a:shade val="50000"/>
-                          </a:schemeClr>
-                        </a:lnRef>
-                        <a:fillRef idx="1">
-                          <a:schemeClr val="accent1"/>
-                        </a:fillRef>
-                        <a:effectRef idx="0">
-                          <a:schemeClr val="accent1"/>
-                        </a:effectRef>
-                        <a:fontRef idx="minor">
-                          <a:schemeClr val="lt1"/>
-                        </a:fontRef>
-                      </wps:style>
-                      <wps:bodyPr rot="0" spcFirstLastPara="0" vertOverflow="overflow" horzOverflow="overflow" vert="horz" wrap="square" lIns="91440" tIns="45720" rIns="91440" bIns="45720" numCol="1" spcCol="0" rtlCol="0" fromWordArt="0" anchor="ctr" anchorCtr="0" forceAA="0" compatLnSpc="1">
-                        <a:prstTxWarp prst="textNoShape">
-                          <a:avLst/>
-                        </a:prstTxWarp>
-                        <a:noAutofit/>
-                      </wps:bodyPr>
-                    </wps:wsp>
-                  </a:graphicData>
-                </a:graphic>
-                <wp14:sizeRelH relativeFrom="margin">
-                  <wp14:pctWidth>0</wp14:pctWidth>
-                </wp14:sizeRelH>
-                <wp14:sizeRelV relativeFrom="margin">
-                  <wp14:pctHeight>0</wp14:pctHeight>
-                </wp14:sizeRelV>
-              </wp:anchor>
-            </w:drawing>
-          </mc:Choice>
-          <mc:Fallback>
-            <w:pict>
-              <v:rect w14:anchorId="557BEDDE" id="Rectangle 1" o:spid="_x0000_s1026" style="position:absolute;margin-left:242.25pt;margin-top:305pt;width:141.8pt;height:11.6pt;z-index:251717632;visibility:visible;mso-wrap-style:square;mso-width-percent:0;mso-height-percent:0;mso-wrap-distance-left:9pt;mso-wrap-distance-top:0;mso-wrap-distance-right:9pt;mso-wrap-distance-bottom:0;mso-position-horizontal:absolute;mso-position-horizontal-relative:text;mso-position-vertical:absolute;mso-position-vertical-relative:text;mso-width-percent:0;mso-height-percent:0;mso-width-relative:margin;mso-height-relative:margin;v-text-anchor:middle" o:gfxdata="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" fillcolor="black [3213]" strokecolor="black [3213]" strokeweight="1.25pt">
-                <v:fill r:id="rId7" o:title="" color2="white [3212]" type="pattern"/>
-              </v:rect>
-            </w:pict>
-          </mc:Fallback>
-        </mc:AlternateContent>
-      </w:r>
-      <w:r>
-        <w:rPr>
-          <w:noProof/>
-        </w:rPr>
-        <mc:AlternateContent>
-          <mc:Choice Requires="wps">
-            <w:drawing>
-              <wp:anchor distT="0" distB="0" distL="114300" distR="114300" simplePos="0" relativeHeight="251718656" behindDoc="0" locked="0" layoutInCell="1" allowOverlap="1" wp14:anchorId="49516408" wp14:editId="41C4B8E2">
-                <wp:simplePos x="0" y="0"/>
-                <wp:positionH relativeFrom="column">
-                  <wp:posOffset>4879975</wp:posOffset>
-                </wp:positionH>
-                <wp:positionV relativeFrom="paragraph">
-                  <wp:posOffset>3873500</wp:posOffset>
-                </wp:positionV>
-                <wp:extent cx="692150" cy="147320"/>
-                <wp:effectExtent l="0" t="0" r="19050" b="17780"/>
-                <wp:wrapNone/>
-                <wp:docPr id="270176630" name="Rectangle 18"/>
-                <wp:cNvGraphicFramePr/>
-                <a:graphic xmlns:a="http://schemas.openxmlformats.org/drawingml/2006/main">
-                  <a:graphicData uri="http://schemas.microsoft.com/office/word/2010/wordprocessingShape">
-                    <wps:wsp>
-                      <wps:cNvSpPr/>
-                      <wps:spPr>
-                        <a:xfrm>
-                          <a:off x="0" y="0"/>
-                          <a:ext cx="692150" cy="147320"/>
-                        </a:xfrm>
-                        <a:prstGeom prst="rect">
-                          <a:avLst/>
-                        </a:prstGeom>
-                        <a:pattFill prst="ltVert">
-                          <a:fgClr>
-                            <a:schemeClr val="tx1"/>
-                          </a:fgClr>
-                          <a:bgClr>
-                            <a:schemeClr val="accent2">
-                              <a:lumMod val="20000"/>
-                              <a:lumOff val="80000"/>
-                            </a:schemeClr>
-                          </a:bgClr>
-                        </a:pattFill>
-                        <a:ln w="15875">
-                          <a:solidFill>
-                            <a:schemeClr val="tx1"/>
-                          </a:solidFill>
-                        </a:ln>
-                      </wps:spPr>
-                      <wps:style>
-                        <a:lnRef idx="2">
-                          <a:schemeClr val="accent1">
-                            <a:shade val="50000"/>
-                          </a:schemeClr>
-                        </a:lnRef>
-                        <a:fillRef idx="1">
-                          <a:schemeClr val="accent1"/>
-                        </a:fillRef>
-                        <a:effectRef idx="0">
-                          <a:schemeClr val="accent1"/>
-                        </a:effectRef>
-                        <a:fontRef idx="minor">
-                          <a:schemeClr val="lt1"/>
-                        </a:fontRef>
-                      </wps:style>
-                      <wps:bodyPr rot="0" spcFirstLastPara="0" vertOverflow="overflow" horzOverflow="overflow" vert="horz" wrap="square" lIns="91440" tIns="45720" rIns="91440" bIns="45720" numCol="1" spcCol="0" rtlCol="0" fromWordArt="0" anchor="ctr" anchorCtr="0" forceAA="0" compatLnSpc="1">
-                        <a:prstTxWarp prst="textNoShape">
-                          <a:avLst/>
-                        </a:prstTxWarp>
-                        <a:noAutofit/>
-                      </wps:bodyPr>
-                    </wps:wsp>
-                  </a:graphicData>
-                </a:graphic>
-                <wp14:sizeRelH relativeFrom="margin">
-                  <wp14:pctWidth>0</wp14:pctWidth>
-                </wp14:sizeRelH>
-                <wp14:sizeRelV relativeFrom="margin">
-                  <wp14:pctHeight>0</wp14:pctHeight>
-                </wp14:sizeRelV>
-              </wp:anchor>
-            </w:drawing>
-          </mc:Choice>
-          <mc:Fallback>
-            <w:pict>
-              <v:rect w14:anchorId="4D366CAE" id="Rectangle 1" o:spid="_x0000_s1026" style="position:absolute;margin-left:384.25pt;margin-top:305pt;width:54.5pt;height:11.6pt;z-index:251718656;visibility:visible;mso-wrap-style:square;mso-width-percent:0;mso-height-percent:0;mso-wrap-distance-left:9pt;mso-wrap-distance-top:0;mso-wrap-distance-right:9pt;mso-wrap-distance-bottom:0;mso-position-horizontal:absolute;mso-position-horizontal-relative:text;mso-position-vertical:absolute;mso-position-vertical-relative:text;mso-width-percent:0;mso-height-percent:0;mso-width-relative:margin;mso-height-relative:margin;v-text-anchor:middle" o:gfxdata="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" fillcolor="black [3213]" strokecolor="black [3213]" strokeweight="1.25pt">
-                <v:fill r:id="rId8" o:title="" color2="#fbe4d5 [661]" type="pattern"/>
-              </v:rect>
-            </w:pict>
-          </mc:Fallback>
-        </mc:AlternateContent>
-      </w:r>
-      <w:r>
-        <w:rPr>
-          <w:noProof/>
-        </w:rPr>
-        <mc:AlternateContent>
-          <mc:Choice Requires="wps">
-            <w:drawing>
-              <wp:anchor distT="0" distB="0" distL="114300" distR="114300" simplePos="0" relativeHeight="251719680" behindDoc="0" locked="0" layoutInCell="1" allowOverlap="1" wp14:anchorId="46A529A1" wp14:editId="74529028">
-                <wp:simplePos x="0" y="0"/>
-                <wp:positionH relativeFrom="column">
-                  <wp:posOffset>92710</wp:posOffset>
-                </wp:positionH>
-                <wp:positionV relativeFrom="paragraph">
-                  <wp:posOffset>3873913</wp:posOffset>
-                </wp:positionV>
-                <wp:extent cx="2992120" cy="147320"/>
-                <wp:effectExtent l="0" t="0" r="17780" b="17780"/>
-                <wp:wrapNone/>
-                <wp:docPr id="1746874437" name="Rectangle 19"/>
-                <wp:cNvGraphicFramePr/>
-                <a:graphic xmlns:a="http://schemas.openxmlformats.org/drawingml/2006/main">
-                  <a:graphicData uri="http://schemas.microsoft.com/office/word/2010/wordprocessingShape">
-                    <wps:wsp>
-                      <wps:cNvSpPr/>
-                      <wps:spPr>
-                        <a:xfrm>
-                          <a:off x="0" y="0"/>
-                          <a:ext cx="2992120" cy="147320"/>
-                        </a:xfrm>
-                        <a:prstGeom prst="rect">
-                          <a:avLst/>
-                        </a:prstGeom>
-                        <a:solidFill>
-                          <a:schemeClr val="bg1"/>
-                        </a:solidFill>
-                        <a:ln w="15875">
-                          <a:solidFill>
-                            <a:schemeClr val="tx1"/>
-                          </a:solidFill>
-                        </a:ln>
-                      </wps:spPr>
-                      <wps:style>
-                        <a:lnRef idx="2">
-                          <a:schemeClr val="accent1">
-                            <a:shade val="50000"/>
-                          </a:schemeClr>
-                        </a:lnRef>
-                        <a:fillRef idx="1">
-                          <a:schemeClr val="accent1"/>
-                        </a:fillRef>
-                        <a:effectRef idx="0">
-                          <a:schemeClr val="accent1"/>
-                        </a:effectRef>
-                        <a:fontRef idx="minor">
-                          <a:schemeClr val="lt1"/>
-                        </a:fontRef>
-                      </wps:style>
-                      <wps:bodyPr rot="0" spcFirstLastPara="0" vertOverflow="overflow" horzOverflow="overflow" vert="horz" wrap="square" lIns="91440" tIns="45720" rIns="91440" bIns="45720" numCol="1" spcCol="0" rtlCol="0" fromWordArt="0" anchor="ctr" anchorCtr="0" forceAA="0" compatLnSpc="1">
-                        <a:prstTxWarp prst="textNoShape">
-                          <a:avLst/>
-                        </a:prstTxWarp>
-                        <a:noAutofit/>
-                      </wps:bodyPr>
-                    </wps:wsp>
-                  </a:graphicData>
-                </a:graphic>
-                <wp14:sizeRelH relativeFrom="margin">
-                  <wp14:pctWidth>0</wp14:pctWidth>
-                </wp14:sizeRelH>
-                <wp14:sizeRelV relativeFrom="margin">
-                  <wp14:pctHeight>0</wp14:pctHeight>
-                </wp14:sizeRelV>
-              </wp:anchor>
-            </w:drawing>
-          </mc:Choice>
-          <mc:Fallback>
-            <w:pict>
-              <v:rect w14:anchorId="60908784" id="Rectangle 1" o:spid="_x0000_s1026" style="position:absolute;margin-left:7.3pt;margin-top:305.05pt;width:235.6pt;height:11.6pt;z-index:251719680;visibility:visible;mso-wrap-style:square;mso-width-percent:0;mso-height-percent:0;mso-wrap-distance-left:9pt;mso-wrap-distance-top:0;mso-wrap-distance-right:9pt;mso-wrap-distance-bottom:0;mso-position-horizontal:absolute;mso-position-horizontal-relative:text;mso-position-vertical:absolute;mso-position-vertical-relative:text;mso-width-percent:0;mso-height-percent:0;mso-width-relative:margin;mso-height-relative:margin;v-text-anchor:middle" o:gfxdata="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" fillcolor="white [3212]" strokecolor="black [3213]" strokeweight="1.25pt"/>
-            </w:pict>
-          </mc:Fallback>
-        </mc:AlternateContent>
-      </w:r>
-      <w:r>
-        <w:rPr>
-          <w:noProof/>
-        </w:rPr>
-        <mc:AlternateContent>
-          <mc:Choice Requires="wps">
-            <w:drawing>
-              <wp:anchor distT="0" distB="0" distL="114300" distR="114300" simplePos="0" relativeHeight="251640830" behindDoc="0" locked="0" layoutInCell="1" allowOverlap="1" wp14:anchorId="69B1CD3C" wp14:editId="4B6CA81A">
-                <wp:simplePos x="0" y="0"/>
-                <wp:positionH relativeFrom="column">
-                  <wp:posOffset>-71610</wp:posOffset>
-                </wp:positionH>
-                <wp:positionV relativeFrom="paragraph">
-                  <wp:posOffset>3068198</wp:posOffset>
-                </wp:positionV>
-                <wp:extent cx="6753225" cy="2255076"/>
-                <wp:effectExtent l="0" t="0" r="3175" b="5715"/>
-                <wp:wrapNone/>
-                <wp:docPr id="430430295" name="Rectangle 21"/>
-                <wp:cNvGraphicFramePr/>
-                <a:graphic xmlns:a="http://schemas.openxmlformats.org/drawingml/2006/main">
-                  <a:graphicData uri="http://schemas.microsoft.com/office/word/2010/wordprocessingShape">
-                    <wps:wsp>
-                      <wps:cNvSpPr/>
-                      <wps:spPr>
-                        <a:xfrm>
-                          <a:off x="0" y="0"/>
-                          <a:ext cx="6753225" cy="2255076"/>
-                        </a:xfrm>
-                        <a:prstGeom prst="rect">
-                          <a:avLst/>
-                        </a:prstGeom>
-                        <a:solidFill>
-                          <a:schemeClr val="accent6">
-                            <a:lumMod val="20000"/>
-                            <a:lumOff val="80000"/>
-                          </a:schemeClr>
-                        </a:solidFill>
-                        <a:ln>
-                          <a:noFill/>
-                        </a:ln>
-                      </wps:spPr>
-                      <wps:style>
-                        <a:lnRef idx="2">
-                          <a:schemeClr val="accent1">
-                            <a:shade val="50000"/>
-                          </a:schemeClr>
-                        </a:lnRef>
-                        <a:fillRef idx="1">
-                          <a:schemeClr val="accent1"/>
-                        </a:fillRef>
-                        <a:effectRef idx="0">
-                          <a:schemeClr val="accent1"/>
-                        </a:effectRef>
-                        <a:fontRef idx="minor">
-                          <a:schemeClr val="lt1"/>
-                        </a:fontRef>
-                      </wps:style>
-                      <wps:bodyPr rot="0" spcFirstLastPara="0" vertOverflow="overflow" horzOverflow="overflow" vert="horz" wrap="square" lIns="91440" tIns="45720" rIns="91440" bIns="45720" numCol="1" spcCol="0" rtlCol="0" fromWordArt="0" anchor="ctr" anchorCtr="0" forceAA="0" compatLnSpc="1">
-                        <a:prstTxWarp prst="textNoShape">
-                          <a:avLst/>
-                        </a:prstTxWarp>
-                        <a:noAutofit/>
-                      </wps:bodyPr>
-                    </wps:wsp>
-                  </a:graphicData>
-                </a:graphic>
-                <wp14:sizeRelV relativeFrom="margin">
-                  <wp14:pctHeight>0</wp14:pctHeight>
-                </wp14:sizeRelV>
-              </wp:anchor>
-            </w:drawing>
-          </mc:Choice>
-          <mc:Fallback>
-            <w:pict>
-              <v:rect w14:anchorId="4DB7F8AB" id="Rectangle 1" o:spid="_x0000_s1026" style="position:absolute;margin-left:-5.65pt;margin-top:241.6pt;width:531.75pt;height:177.55pt;z-index:251640830;visibility:visible;mso-wrap-style:square;mso-height-percent:0;mso-wrap-distance-left:9pt;mso-wrap-distance-top:0;mso-wrap-distance-right:9pt;mso-wrap-distance-bottom:0;mso-position-horizontal:absolute;mso-position-horizontal-relative:text;mso-position-vertical:absolute;mso-position-vertical-relative:text;mso-height-percent:0;mso-height-relative:margin;v-text-anchor:middle" o:gfxdata="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" fillcolor="#e2efd9 [665]" stroked="f" strokeweight="1pt"/>
+              <v:rect w14:anchorId="6A985029" id="Rectangle 1" o:spid="_x0000_s1026" style="position:absolute;margin-left:7.15pt;margin-top:322.5pt;width:245.85pt;height:11.55pt;z-index:251793408;visibility:visible;mso-wrap-style:square;mso-width-percent:0;mso-height-percent:0;mso-wrap-distance-left:9pt;mso-wrap-distance-top:0;mso-wrap-distance-right:9pt;mso-wrap-distance-bottom:0;mso-position-horizontal:absolute;mso-position-horizontal-relative:text;mso-position-vertical:absolute;mso-position-vertical-relative:text;mso-width-percent:0;mso-height-percent:0;mso-width-relative:margin;mso-height-relative:margin;v-text-anchor:middle" o:gfxdata="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" fillcolor="white [3212]" strokecolor="black [3213]" strokeweight="1.25pt"/>
             </w:pict>
           </mc:Fallback>
         </mc:AlternateContent>
@@ -3968,7 +4813,7 @@
         <mc:AlternateContent>
           <mc:Choice Requires="wpg">
             <w:drawing>
-              <wp:anchor distT="0" distB="0" distL="114300" distR="114300" simplePos="0" relativeHeight="251704320" behindDoc="1" locked="0" layoutInCell="1" allowOverlap="1" wp14:anchorId="274D3F91" wp14:editId="6278F6C5">
+              <wp:anchor distT="0" distB="0" distL="114300" distR="114300" simplePos="0" relativeHeight="251704320" behindDoc="1" locked="0" layoutInCell="1" allowOverlap="1" wp14:anchorId="274D3F91" wp14:editId="21E8AF71">
                 <wp:simplePos x="0" y="0"/>
                 <wp:positionH relativeFrom="column">
                   <wp:posOffset>-71755</wp:posOffset>
@@ -4741,35 +5586,39 @@
           </mc:Choice>
           <mc:Fallback>
             <w:pict>
-              <v:group w14:anchorId="274D3F91" id="Group 23" o:spid="_x0000_s1067" style="position:absolute;margin-left:-5.65pt;margin-top:-17.8pt;width:771.7pt;height:193.7pt;z-index:-251612160;mso-width-relative:margin;mso-height-relative:margin" coordorigin="-69321,-4115" coordsize="98046,25890" o:gfxdata="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">
-                <v:rect id="Rectangle 48" o:spid="_x0000_s1068" style="position:absolute;left:-69321;top:-4115;width:98046;height:25890;visibility:visible;mso-wrap-style:square;v-text-anchor:middle" o:gfxdata="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" fillcolor="#d9e2f3 [660]" stroked="f" strokeweight="3pt">
+              <v:group w14:anchorId="274D3F91" id="Group 23" o:spid="_x0000_s1069" style="position:absolute;margin-left:-5.65pt;margin-top:-17.8pt;width:771.7pt;height:193.7pt;z-index:-251612160;mso-width-relative:margin;mso-height-relative:margin" coordorigin="-69321,-4115" coordsize="98046,25890" o:gfxdata="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">
+                <v:rect id="Rectangle 48" o:spid="_x0000_s1070" style="position:absolute;left:-69321;top:-4115;width:98046;height:25890;visibility:visible;mso-wrap-style:square;v-text-anchor:middle" o:gfxdata="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" fillcolor="#d9e2f3 [660]" stroked="f" strokeweight="3pt">
                   <v:stroke dashstyle="dash"/>
                 </v:rect>
-                <v:line id="Straight Connector 33" o:spid="_x0000_s1069" style="position:absolute;visibility:visible;mso-wrap-style:square" from="4009,19485" to="11439,19485" o:connectortype="straight" o:gfxdata="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" strokecolor="black [3213]" strokeweight="2pt">
+                <v:line id="Straight Connector 33" o:spid="_x0000_s1071" style="position:absolute;visibility:visible;mso-wrap-style:square" from="4009,19485" to="11439,19485" o:connectortype="straight" o:gfxdata="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" strokecolor="black [3213]" strokeweight="2pt">
                   <v:stroke joinstyle="miter"/>
                 </v:line>
-                <v:shape id="Straight Arrow Connector 34" o:spid="_x0000_s1070" type="#_x0000_t32" style="position:absolute;left:4064;top:17326;width:0;height:2248;flip:y;visibility:visible;mso-wrap-style:square" o:connectortype="straight" o:gfxdata="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" strokecolor="black [3213]" strokeweight="2pt">
+                <v:shapetype id="_x0000_t32" coordsize="21600,21600" o:spt="32" o:oned="t" path="m,l21600,21600e" filled="f">
+                  <v:path arrowok="t" fillok="f" o:connecttype="none"/>
+                  <o:lock v:ext="edit" shapetype="t"/>
+                </v:shapetype>
+                <v:shape id="Straight Arrow Connector 34" o:spid="_x0000_s1072" type="#_x0000_t32" style="position:absolute;left:4064;top:17326;width:0;height:2248;flip:y;visibility:visible;mso-wrap-style:square" o:connectortype="straight" o:gfxdata="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" strokecolor="black [3213]" strokeweight="2pt">
                   <v:stroke endarrow="block" joinstyle="miter"/>
                 </v:shape>
-                <v:shape id="Straight Arrow Connector 35" o:spid="_x0000_s1071" type="#_x0000_t32" style="position:absolute;left:6023;top:17326;width:0;height:2248;flip:y;visibility:visible;mso-wrap-style:square" o:connectortype="straight" o:gfxdata="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" strokecolor="black [3213]" strokeweight="2pt">
+                <v:shape id="Straight Arrow Connector 35" o:spid="_x0000_s1073" type="#_x0000_t32" style="position:absolute;left:6023;top:17326;width:0;height:2248;flip:y;visibility:visible;mso-wrap-style:square" o:connectortype="straight" o:gfxdata="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" strokecolor="black [3213]" strokeweight="2pt">
                   <v:stroke endarrow="block" joinstyle="miter"/>
                 </v:shape>
-                <v:shape id="Straight Arrow Connector 36" o:spid="_x0000_s1072" type="#_x0000_t32" style="position:absolute;left:11466;top:17435;width:0;height:2248;flip:y;visibility:visible;mso-wrap-style:square" o:connectortype="straight" o:gfxdata="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" strokecolor="black [3213]" strokeweight="2pt">
+                <v:shape id="Straight Arrow Connector 36" o:spid="_x0000_s1074" type="#_x0000_t32" style="position:absolute;left:11466;top:17435;width:0;height:2248;flip:y;visibility:visible;mso-wrap-style:square" o:connectortype="straight" o:gfxdata="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" strokecolor="black [3213]" strokeweight="2pt">
                   <v:stroke endarrow="block" joinstyle="miter"/>
                 </v:shape>
-                <v:line id="Straight Connector 38" o:spid="_x0000_s1073" style="position:absolute;visibility:visible;mso-wrap-style:square" from="7057,18179" to="10194,18179" o:connectortype="straight" o:gfxdata="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" strokecolor="black [3213]" strokeweight="1.5pt">
+                <v:line id="Straight Connector 38" o:spid="_x0000_s1075" style="position:absolute;visibility:visible;mso-wrap-style:square" from="7057,18179" to="10194,18179" o:connectortype="straight" o:gfxdata="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" strokecolor="black [3213]" strokeweight="1.5pt">
                   <v:stroke dashstyle="1 1" joinstyle="miter"/>
                 </v:line>
-                <v:rect id="Rectangle 39" o:spid="_x0000_s1074" style="position:absolute;left:3356;top:3574;width:1232;height:13208;visibility:visible;mso-wrap-style:square;v-text-anchor:middle" o:gfxdata="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" fillcolor="black [3213]" strokecolor="black [3213]" strokeweight="1.25pt">
-                  <v:fill r:id="rId9" o:title="" color2="white [3212]" type="pattern"/>
+                <v:rect id="Rectangle 39" o:spid="_x0000_s1076" style="position:absolute;left:3356;top:3574;width:1232;height:13208;visibility:visible;mso-wrap-style:square;v-text-anchor:middle" o:gfxdata="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" fillcolor="black [3213]" strokecolor="black [3213]" strokeweight="1.25pt">
+                  <v:fill r:id="rId11" o:title="" color2="white [3212]" type="pattern"/>
                 </v:rect>
-                <v:rect id="Rectangle 40" o:spid="_x0000_s1075" style="position:absolute;left:5424;top:3574;width:1232;height:13208;visibility:visible;mso-wrap-style:square;v-text-anchor:middle" o:gfxdata="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" fillcolor="black [3213]" strokecolor="black [3213]" strokeweight="1.25pt">
-                  <v:fill r:id="rId9" o:title="" color2="white [3212]" type="pattern"/>
+                <v:rect id="Rectangle 40" o:spid="_x0000_s1077" style="position:absolute;left:5424;top:3574;width:1232;height:13208;visibility:visible;mso-wrap-style:square;v-text-anchor:middle" o:gfxdata="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" fillcolor="black [3213]" strokecolor="black [3213]" strokeweight="1.25pt">
+                  <v:fill r:id="rId11" o:title="" color2="white [3212]" type="pattern"/>
                 </v:rect>
-                <v:rect id="Rectangle 41" o:spid="_x0000_s1076" style="position:absolute;left:10758;top:3574;width:1232;height:13208;visibility:visible;mso-wrap-style:square;v-text-anchor:middle" o:gfxdata="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" fillcolor="black [3213]" strokecolor="black [3213]" strokeweight="1.25pt">
-                  <v:fill r:id="rId9" o:title="" color2="white [3212]" type="pattern"/>
+                <v:rect id="Rectangle 41" o:spid="_x0000_s1078" style="position:absolute;left:10758;top:3574;width:1232;height:13208;visibility:visible;mso-wrap-style:square;v-text-anchor:middle" o:gfxdata="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" fillcolor="black [3213]" strokecolor="black [3213]" strokeweight="1.25pt">
+                  <v:fill r:id="rId11" o:title="" color2="white [3212]" type="pattern"/>
                 </v:rect>
-                <v:shape id="Text Box 42" o:spid="_x0000_s1077" type="#_x0000_t202" style="position:absolute;left:526;top:90;width:4889;height:2953;visibility:visible;mso-wrap-style:square;v-text-anchor:top" o:gfxdata="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" filled="f" stroked="f" strokeweight=".5pt">
+                <v:shape id="Text Box 42" o:spid="_x0000_s1079" type="#_x0000_t202" style="position:absolute;left:526;top:90;width:4889;height:2953;visibility:visible;mso-wrap-style:square;v-text-anchor:top" o:gfxdata="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" filled="f" stroked="f" strokeweight=".5pt">
                   <v:textbox>
                     <w:txbxContent>
                       <w:p>
@@ -4800,7 +5649,7 @@
                     </w:txbxContent>
                   </v:textbox>
                 </v:shape>
-                <v:shape id="_x0000_s1078" type="#_x0000_t202" style="position:absolute;left:9887;top:90;width:2718;height:2953;visibility:visible;mso-wrap-style:square;v-text-anchor:top" o:gfxdata="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" filled="f" stroked="f" strokeweight=".5pt">
+                <v:shape id="_x0000_s1080" type="#_x0000_t202" style="position:absolute;left:9887;top:90;width:2718;height:2953;visibility:visible;mso-wrap-style:square;v-text-anchor:top" o:gfxdata="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" filled="f" stroked="f" strokeweight=".5pt">
                   <v:textbox>
                     <w:txbxContent>
                       <w:p>
@@ -4831,10 +5680,31 @@
                     </w:txbxContent>
                   </v:textbox>
                 </v:shape>
-                <v:shape id="Right Brace 44" o:spid="_x0000_s1079" type="#_x0000_t88" style="position:absolute;left:12935;top:3574;width:1397;height:13208;visibility:visible;mso-wrap-style:square;v-text-anchor:middle" o:gfxdata="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" adj="190" strokecolor="black [3213]" strokeweight="1.25pt">
+                <v:shapetype id="_x0000_t88" coordsize="21600,21600" o:spt="88" adj="1800,10800" path="m,qx10800@0l10800@2qy21600@11,10800@3l10800@1qy,21600e" filled="f">
+                  <v:formulas>
+                    <v:f eqn="val #0"/>
+                    <v:f eqn="sum 21600 0 #0"/>
+                    <v:f eqn="sum #1 0 #0"/>
+                    <v:f eqn="sum #1 #0 0"/>
+                    <v:f eqn="prod #0 9598 32768"/>
+                    <v:f eqn="sum 21600 0 @4"/>
+                    <v:f eqn="sum 21600 0 #1"/>
+                    <v:f eqn="min #1 @6"/>
+                    <v:f eqn="prod @7 1 2"/>
+                    <v:f eqn="prod #0 2 1"/>
+                    <v:f eqn="sum 21600 0 @9"/>
+                    <v:f eqn="val #1"/>
+                  </v:formulas>
+                  <v:path arrowok="t" o:connecttype="custom" o:connectlocs="0,0;21600,@11;0,21600" textboxrect="0,@4,7637,@5"/>
+                  <v:handles>
+                    <v:h position="center,#0" yrange="0,@8"/>
+                    <v:h position="bottomRight,#1" yrange="@9,@10"/>
+                  </v:handles>
+                </v:shapetype>
+                <v:shape id="Right Brace 44" o:spid="_x0000_s1081" type="#_x0000_t88" style="position:absolute;left:12935;top:3574;width:1397;height:13208;visibility:visible;mso-wrap-style:square;v-text-anchor:middle" o:gfxdata="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" adj="190" strokecolor="black [3213]" strokeweight="1.25pt">
                   <v:stroke dashstyle="1 1" joinstyle="miter"/>
                 </v:shape>
-                <v:shape id="Text Box 45" o:spid="_x0000_s1080" type="#_x0000_t202" style="position:absolute;left:15304;top:9110;width:12048;height:2663;visibility:visible;mso-wrap-style:none;v-text-anchor:top" o:gfxdata="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" filled="f" stroked="f" strokeweight=".5pt">
+                <v:shape id="Text Box 45" o:spid="_x0000_s1082" type="#_x0000_t202" style="position:absolute;left:15304;top:9110;width:12048;height:2663;visibility:visible;mso-wrap-style:none;v-text-anchor:top" o:gfxdata="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" filled="f" stroked="f" strokeweight=".5pt">
                   <v:textbox inset="0,0,0,0">
                     <w:txbxContent>
                       <w:p>
@@ -4994,7 +5864,7 @@
                     </w:txbxContent>
                   </v:textbox>
                 </v:shape>
-                <v:shape id="Text Box 46" o:spid="_x0000_s1081" type="#_x0000_t202" style="position:absolute;left:4662;top:90;width:2718;height:2953;visibility:visible;mso-wrap-style:square;v-text-anchor:top" o:gfxdata="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" filled="f" stroked="f" strokeweight=".5pt">
+                <v:shape id="Text Box 46" o:spid="_x0000_s1083" type="#_x0000_t202" style="position:absolute;left:4662;top:90;width:2718;height:2953;visibility:visible;mso-wrap-style:square;v-text-anchor:top" o:gfxdata="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" filled="f" stroked="f" strokeweight=".5pt">
                   <v:textbox>
                     <w:txbxContent>
                       <w:p>
@@ -5026,91 +5896,6 @@
                   </v:textbox>
                 </v:shape>
               </v:group>
-            </w:pict>
-          </mc:Fallback>
-        </mc:AlternateContent>
-      </w:r>
-      <w:r>
-        <w:rPr>
-          <w:noProof/>
-        </w:rPr>
-        <mc:AlternateContent>
-          <mc:Choice Requires="wps">
-            <w:drawing>
-              <wp:anchor distT="0" distB="0" distL="114300" distR="114300" simplePos="0" relativeHeight="251641855" behindDoc="0" locked="0" layoutInCell="1" allowOverlap="1" wp14:anchorId="340E87A2" wp14:editId="065CFAC9">
-                <wp:simplePos x="0" y="0"/>
-                <wp:positionH relativeFrom="column">
-                  <wp:posOffset>1902093</wp:posOffset>
-                </wp:positionH>
-                <wp:positionV relativeFrom="paragraph">
-                  <wp:posOffset>7192</wp:posOffset>
-                </wp:positionV>
-                <wp:extent cx="2975388" cy="2087245"/>
-                <wp:effectExtent l="12700" t="12700" r="22225" b="20955"/>
-                <wp:wrapNone/>
-                <wp:docPr id="124737766" name="Rectangle 24"/>
-                <wp:cNvGraphicFramePr/>
-                <a:graphic xmlns:a="http://schemas.openxmlformats.org/drawingml/2006/main">
-                  <a:graphicData uri="http://schemas.microsoft.com/office/word/2010/wordprocessingShape">
-                    <wps:wsp>
-                      <wps:cNvSpPr/>
-                      <wps:spPr>
-                        <a:xfrm>
-                          <a:off x="0" y="0"/>
-                          <a:ext cx="2975388" cy="2087245"/>
-                        </a:xfrm>
-                        <a:prstGeom prst="rect">
-                          <a:avLst/>
-                        </a:prstGeom>
-                        <a:noFill/>
-                        <a:ln w="38100">
-                          <a:solidFill>
-                            <a:schemeClr val="accent1">
-                              <a:lumMod val="75000"/>
-                            </a:schemeClr>
-                          </a:solidFill>
-                          <a:prstDash val="dash"/>
-                        </a:ln>
-                      </wps:spPr>
-                      <wps:style>
-                        <a:lnRef idx="2">
-                          <a:schemeClr val="accent1">
-                            <a:shade val="50000"/>
-                          </a:schemeClr>
-                        </a:lnRef>
-                        <a:fillRef idx="1">
-                          <a:schemeClr val="accent1"/>
-                        </a:fillRef>
-                        <a:effectRef idx="0">
-                          <a:schemeClr val="accent1"/>
-                        </a:effectRef>
-                        <a:fontRef idx="minor">
-                          <a:schemeClr val="lt1"/>
-                        </a:fontRef>
-                      </wps:style>
-                      <wps:bodyPr rot="0" spcFirstLastPara="0" vertOverflow="overflow" horzOverflow="overflow" vert="horz" wrap="square" lIns="91440" tIns="45720" rIns="91440" bIns="45720" numCol="1" spcCol="0" rtlCol="0" fromWordArt="0" anchor="ctr" anchorCtr="0" forceAA="0" compatLnSpc="1">
-                        <a:prstTxWarp prst="textNoShape">
-                          <a:avLst/>
-                        </a:prstTxWarp>
-                        <a:noAutofit/>
-                      </wps:bodyPr>
-                    </wps:wsp>
-                  </a:graphicData>
-                </a:graphic>
-                <wp14:sizeRelH relativeFrom="margin">
-                  <wp14:pctWidth>0</wp14:pctWidth>
-                </wp14:sizeRelH>
-                <wp14:sizeRelV relativeFrom="margin">
-                  <wp14:pctHeight>0</wp14:pctHeight>
-                </wp14:sizeRelV>
-              </wp:anchor>
-            </w:drawing>
-          </mc:Choice>
-          <mc:Fallback>
-            <w:pict>
-              <v:rect w14:anchorId="4329330C" id="Rectangle 1" o:spid="_x0000_s1026" style="position:absolute;margin-left:149.75pt;margin-top:.55pt;width:234.3pt;height:164.35pt;z-index:251641855;visibility:visible;mso-wrap-style:square;mso-width-percent:0;mso-height-percent:0;mso-wrap-distance-left:9pt;mso-wrap-distance-top:0;mso-wrap-distance-right:9pt;mso-wrap-distance-bottom:0;mso-position-horizontal:absolute;mso-position-horizontal-relative:text;mso-position-vertical:absolute;mso-position-vertical-relative:text;mso-width-percent:0;mso-height-percent:0;mso-width-relative:margin;mso-height-relative:margin;v-text-anchor:middle" o:gfxdata="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" filled="f" strokecolor="#2f5496 [2404]" strokeweight="3pt">
-                <v:stroke dashstyle="dash"/>
-              </v:rect>
             </w:pict>
           </mc:Fallback>
         </mc:AlternateContent>
@@ -5286,6 +6071,7 @@
                               <w:rPr>
                                 <w:b/>
                                 <w:bCs/>
+                                <w:color w:val="1F3864" w:themeColor="accent1" w:themeShade="80"/>
                                 <w:sz w:val="28"/>
                                 <w:szCs w:val="28"/>
                               </w:rPr>
@@ -5294,6 +6080,7 @@
                               <w:rPr>
                                 <w:b/>
                                 <w:bCs/>
+                                <w:color w:val="1F3864" w:themeColor="accent1" w:themeShade="80"/>
                                 <w:sz w:val="28"/>
                                 <w:szCs w:val="28"/>
                               </w:rPr>
@@ -5322,7 +6109,7 @@
           </mc:Choice>
           <mc:Fallback>
             <w:pict>
-              <v:shape w14:anchorId="518DF348" id="Text Box 26" o:spid="_x0000_s1083" type="#_x0000_t202" style="position:absolute;margin-left:213.3pt;margin-top:1.45pt;width:141.85pt;height:28.45pt;z-index:251785216;visibility:visible;mso-wrap-style:square;mso-width-percent:0;mso-height-percent:0;mso-wrap-distance-left:9pt;mso-wrap-distance-top:0;mso-wrap-distance-right:9pt;mso-wrap-distance-bottom:0;mso-position-horizontal:absolute;mso-position-horizontal-relative:text;mso-position-vertical:absolute;mso-position-vertical-relative:text;mso-width-percent:0;mso-height-percent:0;mso-width-relative:margin;mso-height-relative:margin;v-text-anchor:top" o:gfxdata="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" filled="f" stroked="f" strokeweight=".5pt">
+              <v:shape w14:anchorId="518DF348" id="Text Box 26" o:spid="_x0000_s1085" type="#_x0000_t202" style="position:absolute;margin-left:213.3pt;margin-top:1.45pt;width:141.85pt;height:28.45pt;z-index:251785216;visibility:visible;mso-wrap-style:square;mso-width-percent:0;mso-height-percent:0;mso-wrap-distance-left:9pt;mso-wrap-distance-top:0;mso-wrap-distance-right:9pt;mso-wrap-distance-bottom:0;mso-position-horizontal:absolute;mso-position-horizontal-relative:text;mso-position-vertical:absolute;mso-position-vertical-relative:text;mso-width-percent:0;mso-height-percent:0;mso-width-relative:margin;mso-height-relative:margin;v-text-anchor:top" o:gfxdata="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" filled="f" stroked="f" strokeweight=".5pt">
                 <v:textbox>
                   <w:txbxContent>
                     <w:p>
@@ -5330,6 +6117,7 @@
                         <w:rPr>
                           <w:b/>
                           <w:bCs/>
+                          <w:color w:val="1F3864" w:themeColor="accent1" w:themeShade="80"/>
                           <w:sz w:val="28"/>
                           <w:szCs w:val="28"/>
                         </w:rPr>
@@ -5338,6 +6126,7 @@
                         <w:rPr>
                           <w:b/>
                           <w:bCs/>
+                          <w:color w:val="1F3864" w:themeColor="accent1" w:themeShade="80"/>
                           <w:sz w:val="28"/>
                           <w:szCs w:val="28"/>
                         </w:rPr>
@@ -5864,7 +6653,7 @@
         <mc:AlternateContent>
           <mc:Choice Requires="wps">
             <w:drawing>
-              <wp:anchor distT="0" distB="0" distL="114300" distR="114300" simplePos="0" relativeHeight="251681792" behindDoc="0" locked="0" layoutInCell="1" allowOverlap="1" wp14:anchorId="08973977" wp14:editId="7D23580E">
+              <wp:anchor distT="0" distB="0" distL="114300" distR="114300" simplePos="0" relativeHeight="251681792" behindDoc="0" locked="0" layoutInCell="1" allowOverlap="1" wp14:anchorId="08973977" wp14:editId="3F8BBCFB">
                 <wp:simplePos x="0" y="0"/>
                 <wp:positionH relativeFrom="column">
                   <wp:posOffset>5586095</wp:posOffset>
@@ -5918,201 +6707,9 @@
           </mc:Choice>
           <mc:Fallback>
             <w:pict>
-              <v:line w14:anchorId="4D131C77" id="Straight Connector 1" o:spid="_x0000_s1026" style="position:absolute;z-index:251681792;visibility:visible;mso-wrap-style:square;mso-wrap-distance-left:9pt;mso-wrap-distance-top:0;mso-wrap-distance-right:9pt;mso-wrap-distance-bottom:0;mso-position-horizontal:absolute;mso-position-horizontal-relative:text;mso-position-vertical:absolute;mso-position-vertical-relative:text" from="439.85pt,201.55pt" to="439.85pt,213.15pt" o:gfxdata="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" strokecolor="black [3213]" strokeweight="1.5pt">
+              <v:line w14:anchorId="7BA9E901" id="Straight Connector 1" o:spid="_x0000_s1026" style="position:absolute;z-index:251681792;visibility:visible;mso-wrap-style:square;mso-wrap-distance-left:9pt;mso-wrap-distance-top:0;mso-wrap-distance-right:9pt;mso-wrap-distance-bottom:0;mso-position-horizontal:absolute;mso-position-horizontal-relative:text;mso-position-vertical:absolute;mso-position-vertical-relative:text" from="439.85pt,201.55pt" to="439.85pt,213.15pt" o:gfxdata="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" strokecolor="black [3213]" strokeweight="1.5pt">
                 <v:stroke joinstyle="miter"/>
               </v:line>
-            </w:pict>
-          </mc:Fallback>
-        </mc:AlternateContent>
-      </w:r>
-      <w:r>
-        <w:rPr>
-          <w:noProof/>
-        </w:rPr>
-        <mc:AlternateContent>
-          <mc:Choice Requires="wps">
-            <w:drawing>
-              <wp:anchor distT="0" distB="0" distL="114300" distR="114300" simplePos="0" relativeHeight="251806720" behindDoc="0" locked="0" layoutInCell="1" allowOverlap="1" wp14:anchorId="41DAFAF1" wp14:editId="4FF60932">
-                <wp:simplePos x="0" y="0"/>
-                <wp:positionH relativeFrom="column">
-                  <wp:posOffset>82627</wp:posOffset>
-                </wp:positionH>
-                <wp:positionV relativeFrom="paragraph">
-                  <wp:posOffset>2635333</wp:posOffset>
-                </wp:positionV>
-                <wp:extent cx="5876818" cy="0"/>
-                <wp:effectExtent l="0" t="12700" r="29210" b="25400"/>
-                <wp:wrapNone/>
-                <wp:docPr id="1375321714" name="Straight Connector 35"/>
-                <wp:cNvGraphicFramePr/>
-                <a:graphic xmlns:a="http://schemas.openxmlformats.org/drawingml/2006/main">
-                  <a:graphicData uri="http://schemas.microsoft.com/office/word/2010/wordprocessingShape">
-                    <wps:wsp>
-                      <wps:cNvCnPr/>
-                      <wps:spPr>
-                        <a:xfrm flipV="1">
-                          <a:off x="0" y="0"/>
-                          <a:ext cx="5876818" cy="0"/>
-                        </a:xfrm>
-                        <a:prstGeom prst="line">
-                          <a:avLst/>
-                        </a:prstGeom>
-                        <a:ln w="41275">
-                          <a:solidFill>
-                            <a:schemeClr val="tx1"/>
-                          </a:solidFill>
-                        </a:ln>
-                      </wps:spPr>
-                      <wps:style>
-                        <a:lnRef idx="1">
-                          <a:schemeClr val="accent1"/>
-                        </a:lnRef>
-                        <a:fillRef idx="0">
-                          <a:schemeClr val="accent1"/>
-                        </a:fillRef>
-                        <a:effectRef idx="0">
-                          <a:schemeClr val="accent1"/>
-                        </a:effectRef>
-                        <a:fontRef idx="minor">
-                          <a:schemeClr val="tx1"/>
-                        </a:fontRef>
-                      </wps:style>
-                      <wps:bodyPr/>
-                    </wps:wsp>
-                  </a:graphicData>
-                </a:graphic>
-                <wp14:sizeRelV relativeFrom="margin">
-                  <wp14:pctHeight>0</wp14:pctHeight>
-                </wp14:sizeRelV>
-              </wp:anchor>
-            </w:drawing>
-          </mc:Choice>
-          <mc:Fallback>
-            <w:pict>
-              <v:line w14:anchorId="06DB08C2" id="Straight Connector 1" o:spid="_x0000_s1026" style="position:absolute;flip:y;z-index:251806720;visibility:visible;mso-wrap-style:square;mso-height-percent:0;mso-wrap-distance-left:9pt;mso-wrap-distance-top:0;mso-wrap-distance-right:9pt;mso-wrap-distance-bottom:0;mso-position-horizontal:absolute;mso-position-horizontal-relative:text;mso-position-vertical:absolute;mso-position-vertical-relative:text;mso-height-percent:0;mso-height-relative:margin" from="6.5pt,207.5pt" to="469.25pt,207.5pt" o:gfxdata="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" strokecolor="black [3213]" strokeweight="3.25pt">
-                <v:stroke joinstyle="miter"/>
-              </v:line>
-            </w:pict>
-          </mc:Fallback>
-        </mc:AlternateContent>
-      </w:r>
-      <w:r>
-        <w:rPr>
-          <w:noProof/>
-        </w:rPr>
-        <mc:AlternateContent>
-          <mc:Choice Requires="wps">
-            <w:drawing>
-              <wp:anchor distT="0" distB="0" distL="114300" distR="114300" simplePos="0" relativeHeight="251673600" behindDoc="0" locked="0" layoutInCell="1" allowOverlap="1" wp14:anchorId="17C27B00" wp14:editId="2CCBA399">
-                <wp:simplePos x="0" y="0"/>
-                <wp:positionH relativeFrom="column">
-                  <wp:posOffset>-73660</wp:posOffset>
-                </wp:positionH>
-                <wp:positionV relativeFrom="paragraph">
-                  <wp:posOffset>2600846</wp:posOffset>
-                </wp:positionV>
-                <wp:extent cx="332105" cy="341630"/>
-                <wp:effectExtent l="0" t="0" r="0" b="0"/>
-                <wp:wrapNone/>
-                <wp:docPr id="1210716594" name="Text Box 36"/>
-                <wp:cNvGraphicFramePr/>
-                <a:graphic xmlns:a="http://schemas.openxmlformats.org/drawingml/2006/main">
-                  <a:graphicData uri="http://schemas.microsoft.com/office/word/2010/wordprocessingShape">
-                    <wps:wsp>
-                      <wps:cNvSpPr txBox="1"/>
-                      <wps:spPr>
-                        <a:xfrm>
-                          <a:off x="0" y="0"/>
-                          <a:ext cx="332105" cy="341630"/>
-                        </a:xfrm>
-                        <a:prstGeom prst="rect">
-                          <a:avLst/>
-                        </a:prstGeom>
-                        <a:noFill/>
-                        <a:ln w="6350">
-                          <a:noFill/>
-                        </a:ln>
-                      </wps:spPr>
-                      <wps:txbx>
-                        <w:txbxContent>
-                          <w:p>
-                            <w:pPr>
-                              <w:rPr>
-                                <w:sz w:val="32"/>
-                                <w:szCs w:val="32"/>
-                                <w14:textOutline w14:w="9525" w14:cap="rnd" w14:cmpd="sng" w14:algn="ctr">
-                                  <w14:noFill/>
-                                  <w14:prstDash w14:val="solid"/>
-                                  <w14:bevel/>
-                                </w14:textOutline>
-                              </w:rPr>
-                            </w:pPr>
-                            <w:r>
-                              <w:rPr>
-                                <w:sz w:val="32"/>
-                                <w:szCs w:val="32"/>
-                                <w14:textOutline w14:w="9525" w14:cap="rnd" w14:cmpd="sng" w14:algn="ctr">
-                                  <w14:noFill/>
-                                  <w14:prstDash w14:val="solid"/>
-                                  <w14:bevel/>
-                                </w14:textOutline>
-                              </w:rPr>
-                              <w:t>1</w:t>
-                            </w:r>
-                          </w:p>
-                        </w:txbxContent>
-                      </wps:txbx>
-                      <wps:bodyPr rot="0" spcFirstLastPara="0" vertOverflow="overflow" horzOverflow="overflow" vert="horz" wrap="square" lIns="91440" tIns="45720" rIns="91440" bIns="45720" numCol="1" spcCol="0" rtlCol="0" fromWordArt="0" anchor="t" anchorCtr="0" forceAA="0" compatLnSpc="1">
-                        <a:prstTxWarp prst="textNoShape">
-                          <a:avLst/>
-                        </a:prstTxWarp>
-                        <a:noAutofit/>
-                      </wps:bodyPr>
-                    </wps:wsp>
-                  </a:graphicData>
-                </a:graphic>
-                <wp14:sizeRelH relativeFrom="margin">
-                  <wp14:pctWidth>0</wp14:pctWidth>
-                </wp14:sizeRelH>
-                <wp14:sizeRelV relativeFrom="margin">
-                  <wp14:pctHeight>0</wp14:pctHeight>
-                </wp14:sizeRelV>
-              </wp:anchor>
-            </w:drawing>
-          </mc:Choice>
-          <mc:Fallback>
-            <w:pict>
-              <v:shape w14:anchorId="17C27B00" id="Text Box 36" o:spid="_x0000_s1084" type="#_x0000_t202" style="position:absolute;margin-left:-5.8pt;margin-top:204.8pt;width:26.15pt;height:26.9pt;z-index:251673600;visibility:visible;mso-wrap-style:square;mso-width-percent:0;mso-height-percent:0;mso-wrap-distance-left:9pt;mso-wrap-distance-top:0;mso-wrap-distance-right:9pt;mso-wrap-distance-bottom:0;mso-position-horizontal:absolute;mso-position-horizontal-relative:text;mso-position-vertical:absolute;mso-position-vertical-relative:text;mso-width-percent:0;mso-height-percent:0;mso-width-relative:margin;mso-height-relative:margin;v-text-anchor:top" o:gfxdata="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" filled="f" stroked="f" strokeweight=".5pt">
-                <v:textbox>
-                  <w:txbxContent>
-                    <w:p>
-                      <w:pPr>
-                        <w:rPr>
-                          <w:sz w:val="32"/>
-                          <w:szCs w:val="32"/>
-                          <w14:textOutline w14:w="9525" w14:cap="rnd" w14:cmpd="sng" w14:algn="ctr">
-                            <w14:noFill/>
-                            <w14:prstDash w14:val="solid"/>
-                            <w14:bevel/>
-                          </w14:textOutline>
-                        </w:rPr>
-                      </w:pPr>
-                      <w:r>
-                        <w:rPr>
-                          <w:sz w:val="32"/>
-                          <w:szCs w:val="32"/>
-                          <w14:textOutline w14:w="9525" w14:cap="rnd" w14:cmpd="sng" w14:algn="ctr">
-                            <w14:noFill/>
-                            <w14:prstDash w14:val="solid"/>
-                            <w14:bevel/>
-                          </w14:textOutline>
-                        </w:rPr>
-                        <w:t>1</w:t>
-                      </w:r>
-                    </w:p>
-                  </w:txbxContent>
-                </v:textbox>
-              </v:shape>
             </w:pict>
           </mc:Fallback>
         </mc:AlternateContent>
@@ -6484,7 +7081,7 @@
         <mc:AlternateContent>
           <mc:Choice Requires="wps">
             <w:drawing>
-              <wp:anchor distT="0" distB="0" distL="114300" distR="114300" simplePos="0" relativeHeight="251713536" behindDoc="0" locked="0" layoutInCell="1" allowOverlap="1" wp14:anchorId="1ED07936" wp14:editId="5EDEA676">
+              <wp:anchor distT="0" distB="0" distL="114300" distR="114300" simplePos="0" relativeHeight="251713536" behindDoc="0" locked="0" layoutInCell="1" allowOverlap="1" wp14:anchorId="1ED07936" wp14:editId="73A75DEA">
                 <wp:simplePos x="0" y="0"/>
                 <wp:positionH relativeFrom="column">
                   <wp:posOffset>5281295</wp:posOffset>
@@ -6619,7 +7216,7 @@
           </mc:Choice>
           <mc:Fallback>
             <w:pict>
-              <v:shape w14:anchorId="1ED07936" id="Text Box 39" o:spid="_x0000_s1087" type="#_x0000_t202" style="position:absolute;margin-left:415.85pt;margin-top:204.55pt;width:65.45pt;height:26.9pt;z-index:251713536;visibility:visible;mso-wrap-style:square;mso-width-percent:0;mso-height-percent:0;mso-wrap-distance-left:9pt;mso-wrap-distance-top:0;mso-wrap-distance-right:9pt;mso-wrap-distance-bottom:0;mso-position-horizontal:absolute;mso-position-horizontal-relative:text;mso-position-vertical:absolute;mso-position-vertical-relative:text;mso-width-percent:0;mso-height-percent:0;mso-width-relative:margin;mso-height-relative:margin;v-text-anchor:top" o:gfxdata="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" filled="f" stroked="f" strokeweight=".5pt">
+              <v:shape w14:anchorId="1ED07936" id="Text Box 39" o:spid="_x0000_s1088" type="#_x0000_t202" style="position:absolute;margin-left:415.85pt;margin-top:204.55pt;width:65.45pt;height:26.9pt;z-index:251713536;visibility:visible;mso-wrap-style:square;mso-width-percent:0;mso-height-percent:0;mso-wrap-distance-left:9pt;mso-wrap-distance-top:0;mso-wrap-distance-right:9pt;mso-wrap-distance-bottom:0;mso-position-horizontal:absolute;mso-position-horizontal-relative:text;mso-position-vertical:absolute;mso-position-vertical-relative:text;mso-width-percent:0;mso-height-percent:0;mso-width-relative:margin;mso-height-relative:margin;v-text-anchor:top" o:gfxdata="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" filled="f" stroked="f" strokeweight=".5pt">
                 <v:textbox>
                   <w:txbxContent>
                     <w:p>
@@ -6717,88 +7314,6 @@
         <mc:AlternateContent>
           <mc:Choice Requires="wps">
             <w:drawing>
-              <wp:anchor distT="0" distB="0" distL="114300" distR="114300" simplePos="0" relativeHeight="251651072" behindDoc="0" locked="0" layoutInCell="1" allowOverlap="1" wp14:anchorId="5C4E52D7" wp14:editId="1EA4EBFD">
-                <wp:simplePos x="0" y="0"/>
-                <wp:positionH relativeFrom="column">
-                  <wp:posOffset>92075</wp:posOffset>
-                </wp:positionH>
-                <wp:positionV relativeFrom="paragraph">
-                  <wp:posOffset>794385</wp:posOffset>
-                </wp:positionV>
-                <wp:extent cx="165735" cy="147320"/>
-                <wp:effectExtent l="0" t="0" r="12065" b="17780"/>
-                <wp:wrapNone/>
-                <wp:docPr id="1841481069" name="Rectangle 40"/>
-                <wp:cNvGraphicFramePr/>
-                <a:graphic xmlns:a="http://schemas.openxmlformats.org/drawingml/2006/main">
-                  <a:graphicData uri="http://schemas.microsoft.com/office/word/2010/wordprocessingShape">
-                    <wps:wsp>
-                      <wps:cNvSpPr/>
-                      <wps:spPr>
-                        <a:xfrm>
-                          <a:off x="0" y="0"/>
-                          <a:ext cx="165735" cy="147320"/>
-                        </a:xfrm>
-                        <a:prstGeom prst="rect">
-                          <a:avLst/>
-                        </a:prstGeom>
-                        <a:solidFill>
-                          <a:schemeClr val="bg1"/>
-                        </a:solidFill>
-                        <a:ln w="15875">
-                          <a:solidFill>
-                            <a:schemeClr val="tx1"/>
-                          </a:solidFill>
-                        </a:ln>
-                      </wps:spPr>
-                      <wps:style>
-                        <a:lnRef idx="2">
-                          <a:schemeClr val="accent1">
-                            <a:shade val="50000"/>
-                          </a:schemeClr>
-                        </a:lnRef>
-                        <a:fillRef idx="1">
-                          <a:schemeClr val="accent1"/>
-                        </a:fillRef>
-                        <a:effectRef idx="0">
-                          <a:schemeClr val="accent1"/>
-                        </a:effectRef>
-                        <a:fontRef idx="minor">
-                          <a:schemeClr val="lt1"/>
-                        </a:fontRef>
-                      </wps:style>
-                      <wps:bodyPr rot="0" spcFirstLastPara="0" vertOverflow="overflow" horzOverflow="overflow" vert="horz" wrap="square" lIns="91440" tIns="45720" rIns="91440" bIns="45720" numCol="1" spcCol="0" rtlCol="0" fromWordArt="0" anchor="ctr" anchorCtr="0" forceAA="0" compatLnSpc="1">
-                        <a:prstTxWarp prst="textNoShape">
-                          <a:avLst/>
-                        </a:prstTxWarp>
-                        <a:noAutofit/>
-                      </wps:bodyPr>
-                    </wps:wsp>
-                  </a:graphicData>
-                </a:graphic>
-                <wp14:sizeRelH relativeFrom="margin">
-                  <wp14:pctWidth>0</wp14:pctWidth>
-                </wp14:sizeRelH>
-                <wp14:sizeRelV relativeFrom="margin">
-                  <wp14:pctHeight>0</wp14:pctHeight>
-                </wp14:sizeRelV>
-              </wp:anchor>
-            </w:drawing>
-          </mc:Choice>
-          <mc:Fallback>
-            <w:pict>
-              <v:rect w14:anchorId="2550A2AE" id="Rectangle 1" o:spid="_x0000_s1026" style="position:absolute;margin-left:7.25pt;margin-top:62.55pt;width:13.05pt;height:11.6pt;z-index:251651072;visibility:visible;mso-wrap-style:square;mso-width-percent:0;mso-height-percent:0;mso-wrap-distance-left:9pt;mso-wrap-distance-top:0;mso-wrap-distance-right:9pt;mso-wrap-distance-bottom:0;mso-position-horizontal:absolute;mso-position-horizontal-relative:text;mso-position-vertical:absolute;mso-position-vertical-relative:text;mso-width-percent:0;mso-height-percent:0;mso-width-relative:margin;mso-height-relative:margin;v-text-anchor:middle" o:gfxdata="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" fillcolor="white [3212]" strokecolor="black [3213]" strokeweight="1.25pt"/>
-            </w:pict>
-          </mc:Fallback>
-        </mc:AlternateContent>
-      </w:r>
-      <w:r>
-        <w:rPr>
-          <w:noProof/>
-        </w:rPr>
-        <mc:AlternateContent>
-          <mc:Choice Requires="wps">
-            <w:drawing>
               <wp:anchor distT="0" distB="0" distL="114300" distR="114300" simplePos="0" relativeHeight="251757568" behindDoc="0" locked="0" layoutInCell="1" allowOverlap="1" wp14:anchorId="25D7254B" wp14:editId="37FE0AB3">
                 <wp:simplePos x="0" y="0"/>
                 <wp:positionH relativeFrom="column">
@@ -7297,7 +7812,7 @@
           <mc:Fallback>
             <w:pict>
               <v:rect w14:anchorId="13B589C8" id="Rectangle 1" o:spid="_x0000_s1026" style="position:absolute;margin-left:187.05pt;margin-top:143.25pt;width:141.8pt;height:11.6pt;z-index:251662336;visibility:visible;mso-wrap-style:square;mso-width-percent:0;mso-height-percent:0;mso-wrap-distance-left:9pt;mso-wrap-distance-top:0;mso-wrap-distance-right:9pt;mso-wrap-distance-bottom:0;mso-position-horizontal:absolute;mso-position-horizontal-relative:text;mso-position-vertical:absolute;mso-position-vertical-relative:text;mso-width-percent:0;mso-height-percent:0;mso-width-relative:margin;mso-height-relative:margin;v-text-anchor:middle" o:gfxdata="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" fillcolor="black [3213]" strokecolor="black [3213]" strokeweight="1.25pt">
-                <v:fill r:id="rId7" o:title="" color2="white [3212]" type="pattern"/>
+                <v:fill r:id="rId9" o:title="" color2="white [3212]" type="pattern"/>
               </v:rect>
             </w:pict>
           </mc:Fallback>
@@ -7310,7 +7825,7 @@
         <mc:AlternateContent>
           <mc:Choice Requires="wps">
             <w:drawing>
-              <wp:anchor distT="0" distB="0" distL="114300" distR="114300" simplePos="0" relativeHeight="251663360" behindDoc="0" locked="0" layoutInCell="1" allowOverlap="1" wp14:anchorId="392B8D6F" wp14:editId="58A13B3B">
+              <wp:anchor distT="0" distB="0" distL="114300" distR="114300" simplePos="0" relativeHeight="251663360" behindDoc="0" locked="0" layoutInCell="1" allowOverlap="1" wp14:anchorId="392B8D6F" wp14:editId="019F33CE">
                 <wp:simplePos x="0" y="0"/>
                 <wp:positionH relativeFrom="column">
                   <wp:posOffset>4188460</wp:posOffset>
@@ -7385,166 +7900,9 @@
           </mc:Choice>
           <mc:Fallback>
             <w:pict>
-              <v:rect w14:anchorId="6B0C5490" id="Rectangle 1" o:spid="_x0000_s1026" style="position:absolute;margin-left:329.8pt;margin-top:143.25pt;width:54.5pt;height:11.6pt;z-index:251663360;visibility:visible;mso-wrap-style:square;mso-width-percent:0;mso-height-percent:0;mso-wrap-distance-left:9pt;mso-wrap-distance-top:0;mso-wrap-distance-right:9pt;mso-wrap-distance-bottom:0;mso-position-horizontal:absolute;mso-position-horizontal-relative:text;mso-position-vertical:absolute;mso-position-vertical-relative:text;mso-width-percent:0;mso-height-percent:0;mso-width-relative:margin;mso-height-relative:margin;v-text-anchor:middle" o:gfxdata="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" fillcolor="black [3213]" strokecolor="black [3213]" strokeweight="1.25pt">
-                <v:fill r:id="rId8" o:title="" color2="white [3212]" type="pattern"/>
+              <v:rect w14:anchorId="6E665445" id="Rectangle 1" o:spid="_x0000_s1026" style="position:absolute;margin-left:329.8pt;margin-top:143.25pt;width:54.5pt;height:11.6pt;z-index:251663360;visibility:visible;mso-wrap-style:square;mso-width-percent:0;mso-height-percent:0;mso-wrap-distance-left:9pt;mso-wrap-distance-top:0;mso-wrap-distance-right:9pt;mso-wrap-distance-bottom:0;mso-position-horizontal:absolute;mso-position-horizontal-relative:text;mso-position-vertical:absolute;mso-position-vertical-relative:text;mso-width-percent:0;mso-height-percent:0;mso-width-relative:margin;mso-height-relative:margin;v-text-anchor:middle" o:gfxdata="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" fillcolor="black [3213]" strokecolor="black [3213]" strokeweight="1.25pt">
+                <v:fill r:id="rId5" o:title="" color2="white [3212]" type="pattern"/>
               </v:rect>
-            </w:pict>
-          </mc:Fallback>
-        </mc:AlternateContent>
-      </w:r>
-      <w:r>
-        <w:rPr>
-          <w:noProof/>
-        </w:rPr>
-        <mc:AlternateContent>
-          <mc:Choice Requires="wps">
-            <w:drawing>
-              <wp:anchor distT="0" distB="0" distL="114300" distR="114300" simplePos="0" relativeHeight="251655168" behindDoc="0" locked="0" layoutInCell="1" allowOverlap="1" wp14:anchorId="6BE98621" wp14:editId="3C6A2691">
-                <wp:simplePos x="0" y="0"/>
-                <wp:positionH relativeFrom="column">
-                  <wp:posOffset>92365</wp:posOffset>
-                </wp:positionH>
-                <wp:positionV relativeFrom="paragraph">
-                  <wp:posOffset>1597891</wp:posOffset>
-                </wp:positionV>
-                <wp:extent cx="2114030" cy="147320"/>
-                <wp:effectExtent l="0" t="0" r="6985" b="17780"/>
-                <wp:wrapNone/>
-                <wp:docPr id="1185137009" name="Rectangle 48"/>
-                <wp:cNvGraphicFramePr/>
-                <a:graphic xmlns:a="http://schemas.openxmlformats.org/drawingml/2006/main">
-                  <a:graphicData uri="http://schemas.microsoft.com/office/word/2010/wordprocessingShape">
-                    <wps:wsp>
-                      <wps:cNvSpPr/>
-                      <wps:spPr>
-                        <a:xfrm>
-                          <a:off x="0" y="0"/>
-                          <a:ext cx="2114030" cy="147320"/>
-                        </a:xfrm>
-                        <a:prstGeom prst="rect">
-                          <a:avLst/>
-                        </a:prstGeom>
-                        <a:solidFill>
-                          <a:schemeClr val="bg1"/>
-                        </a:solidFill>
-                        <a:ln w="15875">
-                          <a:solidFill>
-                            <a:schemeClr val="tx1"/>
-                          </a:solidFill>
-                        </a:ln>
-                      </wps:spPr>
-                      <wps:style>
-                        <a:lnRef idx="2">
-                          <a:schemeClr val="accent1">
-                            <a:shade val="50000"/>
-                          </a:schemeClr>
-                        </a:lnRef>
-                        <a:fillRef idx="1">
-                          <a:schemeClr val="accent1"/>
-                        </a:fillRef>
-                        <a:effectRef idx="0">
-                          <a:schemeClr val="accent1"/>
-                        </a:effectRef>
-                        <a:fontRef idx="minor">
-                          <a:schemeClr val="lt1"/>
-                        </a:fontRef>
-                      </wps:style>
-                      <wps:bodyPr rot="0" spcFirstLastPara="0" vertOverflow="overflow" horzOverflow="overflow" vert="horz" wrap="square" lIns="91440" tIns="45720" rIns="91440" bIns="45720" numCol="1" spcCol="0" rtlCol="0" fromWordArt="0" anchor="ctr" anchorCtr="0" forceAA="0" compatLnSpc="1">
-                        <a:prstTxWarp prst="textNoShape">
-                          <a:avLst/>
-                        </a:prstTxWarp>
-                        <a:noAutofit/>
-                      </wps:bodyPr>
-                    </wps:wsp>
-                  </a:graphicData>
-                </a:graphic>
-                <wp14:sizeRelH relativeFrom="margin">
-                  <wp14:pctWidth>0</wp14:pctWidth>
-                </wp14:sizeRelH>
-                <wp14:sizeRelV relativeFrom="margin">
-                  <wp14:pctHeight>0</wp14:pctHeight>
-                </wp14:sizeRelV>
-              </wp:anchor>
-            </w:drawing>
-          </mc:Choice>
-          <mc:Fallback>
-            <w:pict>
-              <v:rect w14:anchorId="2BE9491F" id="Rectangle 1" o:spid="_x0000_s1026" style="position:absolute;margin-left:7.25pt;margin-top:125.8pt;width:166.45pt;height:11.6pt;z-index:251655168;visibility:visible;mso-wrap-style:square;mso-width-percent:0;mso-height-percent:0;mso-wrap-distance-left:9pt;mso-wrap-distance-top:0;mso-wrap-distance-right:9pt;mso-wrap-distance-bottom:0;mso-position-horizontal:absolute;mso-position-horizontal-relative:text;mso-position-vertical:absolute;mso-position-vertical-relative:text;mso-width-percent:0;mso-height-percent:0;mso-width-relative:margin;mso-height-relative:margin;v-text-anchor:middle" o:gfxdata="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" fillcolor="white [3212]" strokecolor="black [3213]" strokeweight="1.25pt"/>
-            </w:pict>
-          </mc:Fallback>
-        </mc:AlternateContent>
-      </w:r>
-      <w:r>
-        <w:rPr>
-          <w:noProof/>
-        </w:rPr>
-        <mc:AlternateContent>
-          <mc:Choice Requires="wps">
-            <w:drawing>
-              <wp:anchor distT="0" distB="0" distL="114300" distR="114300" simplePos="0" relativeHeight="251656192" behindDoc="0" locked="0" layoutInCell="1" allowOverlap="1" wp14:anchorId="0C6AC607" wp14:editId="4F56643D">
-                <wp:simplePos x="0" y="0"/>
-                <wp:positionH relativeFrom="column">
-                  <wp:posOffset>2238663</wp:posOffset>
-                </wp:positionH>
-                <wp:positionV relativeFrom="paragraph">
-                  <wp:posOffset>1148773</wp:posOffset>
-                </wp:positionV>
-                <wp:extent cx="1769687" cy="449118"/>
-                <wp:effectExtent l="12700" t="12700" r="21590" b="20955"/>
-                <wp:wrapNone/>
-                <wp:docPr id="717145570" name="Straight Connector 49"/>
-                <wp:cNvGraphicFramePr/>
-                <a:graphic xmlns:a="http://schemas.openxmlformats.org/drawingml/2006/main">
-                  <a:graphicData uri="http://schemas.microsoft.com/office/word/2010/wordprocessingShape">
-                    <wps:wsp>
-                      <wps:cNvCnPr/>
-                      <wps:spPr>
-                        <a:xfrm>
-                          <a:off x="0" y="0"/>
-                          <a:ext cx="1769687" cy="449118"/>
-                        </a:xfrm>
-                        <a:prstGeom prst="line">
-                          <a:avLst/>
-                        </a:prstGeom>
-                        <a:ln w="22225">
-                          <a:solidFill>
-                            <a:schemeClr val="tx1"/>
-                          </a:solidFill>
-                          <a:prstDash val="sysDot"/>
-                        </a:ln>
-                      </wps:spPr>
-                      <wps:style>
-                        <a:lnRef idx="1">
-                          <a:schemeClr val="accent1"/>
-                        </a:lnRef>
-                        <a:fillRef idx="0">
-                          <a:schemeClr val="accent1"/>
-                        </a:fillRef>
-                        <a:effectRef idx="0">
-                          <a:schemeClr val="accent1"/>
-                        </a:effectRef>
-                        <a:fontRef idx="minor">
-                          <a:schemeClr val="tx1"/>
-                        </a:fontRef>
-                      </wps:style>
-                      <wps:bodyPr/>
-                    </wps:wsp>
-                  </a:graphicData>
-                </a:graphic>
-                <wp14:sizeRelH relativeFrom="margin">
-                  <wp14:pctWidth>0</wp14:pctWidth>
-                </wp14:sizeRelH>
-                <wp14:sizeRelV relativeFrom="margin">
-                  <wp14:pctHeight>0</wp14:pctHeight>
-                </wp14:sizeRelV>
-              </wp:anchor>
-            </w:drawing>
-          </mc:Choice>
-          <mc:Fallback>
-            <w:pict>
-              <v:line w14:anchorId="7C4E3693" id="Straight Connector 1" o:spid="_x0000_s1026" style="position:absolute;z-index:251656192;visibility:visible;mso-wrap-style:square;mso-width-percent:0;mso-height-percent:0;mso-wrap-distance-left:9pt;mso-wrap-distance-top:0;mso-wrap-distance-right:9pt;mso-wrap-distance-bottom:0;mso-position-horizontal:absolute;mso-position-horizontal-relative:text;mso-position-vertical:absolute;mso-position-vertical-relative:text;mso-width-percent:0;mso-height-percent:0;mso-width-relative:margin;mso-height-relative:margin" from="176.25pt,90.45pt" to="315.6pt,125.8pt" o:gfxdata="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" strokecolor="black [3213]" strokeweight="1.75pt">
-                <v:stroke dashstyle="1 1" joinstyle="miter"/>
-              </v:line>
             </w:pict>
           </mc:Fallback>
         </mc:AlternateContent>
@@ -7714,7 +8072,7 @@
           <mc:Fallback>
             <w:pict>
               <v:rect w14:anchorId="6C99D475" id="Rectangle 1" o:spid="_x0000_s1026" style="position:absolute;margin-left:176.2pt;margin-top:79.3pt;width:54.5pt;height:11.6pt;z-index:251659264;visibility:visible;mso-wrap-style:square;mso-width-percent:0;mso-height-percent:0;mso-wrap-distance-left:9pt;mso-wrap-distance-top:0;mso-wrap-distance-right:9pt;mso-wrap-distance-bottom:0;mso-position-horizontal:absolute;mso-position-horizontal-relative:text;mso-position-vertical:absolute;mso-position-vertical-relative:text;mso-width-percent:0;mso-height-percent:0;mso-width-relative:margin;mso-height-relative:margin;v-text-anchor:middle" o:gfxdata="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" fillcolor="black [3213]" strokecolor="black [3213]" strokeweight="1.25pt">
-                <v:fill r:id="rId8" o:title="" color2="white [3212]" type="pattern"/>
+                <v:fill r:id="rId10" o:title="" color2="white [3212]" type="pattern"/>
               </v:rect>
             </w:pict>
           </mc:Fallback>
@@ -7803,7 +8161,7 @@
           <mc:Fallback>
             <w:pict>
               <v:rect w14:anchorId="28691E46" id="Rectangle 1" o:spid="_x0000_s1026" style="position:absolute;margin-left:33.45pt;margin-top:79.3pt;width:141.8pt;height:11.6pt;z-index:251658240;visibility:visible;mso-wrap-style:square;mso-width-percent:0;mso-height-percent:0;mso-wrap-distance-left:9pt;mso-wrap-distance-top:0;mso-wrap-distance-right:9pt;mso-wrap-distance-bottom:0;mso-position-horizontal:absolute;mso-position-horizontal-relative:text;mso-position-vertical:absolute;mso-position-vertical-relative:text;mso-width-percent:0;mso-height-percent:0;mso-width-relative:margin;mso-height-relative:margin;v-text-anchor:middle" o:gfxdata="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" fillcolor="black [3213]" strokecolor="black [3213]" strokeweight="1.25pt">
-                <v:fill r:id="rId7" o:title="" color2="white [3212]" type="pattern"/>
+                <v:fill r:id="rId9" o:title="" color2="white [3212]" type="pattern"/>
               </v:rect>
             </w:pict>
           </mc:Fallback>
@@ -7892,7 +8250,7 @@
           <mc:Fallback>
             <w:pict>
               <v:rect w14:anchorId="27AAF340" id="Rectangle 1" o:spid="_x0000_s1026" style="position:absolute;margin-left:316.7pt;margin-top:125.6pt;width:54.5pt;height:11.6pt;z-index:251654144;visibility:visible;mso-wrap-style:square;mso-width-percent:0;mso-height-percent:0;mso-wrap-distance-left:9pt;mso-wrap-distance-top:0;mso-wrap-distance-right:9pt;mso-wrap-distance-bottom:0;mso-position-horizontal:absolute;mso-position-horizontal-relative:text;mso-position-vertical:absolute;mso-position-vertical-relative:text;mso-width-percent:0;mso-height-percent:0;mso-width-relative:margin;mso-height-relative:margin;v-text-anchor:middle" o:gfxdata="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" fillcolor="black [3213]" strokecolor="black [3213]" strokeweight="1.25pt">
-                <v:fill r:id="rId8" o:title="" color2="white [3212]" type="pattern"/>
+                <v:fill r:id="rId10" o:title="" color2="white [3212]" type="pattern"/>
               </v:rect>
             </w:pict>
           </mc:Fallback>
@@ -7981,7 +8339,7 @@
           <mc:Fallback>
             <w:pict>
               <v:rect w14:anchorId="4629BEF8" id="Rectangle 1" o:spid="_x0000_s1026" style="position:absolute;margin-left:173.95pt;margin-top:125.6pt;width:141.8pt;height:11.6pt;z-index:251653120;visibility:visible;mso-wrap-style:square;mso-width-percent:0;mso-height-percent:0;mso-wrap-distance-left:9pt;mso-wrap-distance-top:0;mso-wrap-distance-right:9pt;mso-wrap-distance-bottom:0;mso-position-horizontal:absolute;mso-position-horizontal-relative:text;mso-position-vertical:absolute;mso-position-vertical-relative:text;mso-width-percent:0;mso-height-percent:0;mso-width-relative:margin;mso-height-relative:margin;v-text-anchor:middle" o:gfxdata="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" fillcolor="black [3213]" strokecolor="black [3213]" strokeweight="1.25pt">
-                <v:fill r:id="rId7" o:title="" color2="white [3212]" type="pattern"/>
+                <v:fill r:id="rId9" o:title="" color2="white [3212]" type="pattern"/>
               </v:rect>
             </w:pict>
           </mc:Fallback>
@@ -8070,7 +8428,7 @@
           <mc:Fallback>
             <w:pict>
               <v:rect w14:anchorId="505356C9" id="Rectangle 1" o:spid="_x0000_s1026" style="position:absolute;margin-left:150.05pt;margin-top:44.35pt;width:54.5pt;height:11.6pt;z-index:251645952;visibility:visible;mso-wrap-style:square;mso-width-percent:0;mso-height-percent:0;mso-wrap-distance-left:9pt;mso-wrap-distance-top:0;mso-wrap-distance-right:9pt;mso-wrap-distance-bottom:0;mso-position-horizontal:absolute;mso-position-horizontal-relative:text;mso-position-vertical:absolute;mso-position-vertical-relative:text;mso-width-percent:0;mso-height-percent:0;mso-width-relative:margin;mso-height-relative:margin;v-text-anchor:middle" o:gfxdata="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" fillcolor="black [3213]" strokecolor="black [3213]" strokeweight="1.25pt">
-                <v:fill r:id="rId8" o:title="" color2="white [3212]" type="pattern"/>
+                <v:fill r:id="rId10" o:title="" color2="white [3212]" type="pattern"/>
               </v:rect>
             </w:pict>
           </mc:Fallback>
@@ -8159,7 +8517,7 @@
           <mc:Fallback>
             <w:pict>
               <v:rect w14:anchorId="74CCC2BA" id="Rectangle 1" o:spid="_x0000_s1026" style="position:absolute;margin-left:163.1pt;margin-top:61.8pt;width:54.5pt;height:11.6pt;z-index:251649024;visibility:visible;mso-wrap-style:square;mso-width-percent:0;mso-height-percent:0;mso-wrap-distance-left:9pt;mso-wrap-distance-top:0;mso-wrap-distance-right:9pt;mso-wrap-distance-bottom:0;mso-position-horizontal:absolute;mso-position-horizontal-relative:text;mso-position-vertical:absolute;mso-position-vertical-relative:text;mso-width-percent:0;mso-height-percent:0;mso-width-relative:margin;mso-height-relative:margin;v-text-anchor:middle" o:gfxdata="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" fillcolor="black [3213]" strokecolor="black [3213]" strokeweight="1.25pt">
-                <v:fill r:id="rId8" o:title="" color2="white [3212]" type="pattern"/>
+                <v:fill r:id="rId10" o:title="" color2="white [3212]" type="pattern"/>
               </v:rect>
             </w:pict>
           </mc:Fallback>
@@ -8248,7 +8606,7 @@
           <mc:Fallback>
             <w:pict>
               <v:rect w14:anchorId="55B0844B" id="Rectangle 1" o:spid="_x0000_s1026" style="position:absolute;margin-left:20.35pt;margin-top:61.8pt;width:141.8pt;height:11.6pt;z-index:251648000;visibility:visible;mso-wrap-style:square;mso-width-percent:0;mso-height-percent:0;mso-wrap-distance-left:9pt;mso-wrap-distance-top:0;mso-wrap-distance-right:9pt;mso-wrap-distance-bottom:0;mso-position-horizontal:absolute;mso-position-horizontal-relative:text;mso-position-vertical:absolute;mso-position-vertical-relative:text;mso-width-percent:0;mso-height-percent:0;mso-width-relative:margin;mso-height-relative:margin;v-text-anchor:middle" o:gfxdata="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" fillcolor="black [3213]" strokecolor="black [3213]" strokeweight="1.25pt">
-                <v:fill r:id="rId7" o:title="" color2="white [3212]" type="pattern"/>
+                <v:fill r:id="rId9" o:title="" color2="white [3212]" type="pattern"/>
               </v:rect>
             </w:pict>
           </mc:Fallback>
@@ -8337,7 +8695,7 @@
           <mc:Fallback>
             <w:pict>
               <v:rect w14:anchorId="242D4874" id="Rectangle 1" o:spid="_x0000_s1026" style="position:absolute;margin-left:7.2pt;margin-top:44.35pt;width:141.8pt;height:11.6pt;z-index:251642880;visibility:visible;mso-wrap-style:square;mso-width-percent:0;mso-height-percent:0;mso-wrap-distance-left:9pt;mso-wrap-distance-top:0;mso-wrap-distance-right:9pt;mso-wrap-distance-bottom:0;mso-position-horizontal:absolute;mso-position-horizontal-relative:text;mso-position-vertical:absolute;mso-position-vertical-relative:text;mso-width-percent:0;mso-height-percent:0;mso-width-relative:margin;mso-height-relative:margin;v-text-anchor:middle" o:gfxdata="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" fillcolor="black [3213]" strokecolor="black [3213]" strokeweight="1.25pt">
-                <v:fill r:id="rId7" o:title="" color2="white [3212]" type="pattern"/>
+                <v:fill r:id="rId9" o:title="" color2="white [3212]" type="pattern"/>
               </v:rect>
             </w:pict>
           </mc:Fallback>

</xml_diff>